<commit_message>
Finished lecture 1 and started lecture 2
</commit_message>
<xml_diff>
--- a/Operating Systems/Zusammenfassung Betriebssysteme FS 17.docx
+++ b/Operating Systems/Zusammenfassung Betriebssysteme FS 17.docx
@@ -1,6 +1,6 @@
 
 <file path=word/document.xml><?xml version="1.0" encoding="utf-8"?>
-<w:document xmlns:wpc="http://schemas.microsoft.com/office/word/2010/wordprocessingCanvas" xmlns:cx="http://schemas.microsoft.com/office/drawing/2014/chartex" xmlns:cx1="http://schemas.microsoft.com/office/drawing/2015/9/8/chartex" xmlns:cx2="http://schemas.microsoft.com/office/drawing/2015/10/21/chartex" xmlns:cx3="http://schemas.microsoft.com/office/drawing/2016/5/9/chartex" xmlns:cx4="http://schemas.microsoft.com/office/drawing/2016/5/10/chartex" xmlns:cx5="http://schemas.microsoft.com/office/drawing/2016/5/11/chartex" xmlns:cx6="http://schemas.microsoft.com/office/drawing/2016/5/12/chartex" xmlns:cx7="http://schemas.microsoft.com/office/drawing/2016/5/13/chartex" xmlns:cx8="http://schemas.microsoft.com/office/drawing/2016/5/14/chartex" xmlns:mc="http://schemas.openxmlformats.org/markup-compatibility/2006" xmlns:o="urn:schemas-microsoft-com:office:office" xmlns:r="http://schemas.openxmlformats.org/officeDocument/2006/relationships" xmlns:m="http://schemas.openxmlformats.org/officeDocument/2006/math" xmlns:v="urn:schemas-microsoft-com:vml" xmlns:wp14="http://schemas.microsoft.com/office/word/2010/wordprocessingDrawing" xmlns:wp="http://schemas.openxmlformats.org/drawingml/2006/wordprocessingDrawing" xmlns:w10="urn:schemas-microsoft-com:office:word" xmlns:w="http://schemas.openxmlformats.org/wordprocessingml/2006/main" xmlns:w14="http://schemas.microsoft.com/office/word/2010/wordml" xmlns:w15="http://schemas.microsoft.com/office/word/2012/wordml" xmlns:w16se="http://schemas.microsoft.com/office/word/2015/wordml/symex" xmlns:wpg="http://schemas.microsoft.com/office/word/2010/wordprocessingGroup" xmlns:wpi="http://schemas.microsoft.com/office/word/2010/wordprocessingInk" xmlns:wne="http://schemas.microsoft.com/office/word/2006/wordml" xmlns:wps="http://schemas.microsoft.com/office/word/2010/wordprocessingShape" mc:Ignorable="w14 w15 w16se wp14">
+<w:document xmlns:wpc="http://schemas.microsoft.com/office/word/2010/wordprocessingCanvas" xmlns:mc="http://schemas.openxmlformats.org/markup-compatibility/2006" xmlns:o="urn:schemas-microsoft-com:office:office" xmlns:r="http://schemas.openxmlformats.org/officeDocument/2006/relationships" xmlns:m="http://schemas.openxmlformats.org/officeDocument/2006/math" xmlns:v="urn:schemas-microsoft-com:vml" xmlns:wp14="http://schemas.microsoft.com/office/word/2010/wordprocessingDrawing" xmlns:wp="http://schemas.openxmlformats.org/drawingml/2006/wordprocessingDrawing" xmlns:w10="urn:schemas-microsoft-com:office:word" xmlns:w="http://schemas.openxmlformats.org/wordprocessingml/2006/main" xmlns:w14="http://schemas.microsoft.com/office/word/2010/wordml" xmlns:w15="http://schemas.microsoft.com/office/word/2012/wordml" xmlns:wpg="http://schemas.microsoft.com/office/word/2010/wordprocessingGroup" xmlns:wpi="http://schemas.microsoft.com/office/word/2010/wordprocessingInk" xmlns:wne="http://schemas.microsoft.com/office/word/2006/wordml" xmlns:wps="http://schemas.microsoft.com/office/word/2010/wordprocessingShape" mc:Ignorable="w14 w15 wp14">
   <w:body>
     <w:p>
       <w:pPr>
@@ -55,7 +55,23 @@
         <w:t>Betriebssystem</w:t>
       </w:r>
       <w:r>
-        <w:t xml:space="preserve"> die Programme eines digitalen Rechensystemes, die zusammen mit der Rechenanlage die Basis der Betriebsart legen und insbesondere die Abwicklung von Programmen steuern und überwachen. </w:t>
+        <w:t xml:space="preserve"> die </w:t>
+      </w:r>
+      <w:proofErr w:type="gramStart"/>
+      <w:r>
+        <w:t>Programme</w:t>
+      </w:r>
+      <w:proofErr w:type="gramEnd"/>
+      <w:r>
+        <w:t xml:space="preserve"> eines digitalen </w:t>
+      </w:r>
+      <w:proofErr w:type="spellStart"/>
+      <w:r>
+        <w:t>Rechensystemes</w:t>
+      </w:r>
+      <w:proofErr w:type="spellEnd"/>
+      <w:r>
+        <w:t xml:space="preserve">, die zusammen mit der Rechenanlage die Basis der Betriebsart legen und insbesondere die Abwicklung von Programmen steuern und überwachen. </w:t>
       </w:r>
     </w:p>
     <w:p>
@@ -65,6 +81,10 @@
     </w:p>
     <w:p>
       <w:r>
+        <w:rPr>
+          <w:noProof/>
+          <w:lang w:eastAsia="de-CH"/>
+        </w:rPr>
         <w:drawing>
           <wp:inline distT="0" distB="0" distL="0" distR="0" wp14:anchorId="6D3002B7" wp14:editId="6E29F5F1">
             <wp:extent cx="5760720" cy="2503805"/>
@@ -112,6 +132,10 @@
     </w:p>
     <w:p>
       <w:r>
+        <w:rPr>
+          <w:noProof/>
+          <w:lang w:eastAsia="de-CH"/>
+        </w:rPr>
         <w:drawing>
           <wp:inline distT="0" distB="0" distL="0" distR="0" wp14:anchorId="5158039D" wp14:editId="6DD6E79D">
             <wp:extent cx="1661200" cy="1788607"/>
@@ -167,12 +191,18 @@
       <w:pPr>
         <w:pStyle w:val="berschrift3"/>
       </w:pPr>
+      <w:proofErr w:type="spellStart"/>
       <w:r>
         <w:t>Einprozessorsysteme</w:t>
       </w:r>
-    </w:p>
-    <w:p>
-      <w:r>
+      <w:proofErr w:type="spellEnd"/>
+    </w:p>
+    <w:p>
+      <w:r>
+        <w:rPr>
+          <w:noProof/>
+          <w:lang w:eastAsia="de-CH"/>
+        </w:rPr>
         <w:drawing>
           <wp:inline distT="0" distB="0" distL="0" distR="0" wp14:anchorId="4CDB5B32" wp14:editId="6705D264">
             <wp:extent cx="2889994" cy="1899139"/>
@@ -225,6 +255,10 @@
     </w:p>
     <w:p>
       <w:r>
+        <w:rPr>
+          <w:noProof/>
+          <w:lang w:eastAsia="de-CH"/>
+        </w:rPr>
         <w:drawing>
           <wp:inline distT="0" distB="0" distL="0" distR="0" wp14:anchorId="657EA376" wp14:editId="18C6A3D3">
             <wp:extent cx="1268228" cy="2411604"/>
@@ -279,8 +313,17 @@
           <w:b/>
           <w:u w:val="single"/>
         </w:rPr>
-        <w:t>symmetrischen Multiprocessing</w:t>
-      </w:r>
+        <w:t xml:space="preserve">symmetrischen </w:t>
+      </w:r>
+      <w:proofErr w:type="spellStart"/>
+      <w:r>
+        <w:rPr>
+          <w:b/>
+          <w:u w:val="single"/>
+        </w:rPr>
+        <w:t>Multiprocessing</w:t>
+      </w:r>
+      <w:proofErr w:type="spellEnd"/>
       <w:r>
         <w:t xml:space="preserve"> führen die Prozessoren eine identische Kopie des Betriebssystems aus. Ein Problem hierbei ist gleichmässige Auslastung durch Benutzung gemeinsamer Datenstrukturen. </w:t>
       </w:r>
@@ -293,10 +336,27 @@
           <w:b/>
           <w:u w:val="single"/>
         </w:rPr>
-        <w:t>asymmetrischen Multiprocessing</w:t>
-      </w:r>
-      <w:r>
-        <w:t xml:space="preserve"> werden gewisse Aufgaben (Tasks) den Prozessoren zugeteilt. Dabei plant der Master die Tasks für die Slave-Prozessoren (Scheduling). </w:t>
+        <w:t xml:space="preserve">asymmetrischen </w:t>
+      </w:r>
+      <w:proofErr w:type="spellStart"/>
+      <w:r>
+        <w:rPr>
+          <w:b/>
+          <w:u w:val="single"/>
+        </w:rPr>
+        <w:t>Multiprocessing</w:t>
+      </w:r>
+      <w:proofErr w:type="spellEnd"/>
+      <w:r>
+        <w:t xml:space="preserve"> werden gewisse Aufgaben (Tasks) den Prozessoren zugeteilt. Dabei plant der Master die Tasks für die Slave-Prozessoren (</w:t>
+      </w:r>
+      <w:proofErr w:type="spellStart"/>
+      <w:r>
+        <w:t>Scheduling</w:t>
+      </w:r>
+      <w:proofErr w:type="spellEnd"/>
+      <w:r>
+        <w:t xml:space="preserve">). </w:t>
       </w:r>
     </w:p>
     <w:p>
@@ -319,7 +379,15 @@
         <w:t>Cluster-System</w:t>
       </w:r>
       <w:r>
-        <w:t xml:space="preserve"> ist die Sammlung von eigenständingen Rechnern zur Durchführung von Berechnungen. </w:t>
+        <w:t xml:space="preserve"> ist die Sammlung von </w:t>
+      </w:r>
+      <w:proofErr w:type="spellStart"/>
+      <w:r>
+        <w:t>eigenständingen</w:t>
+      </w:r>
+      <w:proofErr w:type="spellEnd"/>
+      <w:r>
+        <w:t xml:space="preserve"> Rechnern zur Durchführung von Berechnungen. </w:t>
       </w:r>
       <w:r>
         <w:t xml:space="preserve">Eine typische Definition ist das Teilen von gemeinsamem Speicher und die Verbindung über ein lokales Netz. </w:t>
@@ -377,7 +445,15 @@
     </w:p>
     <w:p>
       <w:r>
-        <w:t xml:space="preserve">Hierbei werden die Berechnungen auf mehrere (heterogene) Rechnersysteme verteilt, die loose über Kommunikationsnetze gekoppelt sind. </w:t>
+        <w:t xml:space="preserve">Hierbei werden die Berechnungen auf mehrere (heterogene) Rechnersysteme verteilt, die </w:t>
+      </w:r>
+      <w:proofErr w:type="spellStart"/>
+      <w:r>
+        <w:t>loose</w:t>
+      </w:r>
+      <w:proofErr w:type="spellEnd"/>
+      <w:r>
+        <w:t xml:space="preserve"> über Kommunikationsnetze gekoppelt sind. </w:t>
       </w:r>
       <w:r>
         <w:t xml:space="preserve">Vorteile davon sind Lastausgleich und Vermeidung von Redundanz. </w:t>
@@ -399,6 +475,10 @@
         <w:br/>
       </w:r>
       <w:r>
+        <w:rPr>
+          <w:noProof/>
+          <w:lang w:eastAsia="de-CH"/>
+        </w:rPr>
         <w:drawing>
           <wp:inline distT="0" distB="0" distL="0" distR="0" wp14:anchorId="24D8E2A1" wp14:editId="2509B0C3">
             <wp:extent cx="3259641" cy="2059912"/>
@@ -447,7 +527,21 @@
         <w:rPr>
           <w:u w:val="single"/>
         </w:rPr>
-        <w:t>Software as Service</w:t>
+        <w:t xml:space="preserve">Software </w:t>
+      </w:r>
+      <w:proofErr w:type="spellStart"/>
+      <w:r>
+        <w:rPr>
+          <w:u w:val="single"/>
+        </w:rPr>
+        <w:t>as</w:t>
+      </w:r>
+      <w:proofErr w:type="spellEnd"/>
+      <w:r>
+        <w:rPr>
+          <w:u w:val="single"/>
+        </w:rPr>
+        <w:t xml:space="preserve"> Service</w:t>
       </w:r>
       <w:r>
         <w:rPr>
@@ -458,11 +552,33 @@
       <w:r>
         <w:t xml:space="preserve">(Verfügbarkeit von Anwendungen), </w:t>
       </w:r>
-      <w:r>
-        <w:rPr>
-          <w:u w:val="single"/>
-        </w:rPr>
-        <w:t xml:space="preserve">Platform as </w:t>
+      <w:proofErr w:type="spellStart"/>
+      <w:r>
+        <w:rPr>
+          <w:u w:val="single"/>
+        </w:rPr>
+        <w:t>Platform</w:t>
+      </w:r>
+      <w:proofErr w:type="spellEnd"/>
+      <w:r>
+        <w:rPr>
+          <w:u w:val="single"/>
+        </w:rPr>
+        <w:t xml:space="preserve"> </w:t>
+      </w:r>
+      <w:proofErr w:type="spellStart"/>
+      <w:r>
+        <w:rPr>
+          <w:u w:val="single"/>
+        </w:rPr>
+        <w:t>as</w:t>
+      </w:r>
+      <w:proofErr w:type="spellEnd"/>
+      <w:r>
+        <w:rPr>
+          <w:u w:val="single"/>
+        </w:rPr>
+        <w:t xml:space="preserve"> </w:t>
       </w:r>
       <w:r>
         <w:rPr>
@@ -480,13 +596,35 @@
         <w:t xml:space="preserve">  </w:t>
       </w:r>
       <w:r>
-        <w:t xml:space="preserve">(Verfügbarkeit von Middleware, zB Datenbank-Server) und </w:t>
-      </w:r>
-      <w:r>
-        <w:rPr>
-          <w:u w:val="single"/>
-        </w:rPr>
-        <w:t>Infrastructure as a Service</w:t>
+        <w:t xml:space="preserve">(Verfügbarkeit von Middleware, </w:t>
+      </w:r>
+      <w:proofErr w:type="spellStart"/>
+      <w:r>
+        <w:t>zB</w:t>
+      </w:r>
+      <w:proofErr w:type="spellEnd"/>
+      <w:r>
+        <w:t xml:space="preserve"> Datenbank-Server) und </w:t>
+      </w:r>
+      <w:r>
+        <w:rPr>
+          <w:u w:val="single"/>
+        </w:rPr>
+        <w:t xml:space="preserve">Infrastructure </w:t>
+      </w:r>
+      <w:proofErr w:type="spellStart"/>
+      <w:r>
+        <w:rPr>
+          <w:u w:val="single"/>
+        </w:rPr>
+        <w:t>as</w:t>
+      </w:r>
+      <w:proofErr w:type="spellEnd"/>
+      <w:r>
+        <w:rPr>
+          <w:u w:val="single"/>
+        </w:rPr>
+        <w:t xml:space="preserve"> a Service</w:t>
       </w:r>
       <w:r>
         <w:t> </w:t>
@@ -529,7 +667,15 @@
         <w:t xml:space="preserve">Systemsicht </w:t>
       </w:r>
       <w:r>
-        <w:t xml:space="preserve">(bottom-up), Robustes Ausführen und Sicherheit unterschieden. </w:t>
+        <w:t>(</w:t>
+      </w:r>
+      <w:proofErr w:type="spellStart"/>
+      <w:r>
+        <w:t>bottom-up</w:t>
+      </w:r>
+      <w:proofErr w:type="spellEnd"/>
+      <w:r>
+        <w:t xml:space="preserve">), Robustes Ausführen und Sicherheit unterschieden. </w:t>
       </w:r>
     </w:p>
     <w:p>
@@ -590,7 +736,15 @@
         <w:t xml:space="preserve">Die auszuführenden Programme werden auf ein Band geschrieben. </w:t>
       </w:r>
       <w:r>
-        <w:t xml:space="preserve">Der Operatpr lädt dann ein spezielles Programm, das die Programme einliest und sequenziell ausführt. </w:t>
+        <w:t xml:space="preserve">Der </w:t>
+      </w:r>
+      <w:proofErr w:type="spellStart"/>
+      <w:r>
+        <w:t>Operatpr</w:t>
+      </w:r>
+      <w:proofErr w:type="spellEnd"/>
+      <w:r>
+        <w:t xml:space="preserve"> lädt dann ein spezielles Programm, das die Programme einliest und sequenziell ausführt. </w:t>
       </w:r>
       <w:r>
         <w:t xml:space="preserve">Die Ereignisse werden </w:t>
@@ -603,6 +757,10 @@
         <w:br/>
       </w:r>
       <w:r>
+        <w:rPr>
+          <w:noProof/>
+          <w:lang w:eastAsia="de-CH"/>
+        </w:rPr>
         <w:drawing>
           <wp:inline distT="0" distB="0" distL="0" distR="0" wp14:anchorId="735F551A" wp14:editId="7CD0DE2A">
             <wp:extent cx="5760720" cy="1397635"/>
@@ -653,6 +811,10 @@
     </w:p>
     <w:p>
       <w:r>
+        <w:rPr>
+          <w:noProof/>
+          <w:lang w:eastAsia="de-CH"/>
+        </w:rPr>
         <w:drawing>
           <wp:inline distT="0" distB="0" distL="0" distR="0" wp14:anchorId="3625CC05" wp14:editId="7849A593">
             <wp:extent cx="5760720" cy="1927860"/>
@@ -700,10 +862,526 @@
     </w:p>
     <w:p>
       <w:r>
-        <w:t xml:space="preserve">Das ist ein Time-Sharing-System. Das heisst, nach einer gewissen Zeit wird die Kontrolle über die CPU abgeebn. So entsteht der Eindruck von Gleichzeitigkeit. </w:t>
+        <w:t xml:space="preserve">Das ist ein Time-Sharing-System. Das heisst, nach einer gewissen Zeit wird die Kontrolle über die CPU </w:t>
+      </w:r>
+      <w:r>
+        <w:t>abgeben</w:t>
+      </w:r>
+      <w:r>
+        <w:t xml:space="preserve">. So entsteht der Eindruck von Gleichzeitigkeit. </w:t>
+      </w:r>
+    </w:p>
+    <w:p>
+      <w:r>
+        <w:rPr>
+          <w:noProof/>
+          <w:lang w:eastAsia="de-CH"/>
+        </w:rPr>
+        <w:drawing>
+          <wp:inline distT="0" distB="0" distL="0" distR="0" wp14:anchorId="54403A65" wp14:editId="6B30F83D">
+            <wp:extent cx="2415381" cy="971550"/>
+            <wp:effectExtent l="0" t="0" r="4445" b="0"/>
+            <wp:docPr id="8" name="Grafik 8"/>
+            <wp:cNvGraphicFramePr>
+              <a:graphicFrameLocks xmlns:a="http://schemas.openxmlformats.org/drawingml/2006/main" noChangeAspect="1"/>
+            </wp:cNvGraphicFramePr>
+            <a:graphic xmlns:a="http://schemas.openxmlformats.org/drawingml/2006/main">
+              <a:graphicData uri="http://schemas.openxmlformats.org/drawingml/2006/picture">
+                <pic:pic xmlns:pic="http://schemas.openxmlformats.org/drawingml/2006/picture">
+                  <pic:nvPicPr>
+                    <pic:cNvPr id="1" name=""/>
+                    <pic:cNvPicPr/>
+                  </pic:nvPicPr>
+                  <pic:blipFill rotWithShape="1">
+                    <a:blip r:embed="rId12"/>
+                    <a:srcRect l="14385" t="56776" r="56018" b="32235"/>
+                    <a:stretch/>
+                  </pic:blipFill>
+                  <pic:spPr bwMode="auto">
+                    <a:xfrm>
+                      <a:off x="0" y="0"/>
+                      <a:ext cx="2422155" cy="974275"/>
+                    </a:xfrm>
+                    <a:prstGeom prst="rect">
+                      <a:avLst/>
+                    </a:prstGeom>
+                    <a:ln>
+                      <a:noFill/>
+                    </a:ln>
+                    <a:extLst>
+                      <a:ext uri="{53640926-AAD7-44D8-BBD7-CCE9431645EC}">
+                        <a14:shadowObscured xmlns:a14="http://schemas.microsoft.com/office/drawing/2010/main"/>
+                      </a:ext>
+                    </a:extLst>
+                  </pic:spPr>
+                </pic:pic>
+              </a:graphicData>
+            </a:graphic>
+          </wp:inline>
+        </w:drawing>
+      </w:r>
+    </w:p>
+    <w:p>
+      <w:pPr>
+        <w:pStyle w:val="berschrift3"/>
+      </w:pPr>
+      <w:r>
+        <w:t>Server-Betriebssysteme</w:t>
+      </w:r>
+    </w:p>
+    <w:p>
+      <w:r>
+        <w:t xml:space="preserve">Das sind grössere PC, Arbeitsplatzrechner oder Mainframes, die mehrere Nutzer über ein Netz bedienen und dabei Soft- und Hardwareressourcen wie Drucker, Datei-, oder Webdienste bereitstellen. </w:t>
+      </w:r>
+    </w:p>
+    <w:p>
+      <w:pPr>
+        <w:pStyle w:val="berschrift3"/>
+      </w:pPr>
+      <w:r>
+        <w:t>Multiprozessor-Betriebssysteme</w:t>
+      </w:r>
+    </w:p>
+    <w:p>
+      <w:r>
+        <w:t xml:space="preserve">Das ist eine Variante der Server-Betriebssysteme, die spezielle Funktionen für Kommunikation, Konnektivität und Konsistenz bereitstellt. </w:t>
+      </w:r>
+    </w:p>
+    <w:p>
+      <w:pPr>
+        <w:pStyle w:val="berschrift3"/>
+      </w:pPr>
+      <w:r>
+        <w:t>PC-Betriebssysteme</w:t>
+      </w:r>
+    </w:p>
+    <w:p>
+      <w:r>
+        <w:t>Ein PC wird meist nur von einem einzigen Benutzer zu einem Zeitpunkt genutzt. Dabei werden viele Ein-/Ausgabe-Geräte unterstützt</w:t>
+      </w:r>
+      <w:r>
+        <w:t xml:space="preserve">. Für diese Art Betriebssysteme sind einfache Benutzeroberflächen notwendig. </w:t>
+      </w:r>
+    </w:p>
+    <w:p>
+      <w:pPr>
+        <w:pStyle w:val="berschrift3"/>
+      </w:pPr>
+      <w:r>
+        <w:t>Handheld-Computer-Betriebssysteme</w:t>
+      </w:r>
+    </w:p>
+    <w:p>
+      <w:r>
+        <w:t xml:space="preserve">Das sind </w:t>
+      </w:r>
+      <w:proofErr w:type="spellStart"/>
+      <w:r>
+        <w:t>zB</w:t>
+      </w:r>
+      <w:proofErr w:type="spellEnd"/>
+      <w:r>
+        <w:t xml:space="preserve"> Mobiltelefone</w:t>
+      </w:r>
+      <w:r>
+        <w:t xml:space="preserve">. Dabei gelten spezielle Anforderungen wegen den begrenzten Ressourcen. Die Verarbeitung ist dabei ereignisgesteuert. </w:t>
+      </w:r>
+    </w:p>
+    <w:p>
+      <w:pPr>
+        <w:pStyle w:val="berschrift3"/>
+      </w:pPr>
+      <w:r>
+        <w:lastRenderedPageBreak/>
+        <w:t>Eingebettete Betriebssysteme</w:t>
+      </w:r>
+    </w:p>
+    <w:p>
+      <w:r>
+        <w:t xml:space="preserve">Das sind Betriebssysteme für kleine Geräte wie Mikrocontroller. Dabei gelten geringere Sicherheitsanforderungen, da kein Herunterladen von unzulässiger Software möglich ist. </w:t>
+      </w:r>
+    </w:p>
+    <w:p>
+      <w:pPr>
+        <w:pStyle w:val="berschrift3"/>
+      </w:pPr>
+      <w:r>
+        <w:t>Sensor-Betriebssysteme</w:t>
+      </w:r>
+    </w:p>
+    <w:p>
+      <w:r>
+        <w:t>Sensoren sind kleine, batteriebetriebene Rechner.</w:t>
+      </w:r>
+    </w:p>
+    <w:p>
+      <w:pPr>
+        <w:pStyle w:val="berschrift3"/>
+      </w:pPr>
+      <w:r>
+        <w:t>Echtzeit-Betriebssysteme</w:t>
+      </w:r>
+    </w:p>
+    <w:p>
+      <w:r>
+        <w:t xml:space="preserve">Die Verarbeitung geschieht innerhalb fester Zeitschranken. </w:t>
+      </w:r>
+      <w:r>
+        <w:t xml:space="preserve">Durch diese Zeitschranken geschieht die Umschaltung zwischen Programmen, beziehungsweise durch das Betriebssystem. Dabei kann zwischen </w:t>
+      </w:r>
+      <w:r>
+        <w:rPr>
+          <w:b/>
+          <w:u w:val="single"/>
+        </w:rPr>
+        <w:t>strikten Echtzeitsystemen (</w:t>
+      </w:r>
+      <w:proofErr w:type="spellStart"/>
+      <w:r>
+        <w:rPr>
+          <w:b/>
+          <w:u w:val="single"/>
+        </w:rPr>
+        <w:t>hard</w:t>
+      </w:r>
+      <w:proofErr w:type="spellEnd"/>
+      <w:r>
+        <w:rPr>
+          <w:b/>
+          <w:u w:val="single"/>
+        </w:rPr>
+        <w:t xml:space="preserve"> real-time </w:t>
+      </w:r>
+      <w:proofErr w:type="spellStart"/>
+      <w:r>
+        <w:rPr>
+          <w:b/>
+          <w:u w:val="single"/>
+        </w:rPr>
+        <w:t>systems</w:t>
+      </w:r>
+      <w:proofErr w:type="spellEnd"/>
+      <w:r>
+        <w:rPr>
+          <w:b/>
+          <w:u w:val="single"/>
+        </w:rPr>
+        <w:t>)</w:t>
+      </w:r>
+      <w:r>
+        <w:t xml:space="preserve"> bei sehr harten Zeitforderungen und </w:t>
+      </w:r>
+      <w:r>
+        <w:rPr>
+          <w:b/>
+          <w:u w:val="single"/>
+        </w:rPr>
+        <w:t xml:space="preserve">weichen Echtzeitsystemen (soft real-time </w:t>
+      </w:r>
+      <w:proofErr w:type="spellStart"/>
+      <w:r>
+        <w:rPr>
+          <w:b/>
+          <w:u w:val="single"/>
+        </w:rPr>
+        <w:t>systems</w:t>
+      </w:r>
+      <w:proofErr w:type="spellEnd"/>
+      <w:r>
+        <w:rPr>
+          <w:b/>
+          <w:u w:val="single"/>
+        </w:rPr>
+        <w:t>)</w:t>
+      </w:r>
+      <w:r>
+        <w:t xml:space="preserve"> bei zwar Priorisierung für Realzeitaufgaben, aber seltenes Verfehlen der Zeitanforderungen akzeptabel unterschieden werden. </w:t>
+      </w:r>
+    </w:p>
+    <w:p>
+      <w:pPr>
+        <w:pStyle w:val="berschrift1"/>
+      </w:pPr>
+      <w:r>
+        <w:t>Aufgaben und Strukturen</w:t>
+      </w:r>
+    </w:p>
+    <w:p>
+      <w:pPr>
+        <w:pStyle w:val="berschrift2"/>
+      </w:pPr>
+      <w:r>
+        <w:t>Systemkomponenten</w:t>
+      </w:r>
+    </w:p>
+    <w:p>
+      <w:r>
+        <w:t xml:space="preserve">Die </w:t>
+      </w:r>
+      <w:r>
+        <w:rPr>
+          <w:b/>
+          <w:u w:val="single"/>
+        </w:rPr>
+        <w:t>Prozessverwaltung</w:t>
+      </w:r>
+      <w:r>
+        <w:t xml:space="preserve"> ist zuständig für das Erzeugen, Löschen, Ausführen, Anhalten und Weiterführen von Prozessen. Zusätzlich kümmert es sich um die </w:t>
+      </w:r>
+      <w:proofErr w:type="spellStart"/>
+      <w:r>
+        <w:t>Synchronistation</w:t>
+      </w:r>
+      <w:proofErr w:type="spellEnd"/>
+      <w:r>
+        <w:t xml:space="preserve"> von diesen und behandelt Verklemmungen. </w:t>
+      </w:r>
+    </w:p>
+    <w:p>
+      <w:r>
+        <w:t xml:space="preserve">Die </w:t>
+      </w:r>
+      <w:r>
+        <w:rPr>
+          <w:b/>
+          <w:u w:val="single"/>
+        </w:rPr>
+        <w:t>Hauptspeicherverwaltung</w:t>
+      </w:r>
+      <w:r>
+        <w:t xml:space="preserve"> ist zuständig für das Belegen und Freigeben von Hauptspeicher. Ausserdem ordnet es den Prozessen Hauptspeicher zu. </w:t>
+      </w:r>
+    </w:p>
+    <w:p>
+      <w:r>
+        <w:t xml:space="preserve">Das </w:t>
+      </w:r>
+      <w:r>
+        <w:rPr>
+          <w:b/>
+          <w:u w:val="single"/>
+        </w:rPr>
+        <w:t>Ein-/Ausgabe-System</w:t>
+      </w:r>
+      <w:r>
+        <w:t xml:space="preserve"> ist zuständig für</w:t>
+      </w:r>
+      <w:r>
+        <w:t xml:space="preserve"> Speicherverwaltung. Ausserdem stellt es </w:t>
+      </w:r>
+      <w:r>
+        <w:t>eine allgemeine</w:t>
+      </w:r>
+      <w:r>
+        <w:t xml:space="preserve"> Gerätetreiberschnittstelle dar und stellt für spezielle Hardware-Geräte die benötigten Treiber zur Verfügung. </w:t>
+      </w:r>
+    </w:p>
+    <w:p>
+      <w:r>
+        <w:t xml:space="preserve">Die </w:t>
+      </w:r>
+      <w:r>
+        <w:rPr>
+          <w:b/>
+          <w:u w:val="single"/>
+        </w:rPr>
+        <w:t>Sekundärspeicherverwaltung</w:t>
+      </w:r>
+      <w:r>
+        <w:t xml:space="preserve"> ist eine Dateisystem-Verwaltung auf dem Sekundärspeicher und eine Massenspeicherverwaltung (Auslagern auf Sekundärspeicher, Zuweisen von Speicherplatz, </w:t>
+      </w:r>
+      <w:proofErr w:type="spellStart"/>
+      <w:r>
+        <w:t>Scheduling</w:t>
+      </w:r>
+      <w:proofErr w:type="spellEnd"/>
+      <w:r>
+        <w:t xml:space="preserve"> bei Festplatten). Ausserdem gehört das Caching dazu. </w:t>
+      </w:r>
+    </w:p>
+    <w:p>
+      <w:r>
+        <w:t xml:space="preserve">Die </w:t>
+      </w:r>
+      <w:r>
+        <w:rPr>
+          <w:b/>
+          <w:u w:val="single"/>
+        </w:rPr>
+        <w:t>Schutz- und Sicherheitssysteme</w:t>
+      </w:r>
+      <w:r>
+        <w:t xml:space="preserve"> regeln die Zugriffskontrolle auf System- oder Benutzerressourcen. </w:t>
+      </w:r>
+    </w:p>
+    <w:p>
+      <w:r>
+        <w:t xml:space="preserve">Ebenfalls Systemkomponenten sind der </w:t>
+      </w:r>
+      <w:r>
+        <w:rPr>
+          <w:b/>
+          <w:u w:val="single"/>
+        </w:rPr>
+        <w:t>Kommando-Interpreter, grafische Benutzerschnittstellen</w:t>
+      </w:r>
+      <w:r>
+        <w:t xml:space="preserve"> und </w:t>
+      </w:r>
+      <w:r>
+        <w:rPr>
+          <w:b/>
+          <w:u w:val="single"/>
+        </w:rPr>
+        <w:t xml:space="preserve">Kommunikationssysteme. </w:t>
+      </w:r>
+    </w:p>
+    <w:p>
+      <w:pPr>
+        <w:pStyle w:val="berschrift2"/>
+      </w:pPr>
+      <w:r>
+        <w:t>Dienste und Funktionen</w:t>
+      </w:r>
+    </w:p>
+    <w:p>
+      <w:pPr>
+        <w:jc w:val="both"/>
+      </w:pPr>
+      <w:r>
+        <w:rPr>
+          <w:noProof/>
+          <w:lang w:eastAsia="de-CH"/>
+        </w:rPr>
+        <w:drawing>
+          <wp:inline distT="0" distB="0" distL="0" distR="0" wp14:anchorId="408575E6" wp14:editId="5844BA1A">
+            <wp:extent cx="3800475" cy="2200275"/>
+            <wp:effectExtent l="0" t="0" r="9525" b="9525"/>
+            <wp:docPr id="9" name="Grafik 9"/>
+            <wp:cNvGraphicFramePr>
+              <a:graphicFrameLocks xmlns:a="http://schemas.openxmlformats.org/drawingml/2006/main" noChangeAspect="1"/>
+            </wp:cNvGraphicFramePr>
+            <a:graphic xmlns:a="http://schemas.openxmlformats.org/drawingml/2006/main">
+              <a:graphicData uri="http://schemas.openxmlformats.org/drawingml/2006/picture">
+                <pic:pic xmlns:pic="http://schemas.openxmlformats.org/drawingml/2006/picture">
+                  <pic:nvPicPr>
+                    <pic:cNvPr id="1" name=""/>
+                    <pic:cNvPicPr/>
+                  </pic:nvPicPr>
+                  <pic:blipFill rotWithShape="1">
+                    <a:blip r:embed="rId13"/>
+                    <a:srcRect l="16369" t="42430" r="17659" b="22314"/>
+                    <a:stretch/>
+                  </pic:blipFill>
+                  <pic:spPr bwMode="auto">
+                    <a:xfrm>
+                      <a:off x="0" y="0"/>
+                      <a:ext cx="3800475" cy="2200275"/>
+                    </a:xfrm>
+                    <a:prstGeom prst="rect">
+                      <a:avLst/>
+                    </a:prstGeom>
+                    <a:ln>
+                      <a:noFill/>
+                    </a:ln>
+                    <a:extLst>
+                      <a:ext uri="{53640926-AAD7-44D8-BBD7-CCE9431645EC}">
+                        <a14:shadowObscured xmlns:a14="http://schemas.microsoft.com/office/drawing/2010/main"/>
+                      </a:ext>
+                    </a:extLst>
+                  </pic:spPr>
+                </pic:pic>
+              </a:graphicData>
+            </a:graphic>
+          </wp:inline>
+        </w:drawing>
+      </w:r>
+    </w:p>
+    <w:p>
+      <w:pPr>
+        <w:pStyle w:val="berschrift3"/>
+      </w:pPr>
+      <w:r>
+        <w:lastRenderedPageBreak/>
+        <w:t>Dienste</w:t>
+      </w:r>
+    </w:p>
+    <w:p>
+      <w:r>
+        <w:t xml:space="preserve">Dienste dienen für Programme und Benutzer und zur Vereinfachung der Programmierung. Das sind </w:t>
+      </w:r>
+      <w:proofErr w:type="spellStart"/>
+      <w:r>
+        <w:t>zB</w:t>
+      </w:r>
+      <w:proofErr w:type="spellEnd"/>
+      <w:r>
+        <w:t xml:space="preserve"> die Ben</w:t>
+      </w:r>
+      <w:r>
+        <w:t>utzerschnittstellen, Programma</w:t>
+      </w:r>
+      <w:r>
+        <w:t>u</w:t>
+      </w:r>
+      <w:r>
+        <w:t>s</w:t>
+      </w:r>
+      <w:r>
+        <w:t xml:space="preserve">führung, Dateisystem-Manipulationen oder Fehlererkennung. </w:t>
+      </w:r>
+    </w:p>
+    <w:p>
+      <w:pPr>
+        <w:pStyle w:val="berschrift3"/>
+      </w:pPr>
+      <w:r>
+        <w:t>Funktionen</w:t>
       </w:r>
       <w:bookmarkStart w:id="0" w:name="_GoBack"/>
       <w:bookmarkEnd w:id="0"/>
+    </w:p>
+    <w:p>
+      <w:r>
+        <w:t xml:space="preserve">Funktionen dienen zur effizienten Ausführung des Systems. Das sind </w:t>
+      </w:r>
+      <w:proofErr w:type="spellStart"/>
+      <w:r>
+        <w:t>zB</w:t>
+      </w:r>
+      <w:proofErr w:type="spellEnd"/>
+      <w:r>
+        <w:t xml:space="preserve"> </w:t>
+      </w:r>
+      <w:proofErr w:type="gramStart"/>
+      <w:r>
+        <w:t>Zuweisung</w:t>
+      </w:r>
+      <w:proofErr w:type="gramEnd"/>
+      <w:r>
+        <w:t xml:space="preserve"> von Ressourcen, Accounting, Schutzmechanismen oder Sicherheitsmechanismen. </w:t>
+      </w:r>
+    </w:p>
+    <w:p>
+      <w:pPr>
+        <w:pStyle w:val="berschrift4"/>
+      </w:pPr>
+      <w:r>
+        <w:t>Schutzmechanismen</w:t>
+      </w:r>
+    </w:p>
+    <w:p>
+      <w:r>
+        <w:t xml:space="preserve">Die </w:t>
+      </w:r>
+      <w:proofErr w:type="spellStart"/>
+      <w:r>
+        <w:t>Fehererkennung</w:t>
+      </w:r>
+      <w:proofErr w:type="spellEnd"/>
+      <w:r>
+        <w:t xml:space="preserve"> geschieht häufig durch die Hardware, die Fehlerbehandlung durch das Betriebssystem. </w:t>
+      </w:r>
     </w:p>
     <w:sectPr>
       <w:pgSz w:w="11906" w:h="16838"/>
@@ -716,7 +1394,7 @@
 </file>
 
 <file path=word/numbering.xml><?xml version="1.0" encoding="utf-8"?>
-<w:numbering xmlns:wpc="http://schemas.microsoft.com/office/word/2010/wordprocessingCanvas" xmlns:cx="http://schemas.microsoft.com/office/drawing/2014/chartex" xmlns:cx1="http://schemas.microsoft.com/office/drawing/2015/9/8/chartex" xmlns:cx2="http://schemas.microsoft.com/office/drawing/2015/10/21/chartex" xmlns:cx3="http://schemas.microsoft.com/office/drawing/2016/5/9/chartex" xmlns:cx4="http://schemas.microsoft.com/office/drawing/2016/5/10/chartex" xmlns:cx5="http://schemas.microsoft.com/office/drawing/2016/5/11/chartex" xmlns:cx6="http://schemas.microsoft.com/office/drawing/2016/5/12/chartex" xmlns:cx7="http://schemas.microsoft.com/office/drawing/2016/5/13/chartex" xmlns:cx8="http://schemas.microsoft.com/office/drawing/2016/5/14/chartex" xmlns:mc="http://schemas.openxmlformats.org/markup-compatibility/2006" xmlns:o="urn:schemas-microsoft-com:office:office" xmlns:r="http://schemas.openxmlformats.org/officeDocument/2006/relationships" xmlns:m="http://schemas.openxmlformats.org/officeDocument/2006/math" xmlns:v="urn:schemas-microsoft-com:vml" xmlns:wp14="http://schemas.microsoft.com/office/word/2010/wordprocessingDrawing" xmlns:wp="http://schemas.openxmlformats.org/drawingml/2006/wordprocessingDrawing" xmlns:w10="urn:schemas-microsoft-com:office:word" xmlns:w="http://schemas.openxmlformats.org/wordprocessingml/2006/main" xmlns:w14="http://schemas.microsoft.com/office/word/2010/wordml" xmlns:w15="http://schemas.microsoft.com/office/word/2012/wordml" xmlns:w16se="http://schemas.microsoft.com/office/word/2015/wordml/symex" xmlns:wpg="http://schemas.microsoft.com/office/word/2010/wordprocessingGroup" xmlns:wpi="http://schemas.microsoft.com/office/word/2010/wordprocessingInk" xmlns:wne="http://schemas.microsoft.com/office/word/2006/wordml" xmlns:wps="http://schemas.microsoft.com/office/word/2010/wordprocessingShape" mc:Ignorable="w14 w15 w16se wp14">
+<w:numbering xmlns:wpc="http://schemas.microsoft.com/office/word/2010/wordprocessingCanvas" xmlns:mc="http://schemas.openxmlformats.org/markup-compatibility/2006" xmlns:o="urn:schemas-microsoft-com:office:office" xmlns:r="http://schemas.openxmlformats.org/officeDocument/2006/relationships" xmlns:m="http://schemas.openxmlformats.org/officeDocument/2006/math" xmlns:v="urn:schemas-microsoft-com:vml" xmlns:wp14="http://schemas.microsoft.com/office/word/2010/wordprocessingDrawing" xmlns:wp="http://schemas.openxmlformats.org/drawingml/2006/wordprocessingDrawing" xmlns:w10="urn:schemas-microsoft-com:office:word" xmlns:w="http://schemas.openxmlformats.org/wordprocessingml/2006/main" xmlns:w14="http://schemas.microsoft.com/office/word/2010/wordml" xmlns:w15="http://schemas.microsoft.com/office/word/2012/wordml" xmlns:wpg="http://schemas.microsoft.com/office/word/2010/wordprocessingGroup" xmlns:wpi="http://schemas.microsoft.com/office/word/2010/wordprocessingInk" xmlns:wne="http://schemas.microsoft.com/office/word/2006/wordml" xmlns:wps="http://schemas.microsoft.com/office/word/2010/wordprocessingShape" mc:Ignorable="w14 w15 wp14">
   <w:abstractNum w:abstractNumId="0" w15:restartNumberingAfterBreak="0">
     <w:nsid w:val="44A540D7"/>
     <w:multiLevelType w:val="hybridMultilevel"/>
@@ -813,7 +1491,7 @@
 </file>
 
 <file path=word/styles.xml><?xml version="1.0" encoding="utf-8"?>
-<w:styles xmlns:mc="http://schemas.openxmlformats.org/markup-compatibility/2006" xmlns:r="http://schemas.openxmlformats.org/officeDocument/2006/relationships" xmlns:w="http://schemas.openxmlformats.org/wordprocessingml/2006/main" xmlns:w14="http://schemas.microsoft.com/office/word/2010/wordml" xmlns:w15="http://schemas.microsoft.com/office/word/2012/wordml" xmlns:w16se="http://schemas.microsoft.com/office/word/2015/wordml/symex" mc:Ignorable="w14 w15 w16se">
+<w:styles xmlns:mc="http://schemas.openxmlformats.org/markup-compatibility/2006" xmlns:r="http://schemas.openxmlformats.org/officeDocument/2006/relationships" xmlns:w="http://schemas.openxmlformats.org/wordprocessingml/2006/main" xmlns:w14="http://schemas.microsoft.com/office/word/2010/wordml" xmlns:w15="http://schemas.microsoft.com/office/word/2012/wordml" mc:Ignorable="w14 w15">
   <w:docDefaults>
     <w:rPrDefault>
       <w:rPr>
@@ -829,7 +1507,7 @@
       </w:pPr>
     </w:pPrDefault>
   </w:docDefaults>
-  <w:latentStyles w:defLockedState="0" w:defUIPriority="99" w:defSemiHidden="0" w:defUnhideWhenUsed="0" w:defQFormat="0" w:count="374">
+  <w:latentStyles w:defLockedState="0" w:defUIPriority="99" w:defSemiHidden="0" w:defUnhideWhenUsed="0" w:defQFormat="0" w:count="371">
     <w:lsdException w:name="Normal" w:uiPriority="0" w:qFormat="1"/>
     <w:lsdException w:name="heading 1" w:uiPriority="9" w:qFormat="1"/>
     <w:lsdException w:name="heading 2" w:semiHidden="1" w:uiPriority="9" w:unhideWhenUsed="1" w:qFormat="1"/>
@@ -1201,9 +1879,6 @@
     <w:lsdException w:name="List Table 5 Dark Accent 6" w:uiPriority="50"/>
     <w:lsdException w:name="List Table 6 Colorful Accent 6" w:uiPriority="51"/>
     <w:lsdException w:name="List Table 7 Colorful Accent 6" w:uiPriority="52"/>
-    <w:lsdException w:name="Mention" w:semiHidden="1" w:unhideWhenUsed="1"/>
-    <w:lsdException w:name="Smart Hyperlink" w:semiHidden="1" w:unhideWhenUsed="1"/>
-    <w:lsdException w:name="Hashtag" w:semiHidden="1" w:unhideWhenUsed="1"/>
   </w:latentStyles>
   <w:style w:type="paragraph" w:default="1" w:styleId="Standard">
     <w:name w:val="Normal"/>

</xml_diff>

<commit_message>
summary till lecture 2, monolithic systems
</commit_message>
<xml_diff>
--- a/Operating Systems/Zusammenfassung Betriebssysteme FS 17.docx
+++ b/Operating Systems/Zusammenfassung Betriebssysteme FS 17.docx
@@ -55,23 +55,7 @@
         <w:t>Betriebssystem</w:t>
       </w:r>
       <w:r>
-        <w:t xml:space="preserve"> die </w:t>
-      </w:r>
-      <w:proofErr w:type="gramStart"/>
-      <w:r>
-        <w:t>Programme</w:t>
-      </w:r>
-      <w:proofErr w:type="gramEnd"/>
-      <w:r>
-        <w:t xml:space="preserve"> eines digitalen </w:t>
-      </w:r>
-      <w:proofErr w:type="spellStart"/>
-      <w:r>
-        <w:t>Rechensystemes</w:t>
-      </w:r>
-      <w:proofErr w:type="spellEnd"/>
-      <w:r>
-        <w:t xml:space="preserve">, die zusammen mit der Rechenanlage die Basis der Betriebsart legen und insbesondere die Abwicklung von Programmen steuern und überwachen. </w:t>
+        <w:t xml:space="preserve"> die Programme eines digitalen Rechensystemes, die zusammen mit der Rechenanlage die Basis der Betriebsart legen und insbesondere die Abwicklung von Programmen steuern und überwachen. </w:t>
       </w:r>
     </w:p>
     <w:p>
@@ -191,11 +175,9 @@
       <w:pPr>
         <w:pStyle w:val="berschrift3"/>
       </w:pPr>
-      <w:proofErr w:type="spellStart"/>
       <w:r>
         <w:t>Einprozessorsysteme</w:t>
       </w:r>
-      <w:proofErr w:type="spellEnd"/>
     </w:p>
     <w:p>
       <w:r>
@@ -313,17 +295,8 @@
           <w:b/>
           <w:u w:val="single"/>
         </w:rPr>
-        <w:t xml:space="preserve">symmetrischen </w:t>
-      </w:r>
-      <w:proofErr w:type="spellStart"/>
-      <w:r>
-        <w:rPr>
-          <w:b/>
-          <w:u w:val="single"/>
-        </w:rPr>
-        <w:t>Multiprocessing</w:t>
-      </w:r>
-      <w:proofErr w:type="spellEnd"/>
+        <w:t>symmetrischen Multiprocessing</w:t>
+      </w:r>
       <w:r>
         <w:t xml:space="preserve"> führen die Prozessoren eine identische Kopie des Betriebssystems aus. Ein Problem hierbei ist gleichmässige Auslastung durch Benutzung gemeinsamer Datenstrukturen. </w:t>
       </w:r>
@@ -336,58 +309,33 @@
           <w:b/>
           <w:u w:val="single"/>
         </w:rPr>
-        <w:t xml:space="preserve">asymmetrischen </w:t>
-      </w:r>
-      <w:proofErr w:type="spellStart"/>
+        <w:t>asymmetrischen Multiprocessing</w:t>
+      </w:r>
+      <w:r>
+        <w:t xml:space="preserve"> werden gewisse Aufgaben (Tasks) den Prozessoren zugeteilt. Dabei plant der Master die Tasks für die Slave-Prozessoren (Scheduling). </w:t>
+      </w:r>
+    </w:p>
+    <w:p>
+      <w:pPr>
+        <w:pStyle w:val="berschrift2"/>
+      </w:pPr>
+      <w:r>
+        <w:t>Cluster-Systeme</w:t>
+      </w:r>
+    </w:p>
+    <w:p>
+      <w:r>
+        <w:t xml:space="preserve">Ein </w:t>
+      </w:r>
       <w:r>
         <w:rPr>
           <w:b/>
           <w:u w:val="single"/>
         </w:rPr>
-        <w:t>Multiprocessing</w:t>
-      </w:r>
-      <w:proofErr w:type="spellEnd"/>
-      <w:r>
-        <w:t xml:space="preserve"> werden gewisse Aufgaben (Tasks) den Prozessoren zugeteilt. Dabei plant der Master die Tasks für die Slave-Prozessoren (</w:t>
-      </w:r>
-      <w:proofErr w:type="spellStart"/>
-      <w:r>
-        <w:t>Scheduling</w:t>
-      </w:r>
-      <w:proofErr w:type="spellEnd"/>
-      <w:r>
-        <w:t xml:space="preserve">). </w:t>
-      </w:r>
-    </w:p>
-    <w:p>
-      <w:pPr>
-        <w:pStyle w:val="berschrift2"/>
-      </w:pPr>
-      <w:r>
-        <w:t>Cluster-Systeme</w:t>
-      </w:r>
-    </w:p>
-    <w:p>
-      <w:r>
-        <w:t xml:space="preserve">Ein </w:t>
-      </w:r>
-      <w:r>
-        <w:rPr>
-          <w:b/>
-          <w:u w:val="single"/>
-        </w:rPr>
         <w:t>Cluster-System</w:t>
       </w:r>
       <w:r>
-        <w:t xml:space="preserve"> ist die Sammlung von </w:t>
-      </w:r>
-      <w:proofErr w:type="spellStart"/>
-      <w:r>
-        <w:t>eigenständingen</w:t>
-      </w:r>
-      <w:proofErr w:type="spellEnd"/>
-      <w:r>
-        <w:t xml:space="preserve"> Rechnern zur Durchführung von Berechnungen. </w:t>
+        <w:t xml:space="preserve"> ist die Sammlung von eigenständingen Rechnern zur Durchführung von Berechnungen. </w:t>
       </w:r>
       <w:r>
         <w:t xml:space="preserve">Eine typische Definition ist das Teilen von gemeinsamem Speicher und die Verbindung über ein lokales Netz. </w:t>
@@ -445,15 +393,7 @@
     </w:p>
     <w:p>
       <w:r>
-        <w:t xml:space="preserve">Hierbei werden die Berechnungen auf mehrere (heterogene) Rechnersysteme verteilt, die </w:t>
-      </w:r>
-      <w:proofErr w:type="spellStart"/>
-      <w:r>
-        <w:t>loose</w:t>
-      </w:r>
-      <w:proofErr w:type="spellEnd"/>
-      <w:r>
-        <w:t xml:space="preserve"> über Kommunikationsnetze gekoppelt sind. </w:t>
+        <w:t xml:space="preserve">Hierbei werden die Berechnungen auf mehrere (heterogene) Rechnersysteme verteilt, die loose über Kommunikationsnetze gekoppelt sind. </w:t>
       </w:r>
       <w:r>
         <w:t xml:space="preserve">Vorteile davon sind Lastausgleich und Vermeidung von Redundanz. </w:t>
@@ -527,21 +467,7 @@
         <w:rPr>
           <w:u w:val="single"/>
         </w:rPr>
-        <w:t xml:space="preserve">Software </w:t>
-      </w:r>
-      <w:proofErr w:type="spellStart"/>
-      <w:r>
-        <w:rPr>
-          <w:u w:val="single"/>
-        </w:rPr>
-        <w:t>as</w:t>
-      </w:r>
-      <w:proofErr w:type="spellEnd"/>
-      <w:r>
-        <w:rPr>
-          <w:u w:val="single"/>
-        </w:rPr>
-        <w:t xml:space="preserve"> Service</w:t>
+        <w:t>Software as Service</w:t>
       </w:r>
       <w:r>
         <w:rPr>
@@ -552,89 +478,45 @@
       <w:r>
         <w:t xml:space="preserve">(Verfügbarkeit von Anwendungen), </w:t>
       </w:r>
-      <w:proofErr w:type="spellStart"/>
-      <w:r>
-        <w:rPr>
-          <w:u w:val="single"/>
-        </w:rPr>
-        <w:t>Platform</w:t>
-      </w:r>
-      <w:proofErr w:type="spellEnd"/>
-      <w:r>
-        <w:rPr>
-          <w:u w:val="single"/>
-        </w:rPr>
+      <w:r>
+        <w:rPr>
+          <w:u w:val="single"/>
+        </w:rPr>
+        <w:t xml:space="preserve">Platform as </w:t>
+      </w:r>
+      <w:r>
+        <w:rPr>
+          <w:u w:val="single"/>
+        </w:rPr>
+        <w:t xml:space="preserve">a </w:t>
+      </w:r>
+      <w:r>
+        <w:rPr>
+          <w:u w:val="single"/>
+        </w:rPr>
+        <w:t>Service</w:t>
+      </w:r>
+      <w:r>
+        <w:t xml:space="preserve">  </w:t>
+      </w:r>
+      <w:r>
+        <w:t xml:space="preserve">(Verfügbarkeit von Middleware, zB Datenbank-Server) und </w:t>
+      </w:r>
+      <w:r>
+        <w:rPr>
+          <w:u w:val="single"/>
+        </w:rPr>
+        <w:t>Infrastructure as a Service</w:t>
+      </w:r>
+      <w:r>
+        <w:t> </w:t>
+      </w:r>
+      <w:r>
+        <w:t>(Bereitstellung von virtuellen Servern und Speicher)</w:t>
+      </w:r>
+      <w:r>
         <w:t xml:space="preserve"> </w:t>
       </w:r>
-      <w:proofErr w:type="spellStart"/>
-      <w:r>
-        <w:rPr>
-          <w:u w:val="single"/>
-        </w:rPr>
-        <w:t>as</w:t>
-      </w:r>
-      <w:proofErr w:type="spellEnd"/>
-      <w:r>
-        <w:rPr>
-          <w:u w:val="single"/>
-        </w:rPr>
-        <w:t xml:space="preserve"> </w:t>
-      </w:r>
-      <w:r>
-        <w:rPr>
-          <w:u w:val="single"/>
-        </w:rPr>
-        <w:t xml:space="preserve">a </w:t>
-      </w:r>
-      <w:r>
-        <w:rPr>
-          <w:u w:val="single"/>
-        </w:rPr>
-        <w:t>Service</w:t>
-      </w:r>
-      <w:r>
-        <w:t xml:space="preserve">  </w:t>
-      </w:r>
-      <w:r>
-        <w:t xml:space="preserve">(Verfügbarkeit von Middleware, </w:t>
-      </w:r>
-      <w:proofErr w:type="spellStart"/>
-      <w:r>
-        <w:t>zB</w:t>
-      </w:r>
-      <w:proofErr w:type="spellEnd"/>
-      <w:r>
-        <w:t xml:space="preserve"> Datenbank-Server) und </w:t>
-      </w:r>
-      <w:r>
-        <w:rPr>
-          <w:u w:val="single"/>
-        </w:rPr>
-        <w:t xml:space="preserve">Infrastructure </w:t>
-      </w:r>
-      <w:proofErr w:type="spellStart"/>
-      <w:r>
-        <w:rPr>
-          <w:u w:val="single"/>
-        </w:rPr>
-        <w:t>as</w:t>
-      </w:r>
-      <w:proofErr w:type="spellEnd"/>
-      <w:r>
-        <w:rPr>
-          <w:u w:val="single"/>
-        </w:rPr>
-        <w:t xml:space="preserve"> a Service</w:t>
-      </w:r>
-      <w:r>
-        <w:t> </w:t>
-      </w:r>
-      <w:r>
-        <w:t>(Bereitstellung von virtuellen Servern und Speicher)</w:t>
-      </w:r>
-      <w:r>
-        <w:t xml:space="preserve"> </w:t>
-      </w:r>
       <w:r>
         <w:t xml:space="preserve">unterschieden werden. </w:t>
       </w:r>
@@ -667,15 +549,7 @@
         <w:t xml:space="preserve">Systemsicht </w:t>
       </w:r>
       <w:r>
-        <w:t>(</w:t>
-      </w:r>
-      <w:proofErr w:type="spellStart"/>
-      <w:r>
-        <w:t>bottom-up</w:t>
-      </w:r>
-      <w:proofErr w:type="spellEnd"/>
-      <w:r>
-        <w:t xml:space="preserve">), Robustes Ausführen und Sicherheit unterschieden. </w:t>
+        <w:t xml:space="preserve">(bottom-up), Robustes Ausführen und Sicherheit unterschieden. </w:t>
       </w:r>
     </w:p>
     <w:p>
@@ -736,15 +610,7 @@
         <w:t xml:space="preserve">Die auszuführenden Programme werden auf ein Band geschrieben. </w:t>
       </w:r>
       <w:r>
-        <w:t xml:space="preserve">Der </w:t>
-      </w:r>
-      <w:proofErr w:type="spellStart"/>
-      <w:r>
-        <w:t>Operatpr</w:t>
-      </w:r>
-      <w:proofErr w:type="spellEnd"/>
-      <w:r>
-        <w:t xml:space="preserve"> lädt dann ein spezielles Programm, das die Programme einliest und sequenziell ausführt. </w:t>
+        <w:t xml:space="preserve">Der Operatpr lädt dann ein spezielles Programm, das die Programme einliest und sequenziell ausführt. </w:t>
       </w:r>
       <w:r>
         <w:t xml:space="preserve">Die Ereignisse werden </w:t>
@@ -973,15 +839,7 @@
     </w:p>
     <w:p>
       <w:r>
-        <w:t xml:space="preserve">Das sind </w:t>
-      </w:r>
-      <w:proofErr w:type="spellStart"/>
-      <w:r>
-        <w:t>zB</w:t>
-      </w:r>
-      <w:proofErr w:type="spellEnd"/>
-      <w:r>
-        <w:t xml:space="preserve"> Mobiltelefone</w:t>
+        <w:t>Das sind zB Mobiltelefone</w:t>
       </w:r>
       <w:r>
         <w:t xml:space="preserve">. Dabei gelten spezielle Anforderungen wegen den begrenzten Ressourcen. Die Verarbeitung ist dabei ereignisgesteuert. </w:t>
@@ -1034,169 +892,105 @@
           <w:b/>
           <w:u w:val="single"/>
         </w:rPr>
-        <w:t>strikten Echtzeitsystemen (</w:t>
-      </w:r>
-      <w:proofErr w:type="spellStart"/>
+        <w:t>strikten Echtzeitsystemen (hard real-time systems)</w:t>
+      </w:r>
+      <w:r>
+        <w:t xml:space="preserve"> bei sehr harten Zeitforderungen und </w:t>
+      </w:r>
       <w:r>
         <w:rPr>
           <w:b/>
           <w:u w:val="single"/>
         </w:rPr>
-        <w:t>hard</w:t>
-      </w:r>
-      <w:proofErr w:type="spellEnd"/>
+        <w:t>weichen Echtzeitsystemen (soft real-time systems)</w:t>
+      </w:r>
+      <w:r>
+        <w:t xml:space="preserve"> bei zwar Priorisierung für Realzeitaufgaben, aber seltenes Verfehlen der Zeitanforderungen akzeptabel unterschieden werden. </w:t>
+      </w:r>
+    </w:p>
+    <w:p>
+      <w:pPr>
+        <w:pStyle w:val="berschrift1"/>
+      </w:pPr>
+      <w:r>
+        <w:t>Aufgaben und Strukturen</w:t>
+      </w:r>
+    </w:p>
+    <w:p>
+      <w:pPr>
+        <w:pStyle w:val="berschrift2"/>
+      </w:pPr>
+      <w:r>
+        <w:t>Systemkomponenten</w:t>
+      </w:r>
+    </w:p>
+    <w:p>
+      <w:r>
+        <w:t xml:space="preserve">Die </w:t>
+      </w:r>
       <w:r>
         <w:rPr>
           <w:b/>
           <w:u w:val="single"/>
         </w:rPr>
-        <w:t xml:space="preserve"> real-time </w:t>
-      </w:r>
-      <w:proofErr w:type="spellStart"/>
+        <w:t>Prozessverwaltung</w:t>
+      </w:r>
+      <w:r>
+        <w:t xml:space="preserve"> ist zuständig für das Erzeugen, Löschen, Ausführen, Anhalten und Weiterführen von Prozessen. Zusätzlich kümmert es sich um die Synchronistation von diesen und behandelt Verklemmungen. </w:t>
+      </w:r>
+    </w:p>
+    <w:p>
+      <w:r>
+        <w:t xml:space="preserve">Die </w:t>
+      </w:r>
       <w:r>
         <w:rPr>
           <w:b/>
           <w:u w:val="single"/>
         </w:rPr>
-        <w:t>systems</w:t>
-      </w:r>
-      <w:proofErr w:type="spellEnd"/>
+        <w:t>Hauptspeicherverwaltung</w:t>
+      </w:r>
+      <w:r>
+        <w:t xml:space="preserve"> ist zuständig für das Belegen und Freigeben von Hauptspeicher. Ausserdem ordnet es den Prozessen Hauptspeicher zu. </w:t>
+      </w:r>
+    </w:p>
+    <w:p>
+      <w:r>
+        <w:t xml:space="preserve">Das </w:t>
+      </w:r>
       <w:r>
         <w:rPr>
           <w:b/>
           <w:u w:val="single"/>
         </w:rPr>
-        <w:t>)</w:t>
-      </w:r>
-      <w:r>
-        <w:t xml:space="preserve"> bei sehr harten Zeitforderungen und </w:t>
+        <w:t>Ein-/Ausgabe-System</w:t>
+      </w:r>
+      <w:r>
+        <w:t xml:space="preserve"> ist zuständig für</w:t>
+      </w:r>
+      <w:r>
+        <w:t xml:space="preserve"> Speicherverwaltung. Ausserdem stellt es </w:t>
+      </w:r>
+      <w:r>
+        <w:t>eine allgemeine</w:t>
+      </w:r>
+      <w:r>
+        <w:t xml:space="preserve"> Gerätetreiberschnittstelle dar und stellt für spezielle Hardware-Geräte die benötigten Treiber zur Verfügung. </w:t>
+      </w:r>
+    </w:p>
+    <w:p>
+      <w:r>
+        <w:t xml:space="preserve">Die </w:t>
       </w:r>
       <w:r>
         <w:rPr>
           <w:b/>
           <w:u w:val="single"/>
         </w:rPr>
-        <w:t xml:space="preserve">weichen Echtzeitsystemen (soft real-time </w:t>
-      </w:r>
-      <w:proofErr w:type="spellStart"/>
-      <w:r>
-        <w:rPr>
-          <w:b/>
-          <w:u w:val="single"/>
-        </w:rPr>
-        <w:t>systems</w:t>
-      </w:r>
-      <w:proofErr w:type="spellEnd"/>
-      <w:r>
-        <w:rPr>
-          <w:b/>
-          <w:u w:val="single"/>
-        </w:rPr>
-        <w:t>)</w:t>
-      </w:r>
-      <w:r>
-        <w:t xml:space="preserve"> bei zwar Priorisierung für Realzeitaufgaben, aber seltenes Verfehlen der Zeitanforderungen akzeptabel unterschieden werden. </w:t>
-      </w:r>
-    </w:p>
-    <w:p>
-      <w:pPr>
-        <w:pStyle w:val="berschrift1"/>
-      </w:pPr>
-      <w:r>
-        <w:t>Aufgaben und Strukturen</w:t>
-      </w:r>
-    </w:p>
-    <w:p>
-      <w:pPr>
-        <w:pStyle w:val="berschrift2"/>
-      </w:pPr>
-      <w:r>
-        <w:t>Systemkomponenten</w:t>
-      </w:r>
-    </w:p>
-    <w:p>
-      <w:r>
-        <w:t xml:space="preserve">Die </w:t>
-      </w:r>
-      <w:r>
-        <w:rPr>
-          <w:b/>
-          <w:u w:val="single"/>
-        </w:rPr>
-        <w:t>Prozessverwaltung</w:t>
-      </w:r>
-      <w:r>
-        <w:t xml:space="preserve"> ist zuständig für das Erzeugen, Löschen, Ausführen, Anhalten und Weiterführen von Prozessen. Zusätzlich kümmert es sich um die </w:t>
-      </w:r>
-      <w:proofErr w:type="spellStart"/>
-      <w:r>
-        <w:t>Synchronistation</w:t>
-      </w:r>
-      <w:proofErr w:type="spellEnd"/>
-      <w:r>
-        <w:t xml:space="preserve"> von diesen und behandelt Verklemmungen. </w:t>
-      </w:r>
-    </w:p>
-    <w:p>
-      <w:r>
-        <w:t xml:space="preserve">Die </w:t>
-      </w:r>
-      <w:r>
-        <w:rPr>
-          <w:b/>
-          <w:u w:val="single"/>
-        </w:rPr>
-        <w:t>Hauptspeicherverwaltung</w:t>
-      </w:r>
-      <w:r>
-        <w:t xml:space="preserve"> ist zuständig für das Belegen und Freigeben von Hauptspeicher. Ausserdem ordnet es den Prozessen Hauptspeicher zu. </w:t>
-      </w:r>
-    </w:p>
-    <w:p>
-      <w:r>
-        <w:t xml:space="preserve">Das </w:t>
-      </w:r>
-      <w:r>
-        <w:rPr>
-          <w:b/>
-          <w:u w:val="single"/>
-        </w:rPr>
-        <w:t>Ein-/Ausgabe-System</w:t>
-      </w:r>
-      <w:r>
-        <w:t xml:space="preserve"> ist zuständig für</w:t>
-      </w:r>
-      <w:r>
-        <w:t xml:space="preserve"> Speicherverwaltung. Ausserdem stellt es </w:t>
-      </w:r>
-      <w:r>
-        <w:t>eine allgemeine</w:t>
-      </w:r>
-      <w:r>
-        <w:t xml:space="preserve"> Gerätetreiberschnittstelle dar und stellt für spezielle Hardware-Geräte die benötigten Treiber zur Verfügung. </w:t>
-      </w:r>
-    </w:p>
-    <w:p>
-      <w:r>
-        <w:t xml:space="preserve">Die </w:t>
-      </w:r>
-      <w:r>
-        <w:rPr>
-          <w:b/>
-          <w:u w:val="single"/>
-        </w:rPr>
         <w:t>Sekundärspeicherverwaltung</w:t>
       </w:r>
       <w:r>
-        <w:t xml:space="preserve"> ist eine Dateisystem-Verwaltung auf dem Sekundärspeicher und eine Massenspeicherverwaltung (Auslagern auf Sekundärspeicher, Zuweisen von Speicherplatz, </w:t>
-      </w:r>
-      <w:proofErr w:type="spellStart"/>
-      <w:r>
-        <w:t>Scheduling</w:t>
-      </w:r>
-      <w:proofErr w:type="spellEnd"/>
-      <w:r>
-        <w:t xml:space="preserve"> bei Festplatten). Ausserdem gehört das Caching dazu. </w:t>
+        <w:t xml:space="preserve"> ist eine Dateisystem-Verwaltung auf dem Sekundärspeicher und eine Massenspeicherverwaltung (Auslagern auf Sekundärspeicher, Zuweisen von Speicherplatz, Scheduling bei Festplatten). Ausserdem gehört das Caching dazu. </w:t>
       </w:r>
     </w:p>
     <w:p>
@@ -1255,8 +1049,8 @@
         </w:rPr>
         <w:drawing>
           <wp:inline distT="0" distB="0" distL="0" distR="0" wp14:anchorId="408575E6" wp14:editId="5844BA1A">
-            <wp:extent cx="3800475" cy="2200275"/>
-            <wp:effectExtent l="0" t="0" r="9525" b="9525"/>
+            <wp:extent cx="2879148" cy="1666875"/>
+            <wp:effectExtent l="0" t="0" r="0" b="0"/>
             <wp:docPr id="9" name="Grafik 9"/>
             <wp:cNvGraphicFramePr>
               <a:graphicFrameLocks xmlns:a="http://schemas.openxmlformats.org/drawingml/2006/main" noChangeAspect="1"/>
@@ -1276,7 +1070,7 @@
                   <pic:spPr bwMode="auto">
                     <a:xfrm>
                       <a:off x="0" y="0"/>
-                      <a:ext cx="3800475" cy="2200275"/>
+                      <a:ext cx="2883377" cy="1669323"/>
                     </a:xfrm>
                     <a:prstGeom prst="rect">
                       <a:avLst/>
@@ -1302,33 +1096,211 @@
         <w:pStyle w:val="berschrift3"/>
       </w:pPr>
       <w:r>
+        <w:t>Dienste</w:t>
+      </w:r>
+    </w:p>
+    <w:p>
+      <w:r>
+        <w:t>Dienste dienen für Programme und Benutzer und zur Vereinfachung der Programmierung. Das sind zB die Ben</w:t>
+      </w:r>
+      <w:r>
+        <w:t>utzerschnittstellen, Programma</w:t>
+      </w:r>
+      <w:r>
+        <w:t>u</w:t>
+      </w:r>
+      <w:r>
+        <w:t>s</w:t>
+      </w:r>
+      <w:r>
+        <w:t xml:space="preserve">führung, Dateisystem-Manipulationen oder Fehlererkennung. </w:t>
+      </w:r>
+    </w:p>
+    <w:p>
+      <w:pPr>
+        <w:pStyle w:val="berschrift3"/>
+      </w:pPr>
+      <w:r>
         <w:lastRenderedPageBreak/>
-        <w:t>Dienste</w:t>
-      </w:r>
-    </w:p>
-    <w:p>
-      <w:r>
-        <w:t xml:space="preserve">Dienste dienen für Programme und Benutzer und zur Vereinfachung der Programmierung. Das sind </w:t>
-      </w:r>
-      <w:proofErr w:type="spellStart"/>
-      <w:r>
-        <w:t>zB</w:t>
-      </w:r>
-      <w:proofErr w:type="spellEnd"/>
-      <w:r>
-        <w:t xml:space="preserve"> die Ben</w:t>
-      </w:r>
-      <w:r>
-        <w:t>utzerschnittstellen, Programma</w:t>
-      </w:r>
-      <w:r>
-        <w:t>u</w:t>
-      </w:r>
-      <w:r>
-        <w:t>s</w:t>
-      </w:r>
-      <w:r>
-        <w:t xml:space="preserve">führung, Dateisystem-Manipulationen oder Fehlererkennung. </w:t>
+        <w:t>Funktionen</w:t>
+      </w:r>
+    </w:p>
+    <w:p>
+      <w:r>
+        <w:t xml:space="preserve">Funktionen dienen zur effizienten Ausführung des Systems. Das sind zB Zuweisung von Ressourcen, Accounting, Schutzmechanismen oder Sicherheitsmechanismen. </w:t>
+      </w:r>
+    </w:p>
+    <w:p>
+      <w:pPr>
+        <w:pStyle w:val="berschrift4"/>
+      </w:pPr>
+      <w:r>
+        <w:t>Schutzmechanismen</w:t>
+      </w:r>
+    </w:p>
+    <w:p>
+      <w:r>
+        <w:t xml:space="preserve">Die Fehererkennung geschieht häufig durch die Hardware, die Fehlerbehandlung durch das Betriebssystem. </w:t>
+      </w:r>
+    </w:p>
+    <w:p>
+      <w:pPr>
+        <w:rPr>
+          <w:noProof/>
+          <w:lang w:eastAsia="de-CH"/>
+        </w:rPr>
+      </w:pPr>
+      <w:r>
+        <w:t xml:space="preserve">Bei </w:t>
+      </w:r>
+      <w:r>
+        <w:rPr>
+          <w:b/>
+          <w:u w:val="single"/>
+        </w:rPr>
+        <w:t>Dual-Mode Operationen</w:t>
+      </w:r>
+      <w:r>
+        <w:t xml:space="preserve"> gibt es den Benutzermodus für Anwendungen und den Systemmodus für das Betriebssystem. Dabei können privilegierte Instruktionen nur im Systemmodus ausgeführt werden. Wird versucht, eine solche privilegierte Instruktion im Benutzermodus auszuführen wird ein Trap (Systemaufruf) ausgelöst. </w:t>
+      </w:r>
+      <w:r>
+        <w:t xml:space="preserve">Dann wird durch das Setzen des Modusbits auf 0 in den Systemmodus gewechselt. Wenn die Instruktion ausgeführt ist, wird durch das Setzen des Modusbits auf 1 wieder zurückgewechselt. Das Gleiche gilt bei Interrupts. </w:t>
+      </w:r>
+    </w:p>
+    <w:p>
+      <w:r>
+        <w:rPr>
+          <w:noProof/>
+          <w:lang w:eastAsia="de-CH"/>
+        </w:rPr>
+        <w:drawing>
+          <wp:inline distT="0" distB="0" distL="0" distR="0" wp14:anchorId="48423D1C" wp14:editId="3CA69083">
+            <wp:extent cx="3952875" cy="702500"/>
+            <wp:effectExtent l="0" t="0" r="0" b="2540"/>
+            <wp:docPr id="10" name="Grafik 10"/>
+            <wp:cNvGraphicFramePr>
+              <a:graphicFrameLocks xmlns:a="http://schemas.openxmlformats.org/drawingml/2006/main" noChangeAspect="1"/>
+            </wp:cNvGraphicFramePr>
+            <a:graphic xmlns:a="http://schemas.openxmlformats.org/drawingml/2006/main">
+              <a:graphicData uri="http://schemas.openxmlformats.org/drawingml/2006/picture">
+                <pic:pic xmlns:pic="http://schemas.openxmlformats.org/drawingml/2006/picture">
+                  <pic:nvPicPr>
+                    <pic:cNvPr id="1" name=""/>
+                    <pic:cNvPicPr/>
+                  </pic:nvPicPr>
+                  <pic:blipFill rotWithShape="1">
+                    <a:blip r:embed="rId14"/>
+                    <a:srcRect l="17692" t="67613" r="19973" b="22161"/>
+                    <a:stretch/>
+                  </pic:blipFill>
+                  <pic:spPr bwMode="auto">
+                    <a:xfrm>
+                      <a:off x="0" y="0"/>
+                      <a:ext cx="3965145" cy="704681"/>
+                    </a:xfrm>
+                    <a:prstGeom prst="rect">
+                      <a:avLst/>
+                    </a:prstGeom>
+                    <a:ln>
+                      <a:noFill/>
+                    </a:ln>
+                    <a:extLst>
+                      <a:ext uri="{53640926-AAD7-44D8-BBD7-CCE9431645EC}">
+                        <a14:shadowObscured xmlns:a14="http://schemas.microsoft.com/office/drawing/2010/main"/>
+                      </a:ext>
+                    </a:extLst>
+                  </pic:spPr>
+                </pic:pic>
+              </a:graphicData>
+            </a:graphic>
+          </wp:inline>
+        </w:drawing>
+      </w:r>
+    </w:p>
+    <w:p>
+      <w:r>
+        <w:t xml:space="preserve">Beim </w:t>
+      </w:r>
+      <w:r>
+        <w:rPr>
+          <w:b/>
+          <w:u w:val="single"/>
+        </w:rPr>
+        <w:t>E/A-Schutz</w:t>
+      </w:r>
+      <w:r>
+        <w:t xml:space="preserve"> sind die E</w:t>
+      </w:r>
+      <w:r>
+        <w:t>(ingabe)</w:t>
+      </w:r>
+      <w:r>
+        <w:t>/A</w:t>
+      </w:r>
+      <w:r>
+        <w:t>(usgabe)</w:t>
+      </w:r>
+      <w:r>
+        <w:t>-Instruktionen privilegiert und können</w:t>
+      </w:r>
+      <w:r>
+        <w:t xml:space="preserve"> nur vom Betriebssystem aufgeruf</w:t>
+      </w:r>
+      <w:r>
+        <w:t xml:space="preserve">en werden. </w:t>
+      </w:r>
+      <w:r>
+        <w:t xml:space="preserve">Wollen also Anwendungen E/A-Operationen ausführen müssen sie Systemaufrufe tätigen. </w:t>
+      </w:r>
+    </w:p>
+    <w:p>
+      <w:r>
+        <w:t xml:space="preserve">Der </w:t>
+      </w:r>
+      <w:r>
+        <w:rPr>
+          <w:b/>
+          <w:u w:val="single"/>
+        </w:rPr>
+        <w:t>Speicherschutz</w:t>
+      </w:r>
+      <w:r>
+        <w:t xml:space="preserve"> schützt die Prozesse untereinander vor inkorrektem Speicherzugriff. </w:t>
+      </w:r>
+      <w:r>
+        <w:t xml:space="preserve">Dabei wird der zulässige Speicherbereich durch ein Basis- (kleinste Adresse) und ein Limit-Register (Grösse des Speicherbereichs) beschrieben. </w:t>
+      </w:r>
+      <w:r>
+        <w:t xml:space="preserve">Der Vergleich der Speicheradressen mit den Registern geschieht durch die CPU Hardware. </w:t>
+      </w:r>
+    </w:p>
+    <w:p>
+      <w:r>
+        <w:t xml:space="preserve">Der </w:t>
+      </w:r>
+      <w:r>
+        <w:rPr>
+          <w:b/>
+          <w:u w:val="single"/>
+        </w:rPr>
+        <w:t>CPU-Schutz</w:t>
+      </w:r>
+      <w:r>
+        <w:t xml:space="preserve"> verhindert die Monopolisierung der CPU durch eine Anwendung. Dabei löst das Betriebssystem nach einer bestimmten Zeit ein Interrupt aus und übergibt danach die Kontrolle der CPU an eine</w:t>
+      </w:r>
+      <w:r>
+        <w:t xml:space="preserve"> andere</w:t>
+      </w:r>
+      <w:r>
+        <w:t xml:space="preserve"> Anwendung. </w:t>
+      </w:r>
+    </w:p>
+    <w:p>
+      <w:pPr>
+        <w:pStyle w:val="berschrift2"/>
+      </w:pPr>
+      <w:r>
+        <w:t>Schnittstelle zwischen Anwendungen und Betriebssystemen</w:t>
       </w:r>
     </w:p>
     <w:p>
@@ -1336,51 +1308,367 @@
         <w:pStyle w:val="berschrift3"/>
       </w:pPr>
       <w:r>
-        <w:t>Funktionen</w:t>
+        <w:t>Systemaufrufe</w:t>
+      </w:r>
+    </w:p>
+    <w:p>
+      <w:r>
+        <w:rPr>
+          <w:b/>
+          <w:u w:val="single"/>
+        </w:rPr>
+        <w:t>Systemaufrufe</w:t>
+      </w:r>
+      <w:r>
+        <w:t xml:space="preserve"> bilden die Schnittstelle zwischen Anwendungsprogrammen und Betriebssystem und werden vom Betriebssystem bereitgestellt um Systemfunktionen aufrufen zu können. </w:t>
+      </w:r>
+    </w:p>
+    <w:p>
+      <w:r>
+        <w:t xml:space="preserve">Für den Wechsel vom Benutzer- in den Systemmodus gibt es die Maschinen-Instruktion </w:t>
+      </w:r>
+      <w:r>
+        <w:rPr>
+          <w:b/>
+          <w:u w:val="single"/>
+        </w:rPr>
+        <w:t>trap</w:t>
+      </w:r>
+      <w:r>
+        <w:t xml:space="preserve">. </w:t>
+      </w:r>
+    </w:p>
+    <w:p>
+      <w:r>
+        <w:t xml:space="preserve">Bei einem Systemaufruf können die Parameter Register, Speicherbereich und Stack mit übergeben werden. </w:t>
+      </w:r>
+      <w:r>
+        <w:t xml:space="preserve">Ein Beispiel dafür wäre </w:t>
+      </w:r>
+      <w:r>
+        <w:rPr>
+          <w:i/>
+        </w:rPr>
+        <w:t>count = read (fd, buffer, nbytes)</w:t>
+      </w:r>
+      <w:r>
+        <w:t xml:space="preserve">. </w:t>
+      </w:r>
+    </w:p>
+    <w:p>
+      <w:r>
+        <w:rPr>
+          <w:noProof/>
+          <w:lang w:eastAsia="de-CH"/>
+        </w:rPr>
+        <w:drawing>
+          <wp:inline distT="0" distB="0" distL="0" distR="0" wp14:anchorId="62818234" wp14:editId="549DA541">
+            <wp:extent cx="1460315" cy="1704975"/>
+            <wp:effectExtent l="0" t="0" r="6985" b="0"/>
+            <wp:docPr id="11" name="Grafik 11"/>
+            <wp:cNvGraphicFramePr>
+              <a:graphicFrameLocks xmlns:a="http://schemas.openxmlformats.org/drawingml/2006/main" noChangeAspect="1"/>
+            </wp:cNvGraphicFramePr>
+            <a:graphic xmlns:a="http://schemas.openxmlformats.org/drawingml/2006/main">
+              <a:graphicData uri="http://schemas.openxmlformats.org/drawingml/2006/picture">
+                <pic:pic xmlns:pic="http://schemas.openxmlformats.org/drawingml/2006/picture">
+                  <pic:nvPicPr>
+                    <pic:cNvPr id="1" name=""/>
+                    <pic:cNvPicPr/>
+                  </pic:nvPicPr>
+                  <pic:blipFill rotWithShape="1">
+                    <a:blip r:embed="rId15"/>
+                    <a:srcRect l="63988" t="43040" r="4431" b="22924"/>
+                    <a:stretch/>
+                  </pic:blipFill>
+                  <pic:spPr bwMode="auto">
+                    <a:xfrm>
+                      <a:off x="0" y="0"/>
+                      <a:ext cx="1478397" cy="1726086"/>
+                    </a:xfrm>
+                    <a:prstGeom prst="rect">
+                      <a:avLst/>
+                    </a:prstGeom>
+                    <a:ln>
+                      <a:noFill/>
+                    </a:ln>
+                    <a:extLst>
+                      <a:ext uri="{53640926-AAD7-44D8-BBD7-CCE9431645EC}">
+                        <a14:shadowObscured xmlns:a14="http://schemas.microsoft.com/office/drawing/2010/main"/>
+                      </a:ext>
+                    </a:extLst>
+                  </pic:spPr>
+                </pic:pic>
+              </a:graphicData>
+            </a:graphic>
+          </wp:inline>
+        </w:drawing>
+      </w:r>
+    </w:p>
+    <w:p>
+      <w:r>
+        <w:lastRenderedPageBreak/>
+        <w:t xml:space="preserve">Andere Beispiele für Systemaufrufe sind u.a. </w:t>
+      </w:r>
+      <w:r>
+        <w:rPr>
+          <w:i/>
+        </w:rPr>
+        <w:t>fork()</w:t>
+      </w:r>
+      <w:r>
+        <w:rPr>
+          <w:i/>
+        </w:rPr>
+        <w:t xml:space="preserve"> </w:t>
+      </w:r>
+      <w:r>
+        <w:t xml:space="preserve">(Erzeugen eines Kindprozesses), </w:t>
+      </w:r>
+      <w:r>
+        <w:rPr>
+          <w:i/>
+        </w:rPr>
+        <w:t xml:space="preserve">open() </w:t>
+      </w:r>
+      <w:r>
+        <w:t>(öffn</w:t>
+      </w:r>
+      <w:r>
+        <w:t xml:space="preserve">en einer Datei) oder </w:t>
+      </w:r>
+      <w:r>
+        <w:rPr>
+          <w:i/>
+        </w:rPr>
+        <w:t>gettimeofday(timeval)</w:t>
+      </w:r>
+      <w:r>
+        <w:t xml:space="preserve"> (Abrufen der Systemzeit). </w:t>
+      </w:r>
+    </w:p>
+    <w:p>
+      <w:pPr>
+        <w:pStyle w:val="berschrift3"/>
+      </w:pPr>
+      <w:r>
+        <w:t>Systembibliotheken</w:t>
+      </w:r>
+    </w:p>
+    <w:p>
+      <w:r>
+        <w:t xml:space="preserve">Die </w:t>
+      </w:r>
+      <w:r>
+        <w:rPr>
+          <w:b/>
+          <w:u w:val="single"/>
+        </w:rPr>
+        <w:t xml:space="preserve">Systembibilotheken </w:t>
+      </w:r>
+      <w:r>
+        <w:t xml:space="preserve">erweitern die Systemaufrufe um weitere Funktionen. Dabei werden komplexere Befehle oder Instruktionen durch einfachere Aufrufe ummantelt. </w:t>
+      </w:r>
+      <w:r>
+        <w:t xml:space="preserve">Beispiel </w:t>
+      </w:r>
+      <w:r>
+        <w:rPr>
+          <w:i/>
+        </w:rPr>
+        <w:t>printf</w:t>
+      </w:r>
+      <w:r>
+        <w:rPr>
+          <w:i/>
+        </w:rPr>
+        <w:t>()</w:t>
+      </w:r>
+      <w:r>
+        <w:t xml:space="preserve"> der C-</w:t>
+      </w:r>
+      <w:r>
+        <w:t>Bibliothek</w:t>
+      </w:r>
+      <w:r>
+        <w:t xml:space="preserve"> stdio.h </w:t>
+      </w:r>
+      <w:r>
+        <w:t xml:space="preserve">: </w:t>
+      </w:r>
+    </w:p>
+    <w:p>
+      <w:r>
+        <w:rPr>
+          <w:noProof/>
+          <w:lang w:eastAsia="de-CH"/>
+        </w:rPr>
+        <w:drawing>
+          <wp:inline distT="0" distB="0" distL="0" distR="0" wp14:anchorId="70787183" wp14:editId="5D6B855A">
+            <wp:extent cx="1619250" cy="1971675"/>
+            <wp:effectExtent l="0" t="0" r="0" b="9525"/>
+            <wp:docPr id="12" name="Grafik 12"/>
+            <wp:cNvGraphicFramePr>
+              <a:graphicFrameLocks xmlns:a="http://schemas.openxmlformats.org/drawingml/2006/main" noChangeAspect="1"/>
+            </wp:cNvGraphicFramePr>
+            <a:graphic xmlns:a="http://schemas.openxmlformats.org/drawingml/2006/main">
+              <a:graphicData uri="http://schemas.openxmlformats.org/drawingml/2006/picture">
+                <pic:pic xmlns:pic="http://schemas.openxmlformats.org/drawingml/2006/picture">
+                  <pic:nvPicPr>
+                    <pic:cNvPr id="1" name=""/>
+                    <pic:cNvPicPr/>
+                  </pic:nvPicPr>
+                  <pic:blipFill rotWithShape="1">
+                    <a:blip r:embed="rId16"/>
+                    <a:srcRect l="66964" t="43651" r="4927" b="24756"/>
+                    <a:stretch/>
+                  </pic:blipFill>
+                  <pic:spPr bwMode="auto">
+                    <a:xfrm>
+                      <a:off x="0" y="0"/>
+                      <a:ext cx="1619250" cy="1971675"/>
+                    </a:xfrm>
+                    <a:prstGeom prst="rect">
+                      <a:avLst/>
+                    </a:prstGeom>
+                    <a:ln>
+                      <a:noFill/>
+                    </a:ln>
+                    <a:extLst>
+                      <a:ext uri="{53640926-AAD7-44D8-BBD7-CCE9431645EC}">
+                        <a14:shadowObscured xmlns:a14="http://schemas.microsoft.com/office/drawing/2010/main"/>
+                      </a:ext>
+                    </a:extLst>
+                  </pic:spPr>
+                </pic:pic>
+              </a:graphicData>
+            </a:graphic>
+          </wp:inline>
+        </w:drawing>
+      </w:r>
+    </w:p>
+    <w:p>
+      <w:pPr>
+        <w:pStyle w:val="berschrift3"/>
+      </w:pPr>
+      <w:r>
+        <w:t>Systemprogramme</w:t>
+      </w:r>
+    </w:p>
+    <w:p>
+      <w:r>
+        <w:rPr>
+          <w:b/>
+          <w:u w:val="single"/>
+        </w:rPr>
+        <w:t>Systemprogramme</w:t>
+      </w:r>
+      <w:r>
+        <w:t xml:space="preserve"> bieten die Gr</w:t>
+      </w:r>
+      <w:r>
+        <w:t>undlagen für Programmentwicklung</w:t>
+      </w:r>
+      <w:r>
+        <w:t xml:space="preserve"> und </w:t>
+      </w:r>
+      <w:r>
+        <w:t>-</w:t>
+      </w:r>
+      <w:r>
+        <w:t xml:space="preserve">ausführung. </w:t>
+      </w:r>
+      <w:r>
+        <w:t xml:space="preserve">Beispiele dafür sind Programme wie der Standard-Editor vi, ftp oder ls. </w:t>
+      </w:r>
+    </w:p>
+    <w:p>
+      <w:pPr>
+        <w:pStyle w:val="berschrift2"/>
+      </w:pPr>
+      <w:r>
+        <w:t>Betriebssystemarchitekturen</w:t>
+      </w:r>
+    </w:p>
+    <w:p>
+      <w:pPr>
+        <w:pStyle w:val="berschrift3"/>
+      </w:pPr>
+      <w:r>
+        <w:t>Monolithische Systeme</w:t>
+      </w:r>
+    </w:p>
+    <w:p>
+      <w:pPr>
+        <w:rPr>
+          <w:noProof/>
+          <w:lang w:eastAsia="de-CH"/>
+        </w:rPr>
+      </w:pPr>
+      <w:r>
+        <w:rPr>
+          <w:b/>
+          <w:u w:val="single"/>
+        </w:rPr>
+        <w:t>Monolithische Systeme</w:t>
+      </w:r>
+      <w:r>
+        <w:t xml:space="preserve"> sind strukturlose Sammlungen von Prozeduren und Funktionen., Die Prozeduren können dabei beliebige, andere Prozeduren aufrufen und auch Datenstrukturen ändern. </w:t>
+      </w:r>
+      <w:r>
+        <w:t xml:space="preserve">Dabei ruft die Hauptprozedur die erforderlichen Dienstprozeduren auf, die jeweils einen Systemaufruf tätigen und dabei von Hilfsprozeduren unterstützt werden können. </w:t>
       </w:r>
       <w:bookmarkStart w:id="0" w:name="_GoBack"/>
       <w:bookmarkEnd w:id="0"/>
     </w:p>
     <w:p>
       <w:r>
-        <w:t xml:space="preserve">Funktionen dienen zur effizienten Ausführung des Systems. Das sind </w:t>
-      </w:r>
-      <w:proofErr w:type="spellStart"/>
-      <w:r>
-        <w:t>zB</w:t>
-      </w:r>
-      <w:proofErr w:type="spellEnd"/>
-      <w:r>
-        <w:t xml:space="preserve"> </w:t>
-      </w:r>
-      <w:proofErr w:type="gramStart"/>
-      <w:r>
-        <w:t>Zuweisung</w:t>
-      </w:r>
-      <w:proofErr w:type="gramEnd"/>
-      <w:r>
-        <w:t xml:space="preserve"> von Ressourcen, Accounting, Schutzmechanismen oder Sicherheitsmechanismen. </w:t>
-      </w:r>
-    </w:p>
-    <w:p>
-      <w:pPr>
-        <w:pStyle w:val="berschrift4"/>
-      </w:pPr>
-      <w:r>
-        <w:t>Schutzmechanismen</w:t>
-      </w:r>
-    </w:p>
-    <w:p>
-      <w:r>
-        <w:t xml:space="preserve">Die </w:t>
-      </w:r>
-      <w:proofErr w:type="spellStart"/>
-      <w:r>
-        <w:t>Fehererkennung</w:t>
-      </w:r>
-      <w:proofErr w:type="spellEnd"/>
-      <w:r>
-        <w:t xml:space="preserve"> geschieht häufig durch die Hardware, die Fehlerbehandlung durch das Betriebssystem. </w:t>
+        <w:rPr>
+          <w:noProof/>
+          <w:lang w:eastAsia="de-CH"/>
+        </w:rPr>
+        <w:drawing>
+          <wp:inline distT="0" distB="0" distL="0" distR="0" wp14:anchorId="6C78A5B1" wp14:editId="3976E721">
+            <wp:extent cx="2952750" cy="904875"/>
+            <wp:effectExtent l="0" t="0" r="0" b="9525"/>
+            <wp:docPr id="13" name="Grafik 13"/>
+            <wp:cNvGraphicFramePr>
+              <a:graphicFrameLocks xmlns:a="http://schemas.openxmlformats.org/drawingml/2006/main" noChangeAspect="1"/>
+            </wp:cNvGraphicFramePr>
+            <a:graphic xmlns:a="http://schemas.openxmlformats.org/drawingml/2006/main">
+              <a:graphicData uri="http://schemas.openxmlformats.org/drawingml/2006/picture">
+                <pic:pic xmlns:pic="http://schemas.openxmlformats.org/drawingml/2006/picture">
+                  <pic:nvPicPr>
+                    <pic:cNvPr id="1" name=""/>
+                    <pic:cNvPicPr/>
+                  </pic:nvPicPr>
+                  <pic:blipFill rotWithShape="1">
+                    <a:blip r:embed="rId17"/>
+                    <a:srcRect l="20998" t="63187" r="27746" b="22313"/>
+                    <a:stretch/>
+                  </pic:blipFill>
+                  <pic:spPr bwMode="auto">
+                    <a:xfrm>
+                      <a:off x="0" y="0"/>
+                      <a:ext cx="2952750" cy="904875"/>
+                    </a:xfrm>
+                    <a:prstGeom prst="rect">
+                      <a:avLst/>
+                    </a:prstGeom>
+                    <a:ln>
+                      <a:noFill/>
+                    </a:ln>
+                    <a:extLst>
+                      <a:ext uri="{53640926-AAD7-44D8-BBD7-CCE9431645EC}">
+                        <a14:shadowObscured xmlns:a14="http://schemas.microsoft.com/office/drawing/2010/main"/>
+                      </a:ext>
+                    </a:extLst>
+                  </pic:spPr>
+                </pic:pic>
+              </a:graphicData>
+            </a:graphic>
+          </wp:inline>
+        </w:drawing>
       </w:r>
     </w:p>
     <w:sectPr>
@@ -1971,6 +2259,26 @@
       <w:color w:val="2F5496" w:themeColor="accent1" w:themeShade="BF"/>
     </w:rPr>
   </w:style>
+  <w:style w:type="paragraph" w:styleId="berschrift5">
+    <w:name w:val="heading 5"/>
+    <w:basedOn w:val="Standard"/>
+    <w:next w:val="Standard"/>
+    <w:link w:val="berschrift5Zchn"/>
+    <w:uiPriority w:val="9"/>
+    <w:unhideWhenUsed/>
+    <w:qFormat/>
+    <w:rsid w:val="00BD7625"/>
+    <w:pPr>
+      <w:keepNext/>
+      <w:keepLines/>
+      <w:spacing w:before="40" w:after="0"/>
+      <w:outlineLvl w:val="4"/>
+    </w:pPr>
+    <w:rPr>
+      <w:rFonts w:asciiTheme="majorHAnsi" w:eastAsiaTheme="majorEastAsia" w:hAnsiTheme="majorHAnsi" w:cstheme="majorBidi"/>
+      <w:color w:val="2F5496" w:themeColor="accent1" w:themeShade="BF"/>
+    </w:rPr>
+  </w:style>
   <w:style w:type="character" w:default="1" w:styleId="Absatz-Standardschriftart">
     <w:name w:val="Default Paragraph Font"/>
     <w:uiPriority w:val="1"/>
@@ -2081,6 +2389,17 @@
       <w:rFonts w:asciiTheme="majorHAnsi" w:eastAsiaTheme="majorEastAsia" w:hAnsiTheme="majorHAnsi" w:cstheme="majorBidi"/>
       <w:i/>
       <w:iCs/>
+      <w:color w:val="2F5496" w:themeColor="accent1" w:themeShade="BF"/>
+    </w:rPr>
+  </w:style>
+  <w:style w:type="character" w:customStyle="1" w:styleId="berschrift5Zchn">
+    <w:name w:val="Überschrift 5 Zchn"/>
+    <w:basedOn w:val="Absatz-Standardschriftart"/>
+    <w:link w:val="berschrift5"/>
+    <w:uiPriority w:val="9"/>
+    <w:rsid w:val="00BD7625"/>
+    <w:rPr>
+      <w:rFonts w:asciiTheme="majorHAnsi" w:eastAsiaTheme="majorEastAsia" w:hAnsiTheme="majorHAnsi" w:cstheme="majorBidi"/>
       <w:color w:val="2F5496" w:themeColor="accent1" w:themeShade="BF"/>
     </w:rPr>
   </w:style>

</xml_diff>

<commit_message>
summary till user threads
</commit_message>
<xml_diff>
--- a/Operating Systems/Zusammenfassung Betriebssysteme FS 17.docx
+++ b/Operating Systems/Zusammenfassung Betriebssysteme FS 17.docx
@@ -1,6 +1,6 @@
 
 <file path=word/document.xml><?xml version="1.0" encoding="utf-8"?>
-<w:document xmlns:wpc="http://schemas.microsoft.com/office/word/2010/wordprocessingCanvas" xmlns:mc="http://schemas.openxmlformats.org/markup-compatibility/2006" xmlns:o="urn:schemas-microsoft-com:office:office" xmlns:r="http://schemas.openxmlformats.org/officeDocument/2006/relationships" xmlns:m="http://schemas.openxmlformats.org/officeDocument/2006/math" xmlns:v="urn:schemas-microsoft-com:vml" xmlns:wp14="http://schemas.microsoft.com/office/word/2010/wordprocessingDrawing" xmlns:wp="http://schemas.openxmlformats.org/drawingml/2006/wordprocessingDrawing" xmlns:w10="urn:schemas-microsoft-com:office:word" xmlns:w="http://schemas.openxmlformats.org/wordprocessingml/2006/main" xmlns:w14="http://schemas.microsoft.com/office/word/2010/wordml" xmlns:w15="http://schemas.microsoft.com/office/word/2012/wordml" xmlns:wpg="http://schemas.microsoft.com/office/word/2010/wordprocessingGroup" xmlns:wpi="http://schemas.microsoft.com/office/word/2010/wordprocessingInk" xmlns:wne="http://schemas.microsoft.com/office/word/2006/wordml" xmlns:wps="http://schemas.microsoft.com/office/word/2010/wordprocessingShape" mc:Ignorable="w14 w15 wp14">
+<w:document xmlns:wpc="http://schemas.microsoft.com/office/word/2010/wordprocessingCanvas" xmlns:cx="http://schemas.microsoft.com/office/drawing/2014/chartex" xmlns:cx1="http://schemas.microsoft.com/office/drawing/2015/9/8/chartex" xmlns:cx2="http://schemas.microsoft.com/office/drawing/2015/10/21/chartex" xmlns:cx3="http://schemas.microsoft.com/office/drawing/2016/5/9/chartex" xmlns:cx4="http://schemas.microsoft.com/office/drawing/2016/5/10/chartex" xmlns:cx5="http://schemas.microsoft.com/office/drawing/2016/5/11/chartex" xmlns:cx6="http://schemas.microsoft.com/office/drawing/2016/5/12/chartex" xmlns:cx7="http://schemas.microsoft.com/office/drawing/2016/5/13/chartex" xmlns:cx8="http://schemas.microsoft.com/office/drawing/2016/5/14/chartex" xmlns:mc="http://schemas.openxmlformats.org/markup-compatibility/2006" xmlns:o="urn:schemas-microsoft-com:office:office" xmlns:r="http://schemas.openxmlformats.org/officeDocument/2006/relationships" xmlns:m="http://schemas.openxmlformats.org/officeDocument/2006/math" xmlns:v="urn:schemas-microsoft-com:vml" xmlns:wp14="http://schemas.microsoft.com/office/word/2010/wordprocessingDrawing" xmlns:wp="http://schemas.openxmlformats.org/drawingml/2006/wordprocessingDrawing" xmlns:w10="urn:schemas-microsoft-com:office:word" xmlns:w="http://schemas.openxmlformats.org/wordprocessingml/2006/main" xmlns:w14="http://schemas.microsoft.com/office/word/2010/wordml" xmlns:w15="http://schemas.microsoft.com/office/word/2012/wordml" xmlns:w16se="http://schemas.microsoft.com/office/word/2015/wordml/symex" xmlns:wpg="http://schemas.microsoft.com/office/word/2010/wordprocessingGroup" xmlns:wpi="http://schemas.microsoft.com/office/word/2010/wordprocessingInk" xmlns:wne="http://schemas.microsoft.com/office/word/2006/wordml" xmlns:wps="http://schemas.microsoft.com/office/word/2010/wordprocessingShape" mc:Ignorable="w14 w15 w16se wp14">
   <w:body>
     <w:p>
       <w:pPr>
@@ -1618,8 +1618,6 @@
       <w:r>
         <w:t xml:space="preserve">Dabei ruft die Hauptprozedur die erforderlichen Dienstprozeduren auf, die jeweils einen Systemaufruf tätigen und dabei von Hilfsprozeduren unterstützt werden können. </w:t>
       </w:r>
-      <w:bookmarkStart w:id="0" w:name="_GoBack"/>
-      <w:bookmarkEnd w:id="0"/>
     </w:p>
     <w:p>
       <w:r>
@@ -1671,6 +1669,1166 @@
         </w:drawing>
       </w:r>
     </w:p>
+    <w:p>
+      <w:r>
+        <w:t xml:space="preserve">Beispiele dafür sind u.a. MS-Dos oder UNIX. </w:t>
+      </w:r>
+    </w:p>
+    <w:p>
+      <w:pPr>
+        <w:pStyle w:val="berschrift3"/>
+      </w:pPr>
+      <w:r>
+        <w:t>Geschichtete Systeme</w:t>
+      </w:r>
+    </w:p>
+    <w:p>
+      <w:r>
+        <w:t xml:space="preserve">Hier besteht das Betriebssystem aus mehreren Schichten, welche aufeinander aufbauen und Funktionen der darunterliegenden Schicht brauchen. </w:t>
+      </w:r>
+      <w:r>
+        <w:t xml:space="preserve">Vorteile dabei sind die Modularität (Schichten für sich funktionieren) und die Testbarkeit/das Debugging. </w:t>
+      </w:r>
+    </w:p>
+    <w:p>
+      <w:r>
+        <w:drawing>
+          <wp:inline distT="0" distB="0" distL="0" distR="0" wp14:anchorId="38D19318" wp14:editId="657CA4B6">
+            <wp:extent cx="2471894" cy="916188"/>
+            <wp:effectExtent l="0" t="0" r="5080" b="0"/>
+            <wp:docPr id="14" name="Grafik 14"/>
+            <wp:cNvGraphicFramePr>
+              <a:graphicFrameLocks xmlns:a="http://schemas.openxmlformats.org/drawingml/2006/main" noChangeAspect="1"/>
+            </wp:cNvGraphicFramePr>
+            <a:graphic xmlns:a="http://schemas.openxmlformats.org/drawingml/2006/main">
+              <a:graphicData uri="http://schemas.openxmlformats.org/drawingml/2006/picture">
+                <pic:pic xmlns:pic="http://schemas.openxmlformats.org/drawingml/2006/picture">
+                  <pic:nvPicPr>
+                    <pic:cNvPr id="1" name=""/>
+                    <pic:cNvPicPr/>
+                  </pic:nvPicPr>
+                  <pic:blipFill>
+                    <a:blip r:embed="rId18"/>
+                    <a:stretch>
+                      <a:fillRect/>
+                    </a:stretch>
+                  </pic:blipFill>
+                  <pic:spPr>
+                    <a:xfrm>
+                      <a:off x="0" y="0"/>
+                      <a:ext cx="2484531" cy="920872"/>
+                    </a:xfrm>
+                    <a:prstGeom prst="rect">
+                      <a:avLst/>
+                    </a:prstGeom>
+                  </pic:spPr>
+                </pic:pic>
+              </a:graphicData>
+            </a:graphic>
+          </wp:inline>
+        </w:drawing>
+      </w:r>
+    </w:p>
+    <w:p>
+      <w:pPr>
+        <w:pStyle w:val="berschrift3"/>
+      </w:pPr>
+      <w:r>
+        <w:lastRenderedPageBreak/>
+        <w:t>Mikrokerne</w:t>
+      </w:r>
+    </w:p>
+    <w:p>
+      <w:r>
+        <w:t xml:space="preserve">Diese Struktur sorgt für kleine Betriebssysteme, da Teilfunktionen in Server ausgelagert werden. Die Systemaufrufe werden dann an die zuständingen Server weitergeleitet. </w:t>
+      </w:r>
+      <w:r>
+        <w:br/>
+      </w:r>
+      <w:r>
+        <w:drawing>
+          <wp:inline distT="0" distB="0" distL="0" distR="0" wp14:anchorId="56E07755" wp14:editId="79B5F025">
+            <wp:extent cx="4072860" cy="1326383"/>
+            <wp:effectExtent l="0" t="0" r="4445" b="7620"/>
+            <wp:docPr id="15" name="Grafik 15"/>
+            <wp:cNvGraphicFramePr>
+              <a:graphicFrameLocks xmlns:a="http://schemas.openxmlformats.org/drawingml/2006/main" noChangeAspect="1"/>
+            </wp:cNvGraphicFramePr>
+            <a:graphic xmlns:a="http://schemas.openxmlformats.org/drawingml/2006/main">
+              <a:graphicData uri="http://schemas.openxmlformats.org/drawingml/2006/picture">
+                <pic:pic xmlns:pic="http://schemas.openxmlformats.org/drawingml/2006/picture">
+                  <pic:nvPicPr>
+                    <pic:cNvPr id="1" name=""/>
+                    <pic:cNvPicPr/>
+                  </pic:nvPicPr>
+                  <pic:blipFill>
+                    <a:blip r:embed="rId19"/>
+                    <a:stretch>
+                      <a:fillRect/>
+                    </a:stretch>
+                  </pic:blipFill>
+                  <pic:spPr>
+                    <a:xfrm>
+                      <a:off x="0" y="0"/>
+                      <a:ext cx="4084604" cy="1330207"/>
+                    </a:xfrm>
+                    <a:prstGeom prst="rect">
+                      <a:avLst/>
+                    </a:prstGeom>
+                  </pic:spPr>
+                </pic:pic>
+              </a:graphicData>
+            </a:graphic>
+          </wp:inline>
+        </w:drawing>
+      </w:r>
+    </w:p>
+    <w:p>
+      <w:pPr>
+        <w:pStyle w:val="berschrift3"/>
+      </w:pPr>
+      <w:r>
+        <w:t>Module</w:t>
+      </w:r>
+    </w:p>
+    <w:p>
+      <w:r>
+        <w:t>Mit der objektorientierten Programmierung werden Betriebssystemkerne modular erzeugt. Der Betriebssystemkern läuft dann mit den Kernkomponenten und bindet die zusätzlichen Dienste beim Booten oder zur Laufzeit ein. Beispiel Solaris:</w:t>
+      </w:r>
+    </w:p>
+    <w:p>
+      <w:r>
+        <w:drawing>
+          <wp:inline distT="0" distB="0" distL="0" distR="0" wp14:anchorId="7CBD1419" wp14:editId="238DC3F7">
+            <wp:extent cx="2968868" cy="1446963"/>
+            <wp:effectExtent l="0" t="0" r="3175" b="1270"/>
+            <wp:docPr id="16" name="Grafik 16"/>
+            <wp:cNvGraphicFramePr>
+              <a:graphicFrameLocks xmlns:a="http://schemas.openxmlformats.org/drawingml/2006/main" noChangeAspect="1"/>
+            </wp:cNvGraphicFramePr>
+            <a:graphic xmlns:a="http://schemas.openxmlformats.org/drawingml/2006/main">
+              <a:graphicData uri="http://schemas.openxmlformats.org/drawingml/2006/picture">
+                <pic:pic xmlns:pic="http://schemas.openxmlformats.org/drawingml/2006/picture">
+                  <pic:nvPicPr>
+                    <pic:cNvPr id="1" name=""/>
+                    <pic:cNvPicPr/>
+                  </pic:nvPicPr>
+                  <pic:blipFill>
+                    <a:blip r:embed="rId20"/>
+                    <a:stretch>
+                      <a:fillRect/>
+                    </a:stretch>
+                  </pic:blipFill>
+                  <pic:spPr>
+                    <a:xfrm>
+                      <a:off x="0" y="0"/>
+                      <a:ext cx="3041786" cy="1482502"/>
+                    </a:xfrm>
+                    <a:prstGeom prst="rect">
+                      <a:avLst/>
+                    </a:prstGeom>
+                  </pic:spPr>
+                </pic:pic>
+              </a:graphicData>
+            </a:graphic>
+          </wp:inline>
+        </w:drawing>
+      </w:r>
+    </w:p>
+    <w:p>
+      <w:pPr>
+        <w:pStyle w:val="berschrift3"/>
+      </w:pPr>
+      <w:r>
+        <w:t>Ereignisgesteuerte Betriebssysteme</w:t>
+      </w:r>
+    </w:p>
+    <w:p>
+      <w:r>
+        <w:t xml:space="preserve">Hierbei reagiert das Betriebssystem nur auf bestimmte Ereignisse und arbeitet diese ab. Für länger andauernde Berechnungen werden unterbrechbare Tasks benutzt. Diese Art Betriebssystem wird häufig in Realzeitsystemen eingesetzt. </w:t>
+      </w:r>
+      <w:r>
+        <w:br/>
+      </w:r>
+      <w:r>
+        <w:drawing>
+          <wp:inline distT="0" distB="0" distL="0" distR="0" wp14:anchorId="40CD211F" wp14:editId="518AA152">
+            <wp:extent cx="2322279" cy="1235947"/>
+            <wp:effectExtent l="0" t="0" r="1905" b="2540"/>
+            <wp:docPr id="17" name="Grafik 17"/>
+            <wp:cNvGraphicFramePr>
+              <a:graphicFrameLocks xmlns:a="http://schemas.openxmlformats.org/drawingml/2006/main" noChangeAspect="1"/>
+            </wp:cNvGraphicFramePr>
+            <a:graphic xmlns:a="http://schemas.openxmlformats.org/drawingml/2006/main">
+              <a:graphicData uri="http://schemas.openxmlformats.org/drawingml/2006/picture">
+                <pic:pic xmlns:pic="http://schemas.openxmlformats.org/drawingml/2006/picture">
+                  <pic:nvPicPr>
+                    <pic:cNvPr id="1" name=""/>
+                    <pic:cNvPicPr/>
+                  </pic:nvPicPr>
+                  <pic:blipFill>
+                    <a:blip r:embed="rId21"/>
+                    <a:stretch>
+                      <a:fillRect/>
+                    </a:stretch>
+                  </pic:blipFill>
+                  <pic:spPr>
+                    <a:xfrm>
+                      <a:off x="0" y="0"/>
+                      <a:ext cx="2339202" cy="1244954"/>
+                    </a:xfrm>
+                    <a:prstGeom prst="rect">
+                      <a:avLst/>
+                    </a:prstGeom>
+                  </pic:spPr>
+                </pic:pic>
+              </a:graphicData>
+            </a:graphic>
+          </wp:inline>
+        </w:drawing>
+      </w:r>
+    </w:p>
+    <w:p>
+      <w:pPr>
+        <w:pStyle w:val="berschrift3"/>
+      </w:pPr>
+      <w:r>
+        <w:t>Virtuelle Maschinen</w:t>
+      </w:r>
+    </w:p>
+    <w:p>
+      <w:r>
+        <w:t xml:space="preserve">Virtuelle Maschinen abstrahieren die Hardware eines Computers und erzeugen so die Illusion, dass der Umgebung ein eigener Computer zur Verfügung hat. </w:t>
+      </w:r>
+      <w:r>
+        <w:t xml:space="preserve">Durch virtuellen Speicher, CPU-Scheduling, etc können so auch verschiedene virtuelle Maschinen emuliert. </w:t>
+      </w:r>
+      <w:r>
+        <w:br/>
+      </w:r>
+      <w:r>
+        <w:drawing>
+          <wp:inline distT="0" distB="0" distL="0" distR="0" wp14:anchorId="19F33CDE" wp14:editId="248E84C8">
+            <wp:extent cx="3976853" cy="1517301"/>
+            <wp:effectExtent l="0" t="0" r="5080" b="6985"/>
+            <wp:docPr id="18" name="Grafik 18"/>
+            <wp:cNvGraphicFramePr>
+              <a:graphicFrameLocks xmlns:a="http://schemas.openxmlformats.org/drawingml/2006/main" noChangeAspect="1"/>
+            </wp:cNvGraphicFramePr>
+            <a:graphic xmlns:a="http://schemas.openxmlformats.org/drawingml/2006/main">
+              <a:graphicData uri="http://schemas.openxmlformats.org/drawingml/2006/picture">
+                <pic:pic xmlns:pic="http://schemas.openxmlformats.org/drawingml/2006/picture">
+                  <pic:nvPicPr>
+                    <pic:cNvPr id="1" name=""/>
+                    <pic:cNvPicPr/>
+                  </pic:nvPicPr>
+                  <pic:blipFill>
+                    <a:blip r:embed="rId22"/>
+                    <a:stretch>
+                      <a:fillRect/>
+                    </a:stretch>
+                  </pic:blipFill>
+                  <pic:spPr>
+                    <a:xfrm>
+                      <a:off x="0" y="0"/>
+                      <a:ext cx="4005207" cy="1528119"/>
+                    </a:xfrm>
+                    <a:prstGeom prst="rect">
+                      <a:avLst/>
+                    </a:prstGeom>
+                  </pic:spPr>
+                </pic:pic>
+              </a:graphicData>
+            </a:graphic>
+          </wp:inline>
+        </w:drawing>
+      </w:r>
+    </w:p>
+    <w:p>
+      <w:r>
+        <w:lastRenderedPageBreak/>
+        <w:t>Vorteile virtueller Maschinen sind die Sicherheit und Robustheit durch die Isolation, die Entwicklung oder das bequeme Wechseln von Betriebssystemen. Die Nachteile sind</w:t>
+      </w:r>
+      <w:r>
+        <w:t>,</w:t>
+      </w:r>
+      <w:r>
+        <w:t xml:space="preserve"> dass der Kontextwechsel und die Emulationen Overhead erzeugen und Hardwareunter</w:t>
+      </w:r>
+      <w:r>
+        <w:t>s</w:t>
+      </w:r>
+      <w:r>
+        <w:t xml:space="preserve">tützung </w:t>
+      </w:r>
+      <w:r>
+        <w:t>erforderlich</w:t>
+      </w:r>
+      <w:r>
+        <w:t xml:space="preserve"> ist. </w:t>
+      </w:r>
+    </w:p>
+    <w:p>
+      <w:pPr>
+        <w:pStyle w:val="berschrift3"/>
+      </w:pPr>
+      <w:r>
+        <w:t>Hybride Systeme</w:t>
+      </w:r>
+    </w:p>
+    <w:p>
+      <w:r>
+        <w:t xml:space="preserve">Häfuig werden in der Praxis solche Architekturkonzepte kombiniert. </w:t>
+      </w:r>
+      <w:r>
+        <w:t xml:space="preserve">Linux z.B. ist </w:t>
+      </w:r>
+      <w:r>
+        <w:t>monolithisch</w:t>
+      </w:r>
+      <w:r>
+        <w:t xml:space="preserve">, kann aber auch (modular) dynamische Funktionen nachladen. </w:t>
+      </w:r>
+    </w:p>
+    <w:p>
+      <w:pPr>
+        <w:pStyle w:val="berschrift1"/>
+      </w:pPr>
+      <w:r>
+        <w:t>Prozesse und Threads</w:t>
+      </w:r>
+    </w:p>
+    <w:p>
+      <w:pPr>
+        <w:pStyle w:val="berschrift2"/>
+      </w:pPr>
+      <w:r>
+        <w:t>Prozesse</w:t>
+      </w:r>
+    </w:p>
+    <w:p>
+      <w:pPr>
+        <w:pStyle w:val="berschrift3"/>
+      </w:pPr>
+      <w:r>
+        <w:t>Prozesskonzept</w:t>
+      </w:r>
+    </w:p>
+    <w:p>
+      <w:r>
+        <w:t xml:space="preserve">Ein </w:t>
+      </w:r>
+      <w:r>
+        <w:rPr>
+          <w:b/>
+          <w:u w:val="single"/>
+        </w:rPr>
+        <w:t xml:space="preserve">Prozess </w:t>
+      </w:r>
+      <w:r>
+        <w:t xml:space="preserve">kann als Programm in Ausführung verstanden werden. Er besteht aus Programmcode (Textsegment), einem Befehlszähler (zeigt, wo im Code wir uns befinden) + Prozessorregisterinhalt, einem Stack mit temporären Daten, gloablen Daten und einem Heap für dynamisch zugeteilten Speicher. </w:t>
+      </w:r>
+    </w:p>
+    <w:p>
+      <w:r>
+        <w:drawing>
+          <wp:inline distT="0" distB="0" distL="0" distR="0" wp14:anchorId="37E09A7C" wp14:editId="2D8AF4EC">
+            <wp:extent cx="1190791" cy="2276793"/>
+            <wp:effectExtent l="0" t="0" r="9525" b="9525"/>
+            <wp:docPr id="19" name="Grafik 19"/>
+            <wp:cNvGraphicFramePr>
+              <a:graphicFrameLocks xmlns:a="http://schemas.openxmlformats.org/drawingml/2006/main" noChangeAspect="1"/>
+            </wp:cNvGraphicFramePr>
+            <a:graphic xmlns:a="http://schemas.openxmlformats.org/drawingml/2006/main">
+              <a:graphicData uri="http://schemas.openxmlformats.org/drawingml/2006/picture">
+                <pic:pic xmlns:pic="http://schemas.openxmlformats.org/drawingml/2006/picture">
+                  <pic:nvPicPr>
+                    <pic:cNvPr id="1" name=""/>
+                    <pic:cNvPicPr/>
+                  </pic:nvPicPr>
+                  <pic:blipFill>
+                    <a:blip r:embed="rId23"/>
+                    <a:stretch>
+                      <a:fillRect/>
+                    </a:stretch>
+                  </pic:blipFill>
+                  <pic:spPr>
+                    <a:xfrm>
+                      <a:off x="0" y="0"/>
+                      <a:ext cx="1190791" cy="2276793"/>
+                    </a:xfrm>
+                    <a:prstGeom prst="rect">
+                      <a:avLst/>
+                    </a:prstGeom>
+                  </pic:spPr>
+                </pic:pic>
+              </a:graphicData>
+            </a:graphic>
+          </wp:inline>
+        </w:drawing>
+      </w:r>
+    </w:p>
+    <w:p>
+      <w:r>
+        <w:t xml:space="preserve">Dabei besitzt jedre Prozess eine virtuelle CPU. </w:t>
+      </w:r>
+    </w:p>
+    <w:p>
+      <w:pPr>
+        <w:pStyle w:val="berschrift4"/>
+      </w:pPr>
+      <w:r>
+        <w:t>Prozesszustände</w:t>
+      </w:r>
+    </w:p>
+    <w:p>
+      <w:r>
+        <w:t xml:space="preserve">Im Zustand </w:t>
+      </w:r>
+      <w:r>
+        <w:rPr>
+          <w:b/>
+          <w:u w:val="single"/>
+        </w:rPr>
+        <w:t>neu</w:t>
+      </w:r>
+      <w:r>
+        <w:t xml:space="preserve"> befindet sich der Prozess, wenn er neu erzeugt wurde. </w:t>
+      </w:r>
+      <w:r>
+        <w:br/>
+        <w:t xml:space="preserve">Ein Prozess ist im Zustand </w:t>
+      </w:r>
+      <w:r>
+        <w:rPr>
+          <w:b/>
+          <w:u w:val="single"/>
+        </w:rPr>
+        <w:t>rechnend</w:t>
+      </w:r>
+      <w:r>
+        <w:t xml:space="preserve">, wenn seine Instruktionen auf der CPU ausgeführt werden. </w:t>
+      </w:r>
+      <w:r>
+        <w:br/>
+        <w:t xml:space="preserve">Wenn er auf ein Ereignis warten muss (zB Ende E/A) ist er im Zustand </w:t>
+      </w:r>
+      <w:r>
+        <w:rPr>
+          <w:b/>
+          <w:u w:val="single"/>
+        </w:rPr>
+        <w:t>blockiert</w:t>
+      </w:r>
+      <w:r>
+        <w:t xml:space="preserve">. </w:t>
+      </w:r>
+      <w:r>
+        <w:br/>
+        <w:t xml:space="preserve">Wartet er auf CPU-Zuteilung ist er im Zustand </w:t>
+      </w:r>
+      <w:r>
+        <w:rPr>
+          <w:b/>
+          <w:u w:val="single"/>
+        </w:rPr>
+        <w:t>bereit</w:t>
+      </w:r>
+      <w:r>
+        <w:t xml:space="preserve">. </w:t>
+      </w:r>
+      <w:r>
+        <w:br/>
+        <w:t xml:space="preserve">Hat er die Ausführung abgeschlossen ist er im Zustand </w:t>
+      </w:r>
+      <w:r>
+        <w:rPr>
+          <w:b/>
+          <w:u w:val="single"/>
+        </w:rPr>
+        <w:t>beendet</w:t>
+      </w:r>
+      <w:r>
+        <w:t xml:space="preserve">. </w:t>
+      </w:r>
+    </w:p>
+    <w:p>
+      <w:r>
+        <w:drawing>
+          <wp:inline distT="0" distB="0" distL="0" distR="0" wp14:anchorId="0429EC27" wp14:editId="749AFA8A">
+            <wp:extent cx="4397644" cy="2150347"/>
+            <wp:effectExtent l="0" t="0" r="3175" b="2540"/>
+            <wp:docPr id="20" name="Grafik 20"/>
+            <wp:cNvGraphicFramePr>
+              <a:graphicFrameLocks xmlns:a="http://schemas.openxmlformats.org/drawingml/2006/main" noChangeAspect="1"/>
+            </wp:cNvGraphicFramePr>
+            <a:graphic xmlns:a="http://schemas.openxmlformats.org/drawingml/2006/main">
+              <a:graphicData uri="http://schemas.openxmlformats.org/drawingml/2006/picture">
+                <pic:pic xmlns:pic="http://schemas.openxmlformats.org/drawingml/2006/picture">
+                  <pic:nvPicPr>
+                    <pic:cNvPr id="1" name=""/>
+                    <pic:cNvPicPr/>
+                  </pic:nvPicPr>
+                  <pic:blipFill>
+                    <a:blip r:embed="rId24"/>
+                    <a:stretch>
+                      <a:fillRect/>
+                    </a:stretch>
+                  </pic:blipFill>
+                  <pic:spPr>
+                    <a:xfrm>
+                      <a:off x="0" y="0"/>
+                      <a:ext cx="4407470" cy="2155152"/>
+                    </a:xfrm>
+                    <a:prstGeom prst="rect">
+                      <a:avLst/>
+                    </a:prstGeom>
+                  </pic:spPr>
+                </pic:pic>
+              </a:graphicData>
+            </a:graphic>
+          </wp:inline>
+        </w:drawing>
+      </w:r>
+    </w:p>
+    <w:p>
+      <w:pPr>
+        <w:pStyle w:val="berschrift4"/>
+      </w:pPr>
+      <w:r>
+        <w:lastRenderedPageBreak/>
+        <w:t>Prozessleitblock</w:t>
+      </w:r>
+    </w:p>
+    <w:p>
+      <w:r>
+        <w:t xml:space="preserve">Der Prozessleitblock beschreibt den Prozesszustand. Dabei repräsentiert er einen Prozess im Betriebssystem. Diese Prozessleitblöcke werden dann in den Warteschlangen verkettet. </w:t>
+      </w:r>
+    </w:p>
+    <w:p>
+      <w:pPr>
+        <w:rPr>
+          <w:noProof/>
+          <w:lang w:eastAsia="de-CH"/>
+        </w:rPr>
+      </w:pPr>
+      <w:r>
+        <w:drawing>
+          <wp:inline distT="0" distB="0" distL="0" distR="0" wp14:anchorId="410C63B2" wp14:editId="69256712">
+            <wp:extent cx="2632668" cy="1247399"/>
+            <wp:effectExtent l="0" t="0" r="0" b="0"/>
+            <wp:docPr id="21" name="Grafik 21"/>
+            <wp:cNvGraphicFramePr>
+              <a:graphicFrameLocks xmlns:a="http://schemas.openxmlformats.org/drawingml/2006/main" noChangeAspect="1"/>
+            </wp:cNvGraphicFramePr>
+            <a:graphic xmlns:a="http://schemas.openxmlformats.org/drawingml/2006/main">
+              <a:graphicData uri="http://schemas.openxmlformats.org/drawingml/2006/picture">
+                <pic:pic xmlns:pic="http://schemas.openxmlformats.org/drawingml/2006/picture">
+                  <pic:nvPicPr>
+                    <pic:cNvPr id="1" name=""/>
+                    <pic:cNvPicPr/>
+                  </pic:nvPicPr>
+                  <pic:blipFill>
+                    <a:blip r:embed="rId25"/>
+                    <a:stretch>
+                      <a:fillRect/>
+                    </a:stretch>
+                  </pic:blipFill>
+                  <pic:spPr>
+                    <a:xfrm>
+                      <a:off x="0" y="0"/>
+                      <a:ext cx="2640536" cy="1251127"/>
+                    </a:xfrm>
+                    <a:prstGeom prst="rect">
+                      <a:avLst/>
+                    </a:prstGeom>
+                  </pic:spPr>
+                </pic:pic>
+              </a:graphicData>
+            </a:graphic>
+          </wp:inline>
+        </w:drawing>
+      </w:r>
+      <w:r>
+        <w:rPr>
+          <w:noProof/>
+          <w:lang w:eastAsia="de-CH"/>
+        </w:rPr>
+        <w:t xml:space="preserve"> </w:t>
+      </w:r>
+      <w:r>
+        <w:drawing>
+          <wp:inline distT="0" distB="0" distL="0" distR="0" wp14:anchorId="155A5076" wp14:editId="0A052B5A">
+            <wp:extent cx="924434" cy="1472084"/>
+            <wp:effectExtent l="0" t="0" r="9525" b="0"/>
+            <wp:docPr id="22" name="Grafik 22"/>
+            <wp:cNvGraphicFramePr>
+              <a:graphicFrameLocks xmlns:a="http://schemas.openxmlformats.org/drawingml/2006/main" noChangeAspect="1"/>
+            </wp:cNvGraphicFramePr>
+            <a:graphic xmlns:a="http://schemas.openxmlformats.org/drawingml/2006/main">
+              <a:graphicData uri="http://schemas.openxmlformats.org/drawingml/2006/picture">
+                <pic:pic xmlns:pic="http://schemas.openxmlformats.org/drawingml/2006/picture">
+                  <pic:nvPicPr>
+                    <pic:cNvPr id="1" name=""/>
+                    <pic:cNvPicPr/>
+                  </pic:nvPicPr>
+                  <pic:blipFill>
+                    <a:blip r:embed="rId26"/>
+                    <a:stretch>
+                      <a:fillRect/>
+                    </a:stretch>
+                  </pic:blipFill>
+                  <pic:spPr>
+                    <a:xfrm>
+                      <a:off x="0" y="0"/>
+                      <a:ext cx="938398" cy="1494320"/>
+                    </a:xfrm>
+                    <a:prstGeom prst="rect">
+                      <a:avLst/>
+                    </a:prstGeom>
+                  </pic:spPr>
+                </pic:pic>
+              </a:graphicData>
+            </a:graphic>
+          </wp:inline>
+        </w:drawing>
+      </w:r>
+    </w:p>
+    <w:p>
+      <w:pPr>
+        <w:pStyle w:val="berschrift3"/>
+      </w:pPr>
+      <w:r>
+        <w:t>Prozesswechsel</w:t>
+      </w:r>
+    </w:p>
+    <w:p>
+      <w:pPr>
+        <w:pStyle w:val="berschrift4"/>
+      </w:pPr>
+      <w:r>
+        <w:t>Scheduling</w:t>
+      </w:r>
+    </w:p>
+    <w:p>
+      <w:r>
+        <w:t xml:space="preserve">Es gibt verschiedene Warteschlangen (Queues). Die </w:t>
+      </w:r>
+      <w:r>
+        <w:rPr>
+          <w:b/>
+          <w:u w:val="single"/>
+        </w:rPr>
+        <w:t>Job Queue</w:t>
+      </w:r>
+      <w:r>
+        <w:t xml:space="preserve"> sind die abgeschickten, auf Massenspeicher abgelegten Prozesse. In der </w:t>
+      </w:r>
+      <w:r>
+        <w:rPr>
+          <w:b/>
+          <w:u w:val="single"/>
+        </w:rPr>
+        <w:t>Ready Queue</w:t>
+      </w:r>
+      <w:r>
+        <w:t xml:space="preserve"> sind die Prozesse, die im Zustand bereit sind. </w:t>
+      </w:r>
+      <w:r>
+        <w:t xml:space="preserve">In der </w:t>
+      </w:r>
+      <w:r>
+        <w:rPr>
+          <w:b/>
+          <w:u w:val="single"/>
+        </w:rPr>
+        <w:t xml:space="preserve">E/A-Queue </w:t>
+      </w:r>
+      <w:r>
+        <w:t xml:space="preserve">sind die Prozesse, die auf ein E/A-Gerät warten. </w:t>
+      </w:r>
+      <w:r>
+        <w:t xml:space="preserve">Dann gibt es noch eine Queue von ausgelagerten Prozessen. </w:t>
+      </w:r>
+      <w:r>
+        <w:br/>
+      </w:r>
+      <w:r>
+        <w:drawing>
+          <wp:inline distT="0" distB="0" distL="0" distR="0" wp14:anchorId="298C804C" wp14:editId="27AD1883">
+            <wp:extent cx="5760720" cy="1392555"/>
+            <wp:effectExtent l="0" t="0" r="0" b="0"/>
+            <wp:docPr id="23" name="Grafik 23"/>
+            <wp:cNvGraphicFramePr>
+              <a:graphicFrameLocks xmlns:a="http://schemas.openxmlformats.org/drawingml/2006/main" noChangeAspect="1"/>
+            </wp:cNvGraphicFramePr>
+            <a:graphic xmlns:a="http://schemas.openxmlformats.org/drawingml/2006/main">
+              <a:graphicData uri="http://schemas.openxmlformats.org/drawingml/2006/picture">
+                <pic:pic xmlns:pic="http://schemas.openxmlformats.org/drawingml/2006/picture">
+                  <pic:nvPicPr>
+                    <pic:cNvPr id="1" name=""/>
+                    <pic:cNvPicPr/>
+                  </pic:nvPicPr>
+                  <pic:blipFill>
+                    <a:blip r:embed="rId27"/>
+                    <a:stretch>
+                      <a:fillRect/>
+                    </a:stretch>
+                  </pic:blipFill>
+                  <pic:spPr>
+                    <a:xfrm>
+                      <a:off x="0" y="0"/>
+                      <a:ext cx="5760720" cy="1392555"/>
+                    </a:xfrm>
+                    <a:prstGeom prst="rect">
+                      <a:avLst/>
+                    </a:prstGeom>
+                  </pic:spPr>
+                </pic:pic>
+              </a:graphicData>
+            </a:graphic>
+          </wp:inline>
+        </w:drawing>
+      </w:r>
+    </w:p>
+    <w:p>
+      <w:pPr>
+        <w:pStyle w:val="berschrift4"/>
+      </w:pPr>
+      <w:r>
+        <w:t>Dispatcher</w:t>
+      </w:r>
+    </w:p>
+    <w:p>
+      <w:r>
+        <w:t xml:space="preserve">Der </w:t>
+      </w:r>
+      <w:r>
+        <w:rPr>
+          <w:b/>
+          <w:u w:val="single"/>
+        </w:rPr>
+        <w:t>Dispatcher</w:t>
+      </w:r>
+      <w:r>
+        <w:t xml:space="preserve"> übergibt dem beim Scheduling ausgewählten Prozess die Kontrolle über die CPU, nimmt dabei den Kontextwechsel vor, macht den Wechsel in den Benutzermodus und vollführt den Sprung an die korrekte Stelle im Anwendungsprogramm und die Fortsetzung der Ausführung. </w:t>
+      </w:r>
+      <w:r>
+        <w:t xml:space="preserve">Der Dispatcher sichert also auch den aktuellen Zustand des Prozesses auf der CPU. </w:t>
+      </w:r>
+    </w:p>
+    <w:p>
+      <w:pPr>
+        <w:pStyle w:val="berschrift4"/>
+      </w:pPr>
+      <w:r>
+        <w:lastRenderedPageBreak/>
+        <w:t>Prozessumschaltung</w:t>
+      </w:r>
+    </w:p>
+    <w:p>
+      <w:r>
+        <w:drawing>
+          <wp:inline distT="0" distB="0" distL="0" distR="0" wp14:anchorId="11E200D6" wp14:editId="6D946EB7">
+            <wp:extent cx="3353268" cy="3210373"/>
+            <wp:effectExtent l="0" t="0" r="0" b="9525"/>
+            <wp:docPr id="24" name="Grafik 24"/>
+            <wp:cNvGraphicFramePr>
+              <a:graphicFrameLocks xmlns:a="http://schemas.openxmlformats.org/drawingml/2006/main" noChangeAspect="1"/>
+            </wp:cNvGraphicFramePr>
+            <a:graphic xmlns:a="http://schemas.openxmlformats.org/drawingml/2006/main">
+              <a:graphicData uri="http://schemas.openxmlformats.org/drawingml/2006/picture">
+                <pic:pic xmlns:pic="http://schemas.openxmlformats.org/drawingml/2006/picture">
+                  <pic:nvPicPr>
+                    <pic:cNvPr id="1" name=""/>
+                    <pic:cNvPicPr/>
+                  </pic:nvPicPr>
+                  <pic:blipFill>
+                    <a:blip r:embed="rId28"/>
+                    <a:stretch>
+                      <a:fillRect/>
+                    </a:stretch>
+                  </pic:blipFill>
+                  <pic:spPr>
+                    <a:xfrm>
+                      <a:off x="0" y="0"/>
+                      <a:ext cx="3353268" cy="3210373"/>
+                    </a:xfrm>
+                    <a:prstGeom prst="rect">
+                      <a:avLst/>
+                    </a:prstGeom>
+                  </pic:spPr>
+                </pic:pic>
+              </a:graphicData>
+            </a:graphic>
+          </wp:inline>
+        </w:drawing>
+      </w:r>
+    </w:p>
+    <w:p>
+      <w:r>
+        <w:t xml:space="preserve">Der Zustand von Prozess 0 wird in den Prozessleitblock 0 gesichert. Dann wird der Zustand von Prozess 1 aus dem Prozessleitblock 1 geladen. </w:t>
+      </w:r>
+      <w:r>
+        <w:t xml:space="preserve">Dann arbeitet dieser, ehe sein Zustand wieder in den Prozessleitblock 1 gesichert wird und der Zustand von Prozess 0 aus dem PLB 0 geladen wird. </w:t>
+      </w:r>
+    </w:p>
+    <w:p>
+      <w:pPr>
+        <w:pStyle w:val="berschrift3"/>
+      </w:pPr>
+      <w:r>
+        <w:t>Prozesssteuerung</w:t>
+      </w:r>
+    </w:p>
+    <w:p>
+      <w:pPr>
+        <w:pStyle w:val="berschrift4"/>
+      </w:pPr>
+      <w:r>
+        <w:t>Prozesserzeugung</w:t>
+      </w:r>
+    </w:p>
+    <w:p>
+      <w:r>
+        <w:t xml:space="preserve">Prozesse werden bei Systeminitialisierung durch Benutzer oder laufende Prozesse erzeugt. </w:t>
+      </w:r>
+      <w:r>
+        <w:t xml:space="preserve">Erzeugt dabei ein Prozess einen anderen Prozess hat er als Elternprozess einen Kindprozess erzeugt. </w:t>
+      </w:r>
+      <w:r>
+        <w:t>Dabei gibt es mehrere Optionen für das Teilen von Ressourcen (Eltern und Kinder teilen alle Ressourcen, Kinder teilen nur Teilmenge der Elternressourcen, Eltern und Kinder teilen keine Ressourcen)</w:t>
+      </w:r>
+      <w:r>
+        <w:t xml:space="preserve">, die Ausführung (Nebenläufiges Ausführen von Eltern/Kindern, Eltern warten auf Beendigung der Kinder) und den Adressraum (Kindprozess als Duplikat des Elternprozesses, Kindprozess lädt eigenes Programm). </w:t>
+      </w:r>
+    </w:p>
+    <w:p>
+      <w:r>
+        <w:t xml:space="preserve">Beispiel: </w:t>
+      </w:r>
+      <w:r>
+        <w:rPr>
+          <w:i/>
+        </w:rPr>
+        <w:t>fork()</w:t>
+      </w:r>
+      <w:r>
+        <w:rPr>
+          <w:u w:val="single"/>
+        </w:rPr>
+        <w:t xml:space="preserve"> </w:t>
+      </w:r>
+      <w:r>
+        <w:t>erzeugt eine Prozesskopie mit neuer Prozessnummer</w:t>
+      </w:r>
+    </w:p>
+    <w:p>
+      <w:pPr>
+        <w:pStyle w:val="berschrift4"/>
+      </w:pPr>
+      <w:r>
+        <w:t>Beenden von Prozessen</w:t>
+      </w:r>
+    </w:p>
+    <w:p>
+      <w:r>
+        <w:t>Wenn der Prozess die letzt Anweisung ausgeführt hat beauftragt er das Betriebssystem mit der Löschung (</w:t>
+      </w:r>
+      <w:r>
+        <w:rPr>
+          <w:i/>
+        </w:rPr>
+        <w:t>exit)</w:t>
+      </w:r>
+      <w:r>
+        <w:t xml:space="preserve">. </w:t>
+      </w:r>
+      <w:r>
+        <w:t>Der Elternprozess kann aber auch auf die Beendigung eines Kindprozesses inklusive der Datenrückgabe warten (</w:t>
+      </w:r>
+      <w:r>
+        <w:rPr>
+          <w:i/>
+        </w:rPr>
+        <w:t>wait</w:t>
+      </w:r>
+      <w:r>
+        <w:t>). Schliesslich kann der Elternprozess den Kindprozess auch  beenden (</w:t>
+      </w:r>
+      <w:r>
+        <w:rPr>
+          <w:i/>
+        </w:rPr>
+        <w:t>abort</w:t>
+      </w:r>
+      <w:r>
+        <w:t xml:space="preserve">), zB wenn die zugeteilten Ressourcen verbraucht wurden, der Kindprozess nicht länger benötigt wird oder der Elternprozess terminiert. </w:t>
+      </w:r>
+    </w:p>
+    <w:p>
+      <w:pPr>
+        <w:pStyle w:val="berschrift4"/>
+      </w:pPr>
+      <w:r>
+        <w:lastRenderedPageBreak/>
+        <w:t>Beispiel UNIX</w:t>
+      </w:r>
+    </w:p>
+    <w:p>
+      <w:r>
+        <w:drawing>
+          <wp:inline distT="0" distB="0" distL="0" distR="0" wp14:anchorId="10394A36" wp14:editId="61CD6B05">
+            <wp:extent cx="4347993" cy="2049864"/>
+            <wp:effectExtent l="0" t="0" r="0" b="7620"/>
+            <wp:docPr id="25" name="Grafik 25"/>
+            <wp:cNvGraphicFramePr>
+              <a:graphicFrameLocks xmlns:a="http://schemas.openxmlformats.org/drawingml/2006/main" noChangeAspect="1"/>
+            </wp:cNvGraphicFramePr>
+            <a:graphic xmlns:a="http://schemas.openxmlformats.org/drawingml/2006/main">
+              <a:graphicData uri="http://schemas.openxmlformats.org/drawingml/2006/picture">
+                <pic:pic xmlns:pic="http://schemas.openxmlformats.org/drawingml/2006/picture">
+                  <pic:nvPicPr>
+                    <pic:cNvPr id="1" name=""/>
+                    <pic:cNvPicPr/>
+                  </pic:nvPicPr>
+                  <pic:blipFill>
+                    <a:blip r:embed="rId29"/>
+                    <a:stretch>
+                      <a:fillRect/>
+                    </a:stretch>
+                  </pic:blipFill>
+                  <pic:spPr>
+                    <a:xfrm>
+                      <a:off x="0" y="0"/>
+                      <a:ext cx="4364481" cy="2057637"/>
+                    </a:xfrm>
+                    <a:prstGeom prst="rect">
+                      <a:avLst/>
+                    </a:prstGeom>
+                  </pic:spPr>
+                </pic:pic>
+              </a:graphicData>
+            </a:graphic>
+          </wp:inline>
+        </w:drawing>
+      </w:r>
+    </w:p>
+    <w:p>
+      <w:pPr>
+        <w:pStyle w:val="berschrift2"/>
+      </w:pPr>
+      <w:r>
+        <w:t>Threads</w:t>
+      </w:r>
+    </w:p>
+    <w:p>
+      <w:pPr>
+        <w:pStyle w:val="berschrift3"/>
+      </w:pPr>
+      <w:r>
+        <w:t>Threads-Konzept</w:t>
+      </w:r>
+    </w:p>
+    <w:p>
+      <w:r>
+        <w:t xml:space="preserve">Ein </w:t>
+      </w:r>
+      <w:r>
+        <w:rPr>
+          <w:b/>
+          <w:u w:val="single"/>
+        </w:rPr>
+        <w:t>Thread</w:t>
+      </w:r>
+      <w:r>
+        <w:t xml:space="preserve"> kann als leichtgewichtiger Prozess angesehen werden. Er besteht aus einer ID, einem Befehlszähler, einem Register und einem Stack. Die Threads teilen untereinander den Programmcode, globale Daten und Betriebssystemressourcen (Signale, offene Dateien). </w:t>
+      </w:r>
+      <w:r>
+        <w:t xml:space="preserve">Ein </w:t>
+      </w:r>
+      <w:r>
+        <w:rPr>
+          <w:b/>
+          <w:u w:val="single"/>
+        </w:rPr>
+        <w:t>Task</w:t>
+      </w:r>
+      <w:r>
+        <w:t xml:space="preserve"> ist dann die Ansammlung von Threads. </w:t>
+      </w:r>
+      <w:r>
+        <w:t xml:space="preserve">Ein traditioneller, schwergewichtiger Prozess besteht aus einem Task und einem Thread. </w:t>
+      </w:r>
+    </w:p>
+    <w:p>
+      <w:r>
+        <w:t>Ein Thread eines Tasks kann auch dann arbeiten, während andere Threads blockiert sind. Dazu können sie Kind-Threads erzeugen. Das erfordert Koordination und Steuerung. Durch den gemeinsamen Speicher wi</w:t>
+      </w:r>
+      <w:r>
+        <w:t xml:space="preserve">rd die Kooperation vereinfacht und durch die gemeinsamen Ressourcen der Kontextwechsel effizient gestaltet. </w:t>
+      </w:r>
+    </w:p>
+    <w:p>
+      <w:r>
+        <w:rPr>
+          <w:u w:val="single"/>
+        </w:rPr>
+        <w:t>Multi-Threading</w:t>
+      </w:r>
+      <w:r>
+        <w:t xml:space="preserve"> bezeichnet dann das abhandeln mehrerer Threads in einem Prozess. </w:t>
+      </w:r>
+      <w:r>
+        <w:t xml:space="preserve">Die Zustände sind dabei gleich wie bei den Prozessen. </w:t>
+      </w:r>
+      <w:r>
+        <w:br/>
+      </w:r>
+      <w:r>
+        <w:drawing>
+          <wp:inline distT="0" distB="0" distL="0" distR="0" wp14:anchorId="196295BC" wp14:editId="7CF81D5D">
+            <wp:extent cx="1439079" cy="1818752"/>
+            <wp:effectExtent l="0" t="0" r="8890" b="0"/>
+            <wp:docPr id="26" name="Grafik 26"/>
+            <wp:cNvGraphicFramePr>
+              <a:graphicFrameLocks xmlns:a="http://schemas.openxmlformats.org/drawingml/2006/main" noChangeAspect="1"/>
+            </wp:cNvGraphicFramePr>
+            <a:graphic xmlns:a="http://schemas.openxmlformats.org/drawingml/2006/main">
+              <a:graphicData uri="http://schemas.openxmlformats.org/drawingml/2006/picture">
+                <pic:pic xmlns:pic="http://schemas.openxmlformats.org/drawingml/2006/picture">
+                  <pic:nvPicPr>
+                    <pic:cNvPr id="1" name=""/>
+                    <pic:cNvPicPr/>
+                  </pic:nvPicPr>
+                  <pic:blipFill>
+                    <a:blip r:embed="rId30"/>
+                    <a:stretch>
+                      <a:fillRect/>
+                    </a:stretch>
+                  </pic:blipFill>
+                  <pic:spPr>
+                    <a:xfrm>
+                      <a:off x="0" y="0"/>
+                      <a:ext cx="1477178" cy="1866903"/>
+                    </a:xfrm>
+                    <a:prstGeom prst="rect">
+                      <a:avLst/>
+                    </a:prstGeom>
+                  </pic:spPr>
+                </pic:pic>
+              </a:graphicData>
+            </a:graphic>
+          </wp:inline>
+        </w:drawing>
+      </w:r>
+    </w:p>
+    <w:p>
+      <w:pPr>
+        <w:pStyle w:val="berschrift4"/>
+      </w:pPr>
+      <w:r>
+        <w:t>Nutzung und Vorteile von Threads</w:t>
+      </w:r>
+    </w:p>
+    <w:p>
+      <w:r>
+        <w:t xml:space="preserve">Wenn bei Applikationen mehrere Aktivitäten gleichzeitig ablaufen, können manche davon blockieren. Solche quasiparallelen Aktivitäten können mit Threads einfacher programmiert werden. Für Threads werden auch keine </w:t>
+      </w:r>
+      <w:r>
+        <w:rPr>
+          <w:b/>
+          <w:u w:val="single"/>
+        </w:rPr>
+        <w:t>Betriebsmittel</w:t>
+      </w:r>
+      <w:r>
+        <w:t xml:space="preserve"> (Für Prozess</w:t>
+      </w:r>
+      <w:r>
+        <w:t xml:space="preserve">e benötigte Systemressourcen, zB Drucker, Arbeitsspeicher) benötigt, so können sie einfacher und schneller erzeugt werden. </w:t>
+      </w:r>
+      <w:r>
+        <w:t xml:space="preserve">Ausserdem können sie Ressourcen teilen, sind reaktionsfreudig und können auf verschiedene Prozesse abgebildet werden. </w:t>
+      </w:r>
+    </w:p>
+    <w:p>
+      <w:r>
+        <w:t xml:space="preserve">Ein Beispiel für Threads ist ein Browser mit mehreren Fenstern oder ein Web-Server mit einem Thread pro Request: </w:t>
+      </w:r>
+    </w:p>
+    <w:p>
+      <w:r>
+        <w:lastRenderedPageBreak/>
+        <w:drawing>
+          <wp:inline distT="0" distB="0" distL="0" distR="0" wp14:anchorId="0DD7578E" wp14:editId="3F5B0718">
+            <wp:extent cx="3111978" cy="1818751"/>
+            <wp:effectExtent l="0" t="0" r="0" b="0"/>
+            <wp:docPr id="27" name="Grafik 27"/>
+            <wp:cNvGraphicFramePr>
+              <a:graphicFrameLocks xmlns:a="http://schemas.openxmlformats.org/drawingml/2006/main" noChangeAspect="1"/>
+            </wp:cNvGraphicFramePr>
+            <a:graphic xmlns:a="http://schemas.openxmlformats.org/drawingml/2006/main">
+              <a:graphicData uri="http://schemas.openxmlformats.org/drawingml/2006/picture">
+                <pic:pic xmlns:pic="http://schemas.openxmlformats.org/drawingml/2006/picture">
+                  <pic:nvPicPr>
+                    <pic:cNvPr id="1" name=""/>
+                    <pic:cNvPicPr/>
+                  </pic:nvPicPr>
+                  <pic:blipFill>
+                    <a:blip r:embed="rId31"/>
+                    <a:stretch>
+                      <a:fillRect/>
+                    </a:stretch>
+                  </pic:blipFill>
+                  <pic:spPr>
+                    <a:xfrm>
+                      <a:off x="0" y="0"/>
+                      <a:ext cx="3129954" cy="1829257"/>
+                    </a:xfrm>
+                    <a:prstGeom prst="rect">
+                      <a:avLst/>
+                    </a:prstGeom>
+                  </pic:spPr>
+                </pic:pic>
+              </a:graphicData>
+            </a:graphic>
+          </wp:inline>
+        </w:drawing>
+      </w:r>
+    </w:p>
+    <w:p>
+      <w:pPr>
+        <w:pStyle w:val="berschrift3"/>
+        <w:rPr>
+          <w:lang w:val="en-US"/>
+        </w:rPr>
+      </w:pPr>
+      <w:r>
+        <w:rPr>
+          <w:lang w:val="en-US"/>
+        </w:rPr>
+        <w:t>Thread-Typen</w:t>
+      </w:r>
+    </w:p>
+    <w:p>
+      <w:pPr>
+        <w:pStyle w:val="berschrift4"/>
+      </w:pPr>
+      <w:r>
+        <w:t>User Threads</w:t>
+      </w:r>
+    </w:p>
+    <w:p>
+      <w:r>
+        <w:t xml:space="preserve">User Threads laufen unabhängig vom Betriebssystem. </w:t>
+      </w:r>
+      <w:r>
+        <w:t xml:space="preserve">Es gibt auch keinen Wechsel des Adressraums bei einem Thread-Wechsel. Dazu hat jeder Prozess eine eigene Thread-Tabelle. </w:t>
+      </w:r>
+      <w:bookmarkStart w:id="0" w:name="_GoBack"/>
+      <w:bookmarkEnd w:id="0"/>
+    </w:p>
     <w:sectPr>
       <w:pgSz w:w="11906" w:h="16838"/>
       <w:pgMar w:top="1417" w:right="1417" w:bottom="1134" w:left="1417" w:header="708" w:footer="708" w:gutter="0"/>
@@ -1682,7 +2840,7 @@
 </file>
 
 <file path=word/numbering.xml><?xml version="1.0" encoding="utf-8"?>
-<w:numbering xmlns:wpc="http://schemas.microsoft.com/office/word/2010/wordprocessingCanvas" xmlns:mc="http://schemas.openxmlformats.org/markup-compatibility/2006" xmlns:o="urn:schemas-microsoft-com:office:office" xmlns:r="http://schemas.openxmlformats.org/officeDocument/2006/relationships" xmlns:m="http://schemas.openxmlformats.org/officeDocument/2006/math" xmlns:v="urn:schemas-microsoft-com:vml" xmlns:wp14="http://schemas.microsoft.com/office/word/2010/wordprocessingDrawing" xmlns:wp="http://schemas.openxmlformats.org/drawingml/2006/wordprocessingDrawing" xmlns:w10="urn:schemas-microsoft-com:office:word" xmlns:w="http://schemas.openxmlformats.org/wordprocessingml/2006/main" xmlns:w14="http://schemas.microsoft.com/office/word/2010/wordml" xmlns:w15="http://schemas.microsoft.com/office/word/2012/wordml" xmlns:wpg="http://schemas.microsoft.com/office/word/2010/wordprocessingGroup" xmlns:wpi="http://schemas.microsoft.com/office/word/2010/wordprocessingInk" xmlns:wne="http://schemas.microsoft.com/office/word/2006/wordml" xmlns:wps="http://schemas.microsoft.com/office/word/2010/wordprocessingShape" mc:Ignorable="w14 w15 wp14">
+<w:numbering xmlns:wpc="http://schemas.microsoft.com/office/word/2010/wordprocessingCanvas" xmlns:cx="http://schemas.microsoft.com/office/drawing/2014/chartex" xmlns:cx1="http://schemas.microsoft.com/office/drawing/2015/9/8/chartex" xmlns:cx2="http://schemas.microsoft.com/office/drawing/2015/10/21/chartex" xmlns:cx3="http://schemas.microsoft.com/office/drawing/2016/5/9/chartex" xmlns:cx4="http://schemas.microsoft.com/office/drawing/2016/5/10/chartex" xmlns:cx5="http://schemas.microsoft.com/office/drawing/2016/5/11/chartex" xmlns:cx6="http://schemas.microsoft.com/office/drawing/2016/5/12/chartex" xmlns:cx7="http://schemas.microsoft.com/office/drawing/2016/5/13/chartex" xmlns:cx8="http://schemas.microsoft.com/office/drawing/2016/5/14/chartex" xmlns:mc="http://schemas.openxmlformats.org/markup-compatibility/2006" xmlns:o="urn:schemas-microsoft-com:office:office" xmlns:r="http://schemas.openxmlformats.org/officeDocument/2006/relationships" xmlns:m="http://schemas.openxmlformats.org/officeDocument/2006/math" xmlns:v="urn:schemas-microsoft-com:vml" xmlns:wp14="http://schemas.microsoft.com/office/word/2010/wordprocessingDrawing" xmlns:wp="http://schemas.openxmlformats.org/drawingml/2006/wordprocessingDrawing" xmlns:w10="urn:schemas-microsoft-com:office:word" xmlns:w="http://schemas.openxmlformats.org/wordprocessingml/2006/main" xmlns:w14="http://schemas.microsoft.com/office/word/2010/wordml" xmlns:w15="http://schemas.microsoft.com/office/word/2012/wordml" xmlns:w16se="http://schemas.microsoft.com/office/word/2015/wordml/symex" xmlns:wpg="http://schemas.microsoft.com/office/word/2010/wordprocessingGroup" xmlns:wpi="http://schemas.microsoft.com/office/word/2010/wordprocessingInk" xmlns:wne="http://schemas.microsoft.com/office/word/2006/wordml" xmlns:wps="http://schemas.microsoft.com/office/word/2010/wordprocessingShape" mc:Ignorable="w14 w15 w16se wp14">
   <w:abstractNum w:abstractNumId="0" w15:restartNumberingAfterBreak="0">
     <w:nsid w:val="44A540D7"/>
     <w:multiLevelType w:val="hybridMultilevel"/>
@@ -1779,7 +2937,7 @@
 </file>
 
 <file path=word/styles.xml><?xml version="1.0" encoding="utf-8"?>
-<w:styles xmlns:mc="http://schemas.openxmlformats.org/markup-compatibility/2006" xmlns:r="http://schemas.openxmlformats.org/officeDocument/2006/relationships" xmlns:w="http://schemas.openxmlformats.org/wordprocessingml/2006/main" xmlns:w14="http://schemas.microsoft.com/office/word/2010/wordml" xmlns:w15="http://schemas.microsoft.com/office/word/2012/wordml" mc:Ignorable="w14 w15">
+<w:styles xmlns:mc="http://schemas.openxmlformats.org/markup-compatibility/2006" xmlns:r="http://schemas.openxmlformats.org/officeDocument/2006/relationships" xmlns:w="http://schemas.openxmlformats.org/wordprocessingml/2006/main" xmlns:w14="http://schemas.microsoft.com/office/word/2010/wordml" xmlns:w15="http://schemas.microsoft.com/office/word/2012/wordml" xmlns:w16se="http://schemas.microsoft.com/office/word/2015/wordml/symex" mc:Ignorable="w14 w15 w16se">
   <w:docDefaults>
     <w:rPrDefault>
       <w:rPr>
@@ -1795,7 +2953,7 @@
       </w:pPr>
     </w:pPrDefault>
   </w:docDefaults>
-  <w:latentStyles w:defLockedState="0" w:defUIPriority="99" w:defSemiHidden="0" w:defUnhideWhenUsed="0" w:defQFormat="0" w:count="371">
+  <w:latentStyles w:defLockedState="0" w:defUIPriority="99" w:defSemiHidden="0" w:defUnhideWhenUsed="0" w:defQFormat="0" w:count="374">
     <w:lsdException w:name="Normal" w:uiPriority="0" w:qFormat="1"/>
     <w:lsdException w:name="heading 1" w:uiPriority="9" w:qFormat="1"/>
     <w:lsdException w:name="heading 2" w:semiHidden="1" w:uiPriority="9" w:unhideWhenUsed="1" w:qFormat="1"/>
@@ -1901,7 +3059,6 @@
     <w:lsdException w:name="HTML Sample" w:semiHidden="1" w:unhideWhenUsed="1"/>
     <w:lsdException w:name="HTML Typewriter" w:semiHidden="1" w:unhideWhenUsed="1"/>
     <w:lsdException w:name="HTML Variable" w:semiHidden="1" w:unhideWhenUsed="1"/>
-    <w:lsdException w:name="Normal Table" w:semiHidden="1" w:unhideWhenUsed="1"/>
     <w:lsdException w:name="annotation subject" w:semiHidden="1" w:unhideWhenUsed="1"/>
     <w:lsdException w:name="No List" w:semiHidden="1" w:unhideWhenUsed="1"/>
     <w:lsdException w:name="Outline List 1" w:semiHidden="1" w:unhideWhenUsed="1"/>
@@ -1946,7 +3103,6 @@
     <w:lsdException w:name="Table Professional" w:semiHidden="1" w:unhideWhenUsed="1"/>
     <w:lsdException w:name="Table Subtle 1" w:semiHidden="1" w:unhideWhenUsed="1"/>
     <w:lsdException w:name="Table Subtle 2" w:semiHidden="1" w:unhideWhenUsed="1"/>
-    <w:lsdException w:name="Table Web 1" w:semiHidden="1" w:unhideWhenUsed="1"/>
     <w:lsdException w:name="Table Web 2" w:semiHidden="1" w:unhideWhenUsed="1"/>
     <w:lsdException w:name="Table Web 3" w:semiHidden="1" w:unhideWhenUsed="1"/>
     <w:lsdException w:name="Balloon Text" w:semiHidden="1" w:unhideWhenUsed="1"/>
@@ -2167,6 +3323,9 @@
     <w:lsdException w:name="List Table 5 Dark Accent 6" w:uiPriority="50"/>
     <w:lsdException w:name="List Table 6 Colorful Accent 6" w:uiPriority="51"/>
     <w:lsdException w:name="List Table 7 Colorful Accent 6" w:uiPriority="52"/>
+    <w:lsdException w:name="Mention" w:semiHidden="1" w:unhideWhenUsed="1"/>
+    <w:lsdException w:name="Smart Hyperlink" w:semiHidden="1" w:unhideWhenUsed="1"/>
+    <w:lsdException w:name="Hashtag" w:semiHidden="1" w:unhideWhenUsed="1"/>
   </w:latentStyles>
   <w:style w:type="paragraph" w:default="1" w:styleId="Standard">
     <w:name w:val="Normal"/>

</xml_diff>

<commit_message>
summary till kritischer abschnitt
</commit_message>
<xml_diff>
--- a/Operating Systems/Zusammenfassung Betriebssysteme FS 17.docx
+++ b/Operating Systems/Zusammenfassung Betriebssysteme FS 17.docx
@@ -1692,6 +1692,10 @@
     </w:p>
     <w:p>
       <w:r>
+        <w:rPr>
+          <w:noProof/>
+          <w:lang w:eastAsia="de-CH"/>
+        </w:rPr>
         <w:drawing>
           <wp:inline distT="0" distB="0" distL="0" distR="0" wp14:anchorId="38D19318" wp14:editId="657CA4B6">
             <wp:extent cx="2471894" cy="916188"/>
@@ -1746,6 +1750,10 @@
         <w:br/>
       </w:r>
       <w:r>
+        <w:rPr>
+          <w:noProof/>
+          <w:lang w:eastAsia="de-CH"/>
+        </w:rPr>
         <w:drawing>
           <wp:inline distT="0" distB="0" distL="0" distR="0" wp14:anchorId="56E07755" wp14:editId="79B5F025">
             <wp:extent cx="4072860" cy="1326383"/>
@@ -1798,6 +1806,10 @@
     </w:p>
     <w:p>
       <w:r>
+        <w:rPr>
+          <w:noProof/>
+          <w:lang w:eastAsia="de-CH"/>
+        </w:rPr>
         <w:drawing>
           <wp:inline distT="0" distB="0" distL="0" distR="0" wp14:anchorId="7CBD1419" wp14:editId="238DC3F7">
             <wp:extent cx="2968868" cy="1446963"/>
@@ -1851,6 +1863,10 @@
         <w:br/>
       </w:r>
       <w:r>
+        <w:rPr>
+          <w:noProof/>
+          <w:lang w:eastAsia="de-CH"/>
+        </w:rPr>
         <w:drawing>
           <wp:inline distT="0" distB="0" distL="0" distR="0" wp14:anchorId="40CD211F" wp14:editId="518AA152">
             <wp:extent cx="2322279" cy="1235947"/>
@@ -1907,6 +1923,10 @@
         <w:br/>
       </w:r>
       <w:r>
+        <w:rPr>
+          <w:noProof/>
+          <w:lang w:eastAsia="de-CH"/>
+        </w:rPr>
         <w:drawing>
           <wp:inline distT="0" distB="0" distL="0" distR="0" wp14:anchorId="19F33CDE" wp14:editId="248E84C8">
             <wp:extent cx="3976853" cy="1517301"/>
@@ -2031,6 +2051,10 @@
     </w:p>
     <w:p>
       <w:r>
+        <w:rPr>
+          <w:noProof/>
+          <w:lang w:eastAsia="de-CH"/>
+        </w:rPr>
         <w:drawing>
           <wp:inline distT="0" distB="0" distL="0" distR="0" wp14:anchorId="37E09A7C" wp14:editId="2D8AF4EC">
             <wp:extent cx="1190791" cy="2276793"/>
@@ -2154,6 +2178,10 @@
     </w:p>
     <w:p>
       <w:r>
+        <w:rPr>
+          <w:noProof/>
+          <w:lang w:eastAsia="de-CH"/>
+        </w:rPr>
         <w:drawing>
           <wp:inline distT="0" distB="0" distL="0" distR="0" wp14:anchorId="0429EC27" wp14:editId="749AFA8A">
             <wp:extent cx="4397644" cy="2150347"/>
@@ -2213,6 +2241,10 @@
         </w:rPr>
       </w:pPr>
       <w:r>
+        <w:rPr>
+          <w:noProof/>
+          <w:lang w:eastAsia="de-CH"/>
+        </w:rPr>
         <w:drawing>
           <wp:inline distT="0" distB="0" distL="0" distR="0" wp14:anchorId="410C63B2" wp14:editId="69256712">
             <wp:extent cx="2632668" cy="1247399"/>
@@ -2257,6 +2289,10 @@
         <w:t xml:space="preserve"> </w:t>
       </w:r>
       <w:r>
+        <w:rPr>
+          <w:noProof/>
+          <w:lang w:eastAsia="de-CH"/>
+        </w:rPr>
         <w:drawing>
           <wp:inline distT="0" distB="0" distL="0" distR="0" wp14:anchorId="155A5076" wp14:editId="0A052B5A">
             <wp:extent cx="924434" cy="1472084"/>
@@ -2354,6 +2390,10 @@
         <w:br/>
       </w:r>
       <w:r>
+        <w:rPr>
+          <w:noProof/>
+          <w:lang w:eastAsia="de-CH"/>
+        </w:rPr>
         <w:drawing>
           <wp:inline distT="0" distB="0" distL="0" distR="0" wp14:anchorId="298C804C" wp14:editId="27AD1883">
             <wp:extent cx="5760720" cy="1392555"/>
@@ -2428,6 +2468,10 @@
     </w:p>
     <w:p>
       <w:r>
+        <w:rPr>
+          <w:noProof/>
+          <w:lang w:eastAsia="de-CH"/>
+        </w:rPr>
         <w:drawing>
           <wp:inline distT="0" distB="0" distL="0" distR="0" wp14:anchorId="11E200D6" wp14:editId="6D946EB7">
             <wp:extent cx="3353268" cy="3210373"/>
@@ -2577,6 +2621,10 @@
     </w:p>
     <w:p>
       <w:r>
+        <w:rPr>
+          <w:noProof/>
+          <w:lang w:eastAsia="de-CH"/>
+        </w:rPr>
         <w:drawing>
           <wp:inline distT="0" distB="0" distL="0" distR="0" wp14:anchorId="10394A36" wp14:editId="61CD6B05">
             <wp:extent cx="4347993" cy="2049864"/>
@@ -2686,6 +2734,10 @@
         <w:br/>
       </w:r>
       <w:r>
+        <w:rPr>
+          <w:noProof/>
+          <w:lang w:eastAsia="de-CH"/>
+        </w:rPr>
         <w:drawing>
           <wp:inline distT="0" distB="0" distL="0" distR="0" wp14:anchorId="196295BC" wp14:editId="7CF81D5D">
             <wp:extent cx="1439079" cy="1818752"/>
@@ -2759,6 +2811,10 @@
     </w:p>
     <w:p>
       <w:r>
+        <w:rPr>
+          <w:noProof/>
+          <w:lang w:eastAsia="de-CH"/>
+        </w:rPr>
         <w:lastRenderedPageBreak/>
         <w:drawing>
           <wp:inline distT="0" distB="0" distL="0" distR="0" wp14:anchorId="0DD7578E" wp14:editId="3F5B0718">
@@ -2800,14 +2856,8 @@
     <w:p>
       <w:pPr>
         <w:pStyle w:val="berschrift3"/>
-        <w:rPr>
-          <w:lang w:val="en-US"/>
-        </w:rPr>
-      </w:pPr>
-      <w:r>
-        <w:rPr>
-          <w:lang w:val="en-US"/>
-        </w:rPr>
+      </w:pPr>
+      <w:r>
         <w:t>Thread-Typen</w:t>
       </w:r>
     </w:p>
@@ -2826,6 +2876,1953 @@
       <w:r>
         <w:t xml:space="preserve">Es gibt auch keinen Wechsel des Adressraums bei einem Thread-Wechsel. Dazu hat jeder Prozess eine eigene Thread-Tabelle. </w:t>
       </w:r>
+      <w:r>
+        <w:t xml:space="preserve">Die Threads sollten dann die CPU nach einer Weile freiwillig aufgeben. </w:t>
+      </w:r>
+      <w:r>
+        <w:t xml:space="preserve">Das Scheduling wird von den Anwendungen übernommen. </w:t>
+      </w:r>
+      <w:r>
+        <w:t>Blockiert ein Thread, blockiert der ganze Prozess.</w:t>
+      </w:r>
+    </w:p>
+    <w:p>
+      <w:r>
+        <w:drawing>
+          <wp:inline distT="0" distB="0" distL="0" distR="0" wp14:anchorId="0A88E6A6" wp14:editId="56933191">
+            <wp:extent cx="1146175" cy="1352550"/>
+            <wp:effectExtent l="0" t="0" r="0" b="0"/>
+            <wp:docPr id="28" name="Grafik 28"/>
+            <wp:cNvGraphicFramePr>
+              <a:graphicFrameLocks xmlns:a="http://schemas.openxmlformats.org/drawingml/2006/main" noChangeAspect="1"/>
+            </wp:cNvGraphicFramePr>
+            <a:graphic xmlns:a="http://schemas.openxmlformats.org/drawingml/2006/main">
+              <a:graphicData uri="http://schemas.openxmlformats.org/drawingml/2006/picture">
+                <pic:pic xmlns:pic="http://schemas.openxmlformats.org/drawingml/2006/picture">
+                  <pic:nvPicPr>
+                    <pic:cNvPr id="1" name=""/>
+                    <pic:cNvPicPr/>
+                  </pic:nvPicPr>
+                  <pic:blipFill>
+                    <a:blip r:embed="rId32"/>
+                    <a:stretch>
+                      <a:fillRect/>
+                    </a:stretch>
+                  </pic:blipFill>
+                  <pic:spPr>
+                    <a:xfrm>
+                      <a:off x="0" y="0"/>
+                      <a:ext cx="1162176" cy="1371432"/>
+                    </a:xfrm>
+                    <a:prstGeom prst="rect">
+                      <a:avLst/>
+                    </a:prstGeom>
+                  </pic:spPr>
+                </pic:pic>
+              </a:graphicData>
+            </a:graphic>
+          </wp:inline>
+        </w:drawing>
+      </w:r>
+    </w:p>
+    <w:p>
+      <w:pPr>
+        <w:pStyle w:val="berschrift4"/>
+      </w:pPr>
+      <w:r>
+        <w:t>Kernel Threads</w:t>
+      </w:r>
+    </w:p>
+    <w:p>
+      <w:r>
+        <w:t xml:space="preserve">Hier speichert eine Thread-Tabelle die Registerinhalte und andere Zustandsinformationen. </w:t>
+      </w:r>
+      <w:r>
+        <w:t xml:space="preserve">Um Threads zu erzeugen oder zu löschen werden Systemaufrufe verwendet. </w:t>
+      </w:r>
+      <w:r>
+        <w:t xml:space="preserve">Blockiert ein Thread, ist ein Wechsel zu einem anderen Thread möglich. </w:t>
+      </w:r>
+      <w:r>
+        <w:t xml:space="preserve">Ein Nachteil ist der höhere Overhead. </w:t>
+      </w:r>
+      <w:r>
+        <w:br/>
+      </w:r>
+      <w:r>
+        <w:drawing>
+          <wp:inline distT="0" distB="0" distL="0" distR="0" wp14:anchorId="618DA251" wp14:editId="7A71AA63">
+            <wp:extent cx="1220319" cy="1143000"/>
+            <wp:effectExtent l="0" t="0" r="0" b="0"/>
+            <wp:docPr id="29" name="Grafik 29"/>
+            <wp:cNvGraphicFramePr>
+              <a:graphicFrameLocks xmlns:a="http://schemas.openxmlformats.org/drawingml/2006/main" noChangeAspect="1"/>
+            </wp:cNvGraphicFramePr>
+            <a:graphic xmlns:a="http://schemas.openxmlformats.org/drawingml/2006/main">
+              <a:graphicData uri="http://schemas.openxmlformats.org/drawingml/2006/picture">
+                <pic:pic xmlns:pic="http://schemas.openxmlformats.org/drawingml/2006/picture">
+                  <pic:nvPicPr>
+                    <pic:cNvPr id="1" name=""/>
+                    <pic:cNvPicPr/>
+                  </pic:nvPicPr>
+                  <pic:blipFill>
+                    <a:blip r:embed="rId33"/>
+                    <a:stretch>
+                      <a:fillRect/>
+                    </a:stretch>
+                  </pic:blipFill>
+                  <pic:spPr>
+                    <a:xfrm>
+                      <a:off x="0" y="0"/>
+                      <a:ext cx="1237006" cy="1158629"/>
+                    </a:xfrm>
+                    <a:prstGeom prst="rect">
+                      <a:avLst/>
+                    </a:prstGeom>
+                  </pic:spPr>
+                </pic:pic>
+              </a:graphicData>
+            </a:graphic>
+          </wp:inline>
+        </w:drawing>
+      </w:r>
+    </w:p>
+    <w:p>
+      <w:pPr>
+        <w:pStyle w:val="berschrift4"/>
+      </w:pPr>
+      <w:r>
+        <w:t>Hybride Threads</w:t>
+      </w:r>
+    </w:p>
+    <w:p>
+      <w:r>
+        <w:t xml:space="preserve">Die Hybriden Threads sind eine Kombination der Vorteile von User und Kernel Threads. Die User Threads werden normal verwaltet (also von den Anwendungen), dann auf Kernel Threads gemultiplext und diese werden dann vom Kern gescheduled. </w:t>
+      </w:r>
+    </w:p>
+    <w:p>
+      <w:r>
+        <w:drawing>
+          <wp:inline distT="0" distB="0" distL="0" distR="0" wp14:anchorId="09D8576F" wp14:editId="44AA3347">
+            <wp:extent cx="1220925" cy="1133475"/>
+            <wp:effectExtent l="0" t="0" r="0" b="0"/>
+            <wp:docPr id="30" name="Grafik 30"/>
+            <wp:cNvGraphicFramePr>
+              <a:graphicFrameLocks xmlns:a="http://schemas.openxmlformats.org/drawingml/2006/main" noChangeAspect="1"/>
+            </wp:cNvGraphicFramePr>
+            <a:graphic xmlns:a="http://schemas.openxmlformats.org/drawingml/2006/main">
+              <a:graphicData uri="http://schemas.openxmlformats.org/drawingml/2006/picture">
+                <pic:pic xmlns:pic="http://schemas.openxmlformats.org/drawingml/2006/picture">
+                  <pic:nvPicPr>
+                    <pic:cNvPr id="1" name=""/>
+                    <pic:cNvPicPr/>
+                  </pic:nvPicPr>
+                  <pic:blipFill>
+                    <a:blip r:embed="rId34"/>
+                    <a:stretch>
+                      <a:fillRect/>
+                    </a:stretch>
+                  </pic:blipFill>
+                  <pic:spPr>
+                    <a:xfrm>
+                      <a:off x="0" y="0"/>
+                      <a:ext cx="1233935" cy="1145553"/>
+                    </a:xfrm>
+                    <a:prstGeom prst="rect">
+                      <a:avLst/>
+                    </a:prstGeom>
+                  </pic:spPr>
+                </pic:pic>
+              </a:graphicData>
+            </a:graphic>
+          </wp:inline>
+        </w:drawing>
+      </w:r>
+    </w:p>
+    <w:p>
+      <w:r>
+        <w:t xml:space="preserve">Das Multiplexen kann in N:1, 1:1 oder N:M Verhältnissen stattfinden. </w:t>
+      </w:r>
+    </w:p>
+    <w:p>
+      <w:r>
+        <w:lastRenderedPageBreak/>
+        <w:t xml:space="preserve">Ein Beispiel für hybride Threads sind </w:t>
+      </w:r>
+      <w:r>
+        <w:rPr>
+          <w:b/>
+          <w:u w:val="single"/>
+        </w:rPr>
+        <w:t>Leichtgewichtsprozessse</w:t>
+      </w:r>
+      <w:r>
+        <w:t>. Dabei ist jeder LWP mit</w:t>
+      </w:r>
+      <w:r>
+        <w:t xml:space="preserve"> einem Kernel Thread verbunden, welche dann vom Betriebssystem gescheduled werden. Falls ein Kernel Thread blockiert blockieren auch der LWP und die User Threads. </w:t>
+      </w:r>
+    </w:p>
+    <w:p>
+      <w:r>
+        <w:drawing>
+          <wp:inline distT="0" distB="0" distL="0" distR="0" wp14:anchorId="65687A49" wp14:editId="427E5F77">
+            <wp:extent cx="1200150" cy="1761167"/>
+            <wp:effectExtent l="0" t="0" r="0" b="0"/>
+            <wp:docPr id="31" name="Grafik 31"/>
+            <wp:cNvGraphicFramePr>
+              <a:graphicFrameLocks xmlns:a="http://schemas.openxmlformats.org/drawingml/2006/main" noChangeAspect="1"/>
+            </wp:cNvGraphicFramePr>
+            <a:graphic xmlns:a="http://schemas.openxmlformats.org/drawingml/2006/main">
+              <a:graphicData uri="http://schemas.openxmlformats.org/drawingml/2006/picture">
+                <pic:pic xmlns:pic="http://schemas.openxmlformats.org/drawingml/2006/picture">
+                  <pic:nvPicPr>
+                    <pic:cNvPr id="1" name=""/>
+                    <pic:cNvPicPr/>
+                  </pic:nvPicPr>
+                  <pic:blipFill>
+                    <a:blip r:embed="rId35"/>
+                    <a:stretch>
+                      <a:fillRect/>
+                    </a:stretch>
+                  </pic:blipFill>
+                  <pic:spPr>
+                    <a:xfrm>
+                      <a:off x="0" y="0"/>
+                      <a:ext cx="1210013" cy="1775641"/>
+                    </a:xfrm>
+                    <a:prstGeom prst="rect">
+                      <a:avLst/>
+                    </a:prstGeom>
+                  </pic:spPr>
+                </pic:pic>
+              </a:graphicData>
+            </a:graphic>
+          </wp:inline>
+        </w:drawing>
+      </w:r>
+    </w:p>
+    <w:p>
+      <w:pPr>
+        <w:pStyle w:val="berschrift4"/>
+      </w:pPr>
+      <w:r>
+        <w:t>Pop-Up Threads</w:t>
+      </w:r>
+    </w:p>
+    <w:p>
+      <w:r>
+        <w:t xml:space="preserve">Im traditionellen Ansatz wird der Prozess oder der Thread bei einer ankommenden Nachricht durch d </w:t>
+      </w:r>
+      <w:r>
+        <w:rPr>
+          <w:i/>
+        </w:rPr>
+        <w:t xml:space="preserve">receive </w:t>
+      </w:r>
+      <w:r>
+        <w:t xml:space="preserve">Systemaufruf blockiert und wartet so auf die Nachricht. </w:t>
+      </w:r>
+    </w:p>
+    <w:p>
+      <w:r>
+        <w:t xml:space="preserve">Bei Pop-Up Threads veranlasst das Betriebssystem bei einer ankommenden Nachricht einen neuen Thread, welcher sich um diese Nachricht kümmert. </w:t>
+      </w:r>
+    </w:p>
+    <w:p>
+      <w:pPr>
+        <w:pStyle w:val="berschrift4"/>
+      </w:pPr>
+      <w:r>
+        <w:t>Thread Pools</w:t>
+      </w:r>
+    </w:p>
+    <w:p>
+      <w:r>
+        <w:t xml:space="preserve">Die Thread-Erzeugung verursacht einen gewissen Aufwand. Eine Lösung dafür ist der Thread Pool. Dabei werden bei Task-Start Threads erzeugt und dann in einem Pool abgelegt. Wird nun ein Thread benötigt, wird er aus dem Pool entnommen um die Anfrage zu bearbeiten und dann wieder zurückgelegt. Ist kein Thread verfügbar, muss gewartet werden, bis ein Thread im Pool verfügbar wird. </w:t>
+      </w:r>
+    </w:p>
+    <w:p>
+      <w:pPr>
+        <w:pStyle w:val="berschrift4"/>
+      </w:pPr>
+      <w:r>
+        <w:t>Thread-Steuerung</w:t>
+      </w:r>
+    </w:p>
+    <w:p>
+      <w:r>
+        <w:t xml:space="preserve">Für die Steuerung von Threads werden Bibliotheksprozeduren verwendet. Beispiele dafür sind die Aufrufe </w:t>
+      </w:r>
+      <w:r>
+        <w:rPr>
+          <w:i/>
+        </w:rPr>
+        <w:t>pthread_create</w:t>
+      </w:r>
+      <w:r>
+        <w:t xml:space="preserve">, </w:t>
+      </w:r>
+      <w:r>
+        <w:rPr>
+          <w:i/>
+        </w:rPr>
+        <w:t>pthread_exit</w:t>
+      </w:r>
+      <w:r>
+        <w:t xml:space="preserve"> oder </w:t>
+      </w:r>
+      <w:r>
+        <w:rPr>
+          <w:i/>
+        </w:rPr>
+        <w:t>clone</w:t>
+      </w:r>
+      <w:r>
+        <w:t xml:space="preserve">. </w:t>
+      </w:r>
+      <w:r>
+        <w:t xml:space="preserve">Oft gibt es auch Aufrufe zum freiwilligen Aufgaben der CPU. Diese sind wichtig, denn die User Threads sind für das Betriebssystem unsichtbar. </w:t>
+      </w:r>
+    </w:p>
+    <w:p>
+      <w:pPr>
+        <w:pStyle w:val="berschrift4"/>
+        <w:rPr>
+          <w:lang w:val="en-GB"/>
+        </w:rPr>
+      </w:pPr>
+      <w:r>
+        <w:rPr>
+          <w:lang w:val="en-GB"/>
+        </w:rPr>
+        <w:t>Probleme von Multi-Threaded Code</w:t>
+      </w:r>
+    </w:p>
+    <w:p>
+      <w:r>
+        <w:t xml:space="preserve">Mögliche </w:t>
+      </w:r>
+      <w:r>
+        <w:t>Gefahr</w:t>
+      </w:r>
+      <w:r>
+        <w:t>en sind</w:t>
+      </w:r>
+      <w:r>
+        <w:t xml:space="preserve"> das Überschreiben globaler Variablen</w:t>
+      </w:r>
+      <w:r>
+        <w:t>, das Stack-Management oder die Schwierigkeit der Zuordnung von Signalen durch Kern zu User Threads (bsp Tastatureingaben)</w:t>
+      </w:r>
+    </w:p>
+    <w:p>
+      <w:pPr>
+        <w:pStyle w:val="berschrift1"/>
+      </w:pPr>
+      <w:r>
+        <w:t>Scheduling von Prozessen</w:t>
+      </w:r>
+    </w:p>
+    <w:p>
+      <w:r>
+        <w:t xml:space="preserve">Eine Prozessausführung besteht aus einer Folge von Instruktionen. Ein </w:t>
+      </w:r>
+      <w:r>
+        <w:rPr>
+          <w:b/>
+          <w:u w:val="single"/>
+        </w:rPr>
+        <w:t>CPU-Burst</w:t>
+      </w:r>
+      <w:r>
+        <w:t xml:space="preserve"> bezeichnet dabei eine Sequenz von CPU-Zyklen, ein </w:t>
+      </w:r>
+      <w:r>
+        <w:rPr>
+          <w:b/>
+          <w:u w:val="single"/>
+        </w:rPr>
+        <w:t>E/A-Burst</w:t>
+      </w:r>
+      <w:r>
+        <w:t xml:space="preserve"> eine Ein-/Ausgabe. </w:t>
+      </w:r>
+    </w:p>
+    <w:p>
+      <w:r>
+        <w:t xml:space="preserve">Der </w:t>
+      </w:r>
+      <w:r>
+        <w:rPr>
+          <w:b/>
+          <w:u w:val="single"/>
+        </w:rPr>
+        <w:t>CPU-Scheduler</w:t>
+      </w:r>
+      <w:r>
+        <w:t xml:space="preserve"> hat die Aufgabe, den nächsten Prozess aus der Ready-Queue auszuwählen, der in den Zustand rechnend werden darf. Dabei wird zwischen </w:t>
+      </w:r>
+      <w:r>
+        <w:rPr>
+          <w:u w:val="single"/>
+        </w:rPr>
+        <w:t>nicht präemp</w:t>
+      </w:r>
+      <w:r>
+        <w:rPr>
+          <w:u w:val="single"/>
+        </w:rPr>
+        <w:t>tivem Scheduling</w:t>
+      </w:r>
+      <w:r>
+        <w:t xml:space="preserve"> (dem rechnenden Prozess kann die CPU nicht genommen werden) und </w:t>
+      </w:r>
+      <w:r>
+        <w:rPr>
+          <w:u w:val="single"/>
+        </w:rPr>
+        <w:t>präemp</w:t>
+      </w:r>
+      <w:r>
+        <w:rPr>
+          <w:u w:val="single"/>
+        </w:rPr>
+        <w:t>tivem Scheduling</w:t>
+      </w:r>
+      <w:r>
+        <w:t xml:space="preserve"> unterschieden. </w:t>
+      </w:r>
+    </w:p>
+    <w:p>
+      <w:r>
+        <w:t xml:space="preserve">Scheduling-Kriterien sind u.a. Fairness, CPU-Auslastung, Durchsatz, Wartezeit, Verweilzeit oder Antwortzeit. </w:t>
+      </w:r>
+    </w:p>
+    <w:p>
+      <w:pPr>
+        <w:pStyle w:val="berschrift2"/>
+        <w:rPr>
+          <w:lang w:val="en-GB"/>
+        </w:rPr>
+      </w:pPr>
+      <w:r>
+        <w:rPr>
+          <w:lang w:val="en-GB"/>
+        </w:rPr>
+        <w:lastRenderedPageBreak/>
+        <w:t xml:space="preserve">Scheduling-Mechanismen </w:t>
+      </w:r>
+    </w:p>
+    <w:p>
+      <w:pPr>
+        <w:pStyle w:val="berschrift3"/>
+        <w:rPr>
+          <w:lang w:val="en-GB"/>
+        </w:rPr>
+      </w:pPr>
+      <w:r>
+        <w:rPr>
+          <w:lang w:val="en-GB"/>
+        </w:rPr>
+        <w:t>First Come First Serve</w:t>
+      </w:r>
+    </w:p>
+    <w:p>
+      <w:r>
+        <w:t xml:space="preserve">Dieses Verfahren ist nicht präemptiv. Wie der Name sagt wird einfach der Prozess zuerst ausgeführt, der zuerst eingetroffen ist. </w:t>
+      </w:r>
+    </w:p>
+    <w:p>
+      <w:r>
+        <w:drawing>
+          <wp:inline distT="0" distB="0" distL="0" distR="0" wp14:anchorId="1BFDD018" wp14:editId="4A5C7DDC">
+            <wp:extent cx="4253858" cy="1762125"/>
+            <wp:effectExtent l="0" t="0" r="0" b="0"/>
+            <wp:docPr id="32" name="Grafik 32"/>
+            <wp:cNvGraphicFramePr>
+              <a:graphicFrameLocks xmlns:a="http://schemas.openxmlformats.org/drawingml/2006/main" noChangeAspect="1"/>
+            </wp:cNvGraphicFramePr>
+            <a:graphic xmlns:a="http://schemas.openxmlformats.org/drawingml/2006/main">
+              <a:graphicData uri="http://schemas.openxmlformats.org/drawingml/2006/picture">
+                <pic:pic xmlns:pic="http://schemas.openxmlformats.org/drawingml/2006/picture">
+                  <pic:nvPicPr>
+                    <pic:cNvPr id="1" name=""/>
+                    <pic:cNvPicPr/>
+                  </pic:nvPicPr>
+                  <pic:blipFill>
+                    <a:blip r:embed="rId36"/>
+                    <a:stretch>
+                      <a:fillRect/>
+                    </a:stretch>
+                  </pic:blipFill>
+                  <pic:spPr>
+                    <a:xfrm>
+                      <a:off x="0" y="0"/>
+                      <a:ext cx="4259177" cy="1764328"/>
+                    </a:xfrm>
+                    <a:prstGeom prst="rect">
+                      <a:avLst/>
+                    </a:prstGeom>
+                  </pic:spPr>
+                </pic:pic>
+              </a:graphicData>
+            </a:graphic>
+          </wp:inline>
+        </w:drawing>
+      </w:r>
+    </w:p>
+    <w:p>
+      <w:pPr>
+        <w:pStyle w:val="berschrift3"/>
+      </w:pPr>
+      <w:r>
+        <w:t>Shortest Job First</w:t>
+      </w:r>
+    </w:p>
+    <w:p>
+      <w:r>
+        <w:t xml:space="preserve">Hier wird der Prozess ausgewählt, der den nächst kürzesten CPU-Burst hat. Dies dient der Optimierung der Wartezeit. Das kann präemptiv (Ein rechnender Prozess kann sofort verdrängt werden, wenn ein neu ankommender Prozess schneller fertig wäre als der aktuell rechnende) oder nicht präemptiv (Ein rechnender Prozess kann nicht verdrängt werden, bevor sein CPU-Burst beendet ist). </w:t>
+      </w:r>
+    </w:p>
+    <w:p>
+      <w:r>
+        <w:drawing>
+          <wp:inline distT="0" distB="0" distL="0" distR="0" wp14:anchorId="50617154" wp14:editId="32B45839">
+            <wp:extent cx="3655250" cy="2038350"/>
+            <wp:effectExtent l="0" t="0" r="2540" b="0"/>
+            <wp:docPr id="33" name="Grafik 33"/>
+            <wp:cNvGraphicFramePr>
+              <a:graphicFrameLocks xmlns:a="http://schemas.openxmlformats.org/drawingml/2006/main" noChangeAspect="1"/>
+            </wp:cNvGraphicFramePr>
+            <a:graphic xmlns:a="http://schemas.openxmlformats.org/drawingml/2006/main">
+              <a:graphicData uri="http://schemas.openxmlformats.org/drawingml/2006/picture">
+                <pic:pic xmlns:pic="http://schemas.openxmlformats.org/drawingml/2006/picture">
+                  <pic:nvPicPr>
+                    <pic:cNvPr id="1" name=""/>
+                    <pic:cNvPicPr/>
+                  </pic:nvPicPr>
+                  <pic:blipFill>
+                    <a:blip r:embed="rId37"/>
+                    <a:stretch>
+                      <a:fillRect/>
+                    </a:stretch>
+                  </pic:blipFill>
+                  <pic:spPr>
+                    <a:xfrm>
+                      <a:off x="0" y="0"/>
+                      <a:ext cx="3662236" cy="2042246"/>
+                    </a:xfrm>
+                    <a:prstGeom prst="rect">
+                      <a:avLst/>
+                    </a:prstGeom>
+                  </pic:spPr>
+                </pic:pic>
+              </a:graphicData>
+            </a:graphic>
+          </wp:inline>
+        </w:drawing>
+      </w:r>
+    </w:p>
+    <w:p>
+      <w:pPr>
+        <w:pStyle w:val="berschrift4"/>
+      </w:pPr>
+      <w:r>
+        <w:t>CPU-Burst-Bestimmung</w:t>
+      </w:r>
+    </w:p>
+    <w:p>
+      <w:r>
+        <w:t xml:space="preserve">Es ist nur möglich, aufgrund vorhergegangenen Bursts eine Schätzung zu machen. </w:t>
+      </w:r>
+      <w:r>
+        <w:br/>
+      </w:r>
+      <w:r>
+        <w:drawing>
+          <wp:inline distT="0" distB="0" distL="0" distR="0" wp14:anchorId="4131DBF2" wp14:editId="4E0588A4">
+            <wp:extent cx="3421936" cy="923757"/>
+            <wp:effectExtent l="0" t="0" r="7620" b="0"/>
+            <wp:docPr id="34" name="Grafik 34"/>
+            <wp:cNvGraphicFramePr>
+              <a:graphicFrameLocks xmlns:a="http://schemas.openxmlformats.org/drawingml/2006/main" noChangeAspect="1"/>
+            </wp:cNvGraphicFramePr>
+            <a:graphic xmlns:a="http://schemas.openxmlformats.org/drawingml/2006/main">
+              <a:graphicData uri="http://schemas.openxmlformats.org/drawingml/2006/picture">
+                <pic:pic xmlns:pic="http://schemas.openxmlformats.org/drawingml/2006/picture">
+                  <pic:nvPicPr>
+                    <pic:cNvPr id="1" name=""/>
+                    <pic:cNvPicPr/>
+                  </pic:nvPicPr>
+                  <pic:blipFill>
+                    <a:blip r:embed="rId38"/>
+                    <a:stretch>
+                      <a:fillRect/>
+                    </a:stretch>
+                  </pic:blipFill>
+                  <pic:spPr>
+                    <a:xfrm>
+                      <a:off x="0" y="0"/>
+                      <a:ext cx="3505871" cy="946415"/>
+                    </a:xfrm>
+                    <a:prstGeom prst="rect">
+                      <a:avLst/>
+                    </a:prstGeom>
+                  </pic:spPr>
+                </pic:pic>
+              </a:graphicData>
+            </a:graphic>
+          </wp:inline>
+        </w:drawing>
+      </w:r>
+      <w:r>
+        <w:drawing>
+          <wp:inline distT="0" distB="0" distL="0" distR="0" wp14:anchorId="5A60783D" wp14:editId="079B6329">
+            <wp:extent cx="2171905" cy="1200150"/>
+            <wp:effectExtent l="0" t="0" r="0" b="0"/>
+            <wp:docPr id="35" name="Grafik 35"/>
+            <wp:cNvGraphicFramePr>
+              <a:graphicFrameLocks xmlns:a="http://schemas.openxmlformats.org/drawingml/2006/main" noChangeAspect="1"/>
+            </wp:cNvGraphicFramePr>
+            <a:graphic xmlns:a="http://schemas.openxmlformats.org/drawingml/2006/main">
+              <a:graphicData uri="http://schemas.openxmlformats.org/drawingml/2006/picture">
+                <pic:pic xmlns:pic="http://schemas.openxmlformats.org/drawingml/2006/picture">
+                  <pic:nvPicPr>
+                    <pic:cNvPr id="1" name=""/>
+                    <pic:cNvPicPr/>
+                  </pic:nvPicPr>
+                  <pic:blipFill>
+                    <a:blip r:embed="rId39"/>
+                    <a:stretch>
+                      <a:fillRect/>
+                    </a:stretch>
+                  </pic:blipFill>
+                  <pic:spPr>
+                    <a:xfrm>
+                      <a:off x="0" y="0"/>
+                      <a:ext cx="2197137" cy="1214093"/>
+                    </a:xfrm>
+                    <a:prstGeom prst="rect">
+                      <a:avLst/>
+                    </a:prstGeom>
+                  </pic:spPr>
+                </pic:pic>
+              </a:graphicData>
+            </a:graphic>
+          </wp:inline>
+        </w:drawing>
+      </w:r>
+    </w:p>
+    <w:p>
+      <w:pPr>
+        <w:pStyle w:val="berschrift3"/>
+      </w:pPr>
+      <w:r>
+        <w:t>Prioritäts-Scheduling</w:t>
+      </w:r>
+    </w:p>
+    <w:p>
+      <w:r>
+        <w:t xml:space="preserve">Jeder Prozess erhält eine Prioritätsnummer. Nun wird der Prozess mit der höchsten Priorität (niedrigste Prioritätsnummer) ausgewählt. Ein Problem hierbei kann das Aushungern sein. Das bedeutet, dass Prozesse mit höherer Priorität unter Umständen nie bedient werden, weil stets Prozesse mit höherer Priorität eintreffen. Eine Lösung hierfür wäre das Altern, wobei die </w:t>
+      </w:r>
+      <w:r>
+        <w:t>Priorität</w:t>
+      </w:r>
+      <w:r>
+        <w:t xml:space="preserve"> mit </w:t>
+      </w:r>
+      <w:r>
+        <w:lastRenderedPageBreak/>
+        <w:t xml:space="preserve">der Zeit steigt. </w:t>
+      </w:r>
+      <w:r>
+        <w:t>Diese Art Scheduling kann präemptiv oder nicht-</w:t>
+      </w:r>
+      <w:r>
+        <w:t>präemptiv</w:t>
+      </w:r>
+      <w:r>
+        <w:t xml:space="preserve"> sein. </w:t>
+      </w:r>
+      <w:r>
+        <w:drawing>
+          <wp:inline distT="0" distB="0" distL="0" distR="0" wp14:anchorId="78F68967" wp14:editId="1AC142CD">
+            <wp:extent cx="2619375" cy="1721419"/>
+            <wp:effectExtent l="0" t="0" r="0" b="0"/>
+            <wp:docPr id="36" name="Grafik 36"/>
+            <wp:cNvGraphicFramePr>
+              <a:graphicFrameLocks xmlns:a="http://schemas.openxmlformats.org/drawingml/2006/main" noChangeAspect="1"/>
+            </wp:cNvGraphicFramePr>
+            <a:graphic xmlns:a="http://schemas.openxmlformats.org/drawingml/2006/main">
+              <a:graphicData uri="http://schemas.openxmlformats.org/drawingml/2006/picture">
+                <pic:pic xmlns:pic="http://schemas.openxmlformats.org/drawingml/2006/picture">
+                  <pic:nvPicPr>
+                    <pic:cNvPr id="1" name=""/>
+                    <pic:cNvPicPr/>
+                  </pic:nvPicPr>
+                  <pic:blipFill>
+                    <a:blip r:embed="rId40"/>
+                    <a:stretch>
+                      <a:fillRect/>
+                    </a:stretch>
+                  </pic:blipFill>
+                  <pic:spPr>
+                    <a:xfrm>
+                      <a:off x="0" y="0"/>
+                      <a:ext cx="2646524" cy="1739261"/>
+                    </a:xfrm>
+                    <a:prstGeom prst="rect">
+                      <a:avLst/>
+                    </a:prstGeom>
+                  </pic:spPr>
+                </pic:pic>
+              </a:graphicData>
+            </a:graphic>
+          </wp:inline>
+        </w:drawing>
+      </w:r>
+    </w:p>
+    <w:p>
+      <w:pPr>
+        <w:pStyle w:val="berschrift4"/>
+      </w:pPr>
+      <w:r>
+        <w:t>Interne und externe Prioritäten</w:t>
+      </w:r>
+    </w:p>
+    <w:p>
+      <w:r>
+        <w:rPr>
+          <w:b/>
+          <w:u w:val="single"/>
+        </w:rPr>
+        <w:t>Interne Prioritäten</w:t>
+      </w:r>
+      <w:r>
+        <w:rPr>
+          <w:b/>
+        </w:rPr>
+        <w:t xml:space="preserve"> </w:t>
+      </w:r>
+      <w:r>
+        <w:t xml:space="preserve">basieren auf messbaren Prozesseigenschaften, wie dem Speicherbedarf oder der Zahl offener Dateien. </w:t>
+      </w:r>
+      <w:r>
+        <w:br/>
+      </w:r>
+      <w:r>
+        <w:rPr>
+          <w:b/>
+          <w:u w:val="single"/>
+        </w:rPr>
+        <w:t xml:space="preserve">Externe Prioritäten </w:t>
+      </w:r>
+      <w:r>
+        <w:t xml:space="preserve">sind Prioritäten, die auf Kriterien von ausserhalb des Betriebssystems basieren, z.B. die Wichtigkeit des Users oder bezahlte Gebühren. </w:t>
+      </w:r>
+    </w:p>
+    <w:p>
+      <w:pPr>
+        <w:pStyle w:val="berschrift3"/>
+      </w:pPr>
+      <w:r>
+        <w:t>Round Robin</w:t>
+      </w:r>
+    </w:p>
+    <w:p>
+      <w:r>
+        <w:t xml:space="preserve">Dieser präemptive Mechanismus ist geeignet für Time-Sharing. Dabei erhält jeder Prozess eine kleine Zeit die CPU. Danach gibt er sie wieder ab und reiht sich wieder in die Ready-Queue ein. Dabei ist es wichtig, einen guten Wert für die Zeit (q) zu finden. Ist der Wert zu gross, haben wir nur ein FIFO. Ist er zu gross, haben wir einen zu grossen Overhead. </w:t>
+      </w:r>
+    </w:p>
+    <w:p>
+      <w:r>
+        <w:drawing>
+          <wp:inline distT="0" distB="0" distL="0" distR="0" wp14:anchorId="378A553C" wp14:editId="56E13E04">
+            <wp:extent cx="3143250" cy="1937506"/>
+            <wp:effectExtent l="0" t="0" r="0" b="5715"/>
+            <wp:docPr id="37" name="Grafik 37"/>
+            <wp:cNvGraphicFramePr>
+              <a:graphicFrameLocks xmlns:a="http://schemas.openxmlformats.org/drawingml/2006/main" noChangeAspect="1"/>
+            </wp:cNvGraphicFramePr>
+            <a:graphic xmlns:a="http://schemas.openxmlformats.org/drawingml/2006/main">
+              <a:graphicData uri="http://schemas.openxmlformats.org/drawingml/2006/picture">
+                <pic:pic xmlns:pic="http://schemas.openxmlformats.org/drawingml/2006/picture">
+                  <pic:nvPicPr>
+                    <pic:cNvPr id="1" name=""/>
+                    <pic:cNvPicPr/>
+                  </pic:nvPicPr>
+                  <pic:blipFill>
+                    <a:blip r:embed="rId41"/>
+                    <a:stretch>
+                      <a:fillRect/>
+                    </a:stretch>
+                  </pic:blipFill>
+                  <pic:spPr>
+                    <a:xfrm>
+                      <a:off x="0" y="0"/>
+                      <a:ext cx="3171472" cy="1954902"/>
+                    </a:xfrm>
+                    <a:prstGeom prst="rect">
+                      <a:avLst/>
+                    </a:prstGeom>
+                  </pic:spPr>
+                </pic:pic>
+              </a:graphicData>
+            </a:graphic>
+          </wp:inline>
+        </w:drawing>
+      </w:r>
+      <w:r>
+        <w:t>q=20</w:t>
+      </w:r>
+    </w:p>
+    <w:p>
+      <w:pPr>
+        <w:pStyle w:val="berschrift3"/>
+      </w:pPr>
+      <w:r>
+        <w:t>Multilevel Queue</w:t>
+      </w:r>
+    </w:p>
+    <w:p>
+      <w:r>
+        <w:t xml:space="preserve">Die Ready-Queue wird in verschiedene Queues unterteilt, wovon jede einen eigenen Scheduling-Algorithmus verwendet. Zwischen diesen Queues wird dann ebenfalls ein Scheduling gemacht. </w:t>
+      </w:r>
+      <w:r>
+        <w:t xml:space="preserve">Das kann z.B. eine feste Priorität oder Zeitscheiben sein. </w:t>
+      </w:r>
+    </w:p>
+    <w:p>
+      <w:r>
+        <w:drawing>
+          <wp:inline distT="0" distB="0" distL="0" distR="0" wp14:anchorId="11A037A9" wp14:editId="09284E07">
+            <wp:extent cx="3819525" cy="966670"/>
+            <wp:effectExtent l="0" t="0" r="0" b="5080"/>
+            <wp:docPr id="38" name="Grafik 38"/>
+            <wp:cNvGraphicFramePr>
+              <a:graphicFrameLocks xmlns:a="http://schemas.openxmlformats.org/drawingml/2006/main" noChangeAspect="1"/>
+            </wp:cNvGraphicFramePr>
+            <a:graphic xmlns:a="http://schemas.openxmlformats.org/drawingml/2006/main">
+              <a:graphicData uri="http://schemas.openxmlformats.org/drawingml/2006/picture">
+                <pic:pic xmlns:pic="http://schemas.openxmlformats.org/drawingml/2006/picture">
+                  <pic:nvPicPr>
+                    <pic:cNvPr id="1" name=""/>
+                    <pic:cNvPicPr/>
+                  </pic:nvPicPr>
+                  <pic:blipFill>
+                    <a:blip r:embed="rId42"/>
+                    <a:stretch>
+                      <a:fillRect/>
+                    </a:stretch>
+                  </pic:blipFill>
+                  <pic:spPr>
+                    <a:xfrm>
+                      <a:off x="0" y="0"/>
+                      <a:ext cx="3877185" cy="981263"/>
+                    </a:xfrm>
+                    <a:prstGeom prst="rect">
+                      <a:avLst/>
+                    </a:prstGeom>
+                  </pic:spPr>
+                </pic:pic>
+              </a:graphicData>
+            </a:graphic>
+          </wp:inline>
+        </w:drawing>
+      </w:r>
+    </w:p>
+    <w:p>
+      <w:pPr>
+        <w:pStyle w:val="berschrift3"/>
+      </w:pPr>
+      <w:r>
+        <w:t>Multilevel Feedback Queue</w:t>
+      </w:r>
+    </w:p>
+    <w:p>
+      <w:pPr>
+        <w:jc w:val="both"/>
+      </w:pPr>
+      <w:r>
+        <w:t>Ein präemptives Verfahren für die Migration zwischen verschiedenen Queues (z.B. wenn ein Prozess zu viel CPU-Zeit beansprucht hat). Dabei gilt meist eine hohe Priorität für I/O-gebundene Aktivitäten und interaktive Prozesse.</w:t>
+      </w:r>
+      <w:r>
+        <w:t xml:space="preserve"> </w:t>
+      </w:r>
+    </w:p>
+    <w:p>
+      <w:pPr>
+        <w:jc w:val="both"/>
+      </w:pPr>
+      <w:r>
+        <w:lastRenderedPageBreak/>
+        <w:drawing>
+          <wp:inline distT="0" distB="0" distL="0" distR="0" wp14:anchorId="695E0C12" wp14:editId="580205C0">
+            <wp:extent cx="1879125" cy="619125"/>
+            <wp:effectExtent l="0" t="0" r="6985" b="0"/>
+            <wp:docPr id="40" name="Grafik 40"/>
+            <wp:cNvGraphicFramePr>
+              <a:graphicFrameLocks xmlns:a="http://schemas.openxmlformats.org/drawingml/2006/main" noChangeAspect="1"/>
+            </wp:cNvGraphicFramePr>
+            <a:graphic xmlns:a="http://schemas.openxmlformats.org/drawingml/2006/main">
+              <a:graphicData uri="http://schemas.openxmlformats.org/drawingml/2006/picture">
+                <pic:pic xmlns:pic="http://schemas.openxmlformats.org/drawingml/2006/picture">
+                  <pic:nvPicPr>
+                    <pic:cNvPr id="1" name=""/>
+                    <pic:cNvPicPr/>
+                  </pic:nvPicPr>
+                  <pic:blipFill>
+                    <a:blip r:embed="rId43"/>
+                    <a:stretch>
+                      <a:fillRect/>
+                    </a:stretch>
+                  </pic:blipFill>
+                  <pic:spPr>
+                    <a:xfrm>
+                      <a:off x="0" y="0"/>
+                      <a:ext cx="1946178" cy="641217"/>
+                    </a:xfrm>
+                    <a:prstGeom prst="rect">
+                      <a:avLst/>
+                    </a:prstGeom>
+                  </pic:spPr>
+                </pic:pic>
+              </a:graphicData>
+            </a:graphic>
+          </wp:inline>
+        </w:drawing>
+      </w:r>
+    </w:p>
+    <w:p>
+      <w:pPr>
+        <w:pStyle w:val="berschrift3"/>
+      </w:pPr>
+      <w:r>
+        <w:t>Lotterie-Scheduling</w:t>
+      </w:r>
+    </w:p>
+    <w:p>
+      <w:r>
+        <w:t>Hier hat jeder Prozess ein Los und das Betriebssystem führt die Verlosung durch. Der «Gewinner»</w:t>
+      </w:r>
+      <w:r>
+        <w:t xml:space="preserve"> erhält dann CPU-Zeit. Wichtige Prozesse können dabei Extra-Lose erwerben. </w:t>
+      </w:r>
+    </w:p>
+    <w:p>
+      <w:pPr>
+        <w:pStyle w:val="berschrift3"/>
+      </w:pPr>
+      <w:r>
+        <w:t>Garantiertes Scheduling</w:t>
+      </w:r>
+    </w:p>
+    <w:p>
+      <w:r>
+        <w:t xml:space="preserve">Hierbei wird die vorgesehene CPU-Zeit jedes Prozesses berechnet: (aktuelle Zeit – Erzeugungszeitpunkt) / Anzahl Prozesse. </w:t>
+      </w:r>
+      <w:r>
+        <w:br/>
+        <w:t xml:space="preserve">Dann wird das Verhältnis (verbrauchte CPU-Zeit/vorgesehene CPU-Zeit) berechnet. Nun wird der Prozess mit dem tiefsten Verhältnis so lange ausgeführt, bis ein anderer Prozess das tiefste Verhältnis aufweist. </w:t>
+      </w:r>
+    </w:p>
+    <w:p>
+      <w:pPr>
+        <w:pStyle w:val="berschrift2"/>
+      </w:pPr>
+      <w:r>
+        <w:t>Echtzeitsysteme</w:t>
+      </w:r>
+    </w:p>
+    <w:p>
+      <w:r>
+        <w:t xml:space="preserve">Ein </w:t>
+      </w:r>
+      <w:r>
+        <w:rPr>
+          <w:b/>
+          <w:u w:val="single"/>
+        </w:rPr>
+        <w:t>Echtzeitsystem</w:t>
+      </w:r>
+      <w:r>
+        <w:t xml:space="preserve"> muss in begrenzter Zeit auf ein Ereignis reagieren. </w:t>
+      </w:r>
+      <w:r>
+        <w:t xml:space="preserve">Ein </w:t>
+      </w:r>
+      <w:r>
+        <w:rPr>
+          <w:b/>
+          <w:u w:val="single"/>
+        </w:rPr>
+        <w:t>hartes Echtzeitsystem</w:t>
+      </w:r>
+      <w:r>
+        <w:t xml:space="preserve"> garantiert dabei das Beenden eines Prozesses in garantierter Zeit. </w:t>
+      </w:r>
+      <w:r>
+        <w:t xml:space="preserve">Dabei werden Mechanismen, wie Zugangskontrolle, Ressourcenreservierung, Scheduling und kein Sekundärspeicher (da zu langsam und schwer zu beherrschen) verwendet. </w:t>
+      </w:r>
+      <w:r>
+        <w:t xml:space="preserve">Ein </w:t>
+      </w:r>
+      <w:r>
+        <w:rPr>
+          <w:b/>
+          <w:u w:val="single"/>
+        </w:rPr>
+        <w:t>weiches Echtzeitsystem</w:t>
+      </w:r>
+      <w:r>
+        <w:t xml:space="preserve"> versucht zwar, Zeitüberschreittungen durch Prioritäten zu vermeiden, kann dies aber nicht garantieren. </w:t>
+      </w:r>
+    </w:p>
+    <w:p>
+      <w:pPr>
+        <w:pStyle w:val="berschrift3"/>
+      </w:pPr>
+      <w:r>
+        <w:t>Implementierung von Echtzeitsystemen</w:t>
+      </w:r>
+    </w:p>
+    <w:p>
+      <w:r>
+        <w:t xml:space="preserve">Es wird ein Prioritäts-Scheduling vorgenommen, also Realzeitprozesse priorisiert. </w:t>
+      </w:r>
+      <w:r>
+        <w:t xml:space="preserve">Ausserdem werden Verzögerungen minimiert. Dies geschieht durch das Vererben von Prioritäten, begrenzte Dispatch-Verzögerungen und präemptive Kerne. </w:t>
+      </w:r>
+    </w:p>
+    <w:p>
+      <w:pPr>
+        <w:pStyle w:val="berschrift3"/>
+      </w:pPr>
+      <w:r>
+        <w:t>Echtzeit-Scheduling</w:t>
+      </w:r>
+    </w:p>
+    <w:p>
+      <w:r>
+        <w:drawing>
+          <wp:inline distT="0" distB="0" distL="0" distR="0" wp14:anchorId="1516DCD0" wp14:editId="09425AD9">
+            <wp:extent cx="4991100" cy="1438683"/>
+            <wp:effectExtent l="0" t="0" r="0" b="9525"/>
+            <wp:docPr id="41" name="Grafik 41"/>
+            <wp:cNvGraphicFramePr>
+              <a:graphicFrameLocks xmlns:a="http://schemas.openxmlformats.org/drawingml/2006/main" noChangeAspect="1"/>
+            </wp:cNvGraphicFramePr>
+            <a:graphic xmlns:a="http://schemas.openxmlformats.org/drawingml/2006/main">
+              <a:graphicData uri="http://schemas.openxmlformats.org/drawingml/2006/picture">
+                <pic:pic xmlns:pic="http://schemas.openxmlformats.org/drawingml/2006/picture">
+                  <pic:nvPicPr>
+                    <pic:cNvPr id="1" name=""/>
+                    <pic:cNvPicPr/>
+                  </pic:nvPicPr>
+                  <pic:blipFill>
+                    <a:blip r:embed="rId44"/>
+                    <a:stretch>
+                      <a:fillRect/>
+                    </a:stretch>
+                  </pic:blipFill>
+                  <pic:spPr>
+                    <a:xfrm>
+                      <a:off x="0" y="0"/>
+                      <a:ext cx="5008302" cy="1443641"/>
+                    </a:xfrm>
+                    <a:prstGeom prst="rect">
+                      <a:avLst/>
+                    </a:prstGeom>
+                  </pic:spPr>
+                </pic:pic>
+              </a:graphicData>
+            </a:graphic>
+          </wp:inline>
+        </w:drawing>
+      </w:r>
+    </w:p>
+    <w:p>
+      <w:pPr>
+        <w:pStyle w:val="berschrift4"/>
+      </w:pPr>
+      <w:r>
+        <w:t>Offline-Scheduling</w:t>
+      </w:r>
+    </w:p>
+    <w:p>
+      <w:r>
+        <w:t xml:space="preserve">Das Scheduling wird vor der eigentlichen Programmausführung vorgenommen, um einen hohen Overhead beim Scheduling zu vermeiden. </w:t>
+      </w:r>
+      <w:r>
+        <w:t xml:space="preserve">So wird ein vollständiger Ausführungsplan in Tabellenform vorberechnet. </w:t>
+      </w:r>
+      <w:r>
+        <w:t xml:space="preserve">Das setzt aber periodische Aktivitäten voraus. </w:t>
+      </w:r>
+    </w:p>
+    <w:p>
+      <w:pPr>
+        <w:pStyle w:val="berschrift4"/>
+      </w:pPr>
+      <w:r>
+        <w:t>Earliest Deadline First</w:t>
+      </w:r>
+    </w:p>
+    <w:p>
+      <w:r>
+        <w:t xml:space="preserve">Hierbei haben Prozesse Ausführungsfristen, wobei dann der Prozess mit der engsten Frist selektiert wird. Dies ist präemptiv und nicht-präemptiv möglich. </w:t>
+      </w:r>
+    </w:p>
+    <w:p>
+      <w:r>
+        <w:drawing>
+          <wp:inline distT="0" distB="0" distL="0" distR="0" wp14:anchorId="1A6687E0" wp14:editId="7BD4AE9D">
+            <wp:extent cx="3006068" cy="1047750"/>
+            <wp:effectExtent l="0" t="0" r="4445" b="0"/>
+            <wp:docPr id="42" name="Grafik 42"/>
+            <wp:cNvGraphicFramePr>
+              <a:graphicFrameLocks xmlns:a="http://schemas.openxmlformats.org/drawingml/2006/main" noChangeAspect="1"/>
+            </wp:cNvGraphicFramePr>
+            <a:graphic xmlns:a="http://schemas.openxmlformats.org/drawingml/2006/main">
+              <a:graphicData uri="http://schemas.openxmlformats.org/drawingml/2006/picture">
+                <pic:pic xmlns:pic="http://schemas.openxmlformats.org/drawingml/2006/picture">
+                  <pic:nvPicPr>
+                    <pic:cNvPr id="1" name=""/>
+                    <pic:cNvPicPr/>
+                  </pic:nvPicPr>
+                  <pic:blipFill>
+                    <a:blip r:embed="rId45"/>
+                    <a:stretch>
+                      <a:fillRect/>
+                    </a:stretch>
+                  </pic:blipFill>
+                  <pic:spPr>
+                    <a:xfrm>
+                      <a:off x="0" y="0"/>
+                      <a:ext cx="3019383" cy="1052391"/>
+                    </a:xfrm>
+                    <a:prstGeom prst="rect">
+                      <a:avLst/>
+                    </a:prstGeom>
+                  </pic:spPr>
+                </pic:pic>
+              </a:graphicData>
+            </a:graphic>
+          </wp:inline>
+        </w:drawing>
+      </w:r>
+    </w:p>
+    <w:p>
+      <w:pPr>
+        <w:pStyle w:val="berschrift4"/>
+      </w:pPr>
+      <w:r>
+        <w:lastRenderedPageBreak/>
+        <w:t>Rate Monotonic Scheduling</w:t>
+      </w:r>
+    </w:p>
+    <w:p>
+      <w:r>
+        <w:t xml:space="preserve">Dieses Scheduling funktioniert nur für periodische Systeme. Dabei wird angenommen, dass Prozesse mit hoher Frequenz meist tiefe Deadlines haben. Diese erhalten dann eine hohe Priorität. Aktivitäten mit tiefer Frequenz erhalten dann auch eine tiefe </w:t>
+      </w:r>
+      <w:r>
+        <w:t>Priorität</w:t>
+      </w:r>
+      <w:r>
+        <w:t xml:space="preserve">. Das führt dann zu einer minimaleren Verzögerung von Aktivitäten mit hoher Frequenz und sorgt </w:t>
+      </w:r>
+      <w:r>
+        <w:t xml:space="preserve">so dafür, dass deren Fristen seltener verletzt werden. Aber dadurch kann es auch zur Verstückelung von Aktivitäten mit niedriger Frequenz kommen, da eine höhere Anzahl Kontextwechsel zu Prozessen mit höherer Priorität besteht. </w:t>
+      </w:r>
+    </w:p>
+    <w:p>
+      <w:r>
+        <w:drawing>
+          <wp:inline distT="0" distB="0" distL="0" distR="0" wp14:anchorId="12CB0292" wp14:editId="475C255F">
+            <wp:extent cx="5760720" cy="1108710"/>
+            <wp:effectExtent l="0" t="0" r="0" b="0"/>
+            <wp:docPr id="43" name="Grafik 43"/>
+            <wp:cNvGraphicFramePr>
+              <a:graphicFrameLocks xmlns:a="http://schemas.openxmlformats.org/drawingml/2006/main" noChangeAspect="1"/>
+            </wp:cNvGraphicFramePr>
+            <a:graphic xmlns:a="http://schemas.openxmlformats.org/drawingml/2006/main">
+              <a:graphicData uri="http://schemas.openxmlformats.org/drawingml/2006/picture">
+                <pic:pic xmlns:pic="http://schemas.openxmlformats.org/drawingml/2006/picture">
+                  <pic:nvPicPr>
+                    <pic:cNvPr id="1" name=""/>
+                    <pic:cNvPicPr/>
+                  </pic:nvPicPr>
+                  <pic:blipFill>
+                    <a:blip r:embed="rId46"/>
+                    <a:stretch>
+                      <a:fillRect/>
+                    </a:stretch>
+                  </pic:blipFill>
+                  <pic:spPr>
+                    <a:xfrm>
+                      <a:off x="0" y="0"/>
+                      <a:ext cx="5760720" cy="1108710"/>
+                    </a:xfrm>
+                    <a:prstGeom prst="rect">
+                      <a:avLst/>
+                    </a:prstGeom>
+                  </pic:spPr>
+                </pic:pic>
+              </a:graphicData>
+            </a:graphic>
+          </wp:inline>
+        </w:drawing>
+      </w:r>
+    </w:p>
+    <w:p>
+      <w:pPr>
+        <w:pStyle w:val="berschrift2"/>
+      </w:pPr>
+      <w:r>
+        <w:t>Multiprozessor-Scheduling</w:t>
+      </w:r>
+    </w:p>
+    <w:p>
+      <w:pPr>
+        <w:pStyle w:val="berschrift3"/>
+      </w:pPr>
+      <w:r>
+        <w:t>Asymmetrisches und symmetrisches Multiprocessing</w:t>
+      </w:r>
+    </w:p>
+    <w:p>
+      <w:r>
+        <w:t xml:space="preserve">Bei </w:t>
+      </w:r>
+      <w:r>
+        <w:rPr>
+          <w:b/>
+          <w:u w:val="single"/>
+        </w:rPr>
+        <w:t>Asymmetrischem Multiprocessing</w:t>
+      </w:r>
+      <w:r>
+        <w:t xml:space="preserve"> wird durch einen Master-Prozessor gescheduled. Die anderen Prozesse führen dann den Benutzercode aus. </w:t>
+      </w:r>
+      <w:r>
+        <w:br/>
+        <w:t xml:space="preserve">Bei </w:t>
+      </w:r>
+      <w:r>
+        <w:rPr>
+          <w:b/>
+          <w:u w:val="single"/>
+        </w:rPr>
+        <w:t>Symmetrischem Multiprocessing</w:t>
+      </w:r>
+      <w:r>
+        <w:t xml:space="preserve"> führt jeder Prozess sein eigenes Scheduling durch. </w:t>
+      </w:r>
+    </w:p>
+    <w:p>
+      <w:pPr>
+        <w:pStyle w:val="berschrift3"/>
+      </w:pPr>
+      <w:r>
+        <w:t>Prozessor-Affinität</w:t>
+      </w:r>
+    </w:p>
+    <w:p>
+      <w:r>
+        <w:t xml:space="preserve">Unter diesem Begriff versteht man das Zuweisen der gleichen CPU für </w:t>
+      </w:r>
+      <w:r>
+        <w:t>einen Thread</w:t>
+      </w:r>
+      <w:r>
+        <w:t xml:space="preserve">. So kann die Verfügbarkeiten der Daten in Caches und lokalem Speicher ausgenutzt werden. </w:t>
+      </w:r>
+    </w:p>
+    <w:p>
+      <w:r>
+        <w:t xml:space="preserve">Bei der weichen Affinität versucht das System, den Prozess immer auf dem gleichen Prozessor zu belassen, kann das aber nicht garantieren. </w:t>
+      </w:r>
+    </w:p>
+    <w:p>
+      <w:r>
+        <w:t xml:space="preserve">Bei der harten Affinität kann der Prozess spezifizieren, dass er immer auf demselben Prozessor ausgeführt werden will. </w:t>
+      </w:r>
+    </w:p>
+    <w:p>
+      <w:pPr>
+        <w:pStyle w:val="berschrift3"/>
+      </w:pPr>
+      <w:r>
+        <w:t>Gruppen-Scheduling</w:t>
+      </w:r>
+    </w:p>
+    <w:p>
+      <w:r>
+        <w:t xml:space="preserve">Hierbei werden Threads mehreren CPUs zugewiesen. Die gleichzeitige Zuweisung von Prozessoren erlaubt eine effiziente Interprozesskommunikation über den gemeinsamen Speicher. </w:t>
+      </w:r>
+      <w:r>
+        <w:t>Die Anwen</w:t>
+      </w:r>
+      <w:r>
+        <w:t>d</w:t>
+      </w:r>
+      <w:r>
+        <w:t xml:space="preserve">ung muss dabei kennzeichnen, welche Threads kooperieren. </w:t>
+      </w:r>
+      <w:r>
+        <w:t xml:space="preserve">Eine Thread-Gruppe kommt nur bei genügen vielen freien Prozessen zur Ausführung, so dass alle Threads gleichzeitig auf einem eigenen Prozessor zur Ausführung kommen (Gang-Scheduling). </w:t>
+      </w:r>
+      <w:r>
+        <w:t>So wird bei eng kooperierenden Threads Blockierungen reduziert. Wenn aber nur grössere Thread-Gruppen existieren kann das problematisch sein.</w:t>
+      </w:r>
+    </w:p>
+    <w:p>
+      <w:pPr>
+        <w:pStyle w:val="berschrift3"/>
+      </w:pPr>
+      <w:r>
+        <w:t>Lastausgleich</w:t>
+      </w:r>
+    </w:p>
+    <w:p>
+      <w:r>
+        <w:t xml:space="preserve">Bei </w:t>
+      </w:r>
+      <w:r>
+        <w:rPr>
+          <w:b/>
+          <w:u w:val="single"/>
+        </w:rPr>
+        <w:t>Push Migration</w:t>
+      </w:r>
+      <w:r>
+        <w:t xml:space="preserve"> prüft ein spezifischer Task periodisch die Last auf allen Prozessoren und verteilt die Prozesse darauf. </w:t>
+      </w:r>
+    </w:p>
+    <w:p>
+      <w:r>
+        <w:t xml:space="preserve">Bei </w:t>
+      </w:r>
+      <w:r>
+        <w:rPr>
+          <w:b/>
+          <w:u w:val="single"/>
+        </w:rPr>
+        <w:t>Pull Migration</w:t>
+      </w:r>
+      <w:r>
+        <w:t xml:space="preserve"> fordern untätige Prozessoren Prozesse von ausgelasteten an. </w:t>
+      </w:r>
+    </w:p>
+    <w:p>
+      <w:r>
+        <w:t xml:space="preserve">In der Praxis werden diese beiden Praktiken oft kombiniert. </w:t>
+      </w:r>
+    </w:p>
+    <w:p>
+      <w:pPr>
+        <w:pStyle w:val="berschrift3"/>
+      </w:pPr>
+      <w:r>
+        <w:lastRenderedPageBreak/>
+        <w:t>Multithreading</w:t>
+      </w:r>
+    </w:p>
+    <w:p>
+      <w:r>
+        <w:drawing>
+          <wp:inline distT="0" distB="0" distL="0" distR="0" wp14:anchorId="1D4B7B64" wp14:editId="69B30859">
+            <wp:extent cx="4105087" cy="1533525"/>
+            <wp:effectExtent l="0" t="0" r="0" b="0"/>
+            <wp:docPr id="44" name="Grafik 44"/>
+            <wp:cNvGraphicFramePr>
+              <a:graphicFrameLocks xmlns:a="http://schemas.openxmlformats.org/drawingml/2006/main" noChangeAspect="1"/>
+            </wp:cNvGraphicFramePr>
+            <a:graphic xmlns:a="http://schemas.openxmlformats.org/drawingml/2006/main">
+              <a:graphicData uri="http://schemas.openxmlformats.org/drawingml/2006/picture">
+                <pic:pic xmlns:pic="http://schemas.openxmlformats.org/drawingml/2006/picture">
+                  <pic:nvPicPr>
+                    <pic:cNvPr id="1" name=""/>
+                    <pic:cNvPicPr/>
+                  </pic:nvPicPr>
+                  <pic:blipFill>
+                    <a:blip r:embed="rId47"/>
+                    <a:stretch>
+                      <a:fillRect/>
+                    </a:stretch>
+                  </pic:blipFill>
+                  <pic:spPr>
+                    <a:xfrm>
+                      <a:off x="0" y="0"/>
+                      <a:ext cx="4112655" cy="1536352"/>
+                    </a:xfrm>
+                    <a:prstGeom prst="rect">
+                      <a:avLst/>
+                    </a:prstGeom>
+                  </pic:spPr>
+                </pic:pic>
+              </a:graphicData>
+            </a:graphic>
+          </wp:inline>
+        </w:drawing>
+      </w:r>
+    </w:p>
+    <w:p>
+      <w:pPr>
+        <w:pStyle w:val="berschrift2"/>
+      </w:pPr>
+      <w:r>
+        <w:t>Diverse Aspekte</w:t>
+      </w:r>
+    </w:p>
+    <w:p>
+      <w:pPr>
+        <w:pStyle w:val="berschrift3"/>
+      </w:pPr>
+      <w:r>
+        <w:t>Beispiel Linux</w:t>
+      </w:r>
+    </w:p>
+    <w:p>
+      <w:r>
+        <w:drawing>
+          <wp:inline distT="0" distB="0" distL="0" distR="0" wp14:anchorId="6FCE9B22" wp14:editId="5A753341">
+            <wp:extent cx="5760720" cy="2489200"/>
+            <wp:effectExtent l="0" t="0" r="0" b="6350"/>
+            <wp:docPr id="45" name="Grafik 45"/>
+            <wp:cNvGraphicFramePr>
+              <a:graphicFrameLocks xmlns:a="http://schemas.openxmlformats.org/drawingml/2006/main" noChangeAspect="1"/>
+            </wp:cNvGraphicFramePr>
+            <a:graphic xmlns:a="http://schemas.openxmlformats.org/drawingml/2006/main">
+              <a:graphicData uri="http://schemas.openxmlformats.org/drawingml/2006/picture">
+                <pic:pic xmlns:pic="http://schemas.openxmlformats.org/drawingml/2006/picture">
+                  <pic:nvPicPr>
+                    <pic:cNvPr id="1" name=""/>
+                    <pic:cNvPicPr/>
+                  </pic:nvPicPr>
+                  <pic:blipFill>
+                    <a:blip r:embed="rId48"/>
+                    <a:stretch>
+                      <a:fillRect/>
+                    </a:stretch>
+                  </pic:blipFill>
+                  <pic:spPr>
+                    <a:xfrm>
+                      <a:off x="0" y="0"/>
+                      <a:ext cx="5760720" cy="2489200"/>
+                    </a:xfrm>
+                    <a:prstGeom prst="rect">
+                      <a:avLst/>
+                    </a:prstGeom>
+                  </pic:spPr>
+                </pic:pic>
+              </a:graphicData>
+            </a:graphic>
+          </wp:inline>
+        </w:drawing>
+      </w:r>
+    </w:p>
+    <w:p>
+      <w:pPr>
+        <w:pStyle w:val="berschrift3"/>
+      </w:pPr>
+      <w:r>
+        <w:t>Scheduling von Threads</w:t>
+      </w:r>
+    </w:p>
+    <w:p>
+      <w:r>
+        <w:t xml:space="preserve">Es gibt zwei Scheduling-Ebenden: Prozesse und Threads. User Threads werden innerhalb eines Prozesses scheduled. </w:t>
+      </w:r>
+      <w:r>
+        <w:t>Bei Kernel Threa</w:t>
+      </w:r>
+      <w:r>
+        <w:t>d</w:t>
+      </w:r>
+      <w:r>
+        <w:t>s</w:t>
+      </w:r>
+      <w:r>
+        <w:t xml:space="preserve"> kann auch zwischen Threads verschiedener Prozesse gewechselt werden. </w:t>
+      </w:r>
+    </w:p>
+    <w:p>
+      <w:pPr>
+        <w:pStyle w:val="berschrift1"/>
+      </w:pPr>
+      <w:r>
+        <w:t>Kommunikation und Synchronisation zwischen Prozessen</w:t>
+      </w:r>
+    </w:p>
+    <w:p>
+      <w:pPr>
+        <w:pStyle w:val="berschrift2"/>
+      </w:pPr>
+      <w:r>
+        <w:t>Prozessinteraktion</w:t>
+      </w:r>
+    </w:p>
+    <w:p>
+      <w:r>
+        <w:t xml:space="preserve">Unter diesem Begriff versteht man die gegenseitige Beeinflussung kooperirender Prozesse. Der Vorteil hier liegt im Teilen von Informationen, der Modularität und der beschleunigten Verarbeitung in Multiprozessorsystemen. </w:t>
+      </w:r>
+    </w:p>
+    <w:p>
+      <w:r>
+        <w:t xml:space="preserve">Das kann </w:t>
+      </w:r>
+      <w:r>
+        <w:rPr>
+          <w:b/>
+          <w:u w:val="single"/>
+        </w:rPr>
+        <w:t>speicherbasiert</w:t>
+      </w:r>
+      <w:r>
+        <w:t xml:space="preserve"> erfolgen, nämlich über den Zugriff auf Variablen in gemeinsamem Speicher, oder </w:t>
+      </w:r>
+      <w:r>
+        <w:rPr>
+          <w:b/>
+          <w:u w:val="single"/>
+        </w:rPr>
+        <w:t>nachrichtenbasiert</w:t>
+      </w:r>
+      <w:r>
+        <w:t xml:space="preserve">, also über den Austausch von Nachrichten über </w:t>
+      </w:r>
+      <w:r>
+        <w:rPr>
+          <w:i/>
+        </w:rPr>
+        <w:t>send/receive</w:t>
+      </w:r>
+      <w:r>
+        <w:t xml:space="preserve"> Operationen. </w:t>
+      </w:r>
+    </w:p>
+    <w:p>
+      <w:pPr>
+        <w:pStyle w:val="berschrift3"/>
+      </w:pPr>
+      <w:r>
+        <w:lastRenderedPageBreak/>
+        <w:t>Message Passing und Shared Memory</w:t>
+      </w:r>
+    </w:p>
+    <w:p>
+      <w:r>
+        <w:drawing>
+          <wp:inline distT="0" distB="0" distL="0" distR="0" wp14:anchorId="7D2CD1FB" wp14:editId="07D13B22">
+            <wp:extent cx="3867150" cy="1612166"/>
+            <wp:effectExtent l="0" t="0" r="0" b="7620"/>
+            <wp:docPr id="46" name="Grafik 46"/>
+            <wp:cNvGraphicFramePr>
+              <a:graphicFrameLocks xmlns:a="http://schemas.openxmlformats.org/drawingml/2006/main" noChangeAspect="1"/>
+            </wp:cNvGraphicFramePr>
+            <a:graphic xmlns:a="http://schemas.openxmlformats.org/drawingml/2006/main">
+              <a:graphicData uri="http://schemas.openxmlformats.org/drawingml/2006/picture">
+                <pic:pic xmlns:pic="http://schemas.openxmlformats.org/drawingml/2006/picture">
+                  <pic:nvPicPr>
+                    <pic:cNvPr id="1" name=""/>
+                    <pic:cNvPicPr/>
+                  </pic:nvPicPr>
+                  <pic:blipFill>
+                    <a:blip r:embed="rId49"/>
+                    <a:stretch>
+                      <a:fillRect/>
+                    </a:stretch>
+                  </pic:blipFill>
+                  <pic:spPr>
+                    <a:xfrm>
+                      <a:off x="0" y="0"/>
+                      <a:ext cx="3877530" cy="1616493"/>
+                    </a:xfrm>
+                    <a:prstGeom prst="rect">
+                      <a:avLst/>
+                    </a:prstGeom>
+                  </pic:spPr>
+                </pic:pic>
+              </a:graphicData>
+            </a:graphic>
+          </wp:inline>
+        </w:drawing>
+      </w:r>
+    </w:p>
+    <w:p>
+      <w:pPr>
+        <w:pStyle w:val="berschrift4"/>
+      </w:pPr>
+      <w:r>
+        <w:t>Direkte Kommunikation</w:t>
+      </w:r>
+    </w:p>
+    <w:p>
+      <w:r>
+        <w:t xml:space="preserve">Links zwischen Prozesspaaren werden automatisch etabliert. Dabei wird der Partnerprozess explizit adressiert. </w:t>
+      </w:r>
+    </w:p>
+    <w:p>
+      <w:r>
+        <w:drawing>
+          <wp:inline distT="0" distB="0" distL="0" distR="0" wp14:anchorId="0981DEFA" wp14:editId="7F15ED9D">
+            <wp:extent cx="1027051" cy="495300"/>
+            <wp:effectExtent l="0" t="0" r="1905" b="0"/>
+            <wp:docPr id="47" name="Grafik 47"/>
+            <wp:cNvGraphicFramePr>
+              <a:graphicFrameLocks xmlns:a="http://schemas.openxmlformats.org/drawingml/2006/main" noChangeAspect="1"/>
+            </wp:cNvGraphicFramePr>
+            <a:graphic xmlns:a="http://schemas.openxmlformats.org/drawingml/2006/main">
+              <a:graphicData uri="http://schemas.openxmlformats.org/drawingml/2006/picture">
+                <pic:pic xmlns:pic="http://schemas.openxmlformats.org/drawingml/2006/picture">
+                  <pic:nvPicPr>
+                    <pic:cNvPr id="1" name=""/>
+                    <pic:cNvPicPr/>
+                  </pic:nvPicPr>
+                  <pic:blipFill>
+                    <a:blip r:embed="rId50"/>
+                    <a:stretch>
+                      <a:fillRect/>
+                    </a:stretch>
+                  </pic:blipFill>
+                  <pic:spPr>
+                    <a:xfrm>
+                      <a:off x="0" y="0"/>
+                      <a:ext cx="1041066" cy="502059"/>
+                    </a:xfrm>
+                    <a:prstGeom prst="rect">
+                      <a:avLst/>
+                    </a:prstGeom>
+                  </pic:spPr>
+                </pic:pic>
+              </a:graphicData>
+            </a:graphic>
+          </wp:inline>
+        </w:drawing>
+      </w:r>
+    </w:p>
+    <w:p>
+      <w:pPr>
+        <w:pStyle w:val="berschrift4"/>
+      </w:pPr>
+      <w:r>
+        <w:t>Indirekte Kommunikation</w:t>
+      </w:r>
+    </w:p>
+    <w:p>
+      <w:r>
+        <w:t xml:space="preserve">Die kommunizierenden Prozesse teilen hier eine Mailbox, die zu einem Prozess oder System gehört. </w:t>
+      </w:r>
+    </w:p>
+    <w:p>
+      <w:r>
+        <w:drawing>
+          <wp:inline distT="0" distB="0" distL="0" distR="0" wp14:anchorId="76E828F7" wp14:editId="5D2B15A6">
+            <wp:extent cx="1684421" cy="571500"/>
+            <wp:effectExtent l="0" t="0" r="0" b="0"/>
+            <wp:docPr id="48" name="Grafik 48"/>
+            <wp:cNvGraphicFramePr>
+              <a:graphicFrameLocks xmlns:a="http://schemas.openxmlformats.org/drawingml/2006/main" noChangeAspect="1"/>
+            </wp:cNvGraphicFramePr>
+            <a:graphic xmlns:a="http://schemas.openxmlformats.org/drawingml/2006/main">
+              <a:graphicData uri="http://schemas.openxmlformats.org/drawingml/2006/picture">
+                <pic:pic xmlns:pic="http://schemas.openxmlformats.org/drawingml/2006/picture">
+                  <pic:nvPicPr>
+                    <pic:cNvPr id="1" name=""/>
+                    <pic:cNvPicPr/>
+                  </pic:nvPicPr>
+                  <pic:blipFill>
+                    <a:blip r:embed="rId51"/>
+                    <a:stretch>
+                      <a:fillRect/>
+                    </a:stretch>
+                  </pic:blipFill>
+                  <pic:spPr>
+                    <a:xfrm>
+                      <a:off x="0" y="0"/>
+                      <a:ext cx="1712715" cy="581100"/>
+                    </a:xfrm>
+                    <a:prstGeom prst="rect">
+                      <a:avLst/>
+                    </a:prstGeom>
+                  </pic:spPr>
+                </pic:pic>
+              </a:graphicData>
+            </a:graphic>
+          </wp:inline>
+        </w:drawing>
+      </w:r>
+    </w:p>
+    <w:p>
+      <w:pPr>
+        <w:pStyle w:val="berschrift4"/>
+      </w:pPr>
+      <w:r>
+        <w:t>Puffern von Nachrichten</w:t>
+      </w:r>
+    </w:p>
+    <w:p>
+      <w:r>
+        <w:t xml:space="preserve">Bei der synchronen Kommunikation haben wir keine Kapazität zum Speichern von Nachrichten. Dabei müssen Sender und Empfänger synchronisiert sein. </w:t>
+      </w:r>
+    </w:p>
+    <w:p>
+      <w:r>
+        <w:t xml:space="preserve">Bei der asynchronen Kommunikation platziert der Sender die Nachrichten in einer Warteschlange mit endlicher Kapazität und fährt fort. Bei voller Warteschlange muss der Sender warten, bei leerer Warteschlange der Empfänger. </w:t>
+      </w:r>
+    </w:p>
+    <w:p>
+      <w:r>
+        <w:drawing>
+          <wp:inline distT="0" distB="0" distL="0" distR="0" wp14:anchorId="5564CE8B" wp14:editId="233FC811">
+            <wp:extent cx="2733675" cy="501331"/>
+            <wp:effectExtent l="0" t="0" r="0" b="0"/>
+            <wp:docPr id="49" name="Grafik 49"/>
+            <wp:cNvGraphicFramePr>
+              <a:graphicFrameLocks xmlns:a="http://schemas.openxmlformats.org/drawingml/2006/main" noChangeAspect="1"/>
+            </wp:cNvGraphicFramePr>
+            <a:graphic xmlns:a="http://schemas.openxmlformats.org/drawingml/2006/main">
+              <a:graphicData uri="http://schemas.openxmlformats.org/drawingml/2006/picture">
+                <pic:pic xmlns:pic="http://schemas.openxmlformats.org/drawingml/2006/picture">
+                  <pic:nvPicPr>
+                    <pic:cNvPr id="1" name=""/>
+                    <pic:cNvPicPr/>
+                  </pic:nvPicPr>
+                  <pic:blipFill>
+                    <a:blip r:embed="rId52"/>
+                    <a:stretch>
+                      <a:fillRect/>
+                    </a:stretch>
+                  </pic:blipFill>
+                  <pic:spPr>
+                    <a:xfrm>
+                      <a:off x="0" y="0"/>
+                      <a:ext cx="2783955" cy="510552"/>
+                    </a:xfrm>
+                    <a:prstGeom prst="rect">
+                      <a:avLst/>
+                    </a:prstGeom>
+                  </pic:spPr>
+                </pic:pic>
+              </a:graphicData>
+            </a:graphic>
+          </wp:inline>
+        </w:drawing>
+      </w:r>
+    </w:p>
+    <w:p>
+      <w:pPr>
+        <w:pStyle w:val="berschrift3"/>
+      </w:pPr>
+      <w:r>
+        <w:t>Speicherbasierte Prozessinteraktion</w:t>
+      </w:r>
+    </w:p>
+    <w:p>
+      <w:r>
+        <w:t xml:space="preserve">Wenn parallele Prozesse Zugriff auf gemeinsame Daten haben können dadruch Inkonsistenzen verursacht werden. Deshalb sind Mechanismen zur Synchronisation erforderlich. </w:t>
+      </w:r>
+      <w:r>
+        <w:t xml:space="preserve">Ein Beispiel ist das Erzeuger/Verbraucher-Problem: Dabei kann ein Buffer N Elemente speichern. Der Erzeuger darf dann nicht in den vollen Puffer speichern, während der Verbraucher nich aus dem leeren Speicehr entfernen darf. </w:t>
+      </w:r>
+    </w:p>
+    <w:p>
+      <w:r>
+        <w:drawing>
+          <wp:inline distT="0" distB="0" distL="0" distR="0" wp14:anchorId="2E424C63" wp14:editId="094ACE11">
+            <wp:extent cx="3028950" cy="523188"/>
+            <wp:effectExtent l="0" t="0" r="0" b="0"/>
+            <wp:docPr id="50" name="Grafik 50"/>
+            <wp:cNvGraphicFramePr>
+              <a:graphicFrameLocks xmlns:a="http://schemas.openxmlformats.org/drawingml/2006/main" noChangeAspect="1"/>
+            </wp:cNvGraphicFramePr>
+            <a:graphic xmlns:a="http://schemas.openxmlformats.org/drawingml/2006/main">
+              <a:graphicData uri="http://schemas.openxmlformats.org/drawingml/2006/picture">
+                <pic:pic xmlns:pic="http://schemas.openxmlformats.org/drawingml/2006/picture">
+                  <pic:nvPicPr>
+                    <pic:cNvPr id="1" name=""/>
+                    <pic:cNvPicPr/>
+                  </pic:nvPicPr>
+                  <pic:blipFill>
+                    <a:blip r:embed="rId53"/>
+                    <a:stretch>
+                      <a:fillRect/>
+                    </a:stretch>
+                  </pic:blipFill>
+                  <pic:spPr>
+                    <a:xfrm>
+                      <a:off x="0" y="0"/>
+                      <a:ext cx="3073491" cy="530882"/>
+                    </a:xfrm>
+                    <a:prstGeom prst="rect">
+                      <a:avLst/>
+                    </a:prstGeom>
+                  </pic:spPr>
+                </pic:pic>
+              </a:graphicData>
+            </a:graphic>
+          </wp:inline>
+        </w:drawing>
+      </w:r>
+    </w:p>
+    <w:p>
+      <w:pPr>
+        <w:pStyle w:val="berschrift3"/>
+      </w:pPr>
+      <w:r>
+        <w:lastRenderedPageBreak/>
+        <w:t>Beispiele für Prozessinteraktion</w:t>
+      </w:r>
+    </w:p>
+    <w:p>
+      <w:r>
+        <w:drawing>
+          <wp:inline distT="0" distB="0" distL="0" distR="0" wp14:anchorId="2720727B" wp14:editId="77264B5B">
+            <wp:extent cx="3668649" cy="1238250"/>
+            <wp:effectExtent l="0" t="0" r="8255" b="0"/>
+            <wp:docPr id="51" name="Grafik 51"/>
+            <wp:cNvGraphicFramePr>
+              <a:graphicFrameLocks xmlns:a="http://schemas.openxmlformats.org/drawingml/2006/main" noChangeAspect="1"/>
+            </wp:cNvGraphicFramePr>
+            <a:graphic xmlns:a="http://schemas.openxmlformats.org/drawingml/2006/main">
+              <a:graphicData uri="http://schemas.openxmlformats.org/drawingml/2006/picture">
+                <pic:pic xmlns:pic="http://schemas.openxmlformats.org/drawingml/2006/picture">
+                  <pic:nvPicPr>
+                    <pic:cNvPr id="1" name=""/>
+                    <pic:cNvPicPr/>
+                  </pic:nvPicPr>
+                  <pic:blipFill>
+                    <a:blip r:embed="rId54"/>
+                    <a:stretch>
+                      <a:fillRect/>
+                    </a:stretch>
+                  </pic:blipFill>
+                  <pic:spPr>
+                    <a:xfrm>
+                      <a:off x="0" y="0"/>
+                      <a:ext cx="3672364" cy="1239504"/>
+                    </a:xfrm>
+                    <a:prstGeom prst="rect">
+                      <a:avLst/>
+                    </a:prstGeom>
+                  </pic:spPr>
+                </pic:pic>
+              </a:graphicData>
+            </a:graphic>
+          </wp:inline>
+        </w:drawing>
+      </w:r>
+    </w:p>
+    <w:p>
+      <w:pPr>
+        <w:pStyle w:val="berschrift2"/>
+      </w:pPr>
+      <w:r>
+        <w:t>Erzeuger/Verbraucher-Implementierung</w:t>
+      </w:r>
+    </w:p>
+    <w:p>
+      <w:r>
+        <w:drawing>
+          <wp:inline distT="0" distB="0" distL="0" distR="0" wp14:anchorId="510192B5" wp14:editId="3DA5CCB2">
+            <wp:extent cx="4953000" cy="2000418"/>
+            <wp:effectExtent l="0" t="0" r="0" b="0"/>
+            <wp:docPr id="52" name="Grafik 52"/>
+            <wp:cNvGraphicFramePr>
+              <a:graphicFrameLocks xmlns:a="http://schemas.openxmlformats.org/drawingml/2006/main" noChangeAspect="1"/>
+            </wp:cNvGraphicFramePr>
+            <a:graphic xmlns:a="http://schemas.openxmlformats.org/drawingml/2006/main">
+              <a:graphicData uri="http://schemas.openxmlformats.org/drawingml/2006/picture">
+                <pic:pic xmlns:pic="http://schemas.openxmlformats.org/drawingml/2006/picture">
+                  <pic:nvPicPr>
+                    <pic:cNvPr id="1" name=""/>
+                    <pic:cNvPicPr/>
+                  </pic:nvPicPr>
+                  <pic:blipFill>
+                    <a:blip r:embed="rId55"/>
+                    <a:stretch>
+                      <a:fillRect/>
+                    </a:stretch>
+                  </pic:blipFill>
+                  <pic:spPr>
+                    <a:xfrm>
+                      <a:off x="0" y="0"/>
+                      <a:ext cx="4970373" cy="2007435"/>
+                    </a:xfrm>
+                    <a:prstGeom prst="rect">
+                      <a:avLst/>
+                    </a:prstGeom>
+                  </pic:spPr>
+                </pic:pic>
+              </a:graphicData>
+            </a:graphic>
+          </wp:inline>
+        </w:drawing>
+      </w:r>
+    </w:p>
+    <w:p>
+      <w:r>
+        <w:t xml:space="preserve">Hier wird geprüft, ob der Buffer leer/bzw. voll ist. Das Problem bei dieser Implementierung ist, dass nicht der volle Buffer genutzt werden kann. Dafür wäre eine Implementierung mit counter nötig. </w:t>
+      </w:r>
+    </w:p>
+    <w:p>
+      <w:pPr>
+        <w:pStyle w:val="berschrift3"/>
+      </w:pPr>
+      <w:r>
+        <w:t>Race Condition</w:t>
+      </w:r>
+    </w:p>
+    <w:p>
+      <w:r>
+        <w:t xml:space="preserve">Eine Race Condition tritt auf, wenn zwei Prozesse gleichzeitig auf eine Variable zugreifen. Dann kann es zum Fall kommen, dass eine Operation auf die erste warten müsste, dies aber nicht tut, so zu früh ausliest und die andere Operation praktisch überschreibt. </w:t>
+      </w:r>
+      <w:r>
+        <w:t xml:space="preserve">Vergleiche dazu auch die Antworten zu den praktischen Serien am Ende. </w:t>
+      </w:r>
+    </w:p>
+    <w:p>
+      <w:r>
+        <w:drawing>
+          <wp:inline distT="0" distB="0" distL="0" distR="0" wp14:anchorId="15788B52" wp14:editId="432E81A1">
+            <wp:extent cx="3133725" cy="1668073"/>
+            <wp:effectExtent l="0" t="0" r="0" b="8890"/>
+            <wp:docPr id="53" name="Grafik 53"/>
+            <wp:cNvGraphicFramePr>
+              <a:graphicFrameLocks xmlns:a="http://schemas.openxmlformats.org/drawingml/2006/main" noChangeAspect="1"/>
+            </wp:cNvGraphicFramePr>
+            <a:graphic xmlns:a="http://schemas.openxmlformats.org/drawingml/2006/main">
+              <a:graphicData uri="http://schemas.openxmlformats.org/drawingml/2006/picture">
+                <pic:pic xmlns:pic="http://schemas.openxmlformats.org/drawingml/2006/picture">
+                  <pic:nvPicPr>
+                    <pic:cNvPr id="1" name=""/>
+                    <pic:cNvPicPr/>
+                  </pic:nvPicPr>
+                  <pic:blipFill>
+                    <a:blip r:embed="rId56"/>
+                    <a:stretch>
+                      <a:fillRect/>
+                    </a:stretch>
+                  </pic:blipFill>
+                  <pic:spPr>
+                    <a:xfrm>
+                      <a:off x="0" y="0"/>
+                      <a:ext cx="3158325" cy="1681167"/>
+                    </a:xfrm>
+                    <a:prstGeom prst="rect">
+                      <a:avLst/>
+                    </a:prstGeom>
+                  </pic:spPr>
+                </pic:pic>
+              </a:graphicData>
+            </a:graphic>
+          </wp:inline>
+        </w:drawing>
+      </w:r>
+    </w:p>
+    <w:p>
       <w:bookmarkStart w:id="0" w:name="_GoBack"/>
       <w:bookmarkEnd w:id="0"/>
     </w:p>
@@ -3059,6 +5056,7 @@
     <w:lsdException w:name="HTML Sample" w:semiHidden="1" w:unhideWhenUsed="1"/>
     <w:lsdException w:name="HTML Typewriter" w:semiHidden="1" w:unhideWhenUsed="1"/>
     <w:lsdException w:name="HTML Variable" w:semiHidden="1" w:unhideWhenUsed="1"/>
+    <w:lsdException w:name="Normal Table" w:semiHidden="1" w:unhideWhenUsed="1"/>
     <w:lsdException w:name="annotation subject" w:semiHidden="1" w:unhideWhenUsed="1"/>
     <w:lsdException w:name="No List" w:semiHidden="1" w:unhideWhenUsed="1"/>
     <w:lsdException w:name="Outline List 1" w:semiHidden="1" w:unhideWhenUsed="1"/>
@@ -3103,6 +5101,7 @@
     <w:lsdException w:name="Table Professional" w:semiHidden="1" w:unhideWhenUsed="1"/>
     <w:lsdException w:name="Table Subtle 1" w:semiHidden="1" w:unhideWhenUsed="1"/>
     <w:lsdException w:name="Table Subtle 2" w:semiHidden="1" w:unhideWhenUsed="1"/>
+    <w:lsdException w:name="Table Web 1" w:semiHidden="1" w:unhideWhenUsed="1"/>
     <w:lsdException w:name="Table Web 2" w:semiHidden="1" w:unhideWhenUsed="1"/>
     <w:lsdException w:name="Table Web 3" w:semiHidden="1" w:unhideWhenUsed="1"/>
     <w:lsdException w:name="Balloon Text" w:semiHidden="1" w:unhideWhenUsed="1"/>

</xml_diff>

<commit_message>
summary till Semaphore slide 23
</commit_message>
<xml_diff>
--- a/Operating Systems/Zusammenfassung Betriebssysteme FS 17.docx
+++ b/Operating Systems/Zusammenfassung Betriebssysteme FS 17.docx
@@ -55,7 +55,15 @@
         <w:t>Betriebssystem</w:t>
       </w:r>
       <w:r>
-        <w:t xml:space="preserve"> die Programme eines digitalen Rechensystemes, die zusammen mit der Rechenanlage die Basis der Betriebsart legen und insbesondere die Abwicklung von Programmen steuern und überwachen. </w:t>
+        <w:t xml:space="preserve"> die Programme eines digitalen </w:t>
+      </w:r>
+      <w:proofErr w:type="spellStart"/>
+      <w:r>
+        <w:t>Rechensystemes</w:t>
+      </w:r>
+      <w:proofErr w:type="spellEnd"/>
+      <w:r>
+        <w:t xml:space="preserve">, die zusammen mit der Rechenanlage die Basis der Betriebsart legen und insbesondere die Abwicklung von Programmen steuern und überwachen. </w:t>
       </w:r>
     </w:p>
     <w:p>
@@ -175,9 +183,11 @@
       <w:pPr>
         <w:pStyle w:val="berschrift3"/>
       </w:pPr>
+      <w:proofErr w:type="spellStart"/>
       <w:r>
         <w:t>Einprozessorsysteme</w:t>
       </w:r>
+      <w:proofErr w:type="spellEnd"/>
     </w:p>
     <w:p>
       <w:r>
@@ -295,8 +305,17 @@
           <w:b/>
           <w:u w:val="single"/>
         </w:rPr>
-        <w:t>symmetrischen Multiprocessing</w:t>
-      </w:r>
+        <w:t xml:space="preserve">symmetrischen </w:t>
+      </w:r>
+      <w:proofErr w:type="spellStart"/>
+      <w:r>
+        <w:rPr>
+          <w:b/>
+          <w:u w:val="single"/>
+        </w:rPr>
+        <w:t>Multiprocessing</w:t>
+      </w:r>
+      <w:proofErr w:type="spellEnd"/>
       <w:r>
         <w:t xml:space="preserve"> führen die Prozessoren eine identische Kopie des Betriebssystems aus. Ein Problem hierbei ist gleichmässige Auslastung durch Benutzung gemeinsamer Datenstrukturen. </w:t>
       </w:r>
@@ -309,8 +328,17 @@
           <w:b/>
           <w:u w:val="single"/>
         </w:rPr>
-        <w:t>asymmetrischen Multiprocessing</w:t>
-      </w:r>
+        <w:t xml:space="preserve">asymmetrischen </w:t>
+      </w:r>
+      <w:proofErr w:type="spellStart"/>
+      <w:r>
+        <w:rPr>
+          <w:b/>
+          <w:u w:val="single"/>
+        </w:rPr>
+        <w:t>Multiprocessing</w:t>
+      </w:r>
+      <w:proofErr w:type="spellEnd"/>
       <w:r>
         <w:t xml:space="preserve"> werden gewisse Aufgaben (Tasks) den Prozessoren zugeteilt. Dabei plant der Master die Tasks für die Slave-Prozessoren (Scheduling). </w:t>
       </w:r>
@@ -335,7 +363,15 @@
         <w:t>Cluster-System</w:t>
       </w:r>
       <w:r>
-        <w:t xml:space="preserve"> ist die Sammlung von eigenständingen Rechnern zur Durchführung von Berechnungen. </w:t>
+        <w:t xml:space="preserve"> ist die Sammlung von </w:t>
+      </w:r>
+      <w:proofErr w:type="spellStart"/>
+      <w:r>
+        <w:t>eigenständingen</w:t>
+      </w:r>
+      <w:proofErr w:type="spellEnd"/>
+      <w:r>
+        <w:t xml:space="preserve"> Rechnern zur Durchführung von Berechnungen. </w:t>
       </w:r>
       <w:r>
         <w:t xml:space="preserve">Eine typische Definition ist das Teilen von gemeinsamem Speicher und die Verbindung über ein lokales Netz. </w:t>
@@ -393,7 +429,15 @@
     </w:p>
     <w:p>
       <w:r>
-        <w:t xml:space="preserve">Hierbei werden die Berechnungen auf mehrere (heterogene) Rechnersysteme verteilt, die loose über Kommunikationsnetze gekoppelt sind. </w:t>
+        <w:t xml:space="preserve">Hierbei werden die Berechnungen auf mehrere (heterogene) Rechnersysteme verteilt, die </w:t>
+      </w:r>
+      <w:proofErr w:type="spellStart"/>
+      <w:r>
+        <w:t>loose</w:t>
+      </w:r>
+      <w:proofErr w:type="spellEnd"/>
+      <w:r>
+        <w:t xml:space="preserve"> über Kommunikationsnetze gekoppelt sind. </w:t>
       </w:r>
       <w:r>
         <w:t xml:space="preserve">Vorteile davon sind Lastausgleich und Vermeidung von Redundanz. </w:t>
@@ -467,7 +511,21 @@
         <w:rPr>
           <w:u w:val="single"/>
         </w:rPr>
-        <w:t>Software as Service</w:t>
+        <w:t xml:space="preserve">Software </w:t>
+      </w:r>
+      <w:proofErr w:type="spellStart"/>
+      <w:r>
+        <w:rPr>
+          <w:u w:val="single"/>
+        </w:rPr>
+        <w:t>as</w:t>
+      </w:r>
+      <w:proofErr w:type="spellEnd"/>
+      <w:r>
+        <w:rPr>
+          <w:u w:val="single"/>
+        </w:rPr>
+        <w:t xml:space="preserve"> Service</w:t>
       </w:r>
       <w:r>
         <w:rPr>
@@ -478,11 +536,33 @@
       <w:r>
         <w:t xml:space="preserve">(Verfügbarkeit von Anwendungen), </w:t>
       </w:r>
-      <w:r>
-        <w:rPr>
-          <w:u w:val="single"/>
-        </w:rPr>
-        <w:t xml:space="preserve">Platform as </w:t>
+      <w:proofErr w:type="spellStart"/>
+      <w:r>
+        <w:rPr>
+          <w:u w:val="single"/>
+        </w:rPr>
+        <w:t>Platform</w:t>
+      </w:r>
+      <w:proofErr w:type="spellEnd"/>
+      <w:r>
+        <w:rPr>
+          <w:u w:val="single"/>
+        </w:rPr>
+        <w:t xml:space="preserve"> </w:t>
+      </w:r>
+      <w:proofErr w:type="spellStart"/>
+      <w:r>
+        <w:rPr>
+          <w:u w:val="single"/>
+        </w:rPr>
+        <w:t>as</w:t>
+      </w:r>
+      <w:proofErr w:type="spellEnd"/>
+      <w:r>
+        <w:rPr>
+          <w:u w:val="single"/>
+        </w:rPr>
+        <w:t xml:space="preserve"> </w:t>
       </w:r>
       <w:r>
         <w:rPr>
@@ -500,13 +580,35 @@
         <w:t xml:space="preserve">  </w:t>
       </w:r>
       <w:r>
-        <w:t xml:space="preserve">(Verfügbarkeit von Middleware, zB Datenbank-Server) und </w:t>
-      </w:r>
-      <w:r>
-        <w:rPr>
-          <w:u w:val="single"/>
-        </w:rPr>
-        <w:t>Infrastructure as a Service</w:t>
+        <w:t xml:space="preserve">(Verfügbarkeit von Middleware, </w:t>
+      </w:r>
+      <w:proofErr w:type="spellStart"/>
+      <w:r>
+        <w:t>zB</w:t>
+      </w:r>
+      <w:proofErr w:type="spellEnd"/>
+      <w:r>
+        <w:t xml:space="preserve"> Datenbank-Server) und </w:t>
+      </w:r>
+      <w:r>
+        <w:rPr>
+          <w:u w:val="single"/>
+        </w:rPr>
+        <w:t xml:space="preserve">Infrastructure </w:t>
+      </w:r>
+      <w:proofErr w:type="spellStart"/>
+      <w:r>
+        <w:rPr>
+          <w:u w:val="single"/>
+        </w:rPr>
+        <w:t>as</w:t>
+      </w:r>
+      <w:proofErr w:type="spellEnd"/>
+      <w:r>
+        <w:rPr>
+          <w:u w:val="single"/>
+        </w:rPr>
+        <w:t xml:space="preserve"> a Service</w:t>
       </w:r>
       <w:r>
         <w:t> </w:t>
@@ -549,7 +651,15 @@
         <w:t xml:space="preserve">Systemsicht </w:t>
       </w:r>
       <w:r>
-        <w:t xml:space="preserve">(bottom-up), Robustes Ausführen und Sicherheit unterschieden. </w:t>
+        <w:t>(</w:t>
+      </w:r>
+      <w:proofErr w:type="spellStart"/>
+      <w:r>
+        <w:t>bottom-up</w:t>
+      </w:r>
+      <w:proofErr w:type="spellEnd"/>
+      <w:r>
+        <w:t xml:space="preserve">), Robustes Ausführen und Sicherheit unterschieden. </w:t>
       </w:r>
     </w:p>
     <w:p>
@@ -610,7 +720,15 @@
         <w:t xml:space="preserve">Die auszuführenden Programme werden auf ein Band geschrieben. </w:t>
       </w:r>
       <w:r>
-        <w:t xml:space="preserve">Der Operatpr lädt dann ein spezielles Programm, das die Programme einliest und sequenziell ausführt. </w:t>
+        <w:t xml:space="preserve">Der </w:t>
+      </w:r>
+      <w:proofErr w:type="spellStart"/>
+      <w:r>
+        <w:t>Operatpr</w:t>
+      </w:r>
+      <w:proofErr w:type="spellEnd"/>
+      <w:r>
+        <w:t xml:space="preserve"> lädt dann ein spezielles Programm, das die Programme einliest und sequenziell ausführt. </w:t>
       </w:r>
       <w:r>
         <w:t xml:space="preserve">Die Ereignisse werden </w:t>
@@ -839,7 +957,15 @@
     </w:p>
     <w:p>
       <w:r>
-        <w:t>Das sind zB Mobiltelefone</w:t>
+        <w:t xml:space="preserve">Das sind </w:t>
+      </w:r>
+      <w:proofErr w:type="spellStart"/>
+      <w:r>
+        <w:t>zB</w:t>
+      </w:r>
+      <w:proofErr w:type="spellEnd"/>
+      <w:r>
+        <w:t xml:space="preserve"> Mobiltelefone</w:t>
       </w:r>
       <w:r>
         <w:t xml:space="preserve">. Dabei gelten spezielle Anforderungen wegen den begrenzten Ressourcen. Die Verarbeitung ist dabei ereignisgesteuert. </w:t>
@@ -892,7 +1018,39 @@
           <w:b/>
           <w:u w:val="single"/>
         </w:rPr>
-        <w:t>strikten Echtzeitsystemen (hard real-time systems)</w:t>
+        <w:t>strikten Echtzeitsystemen (</w:t>
+      </w:r>
+      <w:proofErr w:type="spellStart"/>
+      <w:r>
+        <w:rPr>
+          <w:b/>
+          <w:u w:val="single"/>
+        </w:rPr>
+        <w:t>hard</w:t>
+      </w:r>
+      <w:proofErr w:type="spellEnd"/>
+      <w:r>
+        <w:rPr>
+          <w:b/>
+          <w:u w:val="single"/>
+        </w:rPr>
+        <w:t xml:space="preserve"> real-time </w:t>
+      </w:r>
+      <w:proofErr w:type="spellStart"/>
+      <w:r>
+        <w:rPr>
+          <w:b/>
+          <w:u w:val="single"/>
+        </w:rPr>
+        <w:t>systems</w:t>
+      </w:r>
+      <w:proofErr w:type="spellEnd"/>
+      <w:r>
+        <w:rPr>
+          <w:b/>
+          <w:u w:val="single"/>
+        </w:rPr>
+        <w:t>)</w:t>
       </w:r>
       <w:r>
         <w:t xml:space="preserve"> bei sehr harten Zeitforderungen und </w:t>
@@ -902,7 +1060,23 @@
           <w:b/>
           <w:u w:val="single"/>
         </w:rPr>
-        <w:t>weichen Echtzeitsystemen (soft real-time systems)</w:t>
+        <w:t xml:space="preserve">weichen Echtzeitsystemen (soft real-time </w:t>
+      </w:r>
+      <w:proofErr w:type="spellStart"/>
+      <w:r>
+        <w:rPr>
+          <w:b/>
+          <w:u w:val="single"/>
+        </w:rPr>
+        <w:t>systems</w:t>
+      </w:r>
+      <w:proofErr w:type="spellEnd"/>
+      <w:r>
+        <w:rPr>
+          <w:b/>
+          <w:u w:val="single"/>
+        </w:rPr>
+        <w:t>)</w:t>
       </w:r>
       <w:r>
         <w:t xml:space="preserve"> bei zwar Priorisierung für Realzeitaufgaben, aber seltenes Verfehlen der Zeitanforderungen akzeptabel unterschieden werden. </w:t>
@@ -936,7 +1110,15 @@
         <w:t>Prozessverwaltung</w:t>
       </w:r>
       <w:r>
-        <w:t xml:space="preserve"> ist zuständig für das Erzeugen, Löschen, Ausführen, Anhalten und Weiterführen von Prozessen. Zusätzlich kümmert es sich um die Synchronistation von diesen und behandelt Verklemmungen. </w:t>
+        <w:t xml:space="preserve"> ist zuständig für das Erzeugen, Löschen, Ausführen, Anhalten und Weiterführen von Prozessen. Zusätzlich kümmert es sich um die </w:t>
+      </w:r>
+      <w:proofErr w:type="spellStart"/>
+      <w:r>
+        <w:t>Synchronistation</w:t>
+      </w:r>
+      <w:proofErr w:type="spellEnd"/>
+      <w:r>
+        <w:t xml:space="preserve"> von diesen und behandelt Verklemmungen. </w:t>
       </w:r>
     </w:p>
     <w:p>
@@ -1101,7 +1283,15 @@
     </w:p>
     <w:p>
       <w:r>
-        <w:t>Dienste dienen für Programme und Benutzer und zur Vereinfachung der Programmierung. Das sind zB die Ben</w:t>
+        <w:t xml:space="preserve">Dienste dienen für Programme und Benutzer und zur Vereinfachung der Programmierung. Das sind </w:t>
+      </w:r>
+      <w:proofErr w:type="spellStart"/>
+      <w:r>
+        <w:t>zB</w:t>
+      </w:r>
+      <w:proofErr w:type="spellEnd"/>
+      <w:r>
+        <w:t xml:space="preserve"> die Ben</w:t>
       </w:r>
       <w:r>
         <w:t>utzerschnittstellen, Programma</w:t>
@@ -1127,7 +1317,15 @@
     </w:p>
     <w:p>
       <w:r>
-        <w:t xml:space="preserve">Funktionen dienen zur effizienten Ausführung des Systems. Das sind zB Zuweisung von Ressourcen, Accounting, Schutzmechanismen oder Sicherheitsmechanismen. </w:t>
+        <w:t xml:space="preserve">Funktionen dienen zur effizienten Ausführung des Systems. Das sind </w:t>
+      </w:r>
+      <w:proofErr w:type="spellStart"/>
+      <w:r>
+        <w:t>zB</w:t>
+      </w:r>
+      <w:proofErr w:type="spellEnd"/>
+      <w:r>
+        <w:t xml:space="preserve"> Zuweisung von Ressourcen, Accounting, Schutzmechanismen oder Sicherheitsmechanismen. </w:t>
       </w:r>
     </w:p>
     <w:p>
@@ -1140,7 +1338,15 @@
     </w:p>
     <w:p>
       <w:r>
-        <w:t xml:space="preserve">Die Fehererkennung geschieht häufig durch die Hardware, die Fehlerbehandlung durch das Betriebssystem. </w:t>
+        <w:t xml:space="preserve">Die </w:t>
+      </w:r>
+      <w:proofErr w:type="spellStart"/>
+      <w:r>
+        <w:t>Fehererkennung</w:t>
+      </w:r>
+      <w:proofErr w:type="spellEnd"/>
+      <w:r>
+        <w:t xml:space="preserve"> geschieht häufig durch die Hardware, die Fehlerbehandlung durch das Betriebssystem. </w:t>
       </w:r>
     </w:p>
     <w:p>
@@ -1164,7 +1370,23 @@
         <w:t xml:space="preserve"> gibt es den Benutzermodus für Anwendungen und den Systemmodus für das Betriebssystem. Dabei können privilegierte Instruktionen nur im Systemmodus ausgeführt werden. Wird versucht, eine solche privilegierte Instruktion im Benutzermodus auszuführen wird ein Trap (Systemaufruf) ausgelöst. </w:t>
       </w:r>
       <w:r>
-        <w:t xml:space="preserve">Dann wird durch das Setzen des Modusbits auf 0 in den Systemmodus gewechselt. Wenn die Instruktion ausgeführt ist, wird durch das Setzen des Modusbits auf 1 wieder zurückgewechselt. Das Gleiche gilt bei Interrupts. </w:t>
+        <w:t xml:space="preserve">Dann wird durch das Setzen des </w:t>
+      </w:r>
+      <w:proofErr w:type="spellStart"/>
+      <w:r>
+        <w:t>Modusbits</w:t>
+      </w:r>
+      <w:proofErr w:type="spellEnd"/>
+      <w:r>
+        <w:t xml:space="preserve"> auf 0 in den Systemmodus gewechselt. Wenn die Instruktion ausgeführt ist, wird durch das Setzen des </w:t>
+      </w:r>
+      <w:proofErr w:type="spellStart"/>
+      <w:r>
+        <w:t>Modusbits</w:t>
+      </w:r>
+      <w:proofErr w:type="spellEnd"/>
+      <w:r>
+        <w:t xml:space="preserve"> auf 1 wieder zurückgewechselt. Das Gleiche gilt bei Interrupts. </w:t>
       </w:r>
     </w:p>
     <w:p>
@@ -1232,13 +1454,29 @@
         <w:t xml:space="preserve"> sind die E</w:t>
       </w:r>
       <w:r>
-        <w:t>(ingabe)</w:t>
+        <w:t>(</w:t>
+      </w:r>
+      <w:proofErr w:type="spellStart"/>
+      <w:r>
+        <w:t>ingabe</w:t>
+      </w:r>
+      <w:proofErr w:type="spellEnd"/>
+      <w:r>
+        <w:t>)</w:t>
       </w:r>
       <w:r>
         <w:t>/A</w:t>
       </w:r>
       <w:r>
-        <w:t>(usgabe)</w:t>
+        <w:t>(</w:t>
+      </w:r>
+      <w:proofErr w:type="spellStart"/>
+      <w:r>
+        <w:t>usgabe</w:t>
+      </w:r>
+      <w:proofErr w:type="spellEnd"/>
+      <w:r>
+        <w:t>)</w:t>
       </w:r>
       <w:r>
         <w:t>-Instruktionen privilegiert und können</w:t>
@@ -1327,6 +1565,7 @@
       <w:r>
         <w:t xml:space="preserve">Für den Wechsel vom Benutzer- in den Systemmodus gibt es die Maschinen-Instruktion </w:t>
       </w:r>
+      <w:proofErr w:type="spellStart"/>
       <w:r>
         <w:rPr>
           <w:b/>
@@ -1334,6 +1573,7 @@
         </w:rPr>
         <w:t>trap</w:t>
       </w:r>
+      <w:proofErr w:type="spellEnd"/>
       <w:r>
         <w:t xml:space="preserve">. </w:t>
       </w:r>
@@ -1345,11 +1585,75 @@
       <w:r>
         <w:t xml:space="preserve">Ein Beispiel dafür wäre </w:t>
       </w:r>
+      <w:proofErr w:type="spellStart"/>
       <w:r>
         <w:rPr>
           <w:i/>
         </w:rPr>
-        <w:t>count = read (fd, buffer, nbytes)</w:t>
+        <w:t>count</w:t>
+      </w:r>
+      <w:proofErr w:type="spellEnd"/>
+      <w:r>
+        <w:rPr>
+          <w:i/>
+        </w:rPr>
+        <w:t xml:space="preserve"> = </w:t>
+      </w:r>
+      <w:proofErr w:type="spellStart"/>
+      <w:r>
+        <w:rPr>
+          <w:i/>
+        </w:rPr>
+        <w:t>read</w:t>
+      </w:r>
+      <w:proofErr w:type="spellEnd"/>
+      <w:r>
+        <w:rPr>
+          <w:i/>
+        </w:rPr>
+        <w:t xml:space="preserve"> (</w:t>
+      </w:r>
+      <w:proofErr w:type="spellStart"/>
+      <w:r>
+        <w:rPr>
+          <w:i/>
+        </w:rPr>
+        <w:t>fd</w:t>
+      </w:r>
+      <w:proofErr w:type="spellEnd"/>
+      <w:r>
+        <w:rPr>
+          <w:i/>
+        </w:rPr>
+        <w:t xml:space="preserve">, </w:t>
+      </w:r>
+      <w:proofErr w:type="spellStart"/>
+      <w:r>
+        <w:rPr>
+          <w:i/>
+        </w:rPr>
+        <w:t>buffer</w:t>
+      </w:r>
+      <w:proofErr w:type="spellEnd"/>
+      <w:r>
+        <w:rPr>
+          <w:i/>
+        </w:rPr>
+        <w:t xml:space="preserve">, </w:t>
+      </w:r>
+      <w:proofErr w:type="spellStart"/>
+      <w:r>
+        <w:rPr>
+          <w:i/>
+        </w:rPr>
+        <w:t>nbytes</w:t>
+      </w:r>
+      <w:proofErr w:type="spellEnd"/>
+      <w:r>
+        <w:rPr>
+          <w:i/>
+        </w:rPr>
+        <w:t>)</w:t>
       </w:r>
       <w:r>
         <w:t xml:space="preserve">. </w:t>
@@ -1410,20 +1714,36 @@
         <w:lastRenderedPageBreak/>
         <w:t xml:space="preserve">Andere Beispiele für Systemaufrufe sind u.a. </w:t>
       </w:r>
+      <w:proofErr w:type="spellStart"/>
       <w:r>
         <w:rPr>
           <w:i/>
         </w:rPr>
-        <w:t>fork()</w:t>
-      </w:r>
+        <w:t>fork</w:t>
+      </w:r>
+      <w:proofErr w:type="spellEnd"/>
       <w:r>
         <w:rPr>
           <w:i/>
         </w:rPr>
+        <w:t>()</w:t>
+      </w:r>
+      <w:r>
+        <w:rPr>
+          <w:i/>
+        </w:rPr>
         <w:t xml:space="preserve"> </w:t>
       </w:r>
       <w:r>
-        <w:t xml:space="preserve">(Erzeugen eines Kindprozesses), </w:t>
+        <w:t xml:space="preserve">(Erzeugen eines </w:t>
+      </w:r>
+      <w:proofErr w:type="spellStart"/>
+      <w:r>
+        <w:t>Kindprozesses</w:t>
+      </w:r>
+      <w:proofErr w:type="spellEnd"/>
+      <w:r>
+        <w:t xml:space="preserve">), </w:t>
       </w:r>
       <w:r>
         <w:rPr>
@@ -1437,11 +1757,33 @@
       <w:r>
         <w:t xml:space="preserve">en einer Datei) oder </w:t>
       </w:r>
+      <w:proofErr w:type="spellStart"/>
       <w:r>
         <w:rPr>
           <w:i/>
         </w:rPr>
-        <w:t>gettimeofday(timeval)</w:t>
+        <w:t>gettimeofday</w:t>
+      </w:r>
+      <w:proofErr w:type="spellEnd"/>
+      <w:r>
+        <w:rPr>
+          <w:i/>
+        </w:rPr>
+        <w:t>(</w:t>
+      </w:r>
+      <w:proofErr w:type="spellStart"/>
+      <w:r>
+        <w:rPr>
+          <w:i/>
+        </w:rPr>
+        <w:t>timeval</w:t>
+      </w:r>
+      <w:proofErr w:type="spellEnd"/>
+      <w:r>
+        <w:rPr>
+          <w:i/>
+        </w:rPr>
+        <w:t>)</w:t>
       </w:r>
       <w:r>
         <w:t xml:space="preserve"> (Abrufen der Systemzeit). </w:t>
@@ -1459,12 +1801,21 @@
       <w:r>
         <w:t xml:space="preserve">Die </w:t>
       </w:r>
+      <w:proofErr w:type="spellStart"/>
       <w:r>
         <w:rPr>
           <w:b/>
           <w:u w:val="single"/>
         </w:rPr>
-        <w:t xml:space="preserve">Systembibilotheken </w:t>
+        <w:t>Systembibilotheken</w:t>
+      </w:r>
+      <w:proofErr w:type="spellEnd"/>
+      <w:r>
+        <w:rPr>
+          <w:b/>
+          <w:u w:val="single"/>
+        </w:rPr>
+        <w:t xml:space="preserve"> </w:t>
       </w:r>
       <w:r>
         <w:t xml:space="preserve">erweitern die Systemaufrufe um weitere Funktionen. Dabei werden komplexere Befehle oder Instruktionen durch einfachere Aufrufe ummantelt. </w:t>
@@ -1472,12 +1823,14 @@
       <w:r>
         <w:t xml:space="preserve">Beispiel </w:t>
       </w:r>
+      <w:proofErr w:type="spellStart"/>
       <w:r>
         <w:rPr>
           <w:i/>
         </w:rPr>
         <w:t>printf</w:t>
       </w:r>
+      <w:proofErr w:type="spellEnd"/>
       <w:r>
         <w:rPr>
           <w:i/>
@@ -1491,7 +1844,15 @@
         <w:t>Bibliothek</w:t>
       </w:r>
       <w:r>
-        <w:t xml:space="preserve"> stdio.h </w:t>
+        <w:t xml:space="preserve"> </w:t>
+      </w:r>
+      <w:proofErr w:type="spellStart"/>
+      <w:r>
+        <w:t>stdio.h</w:t>
+      </w:r>
+      <w:proofErr w:type="spellEnd"/>
+      <w:r>
+        <w:t xml:space="preserve"> </w:t>
       </w:r>
       <w:r>
         <w:t xml:space="preserve">: </w:t>
@@ -1579,7 +1940,15 @@
         <w:t xml:space="preserve">ausführung. </w:t>
       </w:r>
       <w:r>
-        <w:t xml:space="preserve">Beispiele dafür sind Programme wie der Standard-Editor vi, ftp oder ls. </w:t>
+        <w:t xml:space="preserve">Beispiele dafür sind Programme wie der Standard-Editor vi, ftp oder </w:t>
+      </w:r>
+      <w:proofErr w:type="spellStart"/>
+      <w:r>
+        <w:t>ls</w:t>
+      </w:r>
+      <w:proofErr w:type="spellEnd"/>
+      <w:r>
+        <w:t xml:space="preserve">. </w:t>
       </w:r>
     </w:p>
     <w:p>
@@ -1671,7 +2040,15 @@
     </w:p>
     <w:p>
       <w:r>
-        <w:t xml:space="preserve">Beispiele dafür sind u.a. MS-Dos oder UNIX. </w:t>
+        <w:t xml:space="preserve">Beispiele dafür sind u.a. </w:t>
+      </w:r>
+      <w:proofErr w:type="spellStart"/>
+      <w:r>
+        <w:t>MS-Dos</w:t>
+      </w:r>
+      <w:proofErr w:type="spellEnd"/>
+      <w:r>
+        <w:t xml:space="preserve"> oder UNIX. </w:t>
       </w:r>
     </w:p>
     <w:p>
@@ -1744,7 +2121,15 @@
     </w:p>
     <w:p>
       <w:r>
-        <w:t xml:space="preserve">Diese Struktur sorgt für kleine Betriebssysteme, da Teilfunktionen in Server ausgelagert werden. Die Systemaufrufe werden dann an die zuständingen Server weitergeleitet. </w:t>
+        <w:t xml:space="preserve">Diese Struktur sorgt für kleine Betriebssysteme, da Teilfunktionen in Server ausgelagert werden. Die Systemaufrufe werden dann an die </w:t>
+      </w:r>
+      <w:proofErr w:type="spellStart"/>
+      <w:r>
+        <w:t>zuständingen</w:t>
+      </w:r>
+      <w:proofErr w:type="spellEnd"/>
+      <w:r>
+        <w:t xml:space="preserve"> Server weitergeleitet. </w:t>
       </w:r>
       <w:r>
         <w:br/>
@@ -1917,7 +2302,15 @@
         <w:t xml:space="preserve">Virtuelle Maschinen abstrahieren die Hardware eines Computers und erzeugen so die Illusion, dass der Umgebung ein eigener Computer zur Verfügung hat. </w:t>
       </w:r>
       <w:r>
-        <w:t xml:space="preserve">Durch virtuellen Speicher, CPU-Scheduling, etc können so auch verschiedene virtuelle Maschinen emuliert. </w:t>
+        <w:t xml:space="preserve">Durch virtuellen Speicher, CPU-Scheduling, </w:t>
+      </w:r>
+      <w:proofErr w:type="spellStart"/>
+      <w:r>
+        <w:t>etc</w:t>
+      </w:r>
+      <w:proofErr w:type="spellEnd"/>
+      <w:r>
+        <w:t xml:space="preserve"> können so auch verschiedene virtuelle Maschinen emuliert. </w:t>
       </w:r>
       <w:r>
         <w:br/>
@@ -1997,8 +2390,13 @@
       </w:r>
     </w:p>
     <w:p>
-      <w:r>
-        <w:t xml:space="preserve">Häfuig werden in der Praxis solche Architekturkonzepte kombiniert. </w:t>
+      <w:proofErr w:type="spellStart"/>
+      <w:r>
+        <w:t>Häfuig</w:t>
+      </w:r>
+      <w:proofErr w:type="spellEnd"/>
+      <w:r>
+        <w:t xml:space="preserve"> werden in der Praxis solche Architekturkonzepte kombiniert. </w:t>
       </w:r>
       <w:r>
         <w:t xml:space="preserve">Linux z.B. ist </w:t>
@@ -2046,7 +2444,15 @@
         <w:t xml:space="preserve">Prozess </w:t>
       </w:r>
       <w:r>
-        <w:t xml:space="preserve">kann als Programm in Ausführung verstanden werden. Er besteht aus Programmcode (Textsegment), einem Befehlszähler (zeigt, wo im Code wir uns befinden) + Prozessorregisterinhalt, einem Stack mit temporären Daten, gloablen Daten und einem Heap für dynamisch zugeteilten Speicher. </w:t>
+        <w:t xml:space="preserve">kann als Programm in Ausführung verstanden werden. Er besteht aus Programmcode (Textsegment), einem Befehlszähler (zeigt, wo im Code wir uns befinden) + Prozessorregisterinhalt, einem Stack mit temporären Daten, </w:t>
+      </w:r>
+      <w:proofErr w:type="spellStart"/>
+      <w:r>
+        <w:t>gloablen</w:t>
+      </w:r>
+      <w:proofErr w:type="spellEnd"/>
+      <w:r>
+        <w:t xml:space="preserve"> Daten und einem Heap für dynamisch zugeteilten Speicher. </w:t>
       </w:r>
     </w:p>
     <w:p>
@@ -2094,7 +2500,15 @@
     </w:p>
     <w:p>
       <w:r>
-        <w:t xml:space="preserve">Dabei besitzt jedre Prozess eine virtuelle CPU. </w:t>
+        <w:t xml:space="preserve">Dabei besitzt </w:t>
+      </w:r>
+      <w:proofErr w:type="spellStart"/>
+      <w:r>
+        <w:t>jedre</w:t>
+      </w:r>
+      <w:proofErr w:type="spellEnd"/>
+      <w:r>
+        <w:t xml:space="preserve"> Prozess eine virtuelle CPU. </w:t>
       </w:r>
     </w:p>
     <w:p>
@@ -2135,7 +2549,15 @@
       </w:r>
       <w:r>
         <w:br/>
-        <w:t xml:space="preserve">Wenn er auf ein Ereignis warten muss (zB Ende E/A) ist er im Zustand </w:t>
+        <w:t>Wenn er auf ein Ereignis warten muss (</w:t>
+      </w:r>
+      <w:proofErr w:type="spellStart"/>
+      <w:r>
+        <w:t>zB</w:t>
+      </w:r>
+      <w:proofErr w:type="spellEnd"/>
+      <w:r>
+        <w:t xml:space="preserve"> Ende E/A) ist er im Zustand </w:t>
       </w:r>
       <w:r>
         <w:rPr>
@@ -2538,24 +2960,56 @@
         <w:t xml:space="preserve">Prozesse werden bei Systeminitialisierung durch Benutzer oder laufende Prozesse erzeugt. </w:t>
       </w:r>
       <w:r>
-        <w:t xml:space="preserve">Erzeugt dabei ein Prozess einen anderen Prozess hat er als Elternprozess einen Kindprozess erzeugt. </w:t>
+        <w:t xml:space="preserve">Erzeugt dabei ein Prozess einen anderen Prozess hat er als Elternprozess einen </w:t>
+      </w:r>
+      <w:proofErr w:type="spellStart"/>
+      <w:r>
+        <w:t>Kindprozess</w:t>
+      </w:r>
+      <w:proofErr w:type="spellEnd"/>
+      <w:r>
+        <w:t xml:space="preserve"> erzeugt. </w:t>
       </w:r>
       <w:r>
         <w:t>Dabei gibt es mehrere Optionen für das Teilen von Ressourcen (Eltern und Kinder teilen alle Ressourcen, Kinder teilen nur Teilmenge der Elternressourcen, Eltern und Kinder teilen keine Ressourcen)</w:t>
       </w:r>
       <w:r>
-        <w:t xml:space="preserve">, die Ausführung (Nebenläufiges Ausführen von Eltern/Kindern, Eltern warten auf Beendigung der Kinder) und den Adressraum (Kindprozess als Duplikat des Elternprozesses, Kindprozess lädt eigenes Programm). </w:t>
+        <w:t>, die Ausführung (Nebenläufiges Ausführen von Eltern/Kindern, Eltern warten auf Beendigung der Kinder) und den Adressraum (</w:t>
+      </w:r>
+      <w:proofErr w:type="spellStart"/>
+      <w:r>
+        <w:t>Kindprozess</w:t>
+      </w:r>
+      <w:proofErr w:type="spellEnd"/>
+      <w:r>
+        <w:t xml:space="preserve"> als Duplikat des Elternprozesses, </w:t>
+      </w:r>
+      <w:proofErr w:type="spellStart"/>
+      <w:r>
+        <w:t>Kindprozess</w:t>
+      </w:r>
+      <w:proofErr w:type="spellEnd"/>
+      <w:r>
+        <w:t xml:space="preserve"> lädt eigenes Programm). </w:t>
       </w:r>
     </w:p>
     <w:p>
       <w:r>
         <w:t xml:space="preserve">Beispiel: </w:t>
       </w:r>
+      <w:proofErr w:type="spellStart"/>
       <w:r>
         <w:rPr>
           <w:i/>
         </w:rPr>
-        <w:t>fork()</w:t>
+        <w:t>fork</w:t>
+      </w:r>
+      <w:proofErr w:type="spellEnd"/>
+      <w:r>
+        <w:rPr>
+          <w:i/>
+        </w:rPr>
+        <w:t>()</w:t>
       </w:r>
       <w:r>
         <w:rPr>
@@ -2577,37 +3031,89 @@
     </w:p>
     <w:p>
       <w:r>
-        <w:t>Wenn der Prozess die letzt Anweisung ausgeführt hat beauftragt er das Betriebssystem mit der Löschung (</w:t>
-      </w:r>
+        <w:t xml:space="preserve">Wenn der Prozess die </w:t>
+      </w:r>
+      <w:proofErr w:type="spellStart"/>
+      <w:r>
+        <w:t>letzt</w:t>
+      </w:r>
+      <w:proofErr w:type="spellEnd"/>
+      <w:r>
+        <w:t xml:space="preserve"> Anweisung ausgeführt hat beauftragt er das Betriebssystem mit der Löschung (</w:t>
+      </w:r>
+      <w:proofErr w:type="spellStart"/>
       <w:r>
         <w:rPr>
           <w:i/>
         </w:rPr>
-        <w:t>exit)</w:t>
+        <w:t>exit</w:t>
+      </w:r>
+      <w:proofErr w:type="spellEnd"/>
+      <w:r>
+        <w:rPr>
+          <w:i/>
+        </w:rPr>
+        <w:t>)</w:t>
       </w:r>
       <w:r>
         <w:t xml:space="preserve">. </w:t>
       </w:r>
       <w:r>
-        <w:t>Der Elternprozess kann aber auch auf die Beendigung eines Kindprozesses inklusive der Datenrückgabe warten (</w:t>
-      </w:r>
+        <w:t xml:space="preserve">Der Elternprozess kann aber auch auf die Beendigung eines </w:t>
+      </w:r>
+      <w:proofErr w:type="spellStart"/>
+      <w:r>
+        <w:t>Kindprozesses</w:t>
+      </w:r>
+      <w:proofErr w:type="spellEnd"/>
+      <w:r>
+        <w:t xml:space="preserve"> inklusive der Datenrückgabe warten (</w:t>
+      </w:r>
+      <w:proofErr w:type="spellStart"/>
       <w:r>
         <w:rPr>
           <w:i/>
         </w:rPr>
         <w:t>wait</w:t>
       </w:r>
-      <w:r>
-        <w:t>). Schliesslich kann der Elternprozess den Kindprozess auch  beenden (</w:t>
-      </w:r>
+      <w:proofErr w:type="spellEnd"/>
+      <w:r>
+        <w:t xml:space="preserve">). Schliesslich kann der Elternprozess den </w:t>
+      </w:r>
+      <w:proofErr w:type="spellStart"/>
+      <w:r>
+        <w:t>Kindprozess</w:t>
+      </w:r>
+      <w:proofErr w:type="spellEnd"/>
+      <w:r>
+        <w:t xml:space="preserve"> auch  beenden (</w:t>
+      </w:r>
+      <w:proofErr w:type="spellStart"/>
       <w:r>
         <w:rPr>
           <w:i/>
         </w:rPr>
         <w:t>abort</w:t>
       </w:r>
-      <w:r>
-        <w:t xml:space="preserve">), zB wenn die zugeteilten Ressourcen verbraucht wurden, der Kindprozess nicht länger benötigt wird oder der Elternprozess terminiert. </w:t>
+      <w:proofErr w:type="spellEnd"/>
+      <w:r>
+        <w:t xml:space="preserve">), </w:t>
+      </w:r>
+      <w:proofErr w:type="spellStart"/>
+      <w:r>
+        <w:t>zB</w:t>
+      </w:r>
+      <w:proofErr w:type="spellEnd"/>
+      <w:r>
+        <w:t xml:space="preserve"> wenn die zugeteilten Ressourcen verbraucht wurden, der </w:t>
+      </w:r>
+      <w:proofErr w:type="spellStart"/>
+      <w:r>
+        <w:t>Kindprozess</w:t>
+      </w:r>
+      <w:proofErr w:type="spellEnd"/>
+      <w:r>
+        <w:t xml:space="preserve"> nicht länger benötigt wird oder der Elternprozess terminiert. </w:t>
       </w:r>
     </w:p>
     <w:p>
@@ -2798,7 +3304,15 @@
         <w:t xml:space="preserve"> (Für Prozess</w:t>
       </w:r>
       <w:r>
-        <w:t xml:space="preserve">e benötigte Systemressourcen, zB Drucker, Arbeitsspeicher) benötigt, so können sie einfacher und schneller erzeugt werden. </w:t>
+        <w:t xml:space="preserve">e benötigte Systemressourcen, </w:t>
+      </w:r>
+      <w:proofErr w:type="spellStart"/>
+      <w:r>
+        <w:t>zB</w:t>
+      </w:r>
+      <w:proofErr w:type="spellEnd"/>
+      <w:r>
+        <w:t xml:space="preserve"> Drucker, Arbeitsspeicher) benötigt, so können sie einfacher und schneller erzeugt werden. </w:t>
       </w:r>
       <w:r>
         <w:t xml:space="preserve">Ausserdem können sie Ressourcen teilen, sind reaktionsfreudig und können auf verschiedene Prozesse abgebildet werden. </w:t>
@@ -2997,7 +3511,23 @@
     </w:p>
     <w:p>
       <w:r>
-        <w:t xml:space="preserve">Die Hybriden Threads sind eine Kombination der Vorteile von User und Kernel Threads. Die User Threads werden normal verwaltet (also von den Anwendungen), dann auf Kernel Threads gemultiplext und diese werden dann vom Kern gescheduled. </w:t>
+        <w:t xml:space="preserve">Die Hybriden Threads sind eine Kombination der Vorteile von User und Kernel Threads. Die User Threads werden normal verwaltet (also von den Anwendungen), dann auf Kernel Threads </w:t>
+      </w:r>
+      <w:proofErr w:type="spellStart"/>
+      <w:r>
+        <w:t>gemultiplext</w:t>
+      </w:r>
+      <w:proofErr w:type="spellEnd"/>
+      <w:r>
+        <w:t xml:space="preserve"> und diese werden dann vom Kern </w:t>
+      </w:r>
+      <w:proofErr w:type="spellStart"/>
+      <w:r>
+        <w:t>gescheduled</w:t>
+      </w:r>
+      <w:proofErr w:type="spellEnd"/>
+      <w:r>
+        <w:t xml:space="preserve">. </w:t>
       </w:r>
     </w:p>
     <w:p>
@@ -3049,6 +3579,7 @@
         <w:lastRenderedPageBreak/>
         <w:t xml:space="preserve">Ein Beispiel für hybride Threads sind </w:t>
       </w:r>
+      <w:proofErr w:type="spellStart"/>
       <w:r>
         <w:rPr>
           <w:b/>
@@ -3056,11 +3587,20 @@
         </w:rPr>
         <w:t>Leichtgewichtsprozessse</w:t>
       </w:r>
+      <w:proofErr w:type="spellEnd"/>
       <w:r>
         <w:t>. Dabei ist jeder LWP mit</w:t>
       </w:r>
       <w:r>
-        <w:t xml:space="preserve"> einem Kernel Thread verbunden, welche dann vom Betriebssystem gescheduled werden. Falls ein Kernel Thread blockiert blockieren auch der LWP und die User Threads. </w:t>
+        <w:t xml:space="preserve"> einem Kernel Thread verbunden, welche dann vom Betriebssystem </w:t>
+      </w:r>
+      <w:proofErr w:type="spellStart"/>
+      <w:r>
+        <w:t>gescheduled</w:t>
+      </w:r>
+      <w:proofErr w:type="spellEnd"/>
+      <w:r>
+        <w:t xml:space="preserve"> werden. Falls ein Kernel Thread blockiert blockieren auch der LWP und die User Threads. </w:t>
       </w:r>
     </w:p>
     <w:p>
@@ -3114,11 +3654,19 @@
       <w:r>
         <w:t xml:space="preserve">Im traditionellen Ansatz wird der Prozess oder der Thread bei einer ankommenden Nachricht durch d </w:t>
       </w:r>
+      <w:proofErr w:type="spellStart"/>
       <w:r>
         <w:rPr>
           <w:i/>
         </w:rPr>
-        <w:t xml:space="preserve">receive </w:t>
+        <w:t>receive</w:t>
+      </w:r>
+      <w:proofErr w:type="spellEnd"/>
+      <w:r>
+        <w:rPr>
+          <w:i/>
+        </w:rPr>
+        <w:t xml:space="preserve"> </w:t>
       </w:r>
       <w:r>
         <w:t xml:space="preserve">Systemaufruf blockiert und wartet so auf die Nachricht. </w:t>
@@ -3154,30 +3702,36 @@
       <w:r>
         <w:t xml:space="preserve">Für die Steuerung von Threads werden Bibliotheksprozeduren verwendet. Beispiele dafür sind die Aufrufe </w:t>
       </w:r>
+      <w:proofErr w:type="spellStart"/>
       <w:r>
         <w:rPr>
           <w:i/>
         </w:rPr>
         <w:t>pthread_create</w:t>
       </w:r>
+      <w:proofErr w:type="spellEnd"/>
       <w:r>
         <w:t xml:space="preserve">, </w:t>
       </w:r>
+      <w:proofErr w:type="spellStart"/>
       <w:r>
         <w:rPr>
           <w:i/>
         </w:rPr>
         <w:t>pthread_exit</w:t>
       </w:r>
+      <w:proofErr w:type="spellEnd"/>
       <w:r>
         <w:t xml:space="preserve"> oder </w:t>
       </w:r>
+      <w:proofErr w:type="spellStart"/>
       <w:r>
         <w:rPr>
           <w:i/>
         </w:rPr>
         <w:t>clone</w:t>
       </w:r>
+      <w:proofErr w:type="spellEnd"/>
       <w:r>
         <w:t xml:space="preserve">. </w:t>
       </w:r>
@@ -3192,11 +3746,19 @@
           <w:lang w:val="en-GB"/>
         </w:rPr>
       </w:pPr>
+      <w:proofErr w:type="spellStart"/>
       <w:r>
         <w:rPr>
           <w:lang w:val="en-GB"/>
         </w:rPr>
-        <w:t>Probleme von Multi-Threaded Code</w:t>
+        <w:t>Probleme</w:t>
+      </w:r>
+      <w:proofErr w:type="spellEnd"/>
+      <w:r>
+        <w:rPr>
+          <w:lang w:val="en-GB"/>
+        </w:rPr>
+        <w:t xml:space="preserve"> von Multi-Threaded Code</w:t>
       </w:r>
     </w:p>
     <w:p>
@@ -3213,7 +3775,15 @@
         <w:t xml:space="preserve"> das Überschreiben globaler Variablen</w:t>
       </w:r>
       <w:r>
-        <w:t>, das Stack-Management oder die Schwierigkeit der Zuordnung von Signalen durch Kern zu User Threads (bsp Tastatureingaben)</w:t>
+        <w:t>, das Stack-Management oder die Schwierigkeit der Zuordnung von Signalen durch Kern zu User Threads (</w:t>
+      </w:r>
+      <w:proofErr w:type="spellStart"/>
+      <w:r>
+        <w:t>bsp</w:t>
+      </w:r>
+      <w:proofErr w:type="spellEnd"/>
+      <w:r>
+        <w:t xml:space="preserve"> Tastatureingaben)</w:t>
       </w:r>
     </w:p>
     <w:p>
@@ -3311,7 +3881,21 @@
           <w:lang w:val="en-GB"/>
         </w:rPr>
         <w:lastRenderedPageBreak/>
-        <w:t xml:space="preserve">Scheduling-Mechanismen </w:t>
+        <w:t>Scheduling-</w:t>
+      </w:r>
+      <w:proofErr w:type="spellStart"/>
+      <w:r>
+        <w:rPr>
+          <w:lang w:val="en-GB"/>
+        </w:rPr>
+        <w:t>Mechanismen</w:t>
+      </w:r>
+      <w:proofErr w:type="spellEnd"/>
+      <w:r>
+        <w:rPr>
+          <w:lang w:val="en-GB"/>
+        </w:rPr>
+        <w:t xml:space="preserve"> </w:t>
       </w:r>
     </w:p>
     <w:p>
@@ -3376,8 +3960,13 @@
       <w:pPr>
         <w:pStyle w:val="berschrift3"/>
       </w:pPr>
-      <w:r>
-        <w:t>Shortest Job First</w:t>
+      <w:proofErr w:type="spellStart"/>
+      <w:r>
+        <w:t>Shortest</w:t>
+      </w:r>
+      <w:proofErr w:type="spellEnd"/>
+      <w:r>
+        <w:t xml:space="preserve"> Job First</w:t>
       </w:r>
     </w:p>
     <w:p>
@@ -3632,7 +4221,15 @@
     </w:p>
     <w:p>
       <w:r>
-        <w:t xml:space="preserve">Dieser präemptive Mechanismus ist geeignet für Time-Sharing. Dabei erhält jeder Prozess eine kleine Zeit die CPU. Danach gibt er sie wieder ab und reiht sich wieder in die Ready-Queue ein. Dabei ist es wichtig, einen guten Wert für die Zeit (q) zu finden. Ist der Wert zu gross, haben wir nur ein FIFO. Ist er zu gross, haben wir einen zu grossen Overhead. </w:t>
+        <w:t xml:space="preserve">Dieser </w:t>
+      </w:r>
+      <w:proofErr w:type="spellStart"/>
+      <w:r>
+        <w:t>präemptive</w:t>
+      </w:r>
+      <w:proofErr w:type="spellEnd"/>
+      <w:r>
+        <w:t xml:space="preserve"> Mechanismus ist geeignet für Time-Sharing. Dabei erhält jeder Prozess eine kleine Zeit die CPU. Danach gibt er sie wieder ab und reiht sich wieder in die Ready-Queue ein. Dabei ist es wichtig, einen guten Wert für die Zeit (q) zu finden. Ist der Wert zu gross, haben wir nur ein FIFO. Ist er zu gross, haben wir einen zu grossen Overhead. </w:t>
       </w:r>
     </w:p>
     <w:p>
@@ -3876,7 +4473,15 @@
         <w:t>weiches Echtzeitsystem</w:t>
       </w:r>
       <w:r>
-        <w:t xml:space="preserve"> versucht zwar, Zeitüberschreittungen durch Prioritäten zu vermeiden, kann dies aber nicht garantieren. </w:t>
+        <w:t xml:space="preserve"> versucht zwar, </w:t>
+      </w:r>
+      <w:proofErr w:type="spellStart"/>
+      <w:r>
+        <w:t>Zeitüberschreittungen</w:t>
+      </w:r>
+      <w:proofErr w:type="spellEnd"/>
+      <w:r>
+        <w:t xml:space="preserve"> durch Prioritäten zu vermeiden, kann dies aber nicht garantieren. </w:t>
       </w:r>
     </w:p>
     <w:p>
@@ -3892,7 +4497,23 @@
         <w:t xml:space="preserve">Es wird ein Prioritäts-Scheduling vorgenommen, also Realzeitprozesse priorisiert. </w:t>
       </w:r>
       <w:r>
-        <w:t xml:space="preserve">Ausserdem werden Verzögerungen minimiert. Dies geschieht durch das Vererben von Prioritäten, begrenzte Dispatch-Verzögerungen und präemptive Kerne. </w:t>
+        <w:t xml:space="preserve">Ausserdem werden Verzögerungen minimiert. Dies geschieht durch das Vererben von Prioritäten, begrenzte </w:t>
+      </w:r>
+      <w:proofErr w:type="spellStart"/>
+      <w:r>
+        <w:t>Dispatch</w:t>
+      </w:r>
+      <w:proofErr w:type="spellEnd"/>
+      <w:r>
+        <w:t xml:space="preserve">-Verzögerungen und </w:t>
+      </w:r>
+      <w:proofErr w:type="spellStart"/>
+      <w:r>
+        <w:t>präemptive</w:t>
+      </w:r>
+      <w:proofErr w:type="spellEnd"/>
+      <w:r>
+        <w:t xml:space="preserve"> Kerne. </w:t>
       </w:r>
     </w:p>
     <w:p>
@@ -3965,8 +4586,13 @@
       <w:pPr>
         <w:pStyle w:val="berschrift4"/>
       </w:pPr>
-      <w:r>
-        <w:t>Earliest Deadline First</w:t>
+      <w:proofErr w:type="spellStart"/>
+      <w:r>
+        <w:t>Earliest</w:t>
+      </w:r>
+      <w:proofErr w:type="spellEnd"/>
+      <w:r>
+        <w:t xml:space="preserve"> Deadline First</w:t>
       </w:r>
     </w:p>
     <w:p>
@@ -4033,7 +4659,15 @@
         <w:t xml:space="preserve">. Das führt dann zu einer minimaleren Verzögerung von Aktivitäten mit hoher Frequenz und sorgt </w:t>
       </w:r>
       <w:r>
-        <w:t xml:space="preserve">so dafür, dass deren Fristen seltener verletzt werden. Aber dadurch kann es auch zur Verstückelung von Aktivitäten mit niedriger Frequenz kommen, da eine höhere Anzahl Kontextwechsel zu Prozessen mit höherer Priorität besteht. </w:t>
+        <w:t xml:space="preserve">so dafür, dass deren Fristen seltener verletzt werden. Aber dadurch kann es auch zur </w:t>
+      </w:r>
+      <w:proofErr w:type="spellStart"/>
+      <w:r>
+        <w:t>Verstückelung</w:t>
+      </w:r>
+      <w:proofErr w:type="spellEnd"/>
+      <w:r>
+        <w:t xml:space="preserve"> von Aktivitäten mit niedriger Frequenz kommen, da eine höhere Anzahl Kontextwechsel zu Prozessen mit höherer Priorität besteht. </w:t>
       </w:r>
     </w:p>
     <w:p>
@@ -4088,8 +4722,13 @@
         <w:pStyle w:val="berschrift3"/>
       </w:pPr>
       <w:r>
-        <w:t>Asymmetrisches und symmetrisches Multiprocessing</w:t>
-      </w:r>
+        <w:t xml:space="preserve">Asymmetrisches und symmetrisches </w:t>
+      </w:r>
+      <w:proofErr w:type="spellStart"/>
+      <w:r>
+        <w:t>Multiprocessing</w:t>
+      </w:r>
+      <w:proofErr w:type="spellEnd"/>
     </w:p>
     <w:p>
       <w:r>
@@ -4100,10 +4739,27 @@
           <w:b/>
           <w:u w:val="single"/>
         </w:rPr>
-        <w:t>Asymmetrischem Multiprocessing</w:t>
-      </w:r>
-      <w:r>
-        <w:t xml:space="preserve"> wird durch einen Master-Prozessor gescheduled. Die anderen Prozesse führen dann den Benutzercode aus. </w:t>
+        <w:t xml:space="preserve">Asymmetrischem </w:t>
+      </w:r>
+      <w:proofErr w:type="spellStart"/>
+      <w:r>
+        <w:rPr>
+          <w:b/>
+          <w:u w:val="single"/>
+        </w:rPr>
+        <w:t>Multiprocessing</w:t>
+      </w:r>
+      <w:proofErr w:type="spellEnd"/>
+      <w:r>
+        <w:t xml:space="preserve"> wird durch einen Master-Prozessor </w:t>
+      </w:r>
+      <w:proofErr w:type="spellStart"/>
+      <w:r>
+        <w:t>gescheduled</w:t>
+      </w:r>
+      <w:proofErr w:type="spellEnd"/>
+      <w:r>
+        <w:t xml:space="preserve">. Die anderen Prozesse führen dann den Benutzercode aus. </w:t>
       </w:r>
       <w:r>
         <w:br/>
@@ -4114,8 +4770,17 @@
           <w:b/>
           <w:u w:val="single"/>
         </w:rPr>
-        <w:t>Symmetrischem Multiprocessing</w:t>
-      </w:r>
+        <w:t xml:space="preserve">Symmetrischem </w:t>
+      </w:r>
+      <w:proofErr w:type="spellStart"/>
+      <w:r>
+        <w:rPr>
+          <w:b/>
+          <w:u w:val="single"/>
+        </w:rPr>
+        <w:t>Multiprocessing</w:t>
+      </w:r>
+      <w:proofErr w:type="spellEnd"/>
       <w:r>
         <w:t xml:space="preserve"> führt jeder Prozess sein eigenes Scheduling durch. </w:t>
       </w:r>
@@ -4366,7 +5031,15 @@
     </w:p>
     <w:p>
       <w:r>
-        <w:t xml:space="preserve">Unter diesem Begriff versteht man die gegenseitige Beeinflussung kooperirender Prozesse. Der Vorteil hier liegt im Teilen von Informationen, der Modularität und der beschleunigten Verarbeitung in Multiprozessorsystemen. </w:t>
+        <w:t xml:space="preserve">Unter diesem Begriff versteht man die gegenseitige Beeinflussung </w:t>
+      </w:r>
+      <w:proofErr w:type="spellStart"/>
+      <w:r>
+        <w:t>kooperirender</w:t>
+      </w:r>
+      <w:proofErr w:type="spellEnd"/>
+      <w:r>
+        <w:t xml:space="preserve"> Prozesse. Der Vorteil hier liegt im Teilen von Informationen, der Modularität und der beschleunigten Verarbeitung in Multiprozessorsystemen. </w:t>
       </w:r>
     </w:p>
     <w:p>
@@ -4397,8 +5070,16 @@
         <w:rPr>
           <w:i/>
         </w:rPr>
-        <w:t>send/receive</w:t>
-      </w:r>
+        <w:t>send/</w:t>
+      </w:r>
+      <w:proofErr w:type="spellStart"/>
+      <w:r>
+        <w:rPr>
+          <w:i/>
+        </w:rPr>
+        <w:t>receive</w:t>
+      </w:r>
+      <w:proofErr w:type="spellEnd"/>
       <w:r>
         <w:t xml:space="preserve"> Operationen. </w:t>
       </w:r>
@@ -4409,7 +5090,23 @@
       </w:pPr>
       <w:r>
         <w:lastRenderedPageBreak/>
-        <w:t>Message Passing und Shared Memory</w:t>
+        <w:t xml:space="preserve">Message </w:t>
+      </w:r>
+      <w:proofErr w:type="spellStart"/>
+      <w:r>
+        <w:t>Passing</w:t>
+      </w:r>
+      <w:proofErr w:type="spellEnd"/>
+      <w:r>
+        <w:t xml:space="preserve"> und </w:t>
+      </w:r>
+      <w:proofErr w:type="spellStart"/>
+      <w:r>
+        <w:t>Shared</w:t>
+      </w:r>
+      <w:proofErr w:type="spellEnd"/>
+      <w:r>
+        <w:t xml:space="preserve"> Memory</w:t>
       </w:r>
     </w:p>
     <w:p>
@@ -4622,10 +5319,34 @@
     </w:p>
     <w:p>
       <w:r>
-        <w:t xml:space="preserve">Wenn parallele Prozesse Zugriff auf gemeinsame Daten haben können dadruch Inkonsistenzen verursacht werden. Deshalb sind Mechanismen zur Synchronisation erforderlich. </w:t>
-      </w:r>
-      <w:r>
-        <w:t xml:space="preserve">Ein Beispiel ist das Erzeuger/Verbraucher-Problem: Dabei kann ein Buffer N Elemente speichern. Der Erzeuger darf dann nicht in den vollen Puffer speichern, während der Verbraucher nich aus dem leeren Speicehr entfernen darf. </w:t>
+        <w:t xml:space="preserve">Wenn parallele Prozesse Zugriff auf gemeinsame Daten haben können </w:t>
+      </w:r>
+      <w:proofErr w:type="spellStart"/>
+      <w:r>
+        <w:t>dadruch</w:t>
+      </w:r>
+      <w:proofErr w:type="spellEnd"/>
+      <w:r>
+        <w:t xml:space="preserve"> Inkonsistenzen verursacht werden. Deshalb sind Mechanismen zur Synchronisation erforderlich. </w:t>
+      </w:r>
+      <w:r>
+        <w:t xml:space="preserve">Ein Beispiel ist das Erzeuger/Verbraucher-Problem: Dabei kann ein Buffer N Elemente speichern. Der Erzeuger darf dann nicht in den vollen Puffer speichern, während der Verbraucher </w:t>
+      </w:r>
+      <w:proofErr w:type="spellStart"/>
+      <w:r>
+        <w:t>nich</w:t>
+      </w:r>
+      <w:proofErr w:type="spellEnd"/>
+      <w:r>
+        <w:t xml:space="preserve"> aus dem leeren </w:t>
+      </w:r>
+      <w:proofErr w:type="spellStart"/>
+      <w:r>
+        <w:t>Speicehr</w:t>
+      </w:r>
+      <w:proofErr w:type="spellEnd"/>
+      <w:r>
+        <w:t xml:space="preserve"> entfernen darf. </w:t>
       </w:r>
     </w:p>
     <w:p>
@@ -4764,20 +5485,54 @@
     </w:p>
     <w:p>
       <w:r>
-        <w:t xml:space="preserve">Hier wird geprüft, ob der Buffer leer/bzw. voll ist. Das Problem bei dieser Implementierung ist, dass nicht der volle Buffer genutzt werden kann. Dafür wäre eine Implementierung mit counter nötig. </w:t>
+        <w:t xml:space="preserve">Hier wird geprüft, ob der Buffer leer/bzw. voll ist. Das Problem bei dieser Implementierung ist, dass nicht der volle Buffer genutzt werden kann. Dafür wäre eine Implementierung mit </w:t>
+      </w:r>
+      <w:proofErr w:type="spellStart"/>
+      <w:r>
+        <w:t>counter</w:t>
+      </w:r>
+      <w:proofErr w:type="spellEnd"/>
+      <w:r>
+        <w:t xml:space="preserve"> nötig. </w:t>
       </w:r>
     </w:p>
     <w:p>
       <w:pPr>
         <w:pStyle w:val="berschrift3"/>
       </w:pPr>
-      <w:r>
-        <w:t>Race Condition</w:t>
-      </w:r>
-    </w:p>
-    <w:p>
-      <w:r>
-        <w:t xml:space="preserve">Eine Race Condition tritt auf, wenn zwei Prozesse gleichzeitig auf eine Variable zugreifen. Dann kann es zum Fall kommen, dass eine Operation auf die erste warten müsste, dies aber nicht tut, so zu früh ausliest und die andere Operation praktisch überschreibt. </w:t>
+      <w:proofErr w:type="spellStart"/>
+      <w:r>
+        <w:t>Race</w:t>
+      </w:r>
+      <w:proofErr w:type="spellEnd"/>
+      <w:r>
+        <w:t xml:space="preserve"> </w:t>
+      </w:r>
+      <w:proofErr w:type="spellStart"/>
+      <w:r>
+        <w:t>Condition</w:t>
+      </w:r>
+      <w:proofErr w:type="spellEnd"/>
+    </w:p>
+    <w:p>
+      <w:r>
+        <w:t xml:space="preserve">Eine </w:t>
+      </w:r>
+      <w:proofErr w:type="spellStart"/>
+      <w:r>
+        <w:t>Race</w:t>
+      </w:r>
+      <w:proofErr w:type="spellEnd"/>
+      <w:r>
+        <w:t xml:space="preserve"> </w:t>
+      </w:r>
+      <w:proofErr w:type="spellStart"/>
+      <w:r>
+        <w:t>Condition</w:t>
+      </w:r>
+      <w:proofErr w:type="spellEnd"/>
+      <w:r>
+        <w:t xml:space="preserve"> tritt auf, wenn zwei Prozesse gleichzeitig auf eine Variable zugreifen. Dann kann es zum Fall kommen, dass eine Operation auf die erste warten müsste, dies aber nicht tut, so zu früh ausliest und die andere Operation praktisch überschreibt. </w:t>
       </w:r>
       <w:r>
         <w:t xml:space="preserve">Vergleiche dazu auch die Antworten zu den praktischen Serien am Ende. </w:t>
@@ -4787,8 +5542,8 @@
       <w:r>
         <w:drawing>
           <wp:inline distT="0" distB="0" distL="0" distR="0" wp14:anchorId="15788B52" wp14:editId="432E81A1">
-            <wp:extent cx="3133725" cy="1668073"/>
-            <wp:effectExtent l="0" t="0" r="0" b="8890"/>
+            <wp:extent cx="2666227" cy="1419225"/>
+            <wp:effectExtent l="0" t="0" r="1270" b="0"/>
             <wp:docPr id="53" name="Grafik 53"/>
             <wp:cNvGraphicFramePr>
               <a:graphicFrameLocks xmlns:a="http://schemas.openxmlformats.org/drawingml/2006/main" noChangeAspect="1"/>
@@ -4809,7 +5564,7 @@
                   <pic:spPr>
                     <a:xfrm>
                       <a:off x="0" y="0"/>
-                      <a:ext cx="3158325" cy="1681167"/>
+                      <a:ext cx="2689420" cy="1431571"/>
                     </a:xfrm>
                     <a:prstGeom prst="rect">
                       <a:avLst/>
@@ -4823,6 +5578,524 @@
       </w:r>
     </w:p>
     <w:p>
+      <w:pPr>
+        <w:pStyle w:val="berschrift2"/>
+      </w:pPr>
+      <w:r>
+        <w:t>Kritischer Abschnitt</w:t>
+      </w:r>
+    </w:p>
+    <w:p>
+      <w:r>
+        <w:t xml:space="preserve">Ein </w:t>
+      </w:r>
+      <w:r>
+        <w:rPr>
+          <w:b/>
+          <w:u w:val="single"/>
+        </w:rPr>
+        <w:t>kritischer Abschnitt</w:t>
+      </w:r>
+      <w:r>
+        <w:t xml:space="preserve"> ist eine Folge von Anweisungen oder ein Code-Segment mit Zugriff auf gemeinsame Daten. In einem kritischen Abschnitt darf sich höchstens ein Prozess gleichzeitig befinden. </w:t>
+      </w:r>
+      <w:r>
+        <w:br/>
+      </w:r>
+      <w:r>
+        <w:drawing>
+          <wp:inline distT="0" distB="0" distL="0" distR="0" wp14:anchorId="33C3FA08" wp14:editId="34BB74CE">
+            <wp:extent cx="2914650" cy="1232429"/>
+            <wp:effectExtent l="0" t="0" r="0" b="6350"/>
+            <wp:docPr id="54" name="Grafik 54"/>
+            <wp:cNvGraphicFramePr>
+              <a:graphicFrameLocks xmlns:a="http://schemas.openxmlformats.org/drawingml/2006/main" noChangeAspect="1"/>
+            </wp:cNvGraphicFramePr>
+            <a:graphic xmlns:a="http://schemas.openxmlformats.org/drawingml/2006/main">
+              <a:graphicData uri="http://schemas.openxmlformats.org/drawingml/2006/picture">
+                <pic:pic xmlns:pic="http://schemas.openxmlformats.org/drawingml/2006/picture">
+                  <pic:nvPicPr>
+                    <pic:cNvPr id="1" name=""/>
+                    <pic:cNvPicPr/>
+                  </pic:nvPicPr>
+                  <pic:blipFill>
+                    <a:blip r:embed="rId57"/>
+                    <a:stretch>
+                      <a:fillRect/>
+                    </a:stretch>
+                  </pic:blipFill>
+                  <pic:spPr>
+                    <a:xfrm>
+                      <a:off x="0" y="0"/>
+                      <a:ext cx="2925959" cy="1237211"/>
+                    </a:xfrm>
+                    <a:prstGeom prst="rect">
+                      <a:avLst/>
+                    </a:prstGeom>
+                  </pic:spPr>
+                </pic:pic>
+              </a:graphicData>
+            </a:graphic>
+          </wp:inline>
+        </w:drawing>
+      </w:r>
+    </w:p>
+    <w:p>
+      <w:r>
+        <w:lastRenderedPageBreak/>
+        <w:t xml:space="preserve">Die Anforderungen an Lösungsansätze für dieses Problem sind </w:t>
+      </w:r>
+      <w:r>
+        <w:rPr>
+          <w:u w:val="single"/>
+        </w:rPr>
+        <w:t xml:space="preserve">wechselseitiger Ausschluss </w:t>
+      </w:r>
+      <w:r>
+        <w:t xml:space="preserve">(nur ein Prozess gleichzeitig in einem kritischen Abschnitt), </w:t>
+      </w:r>
+      <w:r>
+        <w:rPr>
+          <w:u w:val="single"/>
+        </w:rPr>
+        <w:t xml:space="preserve">Fortschritt </w:t>
+      </w:r>
+      <w:r>
+        <w:t xml:space="preserve">(Ist kein Prozess in einem kritischen Abschnitt darf ein Prozess nicht davon abgehalten werden, in einen kritischen Abschnitt einzutreten) und </w:t>
+      </w:r>
+      <w:r>
+        <w:rPr>
+          <w:u w:val="single"/>
+        </w:rPr>
+        <w:t>begrenztes Warten</w:t>
+      </w:r>
+      <w:r>
+        <w:t xml:space="preserve"> (Die Zeit zwischen Anforderung und Gewährung des Eintretens in einen kritischen Abschnitt muss begrenzt sein). </w:t>
+      </w:r>
+    </w:p>
+    <w:p>
+      <w:pPr>
+        <w:pStyle w:val="berschrift3"/>
+      </w:pPr>
+      <w:r>
+        <w:t>Algorithmen</w:t>
+      </w:r>
+    </w:p>
+    <w:p>
+      <w:r>
+        <w:drawing>
+          <wp:inline distT="0" distB="0" distL="0" distR="0" wp14:anchorId="3EAACBED" wp14:editId="1C33255C">
+            <wp:extent cx="3983211" cy="1524000"/>
+            <wp:effectExtent l="0" t="0" r="0" b="0"/>
+            <wp:docPr id="55" name="Grafik 55"/>
+            <wp:cNvGraphicFramePr>
+              <a:graphicFrameLocks xmlns:a="http://schemas.openxmlformats.org/drawingml/2006/main" noChangeAspect="1"/>
+            </wp:cNvGraphicFramePr>
+            <a:graphic xmlns:a="http://schemas.openxmlformats.org/drawingml/2006/main">
+              <a:graphicData uri="http://schemas.openxmlformats.org/drawingml/2006/picture">
+                <pic:pic xmlns:pic="http://schemas.openxmlformats.org/drawingml/2006/picture">
+                  <pic:nvPicPr>
+                    <pic:cNvPr id="1" name=""/>
+                    <pic:cNvPicPr/>
+                  </pic:nvPicPr>
+                  <pic:blipFill>
+                    <a:blip r:embed="rId58"/>
+                    <a:stretch>
+                      <a:fillRect/>
+                    </a:stretch>
+                  </pic:blipFill>
+                  <pic:spPr>
+                    <a:xfrm>
+                      <a:off x="0" y="0"/>
+                      <a:ext cx="4044181" cy="1547327"/>
+                    </a:xfrm>
+                    <a:prstGeom prst="rect">
+                      <a:avLst/>
+                    </a:prstGeom>
+                  </pic:spPr>
+                </pic:pic>
+              </a:graphicData>
+            </a:graphic>
+          </wp:inline>
+        </w:drawing>
+      </w:r>
+    </w:p>
+    <w:p>
+      <w:r>
+        <w:drawing>
+          <wp:inline distT="0" distB="0" distL="0" distR="0" wp14:anchorId="35DAAB9A" wp14:editId="1EF3E6D6">
+            <wp:extent cx="3946792" cy="1257300"/>
+            <wp:effectExtent l="0" t="0" r="0" b="0"/>
+            <wp:docPr id="56" name="Grafik 56"/>
+            <wp:cNvGraphicFramePr>
+              <a:graphicFrameLocks xmlns:a="http://schemas.openxmlformats.org/drawingml/2006/main" noChangeAspect="1"/>
+            </wp:cNvGraphicFramePr>
+            <a:graphic xmlns:a="http://schemas.openxmlformats.org/drawingml/2006/main">
+              <a:graphicData uri="http://schemas.openxmlformats.org/drawingml/2006/picture">
+                <pic:pic xmlns:pic="http://schemas.openxmlformats.org/drawingml/2006/picture">
+                  <pic:nvPicPr>
+                    <pic:cNvPr id="1" name=""/>
+                    <pic:cNvPicPr/>
+                  </pic:nvPicPr>
+                  <pic:blipFill>
+                    <a:blip r:embed="rId59"/>
+                    <a:stretch>
+                      <a:fillRect/>
+                    </a:stretch>
+                  </pic:blipFill>
+                  <pic:spPr>
+                    <a:xfrm>
+                      <a:off x="0" y="0"/>
+                      <a:ext cx="3975673" cy="1266500"/>
+                    </a:xfrm>
+                    <a:prstGeom prst="rect">
+                      <a:avLst/>
+                    </a:prstGeom>
+                  </pic:spPr>
+                </pic:pic>
+              </a:graphicData>
+            </a:graphic>
+          </wp:inline>
+        </w:drawing>
+      </w:r>
+    </w:p>
+    <w:p>
+      <w:r>
+        <w:drawing>
+          <wp:inline distT="0" distB="0" distL="0" distR="0" wp14:anchorId="7FA5E093" wp14:editId="40C7B003">
+            <wp:extent cx="3924872" cy="1762125"/>
+            <wp:effectExtent l="0" t="0" r="0" b="0"/>
+            <wp:docPr id="57" name="Grafik 57"/>
+            <wp:cNvGraphicFramePr>
+              <a:graphicFrameLocks xmlns:a="http://schemas.openxmlformats.org/drawingml/2006/main" noChangeAspect="1"/>
+            </wp:cNvGraphicFramePr>
+            <a:graphic xmlns:a="http://schemas.openxmlformats.org/drawingml/2006/main">
+              <a:graphicData uri="http://schemas.openxmlformats.org/drawingml/2006/picture">
+                <pic:pic xmlns:pic="http://schemas.openxmlformats.org/drawingml/2006/picture">
+                  <pic:nvPicPr>
+                    <pic:cNvPr id="1" name=""/>
+                    <pic:cNvPicPr/>
+                  </pic:nvPicPr>
+                  <pic:blipFill>
+                    <a:blip r:embed="rId60"/>
+                    <a:stretch>
+                      <a:fillRect/>
+                    </a:stretch>
+                  </pic:blipFill>
+                  <pic:spPr>
+                    <a:xfrm>
+                      <a:off x="0" y="0"/>
+                      <a:ext cx="3955309" cy="1775790"/>
+                    </a:xfrm>
+                    <a:prstGeom prst="rect">
+                      <a:avLst/>
+                    </a:prstGeom>
+                  </pic:spPr>
+                </pic:pic>
+              </a:graphicData>
+            </a:graphic>
+          </wp:inline>
+        </w:drawing>
+      </w:r>
+    </w:p>
+    <w:p>
+      <w:pPr>
+        <w:pStyle w:val="berschrift4"/>
+      </w:pPr>
+      <w:proofErr w:type="spellStart"/>
+      <w:r>
+        <w:t>Bakery</w:t>
+      </w:r>
+      <w:proofErr w:type="spellEnd"/>
+      <w:r>
+        <w:t xml:space="preserve"> Algorithmus</w:t>
+      </w:r>
+    </w:p>
+    <w:p>
+      <w:r>
+        <w:t xml:space="preserve">Vor dem Eintreten in einen kritischen Abschnitt erhält ein Prozess eine Nummer (aufsteigende Nummerierung). Der Prozess mit der kleinsten Nummer tritt dann in kritischen Abschnitt ein. Kommt es zu Nummerngleichheit gibt die Prozess ID den Ausschlag. </w:t>
+      </w:r>
+      <w:r>
+        <w:br/>
+      </w:r>
+      <w:r>
+        <w:drawing>
+          <wp:inline distT="0" distB="0" distL="0" distR="0" wp14:anchorId="48DA152A" wp14:editId="5708B947">
+            <wp:extent cx="4171950" cy="1870296"/>
+            <wp:effectExtent l="0" t="0" r="0" b="0"/>
+            <wp:docPr id="58" name="Grafik 58"/>
+            <wp:cNvGraphicFramePr>
+              <a:graphicFrameLocks xmlns:a="http://schemas.openxmlformats.org/drawingml/2006/main" noChangeAspect="1"/>
+            </wp:cNvGraphicFramePr>
+            <a:graphic xmlns:a="http://schemas.openxmlformats.org/drawingml/2006/main">
+              <a:graphicData uri="http://schemas.openxmlformats.org/drawingml/2006/picture">
+                <pic:pic xmlns:pic="http://schemas.openxmlformats.org/drawingml/2006/picture">
+                  <pic:nvPicPr>
+                    <pic:cNvPr id="1" name=""/>
+                    <pic:cNvPicPr/>
+                  </pic:nvPicPr>
+                  <pic:blipFill>
+                    <a:blip r:embed="rId61"/>
+                    <a:stretch>
+                      <a:fillRect/>
+                    </a:stretch>
+                  </pic:blipFill>
+                  <pic:spPr>
+                    <a:xfrm>
+                      <a:off x="0" y="0"/>
+                      <a:ext cx="4204046" cy="1884685"/>
+                    </a:xfrm>
+                    <a:prstGeom prst="rect">
+                      <a:avLst/>
+                    </a:prstGeom>
+                  </pic:spPr>
+                </pic:pic>
+              </a:graphicData>
+            </a:graphic>
+          </wp:inline>
+        </w:drawing>
+      </w:r>
+    </w:p>
+    <w:p>
+      <w:pPr>
+        <w:pStyle w:val="berschrift3"/>
+      </w:pPr>
+      <w:r>
+        <w:lastRenderedPageBreak/>
+        <w:t>Synchronisations-Hardware</w:t>
+      </w:r>
+    </w:p>
+    <w:p>
+      <w:pPr>
+        <w:pStyle w:val="berschrift4"/>
+      </w:pPr>
+      <w:r>
+        <w:t xml:space="preserve">Test </w:t>
+      </w:r>
+      <w:proofErr w:type="spellStart"/>
+      <w:r>
+        <w:t>and</w:t>
+      </w:r>
+      <w:proofErr w:type="spellEnd"/>
+      <w:r>
+        <w:t xml:space="preserve"> Set</w:t>
+      </w:r>
+    </w:p>
+    <w:p>
+      <w:r>
+        <w:drawing>
+          <wp:inline distT="0" distB="0" distL="0" distR="0" wp14:anchorId="66F2AF94" wp14:editId="6511BC95">
+            <wp:extent cx="3312204" cy="1504950"/>
+            <wp:effectExtent l="0" t="0" r="2540" b="0"/>
+            <wp:docPr id="59" name="Grafik 59"/>
+            <wp:cNvGraphicFramePr>
+              <a:graphicFrameLocks xmlns:a="http://schemas.openxmlformats.org/drawingml/2006/main" noChangeAspect="1"/>
+            </wp:cNvGraphicFramePr>
+            <a:graphic xmlns:a="http://schemas.openxmlformats.org/drawingml/2006/main">
+              <a:graphicData uri="http://schemas.openxmlformats.org/drawingml/2006/picture">
+                <pic:pic xmlns:pic="http://schemas.openxmlformats.org/drawingml/2006/picture">
+                  <pic:nvPicPr>
+                    <pic:cNvPr id="1" name=""/>
+                    <pic:cNvPicPr/>
+                  </pic:nvPicPr>
+                  <pic:blipFill>
+                    <a:blip r:embed="rId62"/>
+                    <a:stretch>
+                      <a:fillRect/>
+                    </a:stretch>
+                  </pic:blipFill>
+                  <pic:spPr>
+                    <a:xfrm>
+                      <a:off x="0" y="0"/>
+                      <a:ext cx="3318414" cy="1507772"/>
+                    </a:xfrm>
+                    <a:prstGeom prst="rect">
+                      <a:avLst/>
+                    </a:prstGeom>
+                  </pic:spPr>
+                </pic:pic>
+              </a:graphicData>
+            </a:graphic>
+          </wp:inline>
+        </w:drawing>
+      </w:r>
+    </w:p>
+    <w:p>
+      <w:pPr>
+        <w:pStyle w:val="berschrift4"/>
+      </w:pPr>
+      <w:proofErr w:type="spellStart"/>
+      <w:r>
+        <w:t>Compare</w:t>
+      </w:r>
+      <w:proofErr w:type="spellEnd"/>
+      <w:r>
+        <w:t xml:space="preserve"> </w:t>
+      </w:r>
+      <w:proofErr w:type="spellStart"/>
+      <w:r>
+        <w:t>and</w:t>
+      </w:r>
+      <w:proofErr w:type="spellEnd"/>
+      <w:r>
+        <w:t xml:space="preserve"> Swap</w:t>
+      </w:r>
+    </w:p>
+    <w:p>
+      <w:r>
+        <w:drawing>
+          <wp:inline distT="0" distB="0" distL="0" distR="0" wp14:anchorId="6FD022C0" wp14:editId="1FFF59CE">
+            <wp:extent cx="3830344" cy="1600200"/>
+            <wp:effectExtent l="0" t="0" r="0" b="0"/>
+            <wp:docPr id="60" name="Grafik 60"/>
+            <wp:cNvGraphicFramePr>
+              <a:graphicFrameLocks xmlns:a="http://schemas.openxmlformats.org/drawingml/2006/main" noChangeAspect="1"/>
+            </wp:cNvGraphicFramePr>
+            <a:graphic xmlns:a="http://schemas.openxmlformats.org/drawingml/2006/main">
+              <a:graphicData uri="http://schemas.openxmlformats.org/drawingml/2006/picture">
+                <pic:pic xmlns:pic="http://schemas.openxmlformats.org/drawingml/2006/picture">
+                  <pic:nvPicPr>
+                    <pic:cNvPr id="1" name=""/>
+                    <pic:cNvPicPr/>
+                  </pic:nvPicPr>
+                  <pic:blipFill>
+                    <a:blip r:embed="rId63"/>
+                    <a:stretch>
+                      <a:fillRect/>
+                    </a:stretch>
+                  </pic:blipFill>
+                  <pic:spPr>
+                    <a:xfrm>
+                      <a:off x="0" y="0"/>
+                      <a:ext cx="3853749" cy="1609978"/>
+                    </a:xfrm>
+                    <a:prstGeom prst="rect">
+                      <a:avLst/>
+                    </a:prstGeom>
+                  </pic:spPr>
+                </pic:pic>
+              </a:graphicData>
+            </a:graphic>
+          </wp:inline>
+        </w:drawing>
+      </w:r>
+    </w:p>
+    <w:p>
+      <w:pPr>
+        <w:pStyle w:val="berschrift4"/>
+      </w:pPr>
+      <w:r>
+        <w:t>Lösung mit Synchronisations-Hardware</w:t>
+      </w:r>
+    </w:p>
+    <w:p>
+      <w:r>
+        <w:drawing>
+          <wp:inline distT="0" distB="0" distL="0" distR="0" wp14:anchorId="70FAD214" wp14:editId="45EAAB7B">
+            <wp:extent cx="3701950" cy="1838325"/>
+            <wp:effectExtent l="0" t="0" r="0" b="0"/>
+            <wp:docPr id="61" name="Grafik 61"/>
+            <wp:cNvGraphicFramePr>
+              <a:graphicFrameLocks xmlns:a="http://schemas.openxmlformats.org/drawingml/2006/main" noChangeAspect="1"/>
+            </wp:cNvGraphicFramePr>
+            <a:graphic xmlns:a="http://schemas.openxmlformats.org/drawingml/2006/main">
+              <a:graphicData uri="http://schemas.openxmlformats.org/drawingml/2006/picture">
+                <pic:pic xmlns:pic="http://schemas.openxmlformats.org/drawingml/2006/picture">
+                  <pic:nvPicPr>
+                    <pic:cNvPr id="1" name=""/>
+                    <pic:cNvPicPr/>
+                  </pic:nvPicPr>
+                  <pic:blipFill>
+                    <a:blip r:embed="rId64"/>
+                    <a:stretch>
+                      <a:fillRect/>
+                    </a:stretch>
+                  </pic:blipFill>
+                  <pic:spPr>
+                    <a:xfrm>
+                      <a:off x="0" y="0"/>
+                      <a:ext cx="3708535" cy="1841595"/>
+                    </a:xfrm>
+                    <a:prstGeom prst="rect">
+                      <a:avLst/>
+                    </a:prstGeom>
+                  </pic:spPr>
+                </pic:pic>
+              </a:graphicData>
+            </a:graphic>
+          </wp:inline>
+        </w:drawing>
+      </w:r>
+    </w:p>
+    <w:p>
+      <w:pPr>
+        <w:pStyle w:val="berschrift2"/>
+      </w:pPr>
+      <w:r>
+        <w:t>Semaphore</w:t>
+      </w:r>
+    </w:p>
+    <w:p>
+      <w:r>
+        <w:t xml:space="preserve">Eine </w:t>
+      </w:r>
+      <w:r>
+        <w:rPr>
+          <w:b/>
+          <w:u w:val="single"/>
+        </w:rPr>
+        <w:t>Semaphore</w:t>
+      </w:r>
+      <w:r>
+        <w:t xml:space="preserve"> ist eine geschützte Variable s, auf der nur die atomaren Operationen </w:t>
+      </w:r>
+      <w:proofErr w:type="spellStart"/>
+      <w:r>
+        <w:rPr>
+          <w:i/>
+        </w:rPr>
+        <w:t>wait</w:t>
+      </w:r>
+      <w:proofErr w:type="spellEnd"/>
+      <w:r>
+        <w:rPr>
+          <w:i/>
+        </w:rPr>
+        <w:t>(s)</w:t>
+      </w:r>
+      <w:r>
+        <w:t xml:space="preserve"> und </w:t>
+      </w:r>
+      <w:proofErr w:type="spellStart"/>
+      <w:r>
+        <w:rPr>
+          <w:i/>
+        </w:rPr>
+        <w:t>signal</w:t>
+      </w:r>
+      <w:proofErr w:type="spellEnd"/>
+      <w:r>
+        <w:rPr>
+          <w:i/>
+        </w:rPr>
+        <w:t>(s)</w:t>
+      </w:r>
+      <w:r>
+        <w:t xml:space="preserve"> ausgeführt werden können. </w:t>
+      </w:r>
+      <w:r>
+        <w:t xml:space="preserve">Sie kann Werte grösser 0 (frei) und kleiner gleich 0 (belegt) annehmen. </w:t>
+      </w:r>
+    </w:p>
+    <w:p>
+      <w:r>
+        <w:t xml:space="preserve">Eine binäre Semaphore kann nur die Werte 0 und 1 annehmen, wobei sie auf 1 initialisiert wird. </w:t>
+      </w:r>
+    </w:p>
+    <w:p>
+      <w:r>
+        <w:t xml:space="preserve">Eine zählende Semaphore kommt bei mehreren Instanzen einer verfügbaren Ressource zum Einsatz. Typischerweise wird sie dabei auf die Anzahl der verfügbaren Ressourcen initialisiert. </w:t>
+      </w:r>
       <w:bookmarkStart w:id="0" w:name="_GoBack"/>
       <w:bookmarkEnd w:id="0"/>
     </w:p>

</xml_diff>

<commit_message>
finished summary chapter 5
</commit_message>
<xml_diff>
--- a/Operating Systems/Zusammenfassung Betriebssysteme FS 17.docx
+++ b/Operating Systems/Zusammenfassung Betriebssysteme FS 17.docx
@@ -2302,7 +2302,15 @@
         <w:t xml:space="preserve">Virtuelle Maschinen abstrahieren die Hardware eines Computers und erzeugen so die Illusion, dass der Umgebung ein eigener Computer zur Verfügung hat. </w:t>
       </w:r>
       <w:r>
-        <w:t xml:space="preserve">Durch virtuellen Speicher, CPU-Scheduling, </w:t>
+        <w:t>Durch virtuellen Speicher, CPU-</w:t>
+      </w:r>
+      <w:proofErr w:type="spellStart"/>
+      <w:r>
+        <w:t>Scheduling</w:t>
+      </w:r>
+      <w:proofErr w:type="spellEnd"/>
+      <w:r>
+        <w:t xml:space="preserve">, </w:t>
       </w:r>
       <w:proofErr w:type="spellStart"/>
       <w:r>
@@ -3402,6 +3410,10 @@
     </w:p>
     <w:p>
       <w:r>
+        <w:rPr>
+          <w:noProof/>
+          <w:lang w:eastAsia="de-CH"/>
+        </w:rPr>
         <w:drawing>
           <wp:inline distT="0" distB="0" distL="0" distR="0" wp14:anchorId="0A88E6A6" wp14:editId="56933191">
             <wp:extent cx="1146175" cy="1352550"/>
@@ -3464,6 +3476,10 @@
         <w:br/>
       </w:r>
       <w:r>
+        <w:rPr>
+          <w:noProof/>
+          <w:lang w:eastAsia="de-CH"/>
+        </w:rPr>
         <w:drawing>
           <wp:inline distT="0" distB="0" distL="0" distR="0" wp14:anchorId="618DA251" wp14:editId="7A71AA63">
             <wp:extent cx="1220319" cy="1143000"/>
@@ -3532,6 +3548,10 @@
     </w:p>
     <w:p>
       <w:r>
+        <w:rPr>
+          <w:noProof/>
+          <w:lang w:eastAsia="de-CH"/>
+        </w:rPr>
         <w:drawing>
           <wp:inline distT="0" distB="0" distL="0" distR="0" wp14:anchorId="09D8576F" wp14:editId="44AA3347">
             <wp:extent cx="1220925" cy="1133475"/>
@@ -3605,6 +3625,10 @@
     </w:p>
     <w:p>
       <w:r>
+        <w:rPr>
+          <w:noProof/>
+          <w:lang w:eastAsia="de-CH"/>
+        </w:rPr>
         <w:drawing>
           <wp:inline distT="0" distB="0" distL="0" distR="0" wp14:anchorId="65687A49" wp14:editId="427E5F77">
             <wp:extent cx="1200150" cy="1761167"/>
@@ -3742,23 +3766,17 @@
     <w:p>
       <w:pPr>
         <w:pStyle w:val="berschrift4"/>
-        <w:rPr>
-          <w:lang w:val="en-GB"/>
-        </w:rPr>
-      </w:pPr>
-      <w:proofErr w:type="spellStart"/>
-      <w:r>
-        <w:rPr>
-          <w:lang w:val="en-GB"/>
-        </w:rPr>
-        <w:t>Probleme</w:t>
-      </w:r>
-      <w:proofErr w:type="spellEnd"/>
-      <w:r>
-        <w:rPr>
-          <w:lang w:val="en-GB"/>
-        </w:rPr>
-        <w:t xml:space="preserve"> von Multi-Threaded Code</w:t>
+      </w:pPr>
+      <w:r>
+        <w:t>Probleme von Multi-</w:t>
+      </w:r>
+      <w:proofErr w:type="spellStart"/>
+      <w:r>
+        <w:t>Threaded</w:t>
+      </w:r>
+      <w:proofErr w:type="spellEnd"/>
+      <w:r>
+        <w:t xml:space="preserve"> Code</w:t>
       </w:r>
     </w:p>
     <w:p>
@@ -3919,6 +3937,10 @@
     </w:p>
     <w:p>
       <w:r>
+        <w:rPr>
+          <w:noProof/>
+          <w:lang w:eastAsia="de-CH"/>
+        </w:rPr>
         <w:drawing>
           <wp:inline distT="0" distB="0" distL="0" distR="0" wp14:anchorId="1BFDD018" wp14:editId="4A5C7DDC">
             <wp:extent cx="4253858" cy="1762125"/>
@@ -3976,6 +3998,10 @@
     </w:p>
     <w:p>
       <w:r>
+        <w:rPr>
+          <w:noProof/>
+          <w:lang w:eastAsia="de-CH"/>
+        </w:rPr>
         <w:drawing>
           <wp:inline distT="0" distB="0" distL="0" distR="0" wp14:anchorId="50617154" wp14:editId="32B45839">
             <wp:extent cx="3655250" cy="2038350"/>
@@ -4029,6 +4055,10 @@
         <w:br/>
       </w:r>
       <w:r>
+        <w:rPr>
+          <w:noProof/>
+          <w:lang w:eastAsia="de-CH"/>
+        </w:rPr>
         <w:drawing>
           <wp:inline distT="0" distB="0" distL="0" distR="0" wp14:anchorId="4131DBF2" wp14:editId="4E0588A4">
             <wp:extent cx="3421936" cy="923757"/>
@@ -4066,6 +4096,10 @@
         </w:drawing>
       </w:r>
       <w:r>
+        <w:rPr>
+          <w:noProof/>
+          <w:lang w:eastAsia="de-CH"/>
+        </w:rPr>
         <w:drawing>
           <wp:inline distT="0" distB="0" distL="0" distR="0" wp14:anchorId="5A60783D" wp14:editId="079B6329">
             <wp:extent cx="2171905" cy="1200150"/>
@@ -4135,6 +4169,10 @@
         <w:t xml:space="preserve"> sein. </w:t>
       </w:r>
       <w:r>
+        <w:rPr>
+          <w:noProof/>
+          <w:lang w:eastAsia="de-CH"/>
+        </w:rPr>
         <w:drawing>
           <wp:inline distT="0" distB="0" distL="0" distR="0" wp14:anchorId="78F68967" wp14:editId="1AC142CD">
             <wp:extent cx="2619375" cy="1721419"/>
@@ -4234,6 +4272,10 @@
     </w:p>
     <w:p>
       <w:r>
+        <w:rPr>
+          <w:noProof/>
+          <w:lang w:eastAsia="de-CH"/>
+        </w:rPr>
         <w:drawing>
           <wp:inline distT="0" distB="0" distL="0" distR="0" wp14:anchorId="378A553C" wp14:editId="56E13E04">
             <wp:extent cx="3143250" cy="1937506"/>
@@ -4292,6 +4334,10 @@
     </w:p>
     <w:p>
       <w:r>
+        <w:rPr>
+          <w:noProof/>
+          <w:lang w:eastAsia="de-CH"/>
+        </w:rPr>
         <w:drawing>
           <wp:inline distT="0" distB="0" distL="0" distR="0" wp14:anchorId="11A037A9" wp14:editId="09284E07">
             <wp:extent cx="3819525" cy="966670"/>
@@ -4353,6 +4399,10 @@
         <w:jc w:val="both"/>
       </w:pPr>
       <w:r>
+        <w:rPr>
+          <w:noProof/>
+          <w:lang w:eastAsia="de-CH"/>
+        </w:rPr>
         <w:lastRenderedPageBreak/>
         <w:drawing>
           <wp:inline distT="0" distB="0" distL="0" distR="0" wp14:anchorId="695E0C12" wp14:editId="580205C0">
@@ -4526,6 +4576,10 @@
     </w:p>
     <w:p>
       <w:r>
+        <w:rPr>
+          <w:noProof/>
+          <w:lang w:eastAsia="de-CH"/>
+        </w:rPr>
         <w:drawing>
           <wp:inline distT="0" distB="0" distL="0" distR="0" wp14:anchorId="1516DCD0" wp14:editId="09425AD9">
             <wp:extent cx="4991100" cy="1438683"/>
@@ -4602,6 +4656,10 @@
     </w:p>
     <w:p>
       <w:r>
+        <w:rPr>
+          <w:noProof/>
+          <w:lang w:eastAsia="de-CH"/>
+        </w:rPr>
         <w:drawing>
           <wp:inline distT="0" distB="0" distL="0" distR="0" wp14:anchorId="1A6687E0" wp14:editId="7BD4AE9D">
             <wp:extent cx="3006068" cy="1047750"/>
@@ -4672,6 +4730,10 @@
     </w:p>
     <w:p>
       <w:r>
+        <w:rPr>
+          <w:noProof/>
+          <w:lang w:eastAsia="de-CH"/>
+        </w:rPr>
         <w:drawing>
           <wp:inline distT="0" distB="0" distL="0" distR="0" wp14:anchorId="12CB0292" wp14:editId="475C255F">
             <wp:extent cx="5760720" cy="1108710"/>
@@ -4896,6 +4958,10 @@
     </w:p>
     <w:p>
       <w:r>
+        <w:rPr>
+          <w:noProof/>
+          <w:lang w:eastAsia="de-CH"/>
+        </w:rPr>
         <w:drawing>
           <wp:inline distT="0" distB="0" distL="0" distR="0" wp14:anchorId="1D4B7B64" wp14:editId="69B30859">
             <wp:extent cx="4105087" cy="1533525"/>
@@ -4951,6 +5017,10 @@
     </w:p>
     <w:p>
       <w:r>
+        <w:rPr>
+          <w:noProof/>
+          <w:lang w:eastAsia="de-CH"/>
+        </w:rPr>
         <w:drawing>
           <wp:inline distT="0" distB="0" distL="0" distR="0" wp14:anchorId="6FCE9B22" wp14:editId="5A753341">
             <wp:extent cx="5760720" cy="2489200"/>
@@ -5111,6 +5181,10 @@
     </w:p>
     <w:p>
       <w:r>
+        <w:rPr>
+          <w:noProof/>
+          <w:lang w:eastAsia="de-CH"/>
+        </w:rPr>
         <w:drawing>
           <wp:inline distT="0" distB="0" distL="0" distR="0" wp14:anchorId="7D2CD1FB" wp14:editId="07D13B22">
             <wp:extent cx="3867150" cy="1612166"/>
@@ -5163,6 +5237,10 @@
     </w:p>
     <w:p>
       <w:r>
+        <w:rPr>
+          <w:noProof/>
+          <w:lang w:eastAsia="de-CH"/>
+        </w:rPr>
         <w:drawing>
           <wp:inline distT="0" distB="0" distL="0" distR="0" wp14:anchorId="0981DEFA" wp14:editId="7F15ED9D">
             <wp:extent cx="1027051" cy="495300"/>
@@ -5215,6 +5293,10 @@
     </w:p>
     <w:p>
       <w:r>
+        <w:rPr>
+          <w:noProof/>
+          <w:lang w:eastAsia="de-CH"/>
+        </w:rPr>
         <w:drawing>
           <wp:inline distT="0" distB="0" distL="0" distR="0" wp14:anchorId="76E828F7" wp14:editId="5D2B15A6">
             <wp:extent cx="1684421" cy="571500"/>
@@ -5272,6 +5354,10 @@
     </w:p>
     <w:p>
       <w:r>
+        <w:rPr>
+          <w:noProof/>
+          <w:lang w:eastAsia="de-CH"/>
+        </w:rPr>
         <w:drawing>
           <wp:inline distT="0" distB="0" distL="0" distR="0" wp14:anchorId="5564CE8B" wp14:editId="233FC811">
             <wp:extent cx="2733675" cy="501331"/>
@@ -5351,6 +5437,10 @@
     </w:p>
     <w:p>
       <w:r>
+        <w:rPr>
+          <w:noProof/>
+          <w:lang w:eastAsia="de-CH"/>
+        </w:rPr>
         <w:drawing>
           <wp:inline distT="0" distB="0" distL="0" distR="0" wp14:anchorId="2E424C63" wp14:editId="094ACE11">
             <wp:extent cx="3028950" cy="523188"/>
@@ -5399,6 +5489,10 @@
     </w:p>
     <w:p>
       <w:r>
+        <w:rPr>
+          <w:noProof/>
+          <w:lang w:eastAsia="de-CH"/>
+        </w:rPr>
         <w:drawing>
           <wp:inline distT="0" distB="0" distL="0" distR="0" wp14:anchorId="2720727B" wp14:editId="77264B5B">
             <wp:extent cx="3668649" cy="1238250"/>
@@ -5446,6 +5540,10 @@
     </w:p>
     <w:p>
       <w:r>
+        <w:rPr>
+          <w:noProof/>
+          <w:lang w:eastAsia="de-CH"/>
+        </w:rPr>
         <w:drawing>
           <wp:inline distT="0" distB="0" distL="0" distR="0" wp14:anchorId="510192B5" wp14:editId="3DA5CCB2">
             <wp:extent cx="4953000" cy="2000418"/>
@@ -5540,6 +5638,10 @@
     </w:p>
     <w:p>
       <w:r>
+        <w:rPr>
+          <w:noProof/>
+          <w:lang w:eastAsia="de-CH"/>
+        </w:rPr>
         <w:drawing>
           <wp:inline distT="0" distB="0" distL="0" distR="0" wp14:anchorId="15788B52" wp14:editId="432E81A1">
             <wp:extent cx="2666227" cy="1419225"/>
@@ -5603,6 +5705,10 @@
         <w:br/>
       </w:r>
       <w:r>
+        <w:rPr>
+          <w:noProof/>
+          <w:lang w:eastAsia="de-CH"/>
+        </w:rPr>
         <w:drawing>
           <wp:inline distT="0" distB="0" distL="0" distR="0" wp14:anchorId="33C3FA08" wp14:editId="34BB74CE">
             <wp:extent cx="2914650" cy="1232429"/>
@@ -5683,6 +5789,10 @@
     </w:p>
     <w:p>
       <w:r>
+        <w:rPr>
+          <w:noProof/>
+          <w:lang w:eastAsia="de-CH"/>
+        </w:rPr>
         <w:drawing>
           <wp:inline distT="0" distB="0" distL="0" distR="0" wp14:anchorId="3EAACBED" wp14:editId="1C33255C">
             <wp:extent cx="3983211" cy="1524000"/>
@@ -5722,6 +5832,10 @@
     </w:p>
     <w:p>
       <w:r>
+        <w:rPr>
+          <w:noProof/>
+          <w:lang w:eastAsia="de-CH"/>
+        </w:rPr>
         <w:drawing>
           <wp:inline distT="0" distB="0" distL="0" distR="0" wp14:anchorId="35DAAB9A" wp14:editId="1EF3E6D6">
             <wp:extent cx="3946792" cy="1257300"/>
@@ -5761,6 +5875,10 @@
     </w:p>
     <w:p>
       <w:r>
+        <w:rPr>
+          <w:noProof/>
+          <w:lang w:eastAsia="de-CH"/>
+        </w:rPr>
         <w:drawing>
           <wp:inline distT="0" distB="0" distL="0" distR="0" wp14:anchorId="7FA5E093" wp14:editId="40C7B003">
             <wp:extent cx="3924872" cy="1762125"/>
@@ -5819,6 +5937,10 @@
         <w:br/>
       </w:r>
       <w:r>
+        <w:rPr>
+          <w:noProof/>
+          <w:lang w:eastAsia="de-CH"/>
+        </w:rPr>
         <w:drawing>
           <wp:inline distT="0" distB="0" distL="0" distR="0" wp14:anchorId="48DA152A" wp14:editId="5708B947">
             <wp:extent cx="4171950" cy="1870296"/>
@@ -5883,6 +6005,10 @@
     </w:p>
     <w:p>
       <w:r>
+        <w:rPr>
+          <w:noProof/>
+          <w:lang w:eastAsia="de-CH"/>
+        </w:rPr>
         <w:drawing>
           <wp:inline distT="0" distB="0" distL="0" distR="0" wp14:anchorId="66F2AF94" wp14:editId="6511BC95">
             <wp:extent cx="3312204" cy="1504950"/>
@@ -5943,6 +6069,10 @@
     </w:p>
     <w:p>
       <w:r>
+        <w:rPr>
+          <w:noProof/>
+          <w:lang w:eastAsia="de-CH"/>
+        </w:rPr>
         <w:drawing>
           <wp:inline distT="0" distB="0" distL="0" distR="0" wp14:anchorId="6FD022C0" wp14:editId="1FFF59CE">
             <wp:extent cx="3830344" cy="1600200"/>
@@ -5990,6 +6120,10 @@
     </w:p>
     <w:p>
       <w:r>
+        <w:rPr>
+          <w:noProof/>
+          <w:lang w:eastAsia="de-CH"/>
+        </w:rPr>
         <w:drawing>
           <wp:inline distT="0" distB="0" distL="0" distR="0" wp14:anchorId="70FAD214" wp14:editId="45EAAB7B">
             <wp:extent cx="3701950" cy="1838325"/>
@@ -6095,6 +6229,839 @@
     <w:p>
       <w:r>
         <w:t xml:space="preserve">Eine zählende Semaphore kommt bei mehreren Instanzen einer verfügbaren Ressource zum Einsatz. Typischerweise wird sie dabei auf die Anzahl der verfügbaren Ressourcen initialisiert. </w:t>
+      </w:r>
+    </w:p>
+    <w:p>
+      <w:pPr>
+        <w:pStyle w:val="berschrift3"/>
+      </w:pPr>
+      <w:proofErr w:type="spellStart"/>
+      <w:r>
+        <w:lastRenderedPageBreak/>
+        <w:t>Semaphoreoperationen</w:t>
+      </w:r>
+      <w:proofErr w:type="spellEnd"/>
+    </w:p>
+    <w:p>
+      <w:r>
+        <w:drawing>
+          <wp:inline distT="0" distB="0" distL="0" distR="0" wp14:anchorId="183B150B" wp14:editId="032F35D9">
+            <wp:extent cx="4637070" cy="1919334"/>
+            <wp:effectExtent l="0" t="0" r="0" b="5080"/>
+            <wp:docPr id="39" name="Grafik 39"/>
+            <wp:cNvGraphicFramePr>
+              <a:graphicFrameLocks xmlns:a="http://schemas.openxmlformats.org/drawingml/2006/main" noChangeAspect="1"/>
+            </wp:cNvGraphicFramePr>
+            <a:graphic xmlns:a="http://schemas.openxmlformats.org/drawingml/2006/main">
+              <a:graphicData uri="http://schemas.openxmlformats.org/drawingml/2006/picture">
+                <pic:pic xmlns:pic="http://schemas.openxmlformats.org/drawingml/2006/picture">
+                  <pic:nvPicPr>
+                    <pic:cNvPr id="1" name=""/>
+                    <pic:cNvPicPr/>
+                  </pic:nvPicPr>
+                  <pic:blipFill>
+                    <a:blip r:embed="rId65"/>
+                    <a:stretch>
+                      <a:fillRect/>
+                    </a:stretch>
+                  </pic:blipFill>
+                  <pic:spPr>
+                    <a:xfrm>
+                      <a:off x="0" y="0"/>
+                      <a:ext cx="4653325" cy="1926062"/>
+                    </a:xfrm>
+                    <a:prstGeom prst="rect">
+                      <a:avLst/>
+                    </a:prstGeom>
+                  </pic:spPr>
+                </pic:pic>
+              </a:graphicData>
+            </a:graphic>
+          </wp:inline>
+        </w:drawing>
+      </w:r>
+    </w:p>
+    <w:p>
+      <w:pPr>
+        <w:pStyle w:val="berschrift3"/>
+      </w:pPr>
+      <w:r>
+        <w:t>Synchronisation mit Semaphoren</w:t>
+      </w:r>
+    </w:p>
+    <w:p>
+      <w:r>
+        <w:t>Wir haben nun ein Code Segment B von Prozess j und das soll auf jeden Fall nach Code-Segment A von Prozess i ausgeführt werden. Nun können</w:t>
+      </w:r>
+      <w:r>
+        <w:t xml:space="preserve"> wir eine Semaphore mit </w:t>
+      </w:r>
+      <w:proofErr w:type="spellStart"/>
+      <w:r>
+        <w:t>wait</w:t>
+      </w:r>
+      <w:proofErr w:type="spellEnd"/>
+      <w:r>
+        <w:t xml:space="preserve"> vor B setzten und diese Semaphore erst dann freigeben, wenn A abgearbeitet ist. </w:t>
+      </w:r>
+    </w:p>
+    <w:p>
+      <w:r>
+        <w:drawing>
+          <wp:inline distT="0" distB="0" distL="0" distR="0" wp14:anchorId="4E020698" wp14:editId="7C551CCD">
+            <wp:extent cx="2100404" cy="1032985"/>
+            <wp:effectExtent l="0" t="0" r="0" b="0"/>
+            <wp:docPr id="62" name="Grafik 62"/>
+            <wp:cNvGraphicFramePr>
+              <a:graphicFrameLocks xmlns:a="http://schemas.openxmlformats.org/drawingml/2006/main" noChangeAspect="1"/>
+            </wp:cNvGraphicFramePr>
+            <a:graphic xmlns:a="http://schemas.openxmlformats.org/drawingml/2006/main">
+              <a:graphicData uri="http://schemas.openxmlformats.org/drawingml/2006/picture">
+                <pic:pic xmlns:pic="http://schemas.openxmlformats.org/drawingml/2006/picture">
+                  <pic:nvPicPr>
+                    <pic:cNvPr id="1" name=""/>
+                    <pic:cNvPicPr/>
+                  </pic:nvPicPr>
+                  <pic:blipFill>
+                    <a:blip r:embed="rId66"/>
+                    <a:stretch>
+                      <a:fillRect/>
+                    </a:stretch>
+                  </pic:blipFill>
+                  <pic:spPr>
+                    <a:xfrm>
+                      <a:off x="0" y="0"/>
+                      <a:ext cx="2111938" cy="1038658"/>
+                    </a:xfrm>
+                    <a:prstGeom prst="rect">
+                      <a:avLst/>
+                    </a:prstGeom>
+                  </pic:spPr>
+                </pic:pic>
+              </a:graphicData>
+            </a:graphic>
+          </wp:inline>
+        </w:drawing>
+      </w:r>
+    </w:p>
+    <w:p>
+      <w:pPr>
+        <w:pStyle w:val="berschrift3"/>
+      </w:pPr>
+      <w:r>
+        <w:t>Implementierung von Semaphoren</w:t>
+      </w:r>
+    </w:p>
+    <w:p>
+      <w:r>
+        <w:drawing>
+          <wp:inline distT="0" distB="0" distL="0" distR="0" wp14:anchorId="37998757" wp14:editId="04A3FAA2">
+            <wp:extent cx="3558012" cy="1662399"/>
+            <wp:effectExtent l="0" t="0" r="4445" b="0"/>
+            <wp:docPr id="63" name="Grafik 63"/>
+            <wp:cNvGraphicFramePr>
+              <a:graphicFrameLocks xmlns:a="http://schemas.openxmlformats.org/drawingml/2006/main" noChangeAspect="1"/>
+            </wp:cNvGraphicFramePr>
+            <a:graphic xmlns:a="http://schemas.openxmlformats.org/drawingml/2006/main">
+              <a:graphicData uri="http://schemas.openxmlformats.org/drawingml/2006/picture">
+                <pic:pic xmlns:pic="http://schemas.openxmlformats.org/drawingml/2006/picture">
+                  <pic:nvPicPr>
+                    <pic:cNvPr id="1" name=""/>
+                    <pic:cNvPicPr/>
+                  </pic:nvPicPr>
+                  <pic:blipFill>
+                    <a:blip r:embed="rId67"/>
+                    <a:stretch>
+                      <a:fillRect/>
+                    </a:stretch>
+                  </pic:blipFill>
+                  <pic:spPr>
+                    <a:xfrm>
+                      <a:off x="0" y="0"/>
+                      <a:ext cx="3573109" cy="1669453"/>
+                    </a:xfrm>
+                    <a:prstGeom prst="rect">
+                      <a:avLst/>
+                    </a:prstGeom>
+                  </pic:spPr>
+                </pic:pic>
+              </a:graphicData>
+            </a:graphic>
+          </wp:inline>
+        </w:drawing>
+      </w:r>
+    </w:p>
+    <w:p>
+      <w:pPr>
+        <w:pStyle w:val="berschrift3"/>
+      </w:pPr>
+      <w:r>
+        <w:t>Klassische Synchronisationsprobleme</w:t>
+      </w:r>
+    </w:p>
+    <w:p>
+      <w:r>
+        <w:t xml:space="preserve">Einige klassische Synchronisationsprobleme sind das Erzeuger/Verbraucher-, Leser/Schreiber- oder Dining </w:t>
+      </w:r>
+      <w:proofErr w:type="spellStart"/>
+      <w:r>
+        <w:t>Philosophers</w:t>
+      </w:r>
+      <w:proofErr w:type="spellEnd"/>
+      <w:r>
+        <w:t xml:space="preserve">-Problem. </w:t>
+      </w:r>
+    </w:p>
+    <w:p>
+      <w:pPr>
+        <w:pStyle w:val="berschrift4"/>
+      </w:pPr>
+      <w:r>
+        <w:lastRenderedPageBreak/>
+        <w:t>Erzeuger/Verbraucher mit Semaphoren</w:t>
+      </w:r>
+    </w:p>
+    <w:p>
+      <w:r>
+        <w:drawing>
+          <wp:inline distT="0" distB="0" distL="0" distR="0" wp14:anchorId="0DE2A02C" wp14:editId="3A0CC015">
+            <wp:extent cx="4306933" cy="2199992"/>
+            <wp:effectExtent l="0" t="0" r="0" b="0"/>
+            <wp:docPr id="64" name="Grafik 64"/>
+            <wp:cNvGraphicFramePr>
+              <a:graphicFrameLocks xmlns:a="http://schemas.openxmlformats.org/drawingml/2006/main" noChangeAspect="1"/>
+            </wp:cNvGraphicFramePr>
+            <a:graphic xmlns:a="http://schemas.openxmlformats.org/drawingml/2006/main">
+              <a:graphicData uri="http://schemas.openxmlformats.org/drawingml/2006/picture">
+                <pic:pic xmlns:pic="http://schemas.openxmlformats.org/drawingml/2006/picture">
+                  <pic:nvPicPr>
+                    <pic:cNvPr id="1" name=""/>
+                    <pic:cNvPicPr/>
+                  </pic:nvPicPr>
+                  <pic:blipFill>
+                    <a:blip r:embed="rId68"/>
+                    <a:stretch>
+                      <a:fillRect/>
+                    </a:stretch>
+                  </pic:blipFill>
+                  <pic:spPr>
+                    <a:xfrm>
+                      <a:off x="0" y="0"/>
+                      <a:ext cx="4331432" cy="2212506"/>
+                    </a:xfrm>
+                    <a:prstGeom prst="rect">
+                      <a:avLst/>
+                    </a:prstGeom>
+                  </pic:spPr>
+                </pic:pic>
+              </a:graphicData>
+            </a:graphic>
+          </wp:inline>
+        </w:drawing>
+      </w:r>
+    </w:p>
+    <w:p>
+      <w:r>
+        <w:t xml:space="preserve">Wir haben hier zu Beginn die Semaphoren </w:t>
+      </w:r>
+      <w:proofErr w:type="spellStart"/>
+      <w:r>
+        <w:t>empty</w:t>
+      </w:r>
+      <w:proofErr w:type="spellEnd"/>
+      <w:r>
+        <w:t xml:space="preserve">, die auf die Anzahl Speicherplätze gesetzt wird und </w:t>
+      </w:r>
+      <w:proofErr w:type="spellStart"/>
+      <w:r>
+        <w:t>full</w:t>
+      </w:r>
+      <w:proofErr w:type="spellEnd"/>
+      <w:r>
+        <w:t xml:space="preserve">, die auf 0 gesetzt wird. </w:t>
+      </w:r>
+      <w:r>
+        <w:t xml:space="preserve">Der Erzeuger wartet nun auf </w:t>
+      </w:r>
+      <w:proofErr w:type="spellStart"/>
+      <w:r>
+        <w:t>empty</w:t>
+      </w:r>
+      <w:proofErr w:type="spellEnd"/>
+      <w:r>
+        <w:t xml:space="preserve">. Wenn </w:t>
+      </w:r>
+      <w:proofErr w:type="spellStart"/>
+      <w:r>
+        <w:t>empty</w:t>
+      </w:r>
+      <w:proofErr w:type="spellEnd"/>
+      <w:r>
+        <w:t xml:space="preserve"> also voll ist, wartet der Erzeuger, aber der Verbraucher kann arbeiten und sperrt mit </w:t>
+      </w:r>
+      <w:proofErr w:type="spellStart"/>
+      <w:r>
+        <w:t>mutex</w:t>
+      </w:r>
+      <w:proofErr w:type="spellEnd"/>
+      <w:r>
+        <w:t xml:space="preserve"> den Prozessor. </w:t>
+      </w:r>
+      <w:r>
+        <w:t xml:space="preserve">Dann gibt er das </w:t>
+      </w:r>
+      <w:proofErr w:type="spellStart"/>
+      <w:r>
+        <w:t>signal</w:t>
+      </w:r>
+      <w:proofErr w:type="spellEnd"/>
+      <w:r>
+        <w:t xml:space="preserve"> auf </w:t>
+      </w:r>
+      <w:proofErr w:type="spellStart"/>
+      <w:r>
+        <w:t>empty</w:t>
+      </w:r>
+      <w:proofErr w:type="spellEnd"/>
+      <w:r>
+        <w:t xml:space="preserve">, wodurch der Erzeuger dann auch wieder arbeiten kann. </w:t>
+      </w:r>
+    </w:p>
+    <w:p>
+      <w:pPr>
+        <w:pStyle w:val="berschrift4"/>
+      </w:pPr>
+      <w:r>
+        <w:t>Leser/Schreiber-Problem</w:t>
+      </w:r>
+    </w:p>
+    <w:p>
+      <w:r>
+        <w:drawing>
+          <wp:inline distT="0" distB="0" distL="0" distR="0" wp14:anchorId="53BC7D1F" wp14:editId="3E9B8485">
+            <wp:extent cx="2807480" cy="2218099"/>
+            <wp:effectExtent l="0" t="0" r="0" b="0"/>
+            <wp:docPr id="65" name="Grafik 65"/>
+            <wp:cNvGraphicFramePr>
+              <a:graphicFrameLocks xmlns:a="http://schemas.openxmlformats.org/drawingml/2006/main" noChangeAspect="1"/>
+            </wp:cNvGraphicFramePr>
+            <a:graphic xmlns:a="http://schemas.openxmlformats.org/drawingml/2006/main">
+              <a:graphicData uri="http://schemas.openxmlformats.org/drawingml/2006/picture">
+                <pic:pic xmlns:pic="http://schemas.openxmlformats.org/drawingml/2006/picture">
+                  <pic:nvPicPr>
+                    <pic:cNvPr id="1" name=""/>
+                    <pic:cNvPicPr/>
+                  </pic:nvPicPr>
+                  <pic:blipFill>
+                    <a:blip r:embed="rId69"/>
+                    <a:stretch>
+                      <a:fillRect/>
+                    </a:stretch>
+                  </pic:blipFill>
+                  <pic:spPr>
+                    <a:xfrm>
+                      <a:off x="0" y="0"/>
+                      <a:ext cx="2825060" cy="2231988"/>
+                    </a:xfrm>
+                    <a:prstGeom prst="rect">
+                      <a:avLst/>
+                    </a:prstGeom>
+                  </pic:spPr>
+                </pic:pic>
+              </a:graphicData>
+            </a:graphic>
+          </wp:inline>
+        </w:drawing>
+      </w:r>
+    </w:p>
+    <w:p>
+      <w:r>
+        <w:t xml:space="preserve">Der Leser sperrt über </w:t>
+      </w:r>
+      <w:proofErr w:type="spellStart"/>
+      <w:r>
+        <w:t>mutex</w:t>
+      </w:r>
+      <w:proofErr w:type="spellEnd"/>
+      <w:r>
+        <w:t xml:space="preserve"> und schaut dann ob es etwas zu lesen gibt. Wenn </w:t>
+      </w:r>
+      <w:proofErr w:type="spellStart"/>
+      <w:r>
+        <w:t>readcount</w:t>
+      </w:r>
+      <w:proofErr w:type="spellEnd"/>
+      <w:r>
+        <w:t xml:space="preserve"> auf 1 ist, wartet er darauf, dass der Schreiber schreibt, sperrt dann, liest, setzt </w:t>
+      </w:r>
+      <w:proofErr w:type="spellStart"/>
+      <w:r>
+        <w:t>readcount</w:t>
+      </w:r>
+      <w:proofErr w:type="spellEnd"/>
+      <w:r>
+        <w:t xml:space="preserve"> auf 0 und gibt </w:t>
+      </w:r>
+      <w:proofErr w:type="spellStart"/>
+      <w:r>
+        <w:t>wrt</w:t>
+      </w:r>
+      <w:proofErr w:type="spellEnd"/>
+      <w:r>
+        <w:t xml:space="preserve"> für den Schreiber wieder frei. </w:t>
+      </w:r>
+    </w:p>
+    <w:p>
+      <w:pPr>
+        <w:pStyle w:val="berschrift4"/>
+      </w:pPr>
+      <w:r>
+        <w:t xml:space="preserve">Dining </w:t>
+      </w:r>
+      <w:proofErr w:type="spellStart"/>
+      <w:r>
+        <w:t>Philosophers</w:t>
+      </w:r>
+      <w:proofErr w:type="spellEnd"/>
+    </w:p>
+    <w:p>
+      <w:r>
+        <w:drawing>
+          <wp:inline distT="0" distB="0" distL="0" distR="0" wp14:anchorId="05016055" wp14:editId="74967184">
+            <wp:extent cx="4013552" cy="1756372"/>
+            <wp:effectExtent l="0" t="0" r="6350" b="0"/>
+            <wp:docPr id="67" name="Grafik 67"/>
+            <wp:cNvGraphicFramePr>
+              <a:graphicFrameLocks xmlns:a="http://schemas.openxmlformats.org/drawingml/2006/main" noChangeAspect="1"/>
+            </wp:cNvGraphicFramePr>
+            <a:graphic xmlns:a="http://schemas.openxmlformats.org/drawingml/2006/main">
+              <a:graphicData uri="http://schemas.openxmlformats.org/drawingml/2006/picture">
+                <pic:pic xmlns:pic="http://schemas.openxmlformats.org/drawingml/2006/picture">
+                  <pic:nvPicPr>
+                    <pic:cNvPr id="1" name=""/>
+                    <pic:cNvPicPr/>
+                  </pic:nvPicPr>
+                  <pic:blipFill>
+                    <a:blip r:embed="rId70"/>
+                    <a:stretch>
+                      <a:fillRect/>
+                    </a:stretch>
+                  </pic:blipFill>
+                  <pic:spPr>
+                    <a:xfrm>
+                      <a:off x="0" y="0"/>
+                      <a:ext cx="4023503" cy="1760726"/>
+                    </a:xfrm>
+                    <a:prstGeom prst="rect">
+                      <a:avLst/>
+                    </a:prstGeom>
+                  </pic:spPr>
+                </pic:pic>
+              </a:graphicData>
+            </a:graphic>
+          </wp:inline>
+        </w:drawing>
+      </w:r>
+    </w:p>
+    <w:p>
+      <w:pPr>
+        <w:pStyle w:val="berschrift2"/>
+      </w:pPr>
+      <w:r>
+        <w:lastRenderedPageBreak/>
+        <w:t>Monitore</w:t>
+      </w:r>
+    </w:p>
+    <w:p>
+      <w:r>
+        <w:t xml:space="preserve">Ein </w:t>
+      </w:r>
+      <w:r>
+        <w:rPr>
+          <w:b/>
+          <w:u w:val="single"/>
+        </w:rPr>
+        <w:t>Monitor</w:t>
+      </w:r>
+      <w:r>
+        <w:t xml:space="preserve"> ist eine Sammlung von Prozeduren, Variablen du Datenstrukturen in einem Modul. In einem solchen existiert zu jedem Zeitpunkt nur ein aktiver Prozess. </w:t>
+      </w:r>
+      <w:r>
+        <w:t xml:space="preserve">Über </w:t>
+      </w:r>
+      <w:proofErr w:type="spellStart"/>
+      <w:r>
+        <w:t>Condition</w:t>
+      </w:r>
+      <w:proofErr w:type="spellEnd"/>
+      <w:r>
+        <w:t>-Variable x kann die Behandlung kritischer Abschnitt</w:t>
+      </w:r>
+      <w:r>
+        <w:t>e im Monitor formuliert werden (</w:t>
+      </w:r>
+      <w:proofErr w:type="spellStart"/>
+      <w:r>
+        <w:rPr>
+          <w:i/>
+        </w:rPr>
+        <w:t>x.wait</w:t>
+      </w:r>
+      <w:proofErr w:type="spellEnd"/>
+      <w:r>
+        <w:rPr>
+          <w:i/>
+        </w:rPr>
+        <w:t xml:space="preserve">, </w:t>
+      </w:r>
+      <w:proofErr w:type="spellStart"/>
+      <w:r>
+        <w:rPr>
+          <w:i/>
+        </w:rPr>
+        <w:t>x.signal</w:t>
+      </w:r>
+      <w:proofErr w:type="spellEnd"/>
+      <w:r>
+        <w:t xml:space="preserve">). </w:t>
+      </w:r>
+    </w:p>
+    <w:p>
+      <w:r>
+        <w:drawing>
+          <wp:inline distT="0" distB="0" distL="0" distR="0" wp14:anchorId="541E322A" wp14:editId="4CEC8B13">
+            <wp:extent cx="1031001" cy="1557196"/>
+            <wp:effectExtent l="0" t="0" r="0" b="5080"/>
+            <wp:docPr id="66" name="Grafik 66"/>
+            <wp:cNvGraphicFramePr>
+              <a:graphicFrameLocks xmlns:a="http://schemas.openxmlformats.org/drawingml/2006/main" noChangeAspect="1"/>
+            </wp:cNvGraphicFramePr>
+            <a:graphic xmlns:a="http://schemas.openxmlformats.org/drawingml/2006/main">
+              <a:graphicData uri="http://schemas.openxmlformats.org/drawingml/2006/picture">
+                <pic:pic xmlns:pic="http://schemas.openxmlformats.org/drawingml/2006/picture">
+                  <pic:nvPicPr>
+                    <pic:cNvPr id="1" name=""/>
+                    <pic:cNvPicPr/>
+                  </pic:nvPicPr>
+                  <pic:blipFill>
+                    <a:blip r:embed="rId71"/>
+                    <a:stretch>
+                      <a:fillRect/>
+                    </a:stretch>
+                  </pic:blipFill>
+                  <pic:spPr>
+                    <a:xfrm>
+                      <a:off x="0" y="0"/>
+                      <a:ext cx="1049856" cy="1585674"/>
+                    </a:xfrm>
+                    <a:prstGeom prst="rect">
+                      <a:avLst/>
+                    </a:prstGeom>
+                  </pic:spPr>
+                </pic:pic>
+              </a:graphicData>
+            </a:graphic>
+          </wp:inline>
+        </w:drawing>
+      </w:r>
+    </w:p>
+    <w:p>
+      <w:pPr>
+        <w:pStyle w:val="berschrift4"/>
+      </w:pPr>
+      <w:r>
+        <w:t xml:space="preserve">Erzeuger/Verbraucher mit Monitor </w:t>
+      </w:r>
+    </w:p>
+    <w:p>
+      <w:r>
+        <w:drawing>
+          <wp:inline distT="0" distB="0" distL="0" distR="0" wp14:anchorId="5CC9EDF1" wp14:editId="085C7862">
+            <wp:extent cx="4029934" cy="1973655"/>
+            <wp:effectExtent l="0" t="0" r="8890" b="7620"/>
+            <wp:docPr id="68" name="Grafik 68"/>
+            <wp:cNvGraphicFramePr>
+              <a:graphicFrameLocks xmlns:a="http://schemas.openxmlformats.org/drawingml/2006/main" noChangeAspect="1"/>
+            </wp:cNvGraphicFramePr>
+            <a:graphic xmlns:a="http://schemas.openxmlformats.org/drawingml/2006/main">
+              <a:graphicData uri="http://schemas.openxmlformats.org/drawingml/2006/picture">
+                <pic:pic xmlns:pic="http://schemas.openxmlformats.org/drawingml/2006/picture">
+                  <pic:nvPicPr>
+                    <pic:cNvPr id="1" name=""/>
+                    <pic:cNvPicPr/>
+                  </pic:nvPicPr>
+                  <pic:blipFill>
+                    <a:blip r:embed="rId72"/>
+                    <a:stretch>
+                      <a:fillRect/>
+                    </a:stretch>
+                  </pic:blipFill>
+                  <pic:spPr>
+                    <a:xfrm>
+                      <a:off x="0" y="0"/>
+                      <a:ext cx="4047912" cy="1982460"/>
+                    </a:xfrm>
+                    <a:prstGeom prst="rect">
+                      <a:avLst/>
+                    </a:prstGeom>
+                  </pic:spPr>
+                </pic:pic>
+              </a:graphicData>
+            </a:graphic>
+          </wp:inline>
+        </w:drawing>
+      </w:r>
+    </w:p>
+    <w:p>
+      <w:pPr>
+        <w:pStyle w:val="berschrift4"/>
+      </w:pPr>
+      <w:r>
+        <w:t>Implementierung von Monitoren mit Semaphoren</w:t>
+      </w:r>
+    </w:p>
+    <w:p>
+      <w:r>
+        <w:drawing>
+          <wp:inline distT="0" distB="0" distL="0" distR="0" wp14:anchorId="6BD64554" wp14:editId="2FAC8486">
+            <wp:extent cx="4083113" cy="1554571"/>
+            <wp:effectExtent l="0" t="0" r="0" b="7620"/>
+            <wp:docPr id="69" name="Grafik 69"/>
+            <wp:cNvGraphicFramePr>
+              <a:graphicFrameLocks xmlns:a="http://schemas.openxmlformats.org/drawingml/2006/main" noChangeAspect="1"/>
+            </wp:cNvGraphicFramePr>
+            <a:graphic xmlns:a="http://schemas.openxmlformats.org/drawingml/2006/main">
+              <a:graphicData uri="http://schemas.openxmlformats.org/drawingml/2006/picture">
+                <pic:pic xmlns:pic="http://schemas.openxmlformats.org/drawingml/2006/picture">
+                  <pic:nvPicPr>
+                    <pic:cNvPr id="1" name=""/>
+                    <pic:cNvPicPr/>
+                  </pic:nvPicPr>
+                  <pic:blipFill>
+                    <a:blip r:embed="rId73"/>
+                    <a:stretch>
+                      <a:fillRect/>
+                    </a:stretch>
+                  </pic:blipFill>
+                  <pic:spPr>
+                    <a:xfrm>
+                      <a:off x="0" y="0"/>
+                      <a:ext cx="4115587" cy="1566935"/>
+                    </a:xfrm>
+                    <a:prstGeom prst="rect">
+                      <a:avLst/>
+                    </a:prstGeom>
+                  </pic:spPr>
+                </pic:pic>
+              </a:graphicData>
+            </a:graphic>
+          </wp:inline>
+        </w:drawing>
+      </w:r>
+    </w:p>
+    <w:p>
+      <w:pPr>
+        <w:pStyle w:val="berschrift3"/>
+      </w:pPr>
+      <w:r>
+        <w:t>Signal-Varianten</w:t>
+      </w:r>
+    </w:p>
+    <w:p>
+      <w:r>
+        <w:t xml:space="preserve">Für jede </w:t>
+      </w:r>
+      <w:proofErr w:type="spellStart"/>
+      <w:r>
+        <w:t>Condition</w:t>
+      </w:r>
+      <w:proofErr w:type="spellEnd"/>
+      <w:r>
+        <w:t xml:space="preserve">-Variable x wird  eine Semaphore x und ein zugehöriger Zähler </w:t>
+      </w:r>
+      <w:proofErr w:type="spellStart"/>
+      <w:r>
+        <w:t>x_count</w:t>
+      </w:r>
+      <w:proofErr w:type="spellEnd"/>
+      <w:r>
+        <w:t xml:space="preserve"> eingeführt. </w:t>
+      </w:r>
+    </w:p>
+    <w:p>
+      <w:r>
+        <w:drawing>
+          <wp:inline distT="0" distB="0" distL="0" distR="0" wp14:anchorId="6558F36E" wp14:editId="438C6DD7">
+            <wp:extent cx="3956364" cy="1743115"/>
+            <wp:effectExtent l="0" t="0" r="6350" b="0"/>
+            <wp:docPr id="70" name="Grafik 70"/>
+            <wp:cNvGraphicFramePr>
+              <a:graphicFrameLocks xmlns:a="http://schemas.openxmlformats.org/drawingml/2006/main" noChangeAspect="1"/>
+            </wp:cNvGraphicFramePr>
+            <a:graphic xmlns:a="http://schemas.openxmlformats.org/drawingml/2006/main">
+              <a:graphicData uri="http://schemas.openxmlformats.org/drawingml/2006/picture">
+                <pic:pic xmlns:pic="http://schemas.openxmlformats.org/drawingml/2006/picture">
+                  <pic:nvPicPr>
+                    <pic:cNvPr id="1" name=""/>
+                    <pic:cNvPicPr/>
+                  </pic:nvPicPr>
+                  <pic:blipFill>
+                    <a:blip r:embed="rId74"/>
+                    <a:stretch>
+                      <a:fillRect/>
+                    </a:stretch>
+                  </pic:blipFill>
+                  <pic:spPr>
+                    <a:xfrm>
+                      <a:off x="0" y="0"/>
+                      <a:ext cx="4048779" cy="1783832"/>
+                    </a:xfrm>
+                    <a:prstGeom prst="rect">
+                      <a:avLst/>
+                    </a:prstGeom>
+                  </pic:spPr>
+                </pic:pic>
+              </a:graphicData>
+            </a:graphic>
+          </wp:inline>
+        </w:drawing>
+      </w:r>
+    </w:p>
+    <w:p>
+      <w:r>
+        <w:lastRenderedPageBreak/>
+        <w:drawing>
+          <wp:inline distT="0" distB="0" distL="0" distR="0" wp14:anchorId="29C3E5CB" wp14:editId="3890CF6C">
+            <wp:extent cx="3887505" cy="1647731"/>
+            <wp:effectExtent l="0" t="0" r="0" b="0"/>
+            <wp:docPr id="71" name="Grafik 71"/>
+            <wp:cNvGraphicFramePr>
+              <a:graphicFrameLocks xmlns:a="http://schemas.openxmlformats.org/drawingml/2006/main" noChangeAspect="1"/>
+            </wp:cNvGraphicFramePr>
+            <a:graphic xmlns:a="http://schemas.openxmlformats.org/drawingml/2006/main">
+              <a:graphicData uri="http://schemas.openxmlformats.org/drawingml/2006/picture">
+                <pic:pic xmlns:pic="http://schemas.openxmlformats.org/drawingml/2006/picture">
+                  <pic:nvPicPr>
+                    <pic:cNvPr id="1" name=""/>
+                    <pic:cNvPicPr/>
+                  </pic:nvPicPr>
+                  <pic:blipFill>
+                    <a:blip r:embed="rId75"/>
+                    <a:stretch>
+                      <a:fillRect/>
+                    </a:stretch>
+                  </pic:blipFill>
+                  <pic:spPr>
+                    <a:xfrm>
+                      <a:off x="0" y="0"/>
+                      <a:ext cx="3917211" cy="1660322"/>
+                    </a:xfrm>
+                    <a:prstGeom prst="rect">
+                      <a:avLst/>
+                    </a:prstGeom>
+                  </pic:spPr>
+                </pic:pic>
+              </a:graphicData>
+            </a:graphic>
+          </wp:inline>
+        </w:drawing>
+      </w:r>
+    </w:p>
+    <w:p>
+      <w:r>
+        <w:drawing>
+          <wp:inline distT="0" distB="0" distL="0" distR="0" wp14:anchorId="31DADF8C" wp14:editId="26188998">
+            <wp:extent cx="3440317" cy="2295676"/>
+            <wp:effectExtent l="0" t="0" r="8255" b="0"/>
+            <wp:docPr id="72" name="Grafik 72"/>
+            <wp:cNvGraphicFramePr>
+              <a:graphicFrameLocks xmlns:a="http://schemas.openxmlformats.org/drawingml/2006/main" noChangeAspect="1"/>
+            </wp:cNvGraphicFramePr>
+            <a:graphic xmlns:a="http://schemas.openxmlformats.org/drawingml/2006/main">
+              <a:graphicData uri="http://schemas.openxmlformats.org/drawingml/2006/picture">
+                <pic:pic xmlns:pic="http://schemas.openxmlformats.org/drawingml/2006/picture">
+                  <pic:nvPicPr>
+                    <pic:cNvPr id="1" name=""/>
+                    <pic:cNvPicPr/>
+                  </pic:nvPicPr>
+                  <pic:blipFill>
+                    <a:blip r:embed="rId76"/>
+                    <a:stretch>
+                      <a:fillRect/>
+                    </a:stretch>
+                  </pic:blipFill>
+                  <pic:spPr>
+                    <a:xfrm>
+                      <a:off x="0" y="0"/>
+                      <a:ext cx="3455427" cy="2305759"/>
+                    </a:xfrm>
+                    <a:prstGeom prst="rect">
+                      <a:avLst/>
+                    </a:prstGeom>
+                  </pic:spPr>
+                </pic:pic>
+              </a:graphicData>
+            </a:graphic>
+          </wp:inline>
+        </w:drawing>
+      </w:r>
+    </w:p>
+    <w:p>
+      <w:pPr>
+        <w:pStyle w:val="berschrift2"/>
+      </w:pPr>
+      <w:proofErr w:type="spellStart"/>
+      <w:r>
+        <w:t>Transactional</w:t>
+      </w:r>
+      <w:proofErr w:type="spellEnd"/>
+      <w:r>
+        <w:t xml:space="preserve"> Memory</w:t>
+      </w:r>
+    </w:p>
+    <w:p>
+      <w:r>
+        <w:rPr>
+          <w:b/>
+          <w:u w:val="single"/>
+        </w:rPr>
+        <w:t>Memory Transaction</w:t>
+      </w:r>
+      <w:r>
+        <w:t xml:space="preserve"> ist eine atomare Sequenz von Lese- und Schreiboperationen. Wenn alle Operationen erfolgreich verlaufen sind, kann die Transaktion per </w:t>
+      </w:r>
+      <w:proofErr w:type="spellStart"/>
+      <w:r>
+        <w:rPr>
+          <w:i/>
+        </w:rPr>
+        <w:t>commit</w:t>
+      </w:r>
+      <w:proofErr w:type="spellEnd"/>
+      <w:r>
+        <w:t xml:space="preserve"> bestätigt werden, ansonsten kann sie per </w:t>
+      </w:r>
+      <w:proofErr w:type="spellStart"/>
+      <w:r>
+        <w:rPr>
+          <w:i/>
+        </w:rPr>
+        <w:t>abort</w:t>
+      </w:r>
+      <w:proofErr w:type="spellEnd"/>
+      <w:r>
+        <w:t xml:space="preserve"> abgebrochen und per </w:t>
+      </w:r>
+      <w:proofErr w:type="spellStart"/>
+      <w:r>
+        <w:rPr>
+          <w:i/>
+        </w:rPr>
+        <w:t>rollback</w:t>
+      </w:r>
+      <w:proofErr w:type="spellEnd"/>
+      <w:r>
+        <w:t xml:space="preserve"> in den Ursprungszustand zurückgebracht werden. </w:t>
       </w:r>
       <w:bookmarkStart w:id="0" w:name="_GoBack"/>
       <w:bookmarkEnd w:id="0"/>

</xml_diff>

<commit_message>
summary till 07, slide 6
</commit_message>
<xml_diff>
--- a/Operating Systems/Zusammenfassung Betriebssysteme FS 17.docx
+++ b/Operating Systems/Zusammenfassung Betriebssysteme FS 17.docx
@@ -55,15 +55,7 @@
         <w:t>Betriebssystem</w:t>
       </w:r>
       <w:r>
-        <w:t xml:space="preserve"> die Programme eines digitalen </w:t>
-      </w:r>
-      <w:proofErr w:type="spellStart"/>
-      <w:r>
-        <w:t>Rechensystemes</w:t>
-      </w:r>
-      <w:proofErr w:type="spellEnd"/>
-      <w:r>
-        <w:t xml:space="preserve">, die zusammen mit der Rechenanlage die Basis der Betriebsart legen und insbesondere die Abwicklung von Programmen steuern und überwachen. </w:t>
+        <w:t xml:space="preserve"> die Programme eines digitalen Rechensystemes, die zusammen mit der Rechenanlage die Basis der Betriebsart legen und insbesondere die Abwicklung von Programmen steuern und überwachen. </w:t>
       </w:r>
     </w:p>
     <w:p>
@@ -183,11 +175,9 @@
       <w:pPr>
         <w:pStyle w:val="berschrift3"/>
       </w:pPr>
-      <w:proofErr w:type="spellStart"/>
       <w:r>
         <w:t>Einprozessorsysteme</w:t>
       </w:r>
-      <w:proofErr w:type="spellEnd"/>
     </w:p>
     <w:p>
       <w:r>
@@ -305,17 +295,8 @@
           <w:b/>
           <w:u w:val="single"/>
         </w:rPr>
-        <w:t xml:space="preserve">symmetrischen </w:t>
-      </w:r>
-      <w:proofErr w:type="spellStart"/>
-      <w:r>
-        <w:rPr>
-          <w:b/>
-          <w:u w:val="single"/>
-        </w:rPr>
-        <w:t>Multiprocessing</w:t>
-      </w:r>
-      <w:proofErr w:type="spellEnd"/>
+        <w:t>symmetrischen Multiprocessing</w:t>
+      </w:r>
       <w:r>
         <w:t xml:space="preserve"> führen die Prozessoren eine identische Kopie des Betriebssystems aus. Ein Problem hierbei ist gleichmässige Auslastung durch Benutzung gemeinsamer Datenstrukturen. </w:t>
       </w:r>
@@ -328,50 +309,33 @@
           <w:b/>
           <w:u w:val="single"/>
         </w:rPr>
-        <w:t xml:space="preserve">asymmetrischen </w:t>
-      </w:r>
-      <w:proofErr w:type="spellStart"/>
+        <w:t>asymmetrischen Multiprocessing</w:t>
+      </w:r>
+      <w:r>
+        <w:t xml:space="preserve"> werden gewisse Aufgaben (Tasks) den Prozessoren zugeteilt. Dabei plant der Master die Tasks für die Slave-Prozessoren (Scheduling). </w:t>
+      </w:r>
+    </w:p>
+    <w:p>
+      <w:pPr>
+        <w:pStyle w:val="berschrift2"/>
+      </w:pPr>
+      <w:r>
+        <w:t>Cluster-Systeme</w:t>
+      </w:r>
+    </w:p>
+    <w:p>
+      <w:r>
+        <w:t xml:space="preserve">Ein </w:t>
+      </w:r>
       <w:r>
         <w:rPr>
           <w:b/>
           <w:u w:val="single"/>
         </w:rPr>
-        <w:t>Multiprocessing</w:t>
-      </w:r>
-      <w:proofErr w:type="spellEnd"/>
-      <w:r>
-        <w:t xml:space="preserve"> werden gewisse Aufgaben (Tasks) den Prozessoren zugeteilt. Dabei plant der Master die Tasks für die Slave-Prozessoren (Scheduling). </w:t>
-      </w:r>
-    </w:p>
-    <w:p>
-      <w:pPr>
-        <w:pStyle w:val="berschrift2"/>
-      </w:pPr>
-      <w:r>
-        <w:t>Cluster-Systeme</w:t>
-      </w:r>
-    </w:p>
-    <w:p>
-      <w:r>
-        <w:t xml:space="preserve">Ein </w:t>
-      </w:r>
-      <w:r>
-        <w:rPr>
-          <w:b/>
-          <w:u w:val="single"/>
-        </w:rPr>
         <w:t>Cluster-System</w:t>
       </w:r>
       <w:r>
-        <w:t xml:space="preserve"> ist die Sammlung von </w:t>
-      </w:r>
-      <w:proofErr w:type="spellStart"/>
-      <w:r>
-        <w:t>eigenständingen</w:t>
-      </w:r>
-      <w:proofErr w:type="spellEnd"/>
-      <w:r>
-        <w:t xml:space="preserve"> Rechnern zur Durchführung von Berechnungen. </w:t>
+        <w:t xml:space="preserve"> ist die Sammlung von eigenständingen Rechnern zur Durchführung von Berechnungen. </w:t>
       </w:r>
       <w:r>
         <w:t xml:space="preserve">Eine typische Definition ist das Teilen von gemeinsamem Speicher und die Verbindung über ein lokales Netz. </w:t>
@@ -429,15 +393,7 @@
     </w:p>
     <w:p>
       <w:r>
-        <w:t xml:space="preserve">Hierbei werden die Berechnungen auf mehrere (heterogene) Rechnersysteme verteilt, die </w:t>
-      </w:r>
-      <w:proofErr w:type="spellStart"/>
-      <w:r>
-        <w:t>loose</w:t>
-      </w:r>
-      <w:proofErr w:type="spellEnd"/>
-      <w:r>
-        <w:t xml:space="preserve"> über Kommunikationsnetze gekoppelt sind. </w:t>
+        <w:t xml:space="preserve">Hierbei werden die Berechnungen auf mehrere (heterogene) Rechnersysteme verteilt, die loose über Kommunikationsnetze gekoppelt sind. </w:t>
       </w:r>
       <w:r>
         <w:t xml:space="preserve">Vorteile davon sind Lastausgleich und Vermeidung von Redundanz. </w:t>
@@ -511,21 +467,7 @@
         <w:rPr>
           <w:u w:val="single"/>
         </w:rPr>
-        <w:t xml:space="preserve">Software </w:t>
-      </w:r>
-      <w:proofErr w:type="spellStart"/>
-      <w:r>
-        <w:rPr>
-          <w:u w:val="single"/>
-        </w:rPr>
-        <w:t>as</w:t>
-      </w:r>
-      <w:proofErr w:type="spellEnd"/>
-      <w:r>
-        <w:rPr>
-          <w:u w:val="single"/>
-        </w:rPr>
-        <w:t xml:space="preserve"> Service</w:t>
+        <w:t>Software as Service</w:t>
       </w:r>
       <w:r>
         <w:rPr>
@@ -536,89 +478,45 @@
       <w:r>
         <w:t xml:space="preserve">(Verfügbarkeit von Anwendungen), </w:t>
       </w:r>
-      <w:proofErr w:type="spellStart"/>
-      <w:r>
-        <w:rPr>
-          <w:u w:val="single"/>
-        </w:rPr>
-        <w:t>Platform</w:t>
-      </w:r>
-      <w:proofErr w:type="spellEnd"/>
-      <w:r>
-        <w:rPr>
-          <w:u w:val="single"/>
-        </w:rPr>
+      <w:r>
+        <w:rPr>
+          <w:u w:val="single"/>
+        </w:rPr>
+        <w:t xml:space="preserve">Platform as </w:t>
+      </w:r>
+      <w:r>
+        <w:rPr>
+          <w:u w:val="single"/>
+        </w:rPr>
+        <w:t xml:space="preserve">a </w:t>
+      </w:r>
+      <w:r>
+        <w:rPr>
+          <w:u w:val="single"/>
+        </w:rPr>
+        <w:t>Service</w:t>
+      </w:r>
+      <w:r>
+        <w:t xml:space="preserve">  </w:t>
+      </w:r>
+      <w:r>
+        <w:t xml:space="preserve">(Verfügbarkeit von Middleware, zB Datenbank-Server) und </w:t>
+      </w:r>
+      <w:r>
+        <w:rPr>
+          <w:u w:val="single"/>
+        </w:rPr>
+        <w:t>Infrastructure as a Service</w:t>
+      </w:r>
+      <w:r>
+        <w:t> </w:t>
+      </w:r>
+      <w:r>
+        <w:t>(Bereitstellung von virtuellen Servern und Speicher)</w:t>
+      </w:r>
+      <w:r>
         <w:t xml:space="preserve"> </w:t>
       </w:r>
-      <w:proofErr w:type="spellStart"/>
-      <w:r>
-        <w:rPr>
-          <w:u w:val="single"/>
-        </w:rPr>
-        <w:t>as</w:t>
-      </w:r>
-      <w:proofErr w:type="spellEnd"/>
-      <w:r>
-        <w:rPr>
-          <w:u w:val="single"/>
-        </w:rPr>
-        <w:t xml:space="preserve"> </w:t>
-      </w:r>
-      <w:r>
-        <w:rPr>
-          <w:u w:val="single"/>
-        </w:rPr>
-        <w:t xml:space="preserve">a </w:t>
-      </w:r>
-      <w:r>
-        <w:rPr>
-          <w:u w:val="single"/>
-        </w:rPr>
-        <w:t>Service</w:t>
-      </w:r>
-      <w:r>
-        <w:t xml:space="preserve">  </w:t>
-      </w:r>
-      <w:r>
-        <w:t xml:space="preserve">(Verfügbarkeit von Middleware, </w:t>
-      </w:r>
-      <w:proofErr w:type="spellStart"/>
-      <w:r>
-        <w:t>zB</w:t>
-      </w:r>
-      <w:proofErr w:type="spellEnd"/>
-      <w:r>
-        <w:t xml:space="preserve"> Datenbank-Server) und </w:t>
-      </w:r>
-      <w:r>
-        <w:rPr>
-          <w:u w:val="single"/>
-        </w:rPr>
-        <w:t xml:space="preserve">Infrastructure </w:t>
-      </w:r>
-      <w:proofErr w:type="spellStart"/>
-      <w:r>
-        <w:rPr>
-          <w:u w:val="single"/>
-        </w:rPr>
-        <w:t>as</w:t>
-      </w:r>
-      <w:proofErr w:type="spellEnd"/>
-      <w:r>
-        <w:rPr>
-          <w:u w:val="single"/>
-        </w:rPr>
-        <w:t xml:space="preserve"> a Service</w:t>
-      </w:r>
-      <w:r>
-        <w:t> </w:t>
-      </w:r>
-      <w:r>
-        <w:t>(Bereitstellung von virtuellen Servern und Speicher)</w:t>
-      </w:r>
-      <w:r>
-        <w:t xml:space="preserve"> </w:t>
-      </w:r>
       <w:r>
         <w:t xml:space="preserve">unterschieden werden. </w:t>
       </w:r>
@@ -651,15 +549,7 @@
         <w:t xml:space="preserve">Systemsicht </w:t>
       </w:r>
       <w:r>
-        <w:t>(</w:t>
-      </w:r>
-      <w:proofErr w:type="spellStart"/>
-      <w:r>
-        <w:t>bottom-up</w:t>
-      </w:r>
-      <w:proofErr w:type="spellEnd"/>
-      <w:r>
-        <w:t xml:space="preserve">), Robustes Ausführen und Sicherheit unterschieden. </w:t>
+        <w:t xml:space="preserve">(bottom-up), Robustes Ausführen und Sicherheit unterschieden. </w:t>
       </w:r>
     </w:p>
     <w:p>
@@ -720,15 +610,7 @@
         <w:t xml:space="preserve">Die auszuführenden Programme werden auf ein Band geschrieben. </w:t>
       </w:r>
       <w:r>
-        <w:t xml:space="preserve">Der </w:t>
-      </w:r>
-      <w:proofErr w:type="spellStart"/>
-      <w:r>
-        <w:t>Operatpr</w:t>
-      </w:r>
-      <w:proofErr w:type="spellEnd"/>
-      <w:r>
-        <w:t xml:space="preserve"> lädt dann ein spezielles Programm, das die Programme einliest und sequenziell ausführt. </w:t>
+        <w:t xml:space="preserve">Der Operatpr lädt dann ein spezielles Programm, das die Programme einliest und sequenziell ausführt. </w:t>
       </w:r>
       <w:r>
         <w:t xml:space="preserve">Die Ereignisse werden </w:t>
@@ -957,15 +839,7 @@
     </w:p>
     <w:p>
       <w:r>
-        <w:t xml:space="preserve">Das sind </w:t>
-      </w:r>
-      <w:proofErr w:type="spellStart"/>
-      <w:r>
-        <w:t>zB</w:t>
-      </w:r>
-      <w:proofErr w:type="spellEnd"/>
-      <w:r>
-        <w:t xml:space="preserve"> Mobiltelefone</w:t>
+        <w:t>Das sind zB Mobiltelefone</w:t>
       </w:r>
       <w:r>
         <w:t xml:space="preserve">. Dabei gelten spezielle Anforderungen wegen den begrenzten Ressourcen. Die Verarbeitung ist dabei ereignisgesteuert. </w:t>
@@ -1018,107 +892,51 @@
           <w:b/>
           <w:u w:val="single"/>
         </w:rPr>
-        <w:t>strikten Echtzeitsystemen (</w:t>
-      </w:r>
-      <w:proofErr w:type="spellStart"/>
+        <w:t>strikten Echtzeitsystemen (hard real-time systems)</w:t>
+      </w:r>
+      <w:r>
+        <w:t xml:space="preserve"> bei sehr harten Zeitforderungen und </w:t>
+      </w:r>
       <w:r>
         <w:rPr>
           <w:b/>
           <w:u w:val="single"/>
         </w:rPr>
-        <w:t>hard</w:t>
-      </w:r>
-      <w:proofErr w:type="spellEnd"/>
+        <w:t>weichen Echtzeitsystemen (soft real-time systems)</w:t>
+      </w:r>
+      <w:r>
+        <w:t xml:space="preserve"> bei zwar Priorisierung für Realzeitaufgaben, aber seltenes Verfehlen der Zeitanforderungen akzeptabel unterschieden werden. </w:t>
+      </w:r>
+    </w:p>
+    <w:p>
+      <w:pPr>
+        <w:pStyle w:val="berschrift1"/>
+      </w:pPr>
+      <w:r>
+        <w:t>Aufgaben und Strukturen</w:t>
+      </w:r>
+    </w:p>
+    <w:p>
+      <w:pPr>
+        <w:pStyle w:val="berschrift2"/>
+      </w:pPr>
+      <w:r>
+        <w:t>Systemkomponenten</w:t>
+      </w:r>
+    </w:p>
+    <w:p>
+      <w:r>
+        <w:t xml:space="preserve">Die </w:t>
+      </w:r>
       <w:r>
         <w:rPr>
           <w:b/>
           <w:u w:val="single"/>
         </w:rPr>
-        <w:t xml:space="preserve"> real-time </w:t>
-      </w:r>
-      <w:proofErr w:type="spellStart"/>
-      <w:r>
-        <w:rPr>
-          <w:b/>
-          <w:u w:val="single"/>
-        </w:rPr>
-        <w:t>systems</w:t>
-      </w:r>
-      <w:proofErr w:type="spellEnd"/>
-      <w:r>
-        <w:rPr>
-          <w:b/>
-          <w:u w:val="single"/>
-        </w:rPr>
-        <w:t>)</w:t>
-      </w:r>
-      <w:r>
-        <w:t xml:space="preserve"> bei sehr harten Zeitforderungen und </w:t>
-      </w:r>
-      <w:r>
-        <w:rPr>
-          <w:b/>
-          <w:u w:val="single"/>
-        </w:rPr>
-        <w:t xml:space="preserve">weichen Echtzeitsystemen (soft real-time </w:t>
-      </w:r>
-      <w:proofErr w:type="spellStart"/>
-      <w:r>
-        <w:rPr>
-          <w:b/>
-          <w:u w:val="single"/>
-        </w:rPr>
-        <w:t>systems</w:t>
-      </w:r>
-      <w:proofErr w:type="spellEnd"/>
-      <w:r>
-        <w:rPr>
-          <w:b/>
-          <w:u w:val="single"/>
-        </w:rPr>
-        <w:t>)</w:t>
-      </w:r>
-      <w:r>
-        <w:t xml:space="preserve"> bei zwar Priorisierung für Realzeitaufgaben, aber seltenes Verfehlen der Zeitanforderungen akzeptabel unterschieden werden. </w:t>
-      </w:r>
-    </w:p>
-    <w:p>
-      <w:pPr>
-        <w:pStyle w:val="berschrift1"/>
-      </w:pPr>
-      <w:r>
-        <w:t>Aufgaben und Strukturen</w:t>
-      </w:r>
-    </w:p>
-    <w:p>
-      <w:pPr>
-        <w:pStyle w:val="berschrift2"/>
-      </w:pPr>
-      <w:r>
-        <w:t>Systemkomponenten</w:t>
-      </w:r>
-    </w:p>
-    <w:p>
-      <w:r>
-        <w:t xml:space="preserve">Die </w:t>
-      </w:r>
-      <w:r>
-        <w:rPr>
-          <w:b/>
-          <w:u w:val="single"/>
-        </w:rPr>
         <w:t>Prozessverwaltung</w:t>
       </w:r>
       <w:r>
-        <w:t xml:space="preserve"> ist zuständig für das Erzeugen, Löschen, Ausführen, Anhalten und Weiterführen von Prozessen. Zusätzlich kümmert es sich um die </w:t>
-      </w:r>
-      <w:proofErr w:type="spellStart"/>
-      <w:r>
-        <w:t>Synchronistation</w:t>
-      </w:r>
-      <w:proofErr w:type="spellEnd"/>
-      <w:r>
-        <w:t xml:space="preserve"> von diesen und behandelt Verklemmungen. </w:t>
+        <w:t xml:space="preserve"> ist zuständig für das Erzeugen, Löschen, Ausführen, Anhalten und Weiterführen von Prozessen. Zusätzlich kümmert es sich um die Synchronistation von diesen und behandelt Verklemmungen. </w:t>
       </w:r>
     </w:p>
     <w:p>
@@ -1283,15 +1101,7 @@
     </w:p>
     <w:p>
       <w:r>
-        <w:t xml:space="preserve">Dienste dienen für Programme und Benutzer und zur Vereinfachung der Programmierung. Das sind </w:t>
-      </w:r>
-      <w:proofErr w:type="spellStart"/>
-      <w:r>
-        <w:t>zB</w:t>
-      </w:r>
-      <w:proofErr w:type="spellEnd"/>
-      <w:r>
-        <w:t xml:space="preserve"> die Ben</w:t>
+        <w:t>Dienste dienen für Programme und Benutzer und zur Vereinfachung der Programmierung. Das sind zB die Ben</w:t>
       </w:r>
       <w:r>
         <w:t>utzerschnittstellen, Programma</w:t>
@@ -1317,15 +1127,7 @@
     </w:p>
     <w:p>
       <w:r>
-        <w:t xml:space="preserve">Funktionen dienen zur effizienten Ausführung des Systems. Das sind </w:t>
-      </w:r>
-      <w:proofErr w:type="spellStart"/>
-      <w:r>
-        <w:t>zB</w:t>
-      </w:r>
-      <w:proofErr w:type="spellEnd"/>
-      <w:r>
-        <w:t xml:space="preserve"> Zuweisung von Ressourcen, Accounting, Schutzmechanismen oder Sicherheitsmechanismen. </w:t>
+        <w:t xml:space="preserve">Funktionen dienen zur effizienten Ausführung des Systems. Das sind zB Zuweisung von Ressourcen, Accounting, Schutzmechanismen oder Sicherheitsmechanismen. </w:t>
       </w:r>
     </w:p>
     <w:p>
@@ -1338,15 +1140,7 @@
     </w:p>
     <w:p>
       <w:r>
-        <w:t xml:space="preserve">Die </w:t>
-      </w:r>
-      <w:proofErr w:type="spellStart"/>
-      <w:r>
-        <w:t>Fehererkennung</w:t>
-      </w:r>
-      <w:proofErr w:type="spellEnd"/>
-      <w:r>
-        <w:t xml:space="preserve"> geschieht häufig durch die Hardware, die Fehlerbehandlung durch das Betriebssystem. </w:t>
+        <w:t xml:space="preserve">Die Fehererkennung geschieht häufig durch die Hardware, die Fehlerbehandlung durch das Betriebssystem. </w:t>
       </w:r>
     </w:p>
     <w:p>
@@ -1370,23 +1164,7 @@
         <w:t xml:space="preserve"> gibt es den Benutzermodus für Anwendungen und den Systemmodus für das Betriebssystem. Dabei können privilegierte Instruktionen nur im Systemmodus ausgeführt werden. Wird versucht, eine solche privilegierte Instruktion im Benutzermodus auszuführen wird ein Trap (Systemaufruf) ausgelöst. </w:t>
       </w:r>
       <w:r>
-        <w:t xml:space="preserve">Dann wird durch das Setzen des </w:t>
-      </w:r>
-      <w:proofErr w:type="spellStart"/>
-      <w:r>
-        <w:t>Modusbits</w:t>
-      </w:r>
-      <w:proofErr w:type="spellEnd"/>
-      <w:r>
-        <w:t xml:space="preserve"> auf 0 in den Systemmodus gewechselt. Wenn die Instruktion ausgeführt ist, wird durch das Setzen des </w:t>
-      </w:r>
-      <w:proofErr w:type="spellStart"/>
-      <w:r>
-        <w:t>Modusbits</w:t>
-      </w:r>
-      <w:proofErr w:type="spellEnd"/>
-      <w:r>
-        <w:t xml:space="preserve"> auf 1 wieder zurückgewechselt. Das Gleiche gilt bei Interrupts. </w:t>
+        <w:t xml:space="preserve">Dann wird durch das Setzen des Modusbits auf 0 in den Systemmodus gewechselt. Wenn die Instruktion ausgeführt ist, wird durch das Setzen des Modusbits auf 1 wieder zurückgewechselt. Das Gleiche gilt bei Interrupts. </w:t>
       </w:r>
     </w:p>
     <w:p>
@@ -1454,29 +1232,13 @@
         <w:t xml:space="preserve"> sind die E</w:t>
       </w:r>
       <w:r>
-        <w:t>(</w:t>
-      </w:r>
-      <w:proofErr w:type="spellStart"/>
-      <w:r>
-        <w:t>ingabe</w:t>
-      </w:r>
-      <w:proofErr w:type="spellEnd"/>
-      <w:r>
-        <w:t>)</w:t>
+        <w:t>(ingabe)</w:t>
       </w:r>
       <w:r>
         <w:t>/A</w:t>
       </w:r>
       <w:r>
-        <w:t>(</w:t>
-      </w:r>
-      <w:proofErr w:type="spellStart"/>
-      <w:r>
-        <w:t>usgabe</w:t>
-      </w:r>
-      <w:proofErr w:type="spellEnd"/>
-      <w:r>
-        <w:t>)</w:t>
+        <w:t>(usgabe)</w:t>
       </w:r>
       <w:r>
         <w:t>-Instruktionen privilegiert und können</w:t>
@@ -1565,7 +1327,6 @@
       <w:r>
         <w:t xml:space="preserve">Für den Wechsel vom Benutzer- in den Systemmodus gibt es die Maschinen-Instruktion </w:t>
       </w:r>
-      <w:proofErr w:type="spellStart"/>
       <w:r>
         <w:rPr>
           <w:b/>
@@ -1573,7 +1334,6 @@
         </w:rPr>
         <w:t>trap</w:t>
       </w:r>
-      <w:proofErr w:type="spellEnd"/>
       <w:r>
         <w:t xml:space="preserve">. </w:t>
       </w:r>
@@ -1585,75 +1345,11 @@
       <w:r>
         <w:t xml:space="preserve">Ein Beispiel dafür wäre </w:t>
       </w:r>
-      <w:proofErr w:type="spellStart"/>
       <w:r>
         <w:rPr>
           <w:i/>
         </w:rPr>
-        <w:t>count</w:t>
-      </w:r>
-      <w:proofErr w:type="spellEnd"/>
-      <w:r>
-        <w:rPr>
-          <w:i/>
-        </w:rPr>
-        <w:t xml:space="preserve"> = </w:t>
-      </w:r>
-      <w:proofErr w:type="spellStart"/>
-      <w:r>
-        <w:rPr>
-          <w:i/>
-        </w:rPr>
-        <w:t>read</w:t>
-      </w:r>
-      <w:proofErr w:type="spellEnd"/>
-      <w:r>
-        <w:rPr>
-          <w:i/>
-        </w:rPr>
-        <w:t xml:space="preserve"> (</w:t>
-      </w:r>
-      <w:proofErr w:type="spellStart"/>
-      <w:r>
-        <w:rPr>
-          <w:i/>
-        </w:rPr>
-        <w:t>fd</w:t>
-      </w:r>
-      <w:proofErr w:type="spellEnd"/>
-      <w:r>
-        <w:rPr>
-          <w:i/>
-        </w:rPr>
-        <w:t xml:space="preserve">, </w:t>
-      </w:r>
-      <w:proofErr w:type="spellStart"/>
-      <w:r>
-        <w:rPr>
-          <w:i/>
-        </w:rPr>
-        <w:t>buffer</w:t>
-      </w:r>
-      <w:proofErr w:type="spellEnd"/>
-      <w:r>
-        <w:rPr>
-          <w:i/>
-        </w:rPr>
-        <w:t xml:space="preserve">, </w:t>
-      </w:r>
-      <w:proofErr w:type="spellStart"/>
-      <w:r>
-        <w:rPr>
-          <w:i/>
-        </w:rPr>
-        <w:t>nbytes</w:t>
-      </w:r>
-      <w:proofErr w:type="spellEnd"/>
-      <w:r>
-        <w:rPr>
-          <w:i/>
-        </w:rPr>
-        <w:t>)</w:t>
+        <w:t>count = read (fd, buffer, nbytes)</w:t>
       </w:r>
       <w:r>
         <w:t xml:space="preserve">. </w:t>
@@ -1714,145 +1410,88 @@
         <w:lastRenderedPageBreak/>
         <w:t xml:space="preserve">Andere Beispiele für Systemaufrufe sind u.a. </w:t>
       </w:r>
-      <w:proofErr w:type="spellStart"/>
       <w:r>
         <w:rPr>
           <w:i/>
         </w:rPr>
-        <w:t>fork</w:t>
-      </w:r>
-      <w:proofErr w:type="spellEnd"/>
+        <w:t>fork()</w:t>
+      </w:r>
       <w:r>
         <w:rPr>
           <w:i/>
         </w:rPr>
+        <w:t xml:space="preserve"> </w:t>
+      </w:r>
+      <w:r>
+        <w:t xml:space="preserve">(Erzeugen eines Kindprozesses), </w:t>
+      </w:r>
+      <w:r>
+        <w:rPr>
+          <w:i/>
+        </w:rPr>
+        <w:t xml:space="preserve">open() </w:t>
+      </w:r>
+      <w:r>
+        <w:t>(öffn</w:t>
+      </w:r>
+      <w:r>
+        <w:t xml:space="preserve">en einer Datei) oder </w:t>
+      </w:r>
+      <w:r>
+        <w:rPr>
+          <w:i/>
+        </w:rPr>
+        <w:t>gettimeofday(timeval)</w:t>
+      </w:r>
+      <w:r>
+        <w:t xml:space="preserve"> (Abrufen der Systemzeit). </w:t>
+      </w:r>
+    </w:p>
+    <w:p>
+      <w:pPr>
+        <w:pStyle w:val="berschrift3"/>
+      </w:pPr>
+      <w:r>
+        <w:t>Systembibliotheken</w:t>
+      </w:r>
+    </w:p>
+    <w:p>
+      <w:r>
+        <w:t xml:space="preserve">Die </w:t>
+      </w:r>
+      <w:r>
+        <w:rPr>
+          <w:b/>
+          <w:u w:val="single"/>
+        </w:rPr>
+        <w:t xml:space="preserve">Systembibilotheken </w:t>
+      </w:r>
+      <w:r>
+        <w:t xml:space="preserve">erweitern die Systemaufrufe um weitere Funktionen. Dabei werden komplexere Befehle oder Instruktionen durch einfachere Aufrufe ummantelt. </w:t>
+      </w:r>
+      <w:r>
+        <w:t xml:space="preserve">Beispiel </w:t>
+      </w:r>
+      <w:r>
+        <w:rPr>
+          <w:i/>
+        </w:rPr>
+        <w:t>printf</w:t>
+      </w:r>
+      <w:r>
+        <w:rPr>
+          <w:i/>
+        </w:rPr>
         <w:t>()</w:t>
       </w:r>
       <w:r>
-        <w:rPr>
-          <w:i/>
-        </w:rPr>
-        <w:t xml:space="preserve"> </w:t>
-      </w:r>
-      <w:r>
-        <w:t xml:space="preserve">(Erzeugen eines </w:t>
-      </w:r>
-      <w:proofErr w:type="spellStart"/>
-      <w:r>
-        <w:t>Kindprozesses</w:t>
-      </w:r>
-      <w:proofErr w:type="spellEnd"/>
-      <w:r>
-        <w:t xml:space="preserve">), </w:t>
-      </w:r>
-      <w:r>
-        <w:rPr>
-          <w:i/>
-        </w:rPr>
-        <w:t xml:space="preserve">open() </w:t>
-      </w:r>
-      <w:r>
-        <w:t>(öffn</w:t>
-      </w:r>
-      <w:r>
-        <w:t xml:space="preserve">en einer Datei) oder </w:t>
-      </w:r>
-      <w:proofErr w:type="spellStart"/>
-      <w:r>
-        <w:rPr>
-          <w:i/>
-        </w:rPr>
-        <w:t>gettimeofday</w:t>
-      </w:r>
-      <w:proofErr w:type="spellEnd"/>
-      <w:r>
-        <w:rPr>
-          <w:i/>
-        </w:rPr>
-        <w:t>(</w:t>
-      </w:r>
-      <w:proofErr w:type="spellStart"/>
-      <w:r>
-        <w:rPr>
-          <w:i/>
-        </w:rPr>
-        <w:t>timeval</w:t>
-      </w:r>
-      <w:proofErr w:type="spellEnd"/>
-      <w:r>
-        <w:rPr>
-          <w:i/>
-        </w:rPr>
-        <w:t>)</w:t>
-      </w:r>
-      <w:r>
-        <w:t xml:space="preserve"> (Abrufen der Systemzeit). </w:t>
-      </w:r>
-    </w:p>
-    <w:p>
-      <w:pPr>
-        <w:pStyle w:val="berschrift3"/>
-      </w:pPr>
-      <w:r>
-        <w:t>Systembibliotheken</w:t>
-      </w:r>
-    </w:p>
-    <w:p>
-      <w:r>
-        <w:t xml:space="preserve">Die </w:t>
-      </w:r>
-      <w:proofErr w:type="spellStart"/>
-      <w:r>
-        <w:rPr>
-          <w:b/>
-          <w:u w:val="single"/>
-        </w:rPr>
-        <w:t>Systembibilotheken</w:t>
-      </w:r>
-      <w:proofErr w:type="spellEnd"/>
-      <w:r>
-        <w:rPr>
-          <w:b/>
-          <w:u w:val="single"/>
-        </w:rPr>
-        <w:t xml:space="preserve"> </w:t>
-      </w:r>
-      <w:r>
-        <w:t xml:space="preserve">erweitern die Systemaufrufe um weitere Funktionen. Dabei werden komplexere Befehle oder Instruktionen durch einfachere Aufrufe ummantelt. </w:t>
-      </w:r>
-      <w:r>
-        <w:t xml:space="preserve">Beispiel </w:t>
-      </w:r>
-      <w:proofErr w:type="spellStart"/>
-      <w:r>
-        <w:rPr>
-          <w:i/>
-        </w:rPr>
-        <w:t>printf</w:t>
-      </w:r>
-      <w:proofErr w:type="spellEnd"/>
-      <w:r>
-        <w:rPr>
-          <w:i/>
-        </w:rPr>
-        <w:t>()</w:t>
-      </w:r>
-      <w:r>
         <w:t xml:space="preserve"> der C-</w:t>
       </w:r>
       <w:r>
         <w:t>Bibliothek</w:t>
       </w:r>
       <w:r>
-        <w:t xml:space="preserve"> </w:t>
-      </w:r>
-      <w:proofErr w:type="spellStart"/>
-      <w:r>
-        <w:t>stdio.h</w:t>
-      </w:r>
-      <w:proofErr w:type="spellEnd"/>
-      <w:r>
-        <w:t xml:space="preserve"> </w:t>
+        <w:t xml:space="preserve"> stdio.h </w:t>
       </w:r>
       <w:r>
         <w:t xml:space="preserve">: </w:t>
@@ -1940,15 +1579,7 @@
         <w:t xml:space="preserve">ausführung. </w:t>
       </w:r>
       <w:r>
-        <w:t xml:space="preserve">Beispiele dafür sind Programme wie der Standard-Editor vi, ftp oder </w:t>
-      </w:r>
-      <w:proofErr w:type="spellStart"/>
-      <w:r>
-        <w:t>ls</w:t>
-      </w:r>
-      <w:proofErr w:type="spellEnd"/>
-      <w:r>
-        <w:t xml:space="preserve">. </w:t>
+        <w:t xml:space="preserve">Beispiele dafür sind Programme wie der Standard-Editor vi, ftp oder ls. </w:t>
       </w:r>
     </w:p>
     <w:p>
@@ -2040,15 +1671,7 @@
     </w:p>
     <w:p>
       <w:r>
-        <w:t xml:space="preserve">Beispiele dafür sind u.a. </w:t>
-      </w:r>
-      <w:proofErr w:type="spellStart"/>
-      <w:r>
-        <w:t>MS-Dos</w:t>
-      </w:r>
-      <w:proofErr w:type="spellEnd"/>
-      <w:r>
-        <w:t xml:space="preserve"> oder UNIX. </w:t>
+        <w:t xml:space="preserve">Beispiele dafür sind u.a. MS-Dos oder UNIX. </w:t>
       </w:r>
     </w:p>
     <w:p>
@@ -2121,15 +1744,7 @@
     </w:p>
     <w:p>
       <w:r>
-        <w:t xml:space="preserve">Diese Struktur sorgt für kleine Betriebssysteme, da Teilfunktionen in Server ausgelagert werden. Die Systemaufrufe werden dann an die </w:t>
-      </w:r>
-      <w:proofErr w:type="spellStart"/>
-      <w:r>
-        <w:t>zuständingen</w:t>
-      </w:r>
-      <w:proofErr w:type="spellEnd"/>
-      <w:r>
-        <w:t xml:space="preserve"> Server weitergeleitet. </w:t>
+        <w:t xml:space="preserve">Diese Struktur sorgt für kleine Betriebssysteme, da Teilfunktionen in Server ausgelagert werden. Die Systemaufrufe werden dann an die zuständingen Server weitergeleitet. </w:t>
       </w:r>
       <w:r>
         <w:br/>
@@ -2302,23 +1917,7 @@
         <w:t xml:space="preserve">Virtuelle Maschinen abstrahieren die Hardware eines Computers und erzeugen so die Illusion, dass der Umgebung ein eigener Computer zur Verfügung hat. </w:t>
       </w:r>
       <w:r>
-        <w:t>Durch virtuellen Speicher, CPU-</w:t>
-      </w:r>
-      <w:proofErr w:type="spellStart"/>
-      <w:r>
-        <w:t>Scheduling</w:t>
-      </w:r>
-      <w:proofErr w:type="spellEnd"/>
-      <w:r>
-        <w:t xml:space="preserve">, </w:t>
-      </w:r>
-      <w:proofErr w:type="spellStart"/>
-      <w:r>
-        <w:t>etc</w:t>
-      </w:r>
-      <w:proofErr w:type="spellEnd"/>
-      <w:r>
-        <w:t xml:space="preserve"> können so auch verschiedene virtuelle Maschinen emuliert. </w:t>
+        <w:t xml:space="preserve">Durch virtuellen Speicher, CPU-Scheduling, etc können so auch verschiedene virtuelle Maschinen emuliert. </w:t>
       </w:r>
       <w:r>
         <w:br/>
@@ -2398,13 +1997,8 @@
       </w:r>
     </w:p>
     <w:p>
-      <w:proofErr w:type="spellStart"/>
-      <w:r>
-        <w:t>Häfuig</w:t>
-      </w:r>
-      <w:proofErr w:type="spellEnd"/>
-      <w:r>
-        <w:t xml:space="preserve"> werden in der Praxis solche Architekturkonzepte kombiniert. </w:t>
+      <w:r>
+        <w:t xml:space="preserve">Häfuig werden in der Praxis solche Architekturkonzepte kombiniert. </w:t>
       </w:r>
       <w:r>
         <w:t xml:space="preserve">Linux z.B. ist </w:t>
@@ -2452,15 +2046,7 @@
         <w:t xml:space="preserve">Prozess </w:t>
       </w:r>
       <w:r>
-        <w:t xml:space="preserve">kann als Programm in Ausführung verstanden werden. Er besteht aus Programmcode (Textsegment), einem Befehlszähler (zeigt, wo im Code wir uns befinden) + Prozessorregisterinhalt, einem Stack mit temporären Daten, </w:t>
-      </w:r>
-      <w:proofErr w:type="spellStart"/>
-      <w:r>
-        <w:t>gloablen</w:t>
-      </w:r>
-      <w:proofErr w:type="spellEnd"/>
-      <w:r>
-        <w:t xml:space="preserve"> Daten und einem Heap für dynamisch zugeteilten Speicher. </w:t>
+        <w:t xml:space="preserve">kann als Programm in Ausführung verstanden werden. Er besteht aus Programmcode (Textsegment), einem Befehlszähler (zeigt, wo im Code wir uns befinden) + Prozessorregisterinhalt, einem Stack mit temporären Daten, gloablen Daten und einem Heap für dynamisch zugeteilten Speicher. </w:t>
       </w:r>
     </w:p>
     <w:p>
@@ -2508,15 +2094,7 @@
     </w:p>
     <w:p>
       <w:r>
-        <w:t xml:space="preserve">Dabei besitzt </w:t>
-      </w:r>
-      <w:proofErr w:type="spellStart"/>
-      <w:r>
-        <w:t>jedre</w:t>
-      </w:r>
-      <w:proofErr w:type="spellEnd"/>
-      <w:r>
-        <w:t xml:space="preserve"> Prozess eine virtuelle CPU. </w:t>
+        <w:t xml:space="preserve">Dabei besitzt jedre Prozess eine virtuelle CPU. </w:t>
       </w:r>
     </w:p>
     <w:p>
@@ -2557,15 +2135,7 @@
       </w:r>
       <w:r>
         <w:br/>
-        <w:t>Wenn er auf ein Ereignis warten muss (</w:t>
-      </w:r>
-      <w:proofErr w:type="spellStart"/>
-      <w:r>
-        <w:t>zB</w:t>
-      </w:r>
-      <w:proofErr w:type="spellEnd"/>
-      <w:r>
-        <w:t xml:space="preserve"> Ende E/A) ist er im Zustand </w:t>
+        <w:t xml:space="preserve">Wenn er auf ein Ereignis warten muss (zB Ende E/A) ist er im Zustand </w:t>
       </w:r>
       <w:r>
         <w:rPr>
@@ -2968,160 +2538,76 @@
         <w:t xml:space="preserve">Prozesse werden bei Systeminitialisierung durch Benutzer oder laufende Prozesse erzeugt. </w:t>
       </w:r>
       <w:r>
-        <w:t xml:space="preserve">Erzeugt dabei ein Prozess einen anderen Prozess hat er als Elternprozess einen </w:t>
-      </w:r>
-      <w:proofErr w:type="spellStart"/>
-      <w:r>
-        <w:t>Kindprozess</w:t>
-      </w:r>
-      <w:proofErr w:type="spellEnd"/>
-      <w:r>
-        <w:t xml:space="preserve"> erzeugt. </w:t>
+        <w:t xml:space="preserve">Erzeugt dabei ein Prozess einen anderen Prozess hat er als Elternprozess einen Kindprozess erzeugt. </w:t>
       </w:r>
       <w:r>
         <w:t>Dabei gibt es mehrere Optionen für das Teilen von Ressourcen (Eltern und Kinder teilen alle Ressourcen, Kinder teilen nur Teilmenge der Elternressourcen, Eltern und Kinder teilen keine Ressourcen)</w:t>
       </w:r>
       <w:r>
-        <w:t>, die Ausführung (Nebenläufiges Ausführen von Eltern/Kindern, Eltern warten auf Beendigung der Kinder) und den Adressraum (</w:t>
-      </w:r>
-      <w:proofErr w:type="spellStart"/>
-      <w:r>
-        <w:t>Kindprozess</w:t>
-      </w:r>
-      <w:proofErr w:type="spellEnd"/>
-      <w:r>
-        <w:t xml:space="preserve"> als Duplikat des Elternprozesses, </w:t>
-      </w:r>
-      <w:proofErr w:type="spellStart"/>
-      <w:r>
-        <w:t>Kindprozess</w:t>
-      </w:r>
-      <w:proofErr w:type="spellEnd"/>
-      <w:r>
-        <w:t xml:space="preserve"> lädt eigenes Programm). </w:t>
+        <w:t xml:space="preserve">, die Ausführung (Nebenläufiges Ausführen von Eltern/Kindern, Eltern warten auf Beendigung der Kinder) und den Adressraum (Kindprozess als Duplikat des Elternprozesses, Kindprozess lädt eigenes Programm). </w:t>
       </w:r>
     </w:p>
     <w:p>
       <w:r>
         <w:t xml:space="preserve">Beispiel: </w:t>
       </w:r>
-      <w:proofErr w:type="spellStart"/>
       <w:r>
         <w:rPr>
           <w:i/>
         </w:rPr>
-        <w:t>fork</w:t>
-      </w:r>
-      <w:proofErr w:type="spellEnd"/>
+        <w:t>fork()</w:t>
+      </w:r>
+      <w:r>
+        <w:rPr>
+          <w:u w:val="single"/>
+        </w:rPr>
+        <w:t xml:space="preserve"> </w:t>
+      </w:r>
+      <w:r>
+        <w:t>erzeugt eine Prozesskopie mit neuer Prozessnummer</w:t>
+      </w:r>
+    </w:p>
+    <w:p>
+      <w:pPr>
+        <w:pStyle w:val="berschrift4"/>
+      </w:pPr>
+      <w:r>
+        <w:t>Beenden von Prozessen</w:t>
+      </w:r>
+    </w:p>
+    <w:p>
+      <w:r>
+        <w:t>Wenn der Prozess die letzt Anweisung ausgeführt hat beauftragt er das Betriebssystem mit der Löschung (</w:t>
+      </w:r>
       <w:r>
         <w:rPr>
           <w:i/>
         </w:rPr>
-        <w:t>()</w:t>
-      </w:r>
-      <w:r>
-        <w:rPr>
-          <w:u w:val="single"/>
-        </w:rPr>
-        <w:t xml:space="preserve"> </w:t>
-      </w:r>
-      <w:r>
-        <w:t>erzeugt eine Prozesskopie mit neuer Prozessnummer</w:t>
-      </w:r>
-    </w:p>
-    <w:p>
-      <w:pPr>
-        <w:pStyle w:val="berschrift4"/>
-      </w:pPr>
-      <w:r>
-        <w:t>Beenden von Prozessen</w:t>
-      </w:r>
-    </w:p>
-    <w:p>
-      <w:r>
-        <w:t xml:space="preserve">Wenn der Prozess die </w:t>
-      </w:r>
-      <w:proofErr w:type="spellStart"/>
-      <w:r>
-        <w:t>letzt</w:t>
-      </w:r>
-      <w:proofErr w:type="spellEnd"/>
-      <w:r>
-        <w:t xml:space="preserve"> Anweisung ausgeführt hat beauftragt er das Betriebssystem mit der Löschung (</w:t>
-      </w:r>
-      <w:proofErr w:type="spellStart"/>
+        <w:t>exit)</w:t>
+      </w:r>
+      <w:r>
+        <w:t xml:space="preserve">. </w:t>
+      </w:r>
+      <w:r>
+        <w:t>Der Elternprozess kann aber auch auf die Beendigung eines Kindprozesses inklusive der Datenrückgabe warten (</w:t>
+      </w:r>
       <w:r>
         <w:rPr>
           <w:i/>
         </w:rPr>
-        <w:t>exit</w:t>
-      </w:r>
-      <w:proofErr w:type="spellEnd"/>
+        <w:t>wait</w:t>
+      </w:r>
+      <w:r>
+        <w:t>). Schliesslich kann der Elternprozess den Kindprozess auch  beenden (</w:t>
+      </w:r>
       <w:r>
         <w:rPr>
           <w:i/>
         </w:rPr>
-        <w:t>)</w:t>
-      </w:r>
-      <w:r>
-        <w:t xml:space="preserve">. </w:t>
-      </w:r>
-      <w:r>
-        <w:t xml:space="preserve">Der Elternprozess kann aber auch auf die Beendigung eines </w:t>
-      </w:r>
-      <w:proofErr w:type="spellStart"/>
-      <w:r>
-        <w:t>Kindprozesses</w:t>
-      </w:r>
-      <w:proofErr w:type="spellEnd"/>
-      <w:r>
-        <w:t xml:space="preserve"> inklusive der Datenrückgabe warten (</w:t>
-      </w:r>
-      <w:proofErr w:type="spellStart"/>
-      <w:r>
-        <w:rPr>
-          <w:i/>
-        </w:rPr>
-        <w:t>wait</w:t>
-      </w:r>
-      <w:proofErr w:type="spellEnd"/>
-      <w:r>
-        <w:t xml:space="preserve">). Schliesslich kann der Elternprozess den </w:t>
-      </w:r>
-      <w:proofErr w:type="spellStart"/>
-      <w:r>
-        <w:t>Kindprozess</w:t>
-      </w:r>
-      <w:proofErr w:type="spellEnd"/>
-      <w:r>
-        <w:t xml:space="preserve"> auch  beenden (</w:t>
-      </w:r>
-      <w:proofErr w:type="spellStart"/>
-      <w:r>
-        <w:rPr>
-          <w:i/>
-        </w:rPr>
         <w:t>abort</w:t>
       </w:r>
-      <w:proofErr w:type="spellEnd"/>
-      <w:r>
-        <w:t xml:space="preserve">), </w:t>
-      </w:r>
-      <w:proofErr w:type="spellStart"/>
-      <w:r>
-        <w:t>zB</w:t>
-      </w:r>
-      <w:proofErr w:type="spellEnd"/>
-      <w:r>
-        <w:t xml:space="preserve"> wenn die zugeteilten Ressourcen verbraucht wurden, der </w:t>
-      </w:r>
-      <w:proofErr w:type="spellStart"/>
-      <w:r>
-        <w:t>Kindprozess</w:t>
-      </w:r>
-      <w:proofErr w:type="spellEnd"/>
-      <w:r>
-        <w:t xml:space="preserve"> nicht länger benötigt wird oder der Elternprozess terminiert. </w:t>
+      <w:r>
+        <w:t xml:space="preserve">), zB wenn die zugeteilten Ressourcen verbraucht wurden, der Kindprozess nicht länger benötigt wird oder der Elternprozess terminiert. </w:t>
       </w:r>
     </w:p>
     <w:p>
@@ -3312,15 +2798,7 @@
         <w:t xml:space="preserve"> (Für Prozess</w:t>
       </w:r>
       <w:r>
-        <w:t xml:space="preserve">e benötigte Systemressourcen, </w:t>
-      </w:r>
-      <w:proofErr w:type="spellStart"/>
-      <w:r>
-        <w:t>zB</w:t>
-      </w:r>
-      <w:proofErr w:type="spellEnd"/>
-      <w:r>
-        <w:t xml:space="preserve"> Drucker, Arbeitsspeicher) benötigt, so können sie einfacher und schneller erzeugt werden. </w:t>
+        <w:t xml:space="preserve">e benötigte Systemressourcen, zB Drucker, Arbeitsspeicher) benötigt, so können sie einfacher und schneller erzeugt werden. </w:t>
       </w:r>
       <w:r>
         <w:t xml:space="preserve">Ausserdem können sie Ressourcen teilen, sind reaktionsfreudig und können auf verschiedene Prozesse abgebildet werden. </w:t>
@@ -3527,23 +3005,7 @@
     </w:p>
     <w:p>
       <w:r>
-        <w:t xml:space="preserve">Die Hybriden Threads sind eine Kombination der Vorteile von User und Kernel Threads. Die User Threads werden normal verwaltet (also von den Anwendungen), dann auf Kernel Threads </w:t>
-      </w:r>
-      <w:proofErr w:type="spellStart"/>
-      <w:r>
-        <w:t>gemultiplext</w:t>
-      </w:r>
-      <w:proofErr w:type="spellEnd"/>
-      <w:r>
-        <w:t xml:space="preserve"> und diese werden dann vom Kern </w:t>
-      </w:r>
-      <w:proofErr w:type="spellStart"/>
-      <w:r>
-        <w:t>gescheduled</w:t>
-      </w:r>
-      <w:proofErr w:type="spellEnd"/>
-      <w:r>
-        <w:t xml:space="preserve">. </w:t>
+        <w:t xml:space="preserve">Die Hybriden Threads sind eine Kombination der Vorteile von User und Kernel Threads. Die User Threads werden normal verwaltet (also von den Anwendungen), dann auf Kernel Threads gemultiplext und diese werden dann vom Kern gescheduled. </w:t>
       </w:r>
     </w:p>
     <w:p>
@@ -3599,7 +3061,6 @@
         <w:lastRenderedPageBreak/>
         <w:t xml:space="preserve">Ein Beispiel für hybride Threads sind </w:t>
       </w:r>
-      <w:proofErr w:type="spellStart"/>
       <w:r>
         <w:rPr>
           <w:b/>
@@ -3607,20 +3068,11 @@
         </w:rPr>
         <w:t>Leichtgewichtsprozessse</w:t>
       </w:r>
-      <w:proofErr w:type="spellEnd"/>
       <w:r>
         <w:t>. Dabei ist jeder LWP mit</w:t>
       </w:r>
       <w:r>
-        <w:t xml:space="preserve"> einem Kernel Thread verbunden, welche dann vom Betriebssystem </w:t>
-      </w:r>
-      <w:proofErr w:type="spellStart"/>
-      <w:r>
-        <w:t>gescheduled</w:t>
-      </w:r>
-      <w:proofErr w:type="spellEnd"/>
-      <w:r>
-        <w:t xml:space="preserve"> werden. Falls ein Kernel Thread blockiert blockieren auch der LWP und die User Threads. </w:t>
+        <w:t xml:space="preserve"> einem Kernel Thread verbunden, welche dann vom Betriebssystem gescheduled werden. Falls ein Kernel Thread blockiert blockieren auch der LWP und die User Threads. </w:t>
       </w:r>
     </w:p>
     <w:p>
@@ -3678,27 +3130,75 @@
       <w:r>
         <w:t xml:space="preserve">Im traditionellen Ansatz wird der Prozess oder der Thread bei einer ankommenden Nachricht durch d </w:t>
       </w:r>
-      <w:proofErr w:type="spellStart"/>
       <w:r>
         <w:rPr>
           <w:i/>
         </w:rPr>
-        <w:t>receive</w:t>
-      </w:r>
-      <w:proofErr w:type="spellEnd"/>
+        <w:t xml:space="preserve">receive </w:t>
+      </w:r>
+      <w:r>
+        <w:t xml:space="preserve">Systemaufruf blockiert und wartet so auf die Nachricht. </w:t>
+      </w:r>
+    </w:p>
+    <w:p>
+      <w:r>
+        <w:t xml:space="preserve">Bei Pop-Up Threads veranlasst das Betriebssystem bei einer ankommenden Nachricht einen neuen Thread, welcher sich um diese Nachricht kümmert. </w:t>
+      </w:r>
+    </w:p>
+    <w:p>
+      <w:pPr>
+        <w:pStyle w:val="berschrift4"/>
+      </w:pPr>
+      <w:r>
+        <w:t>Thread Pools</w:t>
+      </w:r>
+    </w:p>
+    <w:p>
+      <w:r>
+        <w:t xml:space="preserve">Die Thread-Erzeugung verursacht einen gewissen Aufwand. Eine Lösung dafür ist der Thread Pool. Dabei werden bei Task-Start Threads erzeugt und dann in einem Pool abgelegt. Wird nun ein Thread benötigt, wird er aus dem Pool entnommen um die Anfrage zu bearbeiten und dann wieder zurückgelegt. Ist kein Thread verfügbar, muss gewartet werden, bis ein Thread im Pool verfügbar wird. </w:t>
+      </w:r>
+    </w:p>
+    <w:p>
+      <w:pPr>
+        <w:pStyle w:val="berschrift4"/>
+      </w:pPr>
+      <w:r>
+        <w:t>Thread-Steuerung</w:t>
+      </w:r>
+    </w:p>
+    <w:p>
+      <w:r>
+        <w:t xml:space="preserve">Für die Steuerung von Threads werden Bibliotheksprozeduren verwendet. Beispiele dafür sind die Aufrufe </w:t>
+      </w:r>
       <w:r>
         <w:rPr>
           <w:i/>
         </w:rPr>
-        <w:t xml:space="preserve"> </w:t>
-      </w:r>
-      <w:r>
-        <w:t xml:space="preserve">Systemaufruf blockiert und wartet so auf die Nachricht. </w:t>
-      </w:r>
-    </w:p>
-    <w:p>
-      <w:r>
-        <w:t xml:space="preserve">Bei Pop-Up Threads veranlasst das Betriebssystem bei einer ankommenden Nachricht einen neuen Thread, welcher sich um diese Nachricht kümmert. </w:t>
+        <w:t>pthread_create</w:t>
+      </w:r>
+      <w:r>
+        <w:t xml:space="preserve">, </w:t>
+      </w:r>
+      <w:r>
+        <w:rPr>
+          <w:i/>
+        </w:rPr>
+        <w:t>pthread_exit</w:t>
+      </w:r>
+      <w:r>
+        <w:t xml:space="preserve"> oder </w:t>
+      </w:r>
+      <w:r>
+        <w:rPr>
+          <w:i/>
+        </w:rPr>
+        <w:t>clone</w:t>
+      </w:r>
+      <w:r>
+        <w:t xml:space="preserve">. </w:t>
+      </w:r>
+      <w:r>
+        <w:t xml:space="preserve">Oft gibt es auch Aufrufe zum freiwilligen Aufgaben der CPU. Diese sind wichtig, denn die User Threads sind für das Betriebssystem unsichtbar. </w:t>
       </w:r>
     </w:p>
     <w:p>
@@ -3706,77 +3206,7 @@
         <w:pStyle w:val="berschrift4"/>
       </w:pPr>
       <w:r>
-        <w:t>Thread Pools</w:t>
-      </w:r>
-    </w:p>
-    <w:p>
-      <w:r>
-        <w:t xml:space="preserve">Die Thread-Erzeugung verursacht einen gewissen Aufwand. Eine Lösung dafür ist der Thread Pool. Dabei werden bei Task-Start Threads erzeugt und dann in einem Pool abgelegt. Wird nun ein Thread benötigt, wird er aus dem Pool entnommen um die Anfrage zu bearbeiten und dann wieder zurückgelegt. Ist kein Thread verfügbar, muss gewartet werden, bis ein Thread im Pool verfügbar wird. </w:t>
-      </w:r>
-    </w:p>
-    <w:p>
-      <w:pPr>
-        <w:pStyle w:val="berschrift4"/>
-      </w:pPr>
-      <w:r>
-        <w:t>Thread-Steuerung</w:t>
-      </w:r>
-    </w:p>
-    <w:p>
-      <w:r>
-        <w:t xml:space="preserve">Für die Steuerung von Threads werden Bibliotheksprozeduren verwendet. Beispiele dafür sind die Aufrufe </w:t>
-      </w:r>
-      <w:proofErr w:type="spellStart"/>
-      <w:r>
-        <w:rPr>
-          <w:i/>
-        </w:rPr>
-        <w:t>pthread_create</w:t>
-      </w:r>
-      <w:proofErr w:type="spellEnd"/>
-      <w:r>
-        <w:t xml:space="preserve">, </w:t>
-      </w:r>
-      <w:proofErr w:type="spellStart"/>
-      <w:r>
-        <w:rPr>
-          <w:i/>
-        </w:rPr>
-        <w:t>pthread_exit</w:t>
-      </w:r>
-      <w:proofErr w:type="spellEnd"/>
-      <w:r>
-        <w:t xml:space="preserve"> oder </w:t>
-      </w:r>
-      <w:proofErr w:type="spellStart"/>
-      <w:r>
-        <w:rPr>
-          <w:i/>
-        </w:rPr>
-        <w:t>clone</w:t>
-      </w:r>
-      <w:proofErr w:type="spellEnd"/>
-      <w:r>
-        <w:t xml:space="preserve">. </w:t>
-      </w:r>
-      <w:r>
-        <w:t xml:space="preserve">Oft gibt es auch Aufrufe zum freiwilligen Aufgaben der CPU. Diese sind wichtig, denn die User Threads sind für das Betriebssystem unsichtbar. </w:t>
-      </w:r>
-    </w:p>
-    <w:p>
-      <w:pPr>
-        <w:pStyle w:val="berschrift4"/>
-      </w:pPr>
-      <w:r>
-        <w:t>Probleme von Multi-</w:t>
-      </w:r>
-      <w:proofErr w:type="spellStart"/>
-      <w:r>
-        <w:t>Threaded</w:t>
-      </w:r>
-      <w:proofErr w:type="spellEnd"/>
-      <w:r>
-        <w:t xml:space="preserve"> Code</w:t>
+        <w:t>Probleme von Multi-Threaded Code</w:t>
       </w:r>
     </w:p>
     <w:p>
@@ -3793,15 +3223,7 @@
         <w:t xml:space="preserve"> das Überschreiben globaler Variablen</w:t>
       </w:r>
       <w:r>
-        <w:t>, das Stack-Management oder die Schwierigkeit der Zuordnung von Signalen durch Kern zu User Threads (</w:t>
-      </w:r>
-      <w:proofErr w:type="spellStart"/>
-      <w:r>
-        <w:t>bsp</w:t>
-      </w:r>
-      <w:proofErr w:type="spellEnd"/>
-      <w:r>
-        <w:t xml:space="preserve"> Tastatureingaben)</w:t>
+        <w:t>, das Stack-Management oder die Schwierigkeit der Zuordnung von Signalen durch Kern zu User Threads (bsp Tastatureingaben)</w:t>
       </w:r>
     </w:p>
     <w:p>
@@ -3899,21 +3321,7 @@
           <w:lang w:val="en-GB"/>
         </w:rPr>
         <w:lastRenderedPageBreak/>
-        <w:t>Scheduling-</w:t>
-      </w:r>
-      <w:proofErr w:type="spellStart"/>
-      <w:r>
-        <w:rPr>
-          <w:lang w:val="en-GB"/>
-        </w:rPr>
-        <w:t>Mechanismen</w:t>
-      </w:r>
-      <w:proofErr w:type="spellEnd"/>
-      <w:r>
-        <w:rPr>
-          <w:lang w:val="en-GB"/>
-        </w:rPr>
-        <w:t xml:space="preserve"> </w:t>
+        <w:t xml:space="preserve">Scheduling-Mechanismen </w:t>
       </w:r>
     </w:p>
     <w:p>
@@ -3982,13 +3390,8 @@
       <w:pPr>
         <w:pStyle w:val="berschrift3"/>
       </w:pPr>
-      <w:proofErr w:type="spellStart"/>
-      <w:r>
-        <w:t>Shortest</w:t>
-      </w:r>
-      <w:proofErr w:type="spellEnd"/>
-      <w:r>
-        <w:t xml:space="preserve"> Job First</w:t>
+      <w:r>
+        <w:t>Shortest Job First</w:t>
       </w:r>
     </w:p>
     <w:p>
@@ -4259,15 +3662,7 @@
     </w:p>
     <w:p>
       <w:r>
-        <w:t xml:space="preserve">Dieser </w:t>
-      </w:r>
-      <w:proofErr w:type="spellStart"/>
-      <w:r>
-        <w:t>präemptive</w:t>
-      </w:r>
-      <w:proofErr w:type="spellEnd"/>
-      <w:r>
-        <w:t xml:space="preserve"> Mechanismus ist geeignet für Time-Sharing. Dabei erhält jeder Prozess eine kleine Zeit die CPU. Danach gibt er sie wieder ab und reiht sich wieder in die Ready-Queue ein. Dabei ist es wichtig, einen guten Wert für die Zeit (q) zu finden. Ist der Wert zu gross, haben wir nur ein FIFO. Ist er zu gross, haben wir einen zu grossen Overhead. </w:t>
+        <w:t xml:space="preserve">Dieser präemptive Mechanismus ist geeignet für Time-Sharing. Dabei erhält jeder Prozess eine kleine Zeit die CPU. Danach gibt er sie wieder ab und reiht sich wieder in die Ready-Queue ein. Dabei ist es wichtig, einen guten Wert für die Zeit (q) zu finden. Ist der Wert zu gross, haben wir nur ein FIFO. Ist er zu gross, haben wir einen zu grossen Overhead. </w:t>
       </w:r>
     </w:p>
     <w:p>
@@ -4523,15 +3918,7 @@
         <w:t>weiches Echtzeitsystem</w:t>
       </w:r>
       <w:r>
-        <w:t xml:space="preserve"> versucht zwar, </w:t>
-      </w:r>
-      <w:proofErr w:type="spellStart"/>
-      <w:r>
-        <w:t>Zeitüberschreittungen</w:t>
-      </w:r>
-      <w:proofErr w:type="spellEnd"/>
-      <w:r>
-        <w:t xml:space="preserve"> durch Prioritäten zu vermeiden, kann dies aber nicht garantieren. </w:t>
+        <w:t xml:space="preserve"> versucht zwar, Zeitüberschreittungen durch Prioritäten zu vermeiden, kann dies aber nicht garantieren. </w:t>
       </w:r>
     </w:p>
     <w:p>
@@ -4547,23 +3934,7 @@
         <w:t xml:space="preserve">Es wird ein Prioritäts-Scheduling vorgenommen, also Realzeitprozesse priorisiert. </w:t>
       </w:r>
       <w:r>
-        <w:t xml:space="preserve">Ausserdem werden Verzögerungen minimiert. Dies geschieht durch das Vererben von Prioritäten, begrenzte </w:t>
-      </w:r>
-      <w:proofErr w:type="spellStart"/>
-      <w:r>
-        <w:t>Dispatch</w:t>
-      </w:r>
-      <w:proofErr w:type="spellEnd"/>
-      <w:r>
-        <w:t xml:space="preserve">-Verzögerungen und </w:t>
-      </w:r>
-      <w:proofErr w:type="spellStart"/>
-      <w:r>
-        <w:t>präemptive</w:t>
-      </w:r>
-      <w:proofErr w:type="spellEnd"/>
-      <w:r>
-        <w:t xml:space="preserve"> Kerne. </w:t>
+        <w:t xml:space="preserve">Ausserdem werden Verzögerungen minimiert. Dies geschieht durch das Vererben von Prioritäten, begrenzte Dispatch-Verzögerungen und präemptive Kerne. </w:t>
       </w:r>
     </w:p>
     <w:p>
@@ -4640,13 +4011,8 @@
       <w:pPr>
         <w:pStyle w:val="berschrift4"/>
       </w:pPr>
-      <w:proofErr w:type="spellStart"/>
-      <w:r>
-        <w:t>Earliest</w:t>
-      </w:r>
-      <w:proofErr w:type="spellEnd"/>
-      <w:r>
-        <w:t xml:space="preserve"> Deadline First</w:t>
+      <w:r>
+        <w:t>Earliest Deadline First</w:t>
       </w:r>
     </w:p>
     <w:p>
@@ -4717,15 +4083,7 @@
         <w:t xml:space="preserve">. Das führt dann zu einer minimaleren Verzögerung von Aktivitäten mit hoher Frequenz und sorgt </w:t>
       </w:r>
       <w:r>
-        <w:t xml:space="preserve">so dafür, dass deren Fristen seltener verletzt werden. Aber dadurch kann es auch zur </w:t>
-      </w:r>
-      <w:proofErr w:type="spellStart"/>
-      <w:r>
-        <w:t>Verstückelung</w:t>
-      </w:r>
-      <w:proofErr w:type="spellEnd"/>
-      <w:r>
-        <w:t xml:space="preserve"> von Aktivitäten mit niedriger Frequenz kommen, da eine höhere Anzahl Kontextwechsel zu Prozessen mit höherer Priorität besteht. </w:t>
+        <w:t xml:space="preserve">so dafür, dass deren Fristen seltener verletzt werden. Aber dadurch kann es auch zur Verstückelung von Aktivitäten mit niedriger Frequenz kommen, da eine höhere Anzahl Kontextwechsel zu Prozessen mit höherer Priorität besteht. </w:t>
       </w:r>
     </w:p>
     <w:p>
@@ -4784,13 +4142,8 @@
         <w:pStyle w:val="berschrift3"/>
       </w:pPr>
       <w:r>
-        <w:t xml:space="preserve">Asymmetrisches und symmetrisches </w:t>
-      </w:r>
-      <w:proofErr w:type="spellStart"/>
-      <w:r>
-        <w:t>Multiprocessing</w:t>
-      </w:r>
-      <w:proofErr w:type="spellEnd"/>
+        <w:t>Asymmetrisches und symmetrisches Multiprocessing</w:t>
+      </w:r>
     </w:p>
     <w:p>
       <w:r>
@@ -4801,27 +4154,10 @@
           <w:b/>
           <w:u w:val="single"/>
         </w:rPr>
-        <w:t xml:space="preserve">Asymmetrischem </w:t>
-      </w:r>
-      <w:proofErr w:type="spellStart"/>
-      <w:r>
-        <w:rPr>
-          <w:b/>
-          <w:u w:val="single"/>
-        </w:rPr>
-        <w:t>Multiprocessing</w:t>
-      </w:r>
-      <w:proofErr w:type="spellEnd"/>
-      <w:r>
-        <w:t xml:space="preserve"> wird durch einen Master-Prozessor </w:t>
-      </w:r>
-      <w:proofErr w:type="spellStart"/>
-      <w:r>
-        <w:t>gescheduled</w:t>
-      </w:r>
-      <w:proofErr w:type="spellEnd"/>
-      <w:r>
-        <w:t xml:space="preserve">. Die anderen Prozesse führen dann den Benutzercode aus. </w:t>
+        <w:t>Asymmetrischem Multiprocessing</w:t>
+      </w:r>
+      <w:r>
+        <w:t xml:space="preserve"> wird durch einen Master-Prozessor gescheduled. Die anderen Prozesse führen dann den Benutzercode aus. </w:t>
       </w:r>
       <w:r>
         <w:br/>
@@ -4832,17 +4168,8 @@
           <w:b/>
           <w:u w:val="single"/>
         </w:rPr>
-        <w:t xml:space="preserve">Symmetrischem </w:t>
-      </w:r>
-      <w:proofErr w:type="spellStart"/>
-      <w:r>
-        <w:rPr>
-          <w:b/>
-          <w:u w:val="single"/>
-        </w:rPr>
-        <w:t>Multiprocessing</w:t>
-      </w:r>
-      <w:proofErr w:type="spellEnd"/>
+        <w:t>Symmetrischem Multiprocessing</w:t>
+      </w:r>
       <w:r>
         <w:t xml:space="preserve"> führt jeder Prozess sein eigenes Scheduling durch. </w:t>
       </w:r>
@@ -5101,15 +4428,7 @@
     </w:p>
     <w:p>
       <w:r>
-        <w:t xml:space="preserve">Unter diesem Begriff versteht man die gegenseitige Beeinflussung </w:t>
-      </w:r>
-      <w:proofErr w:type="spellStart"/>
-      <w:r>
-        <w:t>kooperirender</w:t>
-      </w:r>
-      <w:proofErr w:type="spellEnd"/>
-      <w:r>
-        <w:t xml:space="preserve"> Prozesse. Der Vorteil hier liegt im Teilen von Informationen, der Modularität und der beschleunigten Verarbeitung in Multiprozessorsystemen. </w:t>
+        <w:t xml:space="preserve">Unter diesem Begriff versteht man die gegenseitige Beeinflussung kooperirender Prozesse. Der Vorteil hier liegt im Teilen von Informationen, der Modularität und der beschleunigten Verarbeitung in Multiprozessorsystemen. </w:t>
       </w:r>
     </w:p>
     <w:p>
@@ -5140,16 +4459,8 @@
         <w:rPr>
           <w:i/>
         </w:rPr>
-        <w:t>send/</w:t>
-      </w:r>
-      <w:proofErr w:type="spellStart"/>
-      <w:r>
-        <w:rPr>
-          <w:i/>
-        </w:rPr>
-        <w:t>receive</w:t>
-      </w:r>
-      <w:proofErr w:type="spellEnd"/>
+        <w:t>send/receive</w:t>
+      </w:r>
       <w:r>
         <w:t xml:space="preserve"> Operationen. </w:t>
       </w:r>
@@ -5160,23 +4471,7 @@
       </w:pPr>
       <w:r>
         <w:lastRenderedPageBreak/>
-        <w:t xml:space="preserve">Message </w:t>
-      </w:r>
-      <w:proofErr w:type="spellStart"/>
-      <w:r>
-        <w:t>Passing</w:t>
-      </w:r>
-      <w:proofErr w:type="spellEnd"/>
-      <w:r>
-        <w:t xml:space="preserve"> und </w:t>
-      </w:r>
-      <w:proofErr w:type="spellStart"/>
-      <w:r>
-        <w:t>Shared</w:t>
-      </w:r>
-      <w:proofErr w:type="spellEnd"/>
-      <w:r>
-        <w:t xml:space="preserve"> Memory</w:t>
+        <w:t>Message Passing und Shared Memory</w:t>
       </w:r>
     </w:p>
     <w:p>
@@ -5405,34 +4700,10 @@
     </w:p>
     <w:p>
       <w:r>
-        <w:t xml:space="preserve">Wenn parallele Prozesse Zugriff auf gemeinsame Daten haben können </w:t>
-      </w:r>
-      <w:proofErr w:type="spellStart"/>
-      <w:r>
-        <w:t>dadruch</w:t>
-      </w:r>
-      <w:proofErr w:type="spellEnd"/>
-      <w:r>
-        <w:t xml:space="preserve"> Inkonsistenzen verursacht werden. Deshalb sind Mechanismen zur Synchronisation erforderlich. </w:t>
-      </w:r>
-      <w:r>
-        <w:t xml:space="preserve">Ein Beispiel ist das Erzeuger/Verbraucher-Problem: Dabei kann ein Buffer N Elemente speichern. Der Erzeuger darf dann nicht in den vollen Puffer speichern, während der Verbraucher </w:t>
-      </w:r>
-      <w:proofErr w:type="spellStart"/>
-      <w:r>
-        <w:t>nich</w:t>
-      </w:r>
-      <w:proofErr w:type="spellEnd"/>
-      <w:r>
-        <w:t xml:space="preserve"> aus dem leeren </w:t>
-      </w:r>
-      <w:proofErr w:type="spellStart"/>
-      <w:r>
-        <w:t>Speicehr</w:t>
-      </w:r>
-      <w:proofErr w:type="spellEnd"/>
-      <w:r>
-        <w:t xml:space="preserve"> entfernen darf. </w:t>
+        <w:t xml:space="preserve">Wenn parallele Prozesse Zugriff auf gemeinsame Daten haben können dadruch Inkonsistenzen verursacht werden. Deshalb sind Mechanismen zur Synchronisation erforderlich. </w:t>
+      </w:r>
+      <w:r>
+        <w:t xml:space="preserve">Ein Beispiel ist das Erzeuger/Verbraucher-Problem: Dabei kann ein Buffer N Elemente speichern. Der Erzeuger darf dann nicht in den vollen Puffer speichern, während der Verbraucher nich aus dem leeren Speicehr entfernen darf. </w:t>
       </w:r>
     </w:p>
     <w:p>
@@ -5583,54 +4854,20 @@
     </w:p>
     <w:p>
       <w:r>
-        <w:t xml:space="preserve">Hier wird geprüft, ob der Buffer leer/bzw. voll ist. Das Problem bei dieser Implementierung ist, dass nicht der volle Buffer genutzt werden kann. Dafür wäre eine Implementierung mit </w:t>
-      </w:r>
-      <w:proofErr w:type="spellStart"/>
-      <w:r>
-        <w:t>counter</w:t>
-      </w:r>
-      <w:proofErr w:type="spellEnd"/>
-      <w:r>
-        <w:t xml:space="preserve"> nötig. </w:t>
+        <w:t xml:space="preserve">Hier wird geprüft, ob der Buffer leer/bzw. voll ist. Das Problem bei dieser Implementierung ist, dass nicht der volle Buffer genutzt werden kann. Dafür wäre eine Implementierung mit counter nötig. </w:t>
       </w:r>
     </w:p>
     <w:p>
       <w:pPr>
         <w:pStyle w:val="berschrift3"/>
       </w:pPr>
-      <w:proofErr w:type="spellStart"/>
-      <w:r>
-        <w:t>Race</w:t>
-      </w:r>
-      <w:proofErr w:type="spellEnd"/>
-      <w:r>
-        <w:t xml:space="preserve"> </w:t>
-      </w:r>
-      <w:proofErr w:type="spellStart"/>
-      <w:r>
-        <w:t>Condition</w:t>
-      </w:r>
-      <w:proofErr w:type="spellEnd"/>
-    </w:p>
-    <w:p>
-      <w:r>
-        <w:t xml:space="preserve">Eine </w:t>
-      </w:r>
-      <w:proofErr w:type="spellStart"/>
-      <w:r>
-        <w:t>Race</w:t>
-      </w:r>
-      <w:proofErr w:type="spellEnd"/>
-      <w:r>
-        <w:t xml:space="preserve"> </w:t>
-      </w:r>
-      <w:proofErr w:type="spellStart"/>
-      <w:r>
-        <w:t>Condition</w:t>
-      </w:r>
-      <w:proofErr w:type="spellEnd"/>
-      <w:r>
-        <w:t xml:space="preserve"> tritt auf, wenn zwei Prozesse gleichzeitig auf eine Variable zugreifen. Dann kann es zum Fall kommen, dass eine Operation auf die erste warten müsste, dies aber nicht tut, so zu früh ausliest und die andere Operation praktisch überschreibt. </w:t>
+      <w:r>
+        <w:t>Race Condition</w:t>
+      </w:r>
+    </w:p>
+    <w:p>
+      <w:r>
+        <w:t xml:space="preserve">Eine Race Condition tritt auf, wenn zwei Prozesse gleichzeitig auf eine Variable zugreifen. Dann kann es zum Fall kommen, dass eine Operation auf die erste warten müsste, dies aber nicht tut, so zu früh ausliest und die andere Operation praktisch überschreibt. </w:t>
       </w:r>
       <w:r>
         <w:t xml:space="preserve">Vergleiche dazu auch die Antworten zu den praktischen Serien am Ende. </w:t>
@@ -5920,13 +5157,8 @@
       <w:pPr>
         <w:pStyle w:val="berschrift4"/>
       </w:pPr>
-      <w:proofErr w:type="spellStart"/>
-      <w:r>
-        <w:t>Bakery</w:t>
-      </w:r>
-      <w:proofErr w:type="spellEnd"/>
-      <w:r>
-        <w:t xml:space="preserve"> Algorithmus</w:t>
+      <w:r>
+        <w:t>Bakery Algorithmus</w:t>
       </w:r>
     </w:p>
     <w:p>
@@ -5992,15 +5224,7 @@
         <w:pStyle w:val="berschrift4"/>
       </w:pPr>
       <w:r>
-        <w:t xml:space="preserve">Test </w:t>
-      </w:r>
-      <w:proofErr w:type="spellStart"/>
-      <w:r>
-        <w:t>and</w:t>
-      </w:r>
-      <w:proofErr w:type="spellEnd"/>
-      <w:r>
-        <w:t xml:space="preserve"> Set</w:t>
+        <w:t>Test and Set</w:t>
       </w:r>
     </w:p>
     <w:p>
@@ -6050,21 +5274,8 @@
       <w:pPr>
         <w:pStyle w:val="berschrift4"/>
       </w:pPr>
-      <w:proofErr w:type="spellStart"/>
-      <w:r>
-        <w:t>Compare</w:t>
-      </w:r>
-      <w:proofErr w:type="spellEnd"/>
-      <w:r>
-        <w:t xml:space="preserve"> </w:t>
-      </w:r>
-      <w:proofErr w:type="spellStart"/>
-      <w:r>
-        <w:t>and</w:t>
-      </w:r>
-      <w:proofErr w:type="spellEnd"/>
-      <w:r>
-        <w:t xml:space="preserve"> Swap</w:t>
+      <w:r>
+        <w:t>Compare and Swap</w:t>
       </w:r>
     </w:p>
     <w:p>
@@ -6183,36 +5394,20 @@
       <w:r>
         <w:t xml:space="preserve"> ist eine geschützte Variable s, auf der nur die atomaren Operationen </w:t>
       </w:r>
-      <w:proofErr w:type="spellStart"/>
       <w:r>
         <w:rPr>
           <w:i/>
         </w:rPr>
-        <w:t>wait</w:t>
-      </w:r>
-      <w:proofErr w:type="spellEnd"/>
+        <w:t>wait(s)</w:t>
+      </w:r>
+      <w:r>
+        <w:t xml:space="preserve"> und </w:t>
+      </w:r>
       <w:r>
         <w:rPr>
           <w:i/>
         </w:rPr>
-        <w:t>(s)</w:t>
-      </w:r>
-      <w:r>
-        <w:t xml:space="preserve"> und </w:t>
-      </w:r>
-      <w:proofErr w:type="spellStart"/>
-      <w:r>
-        <w:rPr>
-          <w:i/>
-        </w:rPr>
-        <w:t>signal</w:t>
-      </w:r>
-      <w:proofErr w:type="spellEnd"/>
-      <w:r>
-        <w:rPr>
-          <w:i/>
-        </w:rPr>
-        <w:t>(s)</w:t>
+        <w:t>signal(s)</w:t>
       </w:r>
       <w:r>
         <w:t xml:space="preserve"> ausgeführt werden können. </w:t>
@@ -6235,12 +5430,10 @@
       <w:pPr>
         <w:pStyle w:val="berschrift3"/>
       </w:pPr>
-      <w:proofErr w:type="spellStart"/>
       <w:r>
         <w:lastRenderedPageBreak/>
         <w:t>Semaphoreoperationen</w:t>
       </w:r>
-      <w:proofErr w:type="spellEnd"/>
     </w:p>
     <w:p>
       <w:r>
@@ -6294,15 +5487,7 @@
         <w:t>Wir haben nun ein Code Segment B von Prozess j und das soll auf jeden Fall nach Code-Segment A von Prozess i ausgeführt werden. Nun können</w:t>
       </w:r>
       <w:r>
-        <w:t xml:space="preserve"> wir eine Semaphore mit </w:t>
-      </w:r>
-      <w:proofErr w:type="spellStart"/>
-      <w:r>
-        <w:t>wait</w:t>
-      </w:r>
-      <w:proofErr w:type="spellEnd"/>
-      <w:r>
-        <w:t xml:space="preserve"> vor B setzten und diese Semaphore erst dann freigeben, wenn A abgearbeitet ist. </w:t>
+        <w:t xml:space="preserve"> wir eine Semaphore mit wait vor B setzten und diese Semaphore erst dann freigeben, wenn A abgearbeitet ist. </w:t>
       </w:r>
     </w:p>
     <w:p>
@@ -6401,15 +5586,7 @@
     </w:p>
     <w:p>
       <w:r>
-        <w:t xml:space="preserve">Einige klassische Synchronisationsprobleme sind das Erzeuger/Verbraucher-, Leser/Schreiber- oder Dining </w:t>
-      </w:r>
-      <w:proofErr w:type="spellStart"/>
-      <w:r>
-        <w:t>Philosophers</w:t>
-      </w:r>
-      <w:proofErr w:type="spellEnd"/>
-      <w:r>
-        <w:t xml:space="preserve">-Problem. </w:t>
+        <w:t xml:space="preserve">Einige klassische Synchronisationsprobleme sind das Erzeuger/Verbraucher-, Leser/Schreiber- oder Dining Philosophers-Problem. </w:t>
       </w:r>
     </w:p>
     <w:p>
@@ -6462,69 +5639,13 @@
     </w:p>
     <w:p>
       <w:r>
-        <w:t xml:space="preserve">Wir haben hier zu Beginn die Semaphoren </w:t>
-      </w:r>
-      <w:proofErr w:type="spellStart"/>
-      <w:r>
-        <w:t>empty</w:t>
-      </w:r>
-      <w:proofErr w:type="spellEnd"/>
-      <w:r>
-        <w:t xml:space="preserve">, die auf die Anzahl Speicherplätze gesetzt wird und </w:t>
-      </w:r>
-      <w:proofErr w:type="spellStart"/>
-      <w:r>
-        <w:t>full</w:t>
-      </w:r>
-      <w:proofErr w:type="spellEnd"/>
-      <w:r>
-        <w:t xml:space="preserve">, die auf 0 gesetzt wird. </w:t>
-      </w:r>
-      <w:r>
-        <w:t xml:space="preserve">Der Erzeuger wartet nun auf </w:t>
-      </w:r>
-      <w:proofErr w:type="spellStart"/>
-      <w:r>
-        <w:t>empty</w:t>
-      </w:r>
-      <w:proofErr w:type="spellEnd"/>
-      <w:r>
-        <w:t xml:space="preserve">. Wenn </w:t>
-      </w:r>
-      <w:proofErr w:type="spellStart"/>
-      <w:r>
-        <w:t>empty</w:t>
-      </w:r>
-      <w:proofErr w:type="spellEnd"/>
-      <w:r>
-        <w:t xml:space="preserve"> also voll ist, wartet der Erzeuger, aber der Verbraucher kann arbeiten und sperrt mit </w:t>
-      </w:r>
-      <w:proofErr w:type="spellStart"/>
-      <w:r>
-        <w:t>mutex</w:t>
-      </w:r>
-      <w:proofErr w:type="spellEnd"/>
-      <w:r>
-        <w:t xml:space="preserve"> den Prozessor. </w:t>
-      </w:r>
-      <w:r>
-        <w:t xml:space="preserve">Dann gibt er das </w:t>
-      </w:r>
-      <w:proofErr w:type="spellStart"/>
-      <w:r>
-        <w:t>signal</w:t>
-      </w:r>
-      <w:proofErr w:type="spellEnd"/>
-      <w:r>
-        <w:t xml:space="preserve"> auf </w:t>
-      </w:r>
-      <w:proofErr w:type="spellStart"/>
-      <w:r>
-        <w:t>empty</w:t>
-      </w:r>
-      <w:proofErr w:type="spellEnd"/>
-      <w:r>
-        <w:t xml:space="preserve">, wodurch der Erzeuger dann auch wieder arbeiten kann. </w:t>
+        <w:t xml:space="preserve">Wir haben hier zu Beginn die Semaphoren empty, die auf die Anzahl Speicherplätze gesetzt wird und full, die auf 0 gesetzt wird. </w:t>
+      </w:r>
+      <w:r>
+        <w:t xml:space="preserve">Der Erzeuger wartet nun auf empty. Wenn empty also voll ist, wartet der Erzeuger, aber der Verbraucher kann arbeiten und sperrt mit mutex den Prozessor. </w:t>
+      </w:r>
+      <w:r>
+        <w:t xml:space="preserve">Dann gibt er das signal auf empty, wodurch der Erzeuger dann auch wieder arbeiten kann. </w:t>
       </w:r>
     </w:p>
     <w:p>
@@ -6576,39 +5697,7 @@
     </w:p>
     <w:p>
       <w:r>
-        <w:t xml:space="preserve">Der Leser sperrt über </w:t>
-      </w:r>
-      <w:proofErr w:type="spellStart"/>
-      <w:r>
-        <w:t>mutex</w:t>
-      </w:r>
-      <w:proofErr w:type="spellEnd"/>
-      <w:r>
-        <w:t xml:space="preserve"> und schaut dann ob es etwas zu lesen gibt. Wenn </w:t>
-      </w:r>
-      <w:proofErr w:type="spellStart"/>
-      <w:r>
-        <w:t>readcount</w:t>
-      </w:r>
-      <w:proofErr w:type="spellEnd"/>
-      <w:r>
-        <w:t xml:space="preserve"> auf 1 ist, wartet er darauf, dass der Schreiber schreibt, sperrt dann, liest, setzt </w:t>
-      </w:r>
-      <w:proofErr w:type="spellStart"/>
-      <w:r>
-        <w:t>readcount</w:t>
-      </w:r>
-      <w:proofErr w:type="spellEnd"/>
-      <w:r>
-        <w:t xml:space="preserve"> auf 0 und gibt </w:t>
-      </w:r>
-      <w:proofErr w:type="spellStart"/>
-      <w:r>
-        <w:t>wrt</w:t>
-      </w:r>
-      <w:proofErr w:type="spellEnd"/>
-      <w:r>
-        <w:t xml:space="preserve"> für den Schreiber wieder frei. </w:t>
+        <w:t xml:space="preserve">Der Leser sperrt über mutex und schaut dann ob es etwas zu lesen gibt. Wenn readcount auf 1 ist, wartet er darauf, dass der Schreiber schreibt, sperrt dann, liest, setzt readcount auf 0 und gibt wrt für den Schreiber wieder frei. </w:t>
       </w:r>
     </w:p>
     <w:p>
@@ -6616,13 +5705,8 @@
         <w:pStyle w:val="berschrift4"/>
       </w:pPr>
       <w:r>
-        <w:t xml:space="preserve">Dining </w:t>
-      </w:r>
-      <w:proofErr w:type="spellStart"/>
-      <w:r>
-        <w:t>Philosophers</w:t>
-      </w:r>
-      <w:proofErr w:type="spellEnd"/>
+        <w:t>Dining Philosophers</w:t>
+      </w:r>
     </w:p>
     <w:p>
       <w:r>
@@ -6687,41 +5771,17 @@
         <w:t xml:space="preserve"> ist eine Sammlung von Prozeduren, Variablen du Datenstrukturen in einem Modul. In einem solchen existiert zu jedem Zeitpunkt nur ein aktiver Prozess. </w:t>
       </w:r>
       <w:r>
-        <w:t xml:space="preserve">Über </w:t>
-      </w:r>
-      <w:proofErr w:type="spellStart"/>
-      <w:r>
-        <w:t>Condition</w:t>
-      </w:r>
-      <w:proofErr w:type="spellEnd"/>
-      <w:r>
-        <w:t>-Variable x kann die Behandlung kritischer Abschnitt</w:t>
+        <w:t>Über Condition-Variable x kann die Behandlung kritischer Abschnitt</w:t>
       </w:r>
       <w:r>
         <w:t>e im Monitor formuliert werden (</w:t>
       </w:r>
-      <w:proofErr w:type="spellStart"/>
       <w:r>
         <w:rPr>
           <w:i/>
         </w:rPr>
-        <w:t>x.wait</w:t>
-      </w:r>
-      <w:proofErr w:type="spellEnd"/>
-      <w:r>
-        <w:rPr>
-          <w:i/>
-        </w:rPr>
-        <w:t xml:space="preserve">, </w:t>
-      </w:r>
-      <w:proofErr w:type="spellStart"/>
-      <w:r>
-        <w:rPr>
-          <w:i/>
-        </w:rPr>
-        <w:t>x.signal</w:t>
-      </w:r>
-      <w:proofErr w:type="spellEnd"/>
+        <w:t>x.wait, x.signal</w:t>
+      </w:r>
       <w:r>
         <w:t xml:space="preserve">). </w:t>
       </w:r>
@@ -6869,23 +5929,7 @@
     </w:p>
     <w:p>
       <w:r>
-        <w:t xml:space="preserve">Für jede </w:t>
-      </w:r>
-      <w:proofErr w:type="spellStart"/>
-      <w:r>
-        <w:t>Condition</w:t>
-      </w:r>
-      <w:proofErr w:type="spellEnd"/>
-      <w:r>
-        <w:t xml:space="preserve">-Variable x wird  eine Semaphore x und ein zugehöriger Zähler </w:t>
-      </w:r>
-      <w:proofErr w:type="spellStart"/>
-      <w:r>
-        <w:t>x_count</w:t>
-      </w:r>
-      <w:proofErr w:type="spellEnd"/>
-      <w:r>
-        <w:t xml:space="preserve"> eingeführt. </w:t>
+        <w:t xml:space="preserve">Für jede Condition-Variable x wird  eine Semaphore x und ein zugehöriger Zähler x_count eingeführt. </w:t>
       </w:r>
     </w:p>
     <w:p>
@@ -6933,7 +5977,7 @@
         <w:drawing>
           <wp:inline distT="0" distB="0" distL="0" distR="0" wp14:anchorId="29C3E5CB" wp14:editId="3890CF6C">
             <wp:extent cx="3887505" cy="1647731"/>
-            <wp:effectExtent l="0" t="0" r="0" b="0"/>
+            <wp:effectExtent l="0" t="0" r="0" b="3810"/>
             <wp:docPr id="71" name="Grafik 71"/>
             <wp:cNvGraphicFramePr>
               <a:graphicFrameLocks xmlns:a="http://schemas.openxmlformats.org/drawingml/2006/main" noChangeAspect="1"/>
@@ -6954,7 +5998,7 @@
                   <pic:spPr>
                     <a:xfrm>
                       <a:off x="0" y="0"/>
-                      <a:ext cx="3917211" cy="1660322"/>
+                      <a:ext cx="3887505" cy="1647731"/>
                     </a:xfrm>
                     <a:prstGeom prst="rect">
                       <a:avLst/>
@@ -6993,7 +6037,7 @@
                   <pic:spPr>
                     <a:xfrm>
                       <a:off x="0" y="0"/>
-                      <a:ext cx="3455427" cy="2305759"/>
+                      <a:ext cx="3440317" cy="2295676"/>
                     </a:xfrm>
                     <a:prstGeom prst="rect">
                       <a:avLst/>
@@ -7010,13 +6054,8 @@
       <w:pPr>
         <w:pStyle w:val="berschrift2"/>
       </w:pPr>
-      <w:proofErr w:type="spellStart"/>
-      <w:r>
-        <w:t>Transactional</w:t>
-      </w:r>
-      <w:proofErr w:type="spellEnd"/>
-      <w:r>
-        <w:t xml:space="preserve"> Memory</w:t>
+      <w:r>
+        <w:t>Transactional Memory</w:t>
       </w:r>
     </w:p>
     <w:p>
@@ -7030,38 +6069,911 @@
       <w:r>
         <w:t xml:space="preserve"> ist eine atomare Sequenz von Lese- und Schreiboperationen. Wenn alle Operationen erfolgreich verlaufen sind, kann die Transaktion per </w:t>
       </w:r>
-      <w:proofErr w:type="spellStart"/>
       <w:r>
         <w:rPr>
           <w:i/>
         </w:rPr>
         <w:t>commit</w:t>
       </w:r>
-      <w:proofErr w:type="spellEnd"/>
       <w:r>
         <w:t xml:space="preserve"> bestätigt werden, ansonsten kann sie per </w:t>
       </w:r>
-      <w:proofErr w:type="spellStart"/>
       <w:r>
         <w:rPr>
           <w:i/>
         </w:rPr>
         <w:t>abort</w:t>
       </w:r>
-      <w:proofErr w:type="spellEnd"/>
       <w:r>
         <w:t xml:space="preserve"> abgebrochen und per </w:t>
       </w:r>
-      <w:proofErr w:type="spellStart"/>
       <w:r>
         <w:rPr>
           <w:i/>
         </w:rPr>
         <w:t>rollback</w:t>
       </w:r>
-      <w:proofErr w:type="spellEnd"/>
       <w:r>
         <w:t xml:space="preserve"> in den Ursprungszustand zurückgebracht werden. </w:t>
+      </w:r>
+    </w:p>
+    <w:p>
+      <w:pPr>
+        <w:pStyle w:val="berschrift2"/>
+      </w:pPr>
+      <w:r>
+        <w:t>Verklemmung von Prozessen</w:t>
+      </w:r>
+    </w:p>
+    <w:p>
+      <w:pPr>
+        <w:pStyle w:val="berschrift3"/>
+      </w:pPr>
+      <w:r>
+        <w:t>Verklemmungen</w:t>
+      </w:r>
+    </w:p>
+    <w:p>
+      <w:r>
+        <w:t xml:space="preserve">Eine Menge von Prozessen ist in einer </w:t>
+      </w:r>
+      <w:r>
+        <w:rPr>
+          <w:b/>
+          <w:u w:val="single"/>
+        </w:rPr>
+        <w:t>Verklemmung (Deadlock)</w:t>
+      </w:r>
+      <w:r>
+        <w:t>, wenn jeder Prozess ein Betriebsmittel belegt und darauf wartet, ein von einem anderen Prozess belegtes Betriebsmittel zu belegen.</w:t>
+      </w:r>
+    </w:p>
+    <w:p>
+      <w:r>
+        <w:drawing>
+          <wp:inline distT="0" distB="0" distL="0" distR="0" wp14:anchorId="685C87B8" wp14:editId="734339D4">
+            <wp:extent cx="1799780" cy="660903"/>
+            <wp:effectExtent l="0" t="0" r="0" b="6350"/>
+            <wp:docPr id="73" name="Grafik 73"/>
+            <wp:cNvGraphicFramePr>
+              <a:graphicFrameLocks xmlns:a="http://schemas.openxmlformats.org/drawingml/2006/main" noChangeAspect="1"/>
+            </wp:cNvGraphicFramePr>
+            <a:graphic xmlns:a="http://schemas.openxmlformats.org/drawingml/2006/main">
+              <a:graphicData uri="http://schemas.openxmlformats.org/drawingml/2006/picture">
+                <pic:pic xmlns:pic="http://schemas.openxmlformats.org/drawingml/2006/picture">
+                  <pic:nvPicPr>
+                    <pic:cNvPr id="1" name=""/>
+                    <pic:cNvPicPr/>
+                  </pic:nvPicPr>
+                  <pic:blipFill>
+                    <a:blip r:embed="rId77"/>
+                    <a:stretch>
+                      <a:fillRect/>
+                    </a:stretch>
+                  </pic:blipFill>
+                  <pic:spPr>
+                    <a:xfrm>
+                      <a:off x="0" y="0"/>
+                      <a:ext cx="1832421" cy="672889"/>
+                    </a:xfrm>
+                    <a:prstGeom prst="rect">
+                      <a:avLst/>
+                    </a:prstGeom>
+                  </pic:spPr>
+                </pic:pic>
+              </a:graphicData>
+            </a:graphic>
+          </wp:inline>
+        </w:drawing>
+      </w:r>
+    </w:p>
+    <w:p>
+      <w:r>
+        <w:t>Eine Verklemmung tritt dann auf, wenn alle der folgenden Bedingungen erfüllt sind:</w:t>
+      </w:r>
+      <w:r>
+        <w:br/>
+      </w:r>
+      <w:r>
+        <w:rPr>
+          <w:u w:val="single"/>
+        </w:rPr>
+        <w:t>Wechselseitiger Ausschluss</w:t>
+      </w:r>
+      <w:r>
+        <w:t xml:space="preserve"> (Die Ressource kann nur von einem Prozess benutzt werden)</w:t>
+      </w:r>
+      <w:r>
+        <w:br/>
+      </w:r>
+      <w:r>
+        <w:rPr>
+          <w:u w:val="single"/>
+        </w:rPr>
+        <w:t>Halten und Warten</w:t>
+      </w:r>
+      <w:r>
+        <w:t xml:space="preserve"> (Prozess, der eine Ressource hält wartet auch auf eine Ressource)</w:t>
+      </w:r>
+      <w:r>
+        <w:br/>
+      </w:r>
+      <w:r>
+        <w:rPr>
+          <w:u w:val="single"/>
+        </w:rPr>
+        <w:t>Keine Verdrängung</w:t>
+      </w:r>
+      <w:r>
+        <w:t> (Die Ressource kann vom haltenden Prozess nur freiwillig abgegeben werden)</w:t>
+      </w:r>
+      <w:r>
+        <w:br/>
+      </w:r>
+      <w:r>
+        <w:rPr>
+          <w:u w:val="single"/>
+        </w:rPr>
+        <w:t xml:space="preserve">Zirkulierendes Warten </w:t>
+      </w:r>
+      <w:r>
+        <w:t>(P</w:t>
+      </w:r>
+      <w:r>
+        <w:rPr>
+          <w:vertAlign w:val="subscript"/>
+        </w:rPr>
+        <w:t>i</w:t>
+      </w:r>
+      <w:r>
+        <w:t xml:space="preserve"> wartet auf durch P</w:t>
+      </w:r>
+      <w:r>
+        <w:rPr>
+          <w:vertAlign w:val="subscript"/>
+        </w:rPr>
+        <w:t xml:space="preserve">i+1 mod n </w:t>
+      </w:r>
+      <w:r>
+        <w:t xml:space="preserve">belegte Ressource. </w:t>
+      </w:r>
+    </w:p>
+    <w:p>
+      <w:r>
+        <w:lastRenderedPageBreak/>
+        <w:drawing>
+          <wp:inline distT="0" distB="0" distL="0" distR="0" wp14:anchorId="3F31FFF4" wp14:editId="02A44C49">
+            <wp:extent cx="3099384" cy="2064190"/>
+            <wp:effectExtent l="0" t="0" r="6350" b="0"/>
+            <wp:docPr id="74" name="Grafik 74"/>
+            <wp:cNvGraphicFramePr>
+              <a:graphicFrameLocks xmlns:a="http://schemas.openxmlformats.org/drawingml/2006/main" noChangeAspect="1"/>
+            </wp:cNvGraphicFramePr>
+            <a:graphic xmlns:a="http://schemas.openxmlformats.org/drawingml/2006/main">
+              <a:graphicData uri="http://schemas.openxmlformats.org/drawingml/2006/picture">
+                <pic:pic xmlns:pic="http://schemas.openxmlformats.org/drawingml/2006/picture">
+                  <pic:nvPicPr>
+                    <pic:cNvPr id="1" name=""/>
+                    <pic:cNvPicPr/>
+                  </pic:nvPicPr>
+                  <pic:blipFill>
+                    <a:blip r:embed="rId78"/>
+                    <a:stretch>
+                      <a:fillRect/>
+                    </a:stretch>
+                  </pic:blipFill>
+                  <pic:spPr>
+                    <a:xfrm>
+                      <a:off x="0" y="0"/>
+                      <a:ext cx="3108505" cy="2070264"/>
+                    </a:xfrm>
+                    <a:prstGeom prst="rect">
+                      <a:avLst/>
+                    </a:prstGeom>
+                  </pic:spPr>
+                </pic:pic>
+              </a:graphicData>
+            </a:graphic>
+          </wp:inline>
+        </w:drawing>
+      </w:r>
+    </w:p>
+    <w:p>
+      <w:pPr>
+        <w:pStyle w:val="berschrift2"/>
+      </w:pPr>
+      <w:r>
+        <w:t>Behandeln von Verklemmungen</w:t>
+      </w:r>
+    </w:p>
+    <w:p>
+      <w:r>
+        <w:t xml:space="preserve">Eine Verklemmung kann entweder </w:t>
+      </w:r>
+      <w:r>
+        <w:rPr>
+          <w:b/>
+          <w:u w:val="single"/>
+        </w:rPr>
+        <w:t>verhindert</w:t>
+      </w:r>
+      <w:r>
+        <w:t xml:space="preserve"> (Methoden, um Zutreffen einer der vier Bedingungen zu verhindern) oder </w:t>
+      </w:r>
+      <w:r>
+        <w:rPr>
+          <w:b/>
+          <w:u w:val="single"/>
+        </w:rPr>
+        <w:t xml:space="preserve">vermieden </w:t>
+      </w:r>
+      <w:r>
+        <w:t xml:space="preserve">(für jede Ressourcenanforderung wird entschieden, ob dadurch eine Verklemmung auftreten kann). </w:t>
+      </w:r>
+    </w:p>
+    <w:p>
+      <w:r>
+        <w:t xml:space="preserve">Unter dem </w:t>
+      </w:r>
+      <w:r>
+        <w:rPr>
+          <w:b/>
+          <w:u w:val="single"/>
+        </w:rPr>
+        <w:t xml:space="preserve">Aufheben </w:t>
+      </w:r>
+      <w:r>
+        <w:t>einer Verklemmung versteht man das Erlauben einer Verklemmung</w:t>
+      </w:r>
+      <w:r>
+        <w:t xml:space="preserve"> und das Behandeln </w:t>
+      </w:r>
+      <w:r>
+        <w:t>davon,</w:t>
+      </w:r>
+      <w:r>
+        <w:t xml:space="preserve"> wenn sie erkannt wird. </w:t>
+      </w:r>
+    </w:p>
+    <w:p>
+      <w:pPr>
+        <w:pStyle w:val="berschrift3"/>
+      </w:pPr>
+      <w:r>
+        <w:t>Verhindern von Verklemmungen</w:t>
+      </w:r>
+    </w:p>
+    <w:p>
+      <w:r>
+        <w:t xml:space="preserve">Der wechselseitige Ausschluss ist bei teilbaren Resspurcen nicht notwenigen, zB bei read-only Dateien. </w:t>
+      </w:r>
+    </w:p>
+    <w:p>
+      <w:r>
+        <w:t xml:space="preserve">Halten und Warten kann </w:t>
+      </w:r>
+      <w:r>
+        <w:t>verhindert</w:t>
+      </w:r>
+      <w:r>
+        <w:t xml:space="preserve"> werden, indem ein Prozess nur dann Ressourcen anfordern darf, wenn er aktuell keine belegt. </w:t>
+      </w:r>
+    </w:p>
+    <w:p>
+      <w:r>
+        <w:t xml:space="preserve">Keine Verdrängung kann verhindert werden, indem halt doch Ressourcen entzogen werden. </w:t>
+      </w:r>
+    </w:p>
+    <w:p>
+      <w:r>
+        <w:t xml:space="preserve">Um das Zirkulierende Warten zu verhindern, muss eine Totalordnung auf die Ressourcen gelegt werden, also die Reihenfolge von Anfragen fix gestaltet werden. </w:t>
+      </w:r>
+    </w:p>
+    <w:p>
+      <w:pPr>
+        <w:pStyle w:val="berschrift3"/>
+      </w:pPr>
+      <w:r>
+        <w:t>Vermeiden von Verklemmungen</w:t>
+      </w:r>
+    </w:p>
+    <w:p>
+      <w:r>
+        <w:t xml:space="preserve">Die Prozesse Pi beschreiben vorher die maximale Menge benötigter Ressourcen. Eine Anfrage wird nur dann erfüllt, wenn das System danach in einem sicherne Zustand bleibt. Ein System befindet sich dann in einem sicheren Zustand, wenn es eine sichere Sequenz gibt. Eine Sequenz ist dann sicher wenn jeder Request von Pi durch verfügbare Ressourcen und belegte Ressourcen von vorher terminierenden Prozessen erfüllt werden kann. </w:t>
+      </w:r>
+    </w:p>
+    <w:p>
+      <w:pPr>
+        <w:pStyle w:val="berschrift4"/>
+      </w:pPr>
+      <w:r>
+        <w:t>Safe State Algorithmus</w:t>
+      </w:r>
+    </w:p>
+    <w:p>
+      <w:r>
+        <w:t>Betrachten wir diesen Algorihtmus an einem Beispiel: Wir haben 12 Bandlaufwerke. Zum Zeitpunkt t</w:t>
+      </w:r>
+      <w:r>
+        <w:rPr>
+          <w:vertAlign w:val="subscript"/>
+        </w:rPr>
+        <w:t>0</w:t>
+      </w:r>
+      <w:r>
+        <w:t xml:space="preserve"> gelten folgende Belegungen:</w:t>
+      </w:r>
+    </w:p>
+    <w:p>
+      <w:r>
+        <w:drawing>
+          <wp:inline distT="0" distB="0" distL="0" distR="0" wp14:anchorId="40A7569E" wp14:editId="09AAE02D">
+            <wp:extent cx="1542839" cy="814812"/>
+            <wp:effectExtent l="0" t="0" r="635" b="4445"/>
+            <wp:docPr id="75" name="Grafik 75"/>
+            <wp:cNvGraphicFramePr>
+              <a:graphicFrameLocks xmlns:a="http://schemas.openxmlformats.org/drawingml/2006/main" noChangeAspect="1"/>
+            </wp:cNvGraphicFramePr>
+            <a:graphic xmlns:a="http://schemas.openxmlformats.org/drawingml/2006/main">
+              <a:graphicData uri="http://schemas.openxmlformats.org/drawingml/2006/picture">
+                <pic:pic xmlns:pic="http://schemas.openxmlformats.org/drawingml/2006/picture">
+                  <pic:nvPicPr>
+                    <pic:cNvPr id="1" name=""/>
+                    <pic:cNvPicPr/>
+                  </pic:nvPicPr>
+                  <pic:blipFill>
+                    <a:blip r:embed="rId79"/>
+                    <a:stretch>
+                      <a:fillRect/>
+                    </a:stretch>
+                  </pic:blipFill>
+                  <pic:spPr>
+                    <a:xfrm>
+                      <a:off x="0" y="0"/>
+                      <a:ext cx="1586260" cy="837744"/>
+                    </a:xfrm>
+                    <a:prstGeom prst="rect">
+                      <a:avLst/>
+                    </a:prstGeom>
+                  </pic:spPr>
+                </pic:pic>
+              </a:graphicData>
+            </a:graphic>
+          </wp:inline>
+        </w:drawing>
+      </w:r>
+    </w:p>
+    <w:p>
+      <w:r>
+        <w:t>Die Kette &lt;P</w:t>
+      </w:r>
+      <w:r>
+        <w:rPr>
+          <w:vertAlign w:val="subscript"/>
+        </w:rPr>
+        <w:t>1</w:t>
+      </w:r>
+      <w:r>
+        <w:t>, P</w:t>
+      </w:r>
+      <w:r>
+        <w:rPr>
+          <w:vertAlign w:val="subscript"/>
+        </w:rPr>
+        <w:t>0</w:t>
+      </w:r>
+      <w:r>
+        <w:t>, P</w:t>
+      </w:r>
+      <w:r>
+        <w:rPr>
+          <w:vertAlign w:val="subscript"/>
+        </w:rPr>
+        <w:t>2</w:t>
+      </w:r>
+      <w:r>
+        <w:t>&gt; ist sicher, denn P1 kann nun zwei der drei freien Ressourcen belegen und dann freigeben. Dann sind 5 Ressourcen frei. Nun kann P</w:t>
+      </w:r>
+      <w:r>
+        <w:rPr>
+          <w:vertAlign w:val="subscript"/>
+        </w:rPr>
+        <w:t>0</w:t>
+      </w:r>
+      <w:r>
+        <w:t xml:space="preserve"> 5 weitere Ressourcen belegen und dann freigeben, dadurch werden 10 Ressourcen frei. Schliesslich kann P</w:t>
+      </w:r>
+      <w:r>
+        <w:rPr>
+          <w:vertAlign w:val="subscript"/>
+        </w:rPr>
+        <w:t>2</w:t>
+      </w:r>
+      <w:r>
+        <w:t xml:space="preserve"> die benötigten 7 weiteren Ressourcen belegen. Danach haben alle Prozesse terminiert. </w:t>
+      </w:r>
+    </w:p>
+    <w:p>
+      <w:pPr>
+        <w:pStyle w:val="berschrift4"/>
+      </w:pPr>
+      <w:r>
+        <w:lastRenderedPageBreak/>
+        <w:t>Ressourcenbelegungsgraph-Algorithmus</w:t>
+      </w:r>
+    </w:p>
+    <w:p>
+      <w:r>
+        <w:t xml:space="preserve">Dieser Graph funktioniert für Systeme mit genau einer Instanz für jede Ressource. Der graue Pfeil dokumentiert einen Anspruch, dass ein Prozess möglicherweise eine Ressource belegen wird. </w:t>
+      </w:r>
+      <w:r>
+        <w:t xml:space="preserve">Bei einer Anforderung wird er zum blauen Anforderungs-Pfeil. Wird die Ressource dann freigegeben, wird der Anforderungs-Pfeil zum grünen Belegungs-Pfeil. Bei einer Freigabe wird der Belegungs-Pfeil zum Anspruchs-Pfeil. </w:t>
+      </w:r>
+    </w:p>
+    <w:p>
+      <w:r>
+        <w:drawing>
+          <wp:inline distT="0" distB="0" distL="0" distR="0" wp14:anchorId="2444BC78" wp14:editId="0182413D">
+            <wp:extent cx="1963962" cy="1068309"/>
+            <wp:effectExtent l="0" t="0" r="0" b="0"/>
+            <wp:docPr id="76" name="Grafik 76"/>
+            <wp:cNvGraphicFramePr>
+              <a:graphicFrameLocks xmlns:a="http://schemas.openxmlformats.org/drawingml/2006/main" noChangeAspect="1"/>
+            </wp:cNvGraphicFramePr>
+            <a:graphic xmlns:a="http://schemas.openxmlformats.org/drawingml/2006/main">
+              <a:graphicData uri="http://schemas.openxmlformats.org/drawingml/2006/picture">
+                <pic:pic xmlns:pic="http://schemas.openxmlformats.org/drawingml/2006/picture">
+                  <pic:nvPicPr>
+                    <pic:cNvPr id="1" name=""/>
+                    <pic:cNvPicPr/>
+                  </pic:nvPicPr>
+                  <pic:blipFill>
+                    <a:blip r:embed="rId80"/>
+                    <a:stretch>
+                      <a:fillRect/>
+                    </a:stretch>
+                  </pic:blipFill>
+                  <pic:spPr>
+                    <a:xfrm>
+                      <a:off x="0" y="0"/>
+                      <a:ext cx="1987190" cy="1080944"/>
+                    </a:xfrm>
+                    <a:prstGeom prst="rect">
+                      <a:avLst/>
+                    </a:prstGeom>
+                  </pic:spPr>
+                </pic:pic>
+              </a:graphicData>
+            </a:graphic>
+          </wp:inline>
+        </w:drawing>
+      </w:r>
+    </w:p>
+    <w:p>
+      <w:pPr>
+        <w:pStyle w:val="berschrift4"/>
+      </w:pPr>
+      <w:r>
+        <w:t>Bankers-Algorithmus</w:t>
+      </w:r>
+    </w:p>
+    <w:p>
+      <w:r>
+        <w:t xml:space="preserve">Dieser Algorithmus ist geeignet für Ressourcen mit mehrfachen Instanzen. Dabei beschreibt jeder Prozess im Voraus seinen maximalen Anspruch. </w:t>
+      </w:r>
+    </w:p>
+    <w:p>
+      <w:r>
+        <w:t>Nun haben wir die Alloc</w:t>
+      </w:r>
+      <w:r>
+        <w:t xml:space="preserve"> (wie viele Ressourcen jeweils belegt)</w:t>
+      </w:r>
+      <w:r>
+        <w:t>-, Max</w:t>
+      </w:r>
+      <w:r>
+        <w:t xml:space="preserve"> (wie viele Ressourcen maximal belegt)</w:t>
+      </w:r>
+      <w:r>
+        <w:t>- und Need</w:t>
+      </w:r>
+      <w:r>
+        <w:t xml:space="preserve"> (wie viele müssen noch belegt werden)</w:t>
+      </w:r>
+      <w:r>
+        <w:t xml:space="preserve">-Matrix. Dabei gilt: Max-Alloc=Need. Dazu wissen wir, </w:t>
+      </w:r>
+      <w:r>
+        <w:t>wie viele</w:t>
+      </w:r>
+      <w:r>
+        <w:t xml:space="preserve"> </w:t>
+      </w:r>
+      <w:r>
+        <w:t>Ressourcen</w:t>
+      </w:r>
+      <w:r>
+        <w:t xml:space="preserve"> wir zur Verfügung haben. </w:t>
+      </w:r>
+      <w:r>
+        <w:t xml:space="preserve">Das ist die available Matrix. Im </w:t>
+      </w:r>
+      <w:r>
+        <w:t>untenstehenden</w:t>
+      </w:r>
+      <w:r>
+        <w:t xml:space="preserve"> Beispiel starten wir mit available = &lt;1 0 2 3&gt;. Wir vergleichen dann mit der Need-Tabelle und sehen, dass</w:t>
+      </w:r>
+      <w:r>
+        <w:t xml:space="preserve"> nur P5 infrage kommt, da dessen Need in allen Ressourcen kleiner als available ist. </w:t>
+      </w:r>
+      <w:r>
+        <w:t xml:space="preserve">Nun wird P5 abgearbeitet und wir können Alloc[P5] zu available addieren. </w:t>
+      </w:r>
+      <w:r>
+        <w:t>Nun fahren wir so mit d</w:t>
+      </w:r>
+      <w:r>
+        <w:t>en restlichen Prozessen weiter.</w:t>
+      </w:r>
+    </w:p>
+    <w:p>
+      <w:r>
+        <w:drawing>
+          <wp:inline distT="0" distB="0" distL="0" distR="0" wp14:anchorId="2626BA67" wp14:editId="772CD8D2">
+            <wp:extent cx="3562847" cy="1238423"/>
+            <wp:effectExtent l="0" t="0" r="0" b="0"/>
+            <wp:docPr id="77" name="Grafik 77"/>
+            <wp:cNvGraphicFramePr>
+              <a:graphicFrameLocks xmlns:a="http://schemas.openxmlformats.org/drawingml/2006/main" noChangeAspect="1"/>
+            </wp:cNvGraphicFramePr>
+            <a:graphic xmlns:a="http://schemas.openxmlformats.org/drawingml/2006/main">
+              <a:graphicData uri="http://schemas.openxmlformats.org/drawingml/2006/picture">
+                <pic:pic xmlns:pic="http://schemas.openxmlformats.org/drawingml/2006/picture">
+                  <pic:nvPicPr>
+                    <pic:cNvPr id="1" name=""/>
+                    <pic:cNvPicPr/>
+                  </pic:nvPicPr>
+                  <pic:blipFill>
+                    <a:blip r:embed="rId81"/>
+                    <a:stretch>
+                      <a:fillRect/>
+                    </a:stretch>
+                  </pic:blipFill>
+                  <pic:spPr>
+                    <a:xfrm>
+                      <a:off x="0" y="0"/>
+                      <a:ext cx="3562847" cy="1238423"/>
+                    </a:xfrm>
+                    <a:prstGeom prst="rect">
+                      <a:avLst/>
+                    </a:prstGeom>
+                  </pic:spPr>
+                </pic:pic>
+              </a:graphicData>
+            </a:graphic>
+          </wp:inline>
+        </w:drawing>
+      </w:r>
+    </w:p>
+    <w:p>
+      <w:pPr>
+        <w:pStyle w:val="berschrift3"/>
+      </w:pPr>
+      <w:r>
+        <w:t>Verklemmungsalgorithmus</w:t>
+      </w:r>
+    </w:p>
+    <w:p>
+      <w:r>
+        <w:t xml:space="preserve">Im Gegensatz zum Safety-Algorithmus vergleichen wir nun mit Request, statt mit Need. Das ist optimistischer Ansatz mit der </w:t>
+      </w:r>
+      <w:r>
+        <w:t>Annahme</w:t>
+      </w:r>
+      <w:r>
+        <w:t xml:space="preserve">, dass keine weiteren Ressourcenanforderungen nötig werden). </w:t>
+      </w:r>
+    </w:p>
+    <w:p>
+      <w:r>
+        <w:drawing>
+          <wp:inline distT="0" distB="0" distL="0" distR="0" wp14:anchorId="7A5A8774" wp14:editId="164C47DB">
+            <wp:extent cx="2590011" cy="1720158"/>
+            <wp:effectExtent l="0" t="0" r="1270" b="0"/>
+            <wp:docPr id="78" name="Grafik 78"/>
+            <wp:cNvGraphicFramePr>
+              <a:graphicFrameLocks xmlns:a="http://schemas.openxmlformats.org/drawingml/2006/main" noChangeAspect="1"/>
+            </wp:cNvGraphicFramePr>
+            <a:graphic xmlns:a="http://schemas.openxmlformats.org/drawingml/2006/main">
+              <a:graphicData uri="http://schemas.openxmlformats.org/drawingml/2006/picture">
+                <pic:pic xmlns:pic="http://schemas.openxmlformats.org/drawingml/2006/picture">
+                  <pic:nvPicPr>
+                    <pic:cNvPr id="1" name=""/>
+                    <pic:cNvPicPr/>
+                  </pic:nvPicPr>
+                  <pic:blipFill>
+                    <a:blip r:embed="rId82"/>
+                    <a:stretch>
+                      <a:fillRect/>
+                    </a:stretch>
+                  </pic:blipFill>
+                  <pic:spPr>
+                    <a:xfrm>
+                      <a:off x="0" y="0"/>
+                      <a:ext cx="2600871" cy="1727370"/>
+                    </a:xfrm>
+                    <a:prstGeom prst="rect">
+                      <a:avLst/>
+                    </a:prstGeom>
+                  </pic:spPr>
+                </pic:pic>
+              </a:graphicData>
+            </a:graphic>
+          </wp:inline>
+        </w:drawing>
+      </w:r>
+      <w:r>
+        <w:drawing>
+          <wp:inline distT="0" distB="0" distL="0" distR="0" wp14:anchorId="1C4268DE" wp14:editId="77A2392F">
+            <wp:extent cx="2591023" cy="1692998"/>
+            <wp:effectExtent l="0" t="0" r="0" b="2540"/>
+            <wp:docPr id="79" name="Grafik 79"/>
+            <wp:cNvGraphicFramePr>
+              <a:graphicFrameLocks xmlns:a="http://schemas.openxmlformats.org/drawingml/2006/main" noChangeAspect="1"/>
+            </wp:cNvGraphicFramePr>
+            <a:graphic xmlns:a="http://schemas.openxmlformats.org/drawingml/2006/main">
+              <a:graphicData uri="http://schemas.openxmlformats.org/drawingml/2006/picture">
+                <pic:pic xmlns:pic="http://schemas.openxmlformats.org/drawingml/2006/picture">
+                  <pic:nvPicPr>
+                    <pic:cNvPr id="1" name=""/>
+                    <pic:cNvPicPr/>
+                  </pic:nvPicPr>
+                  <pic:blipFill>
+                    <a:blip r:embed="rId83"/>
+                    <a:stretch>
+                      <a:fillRect/>
+                    </a:stretch>
+                  </pic:blipFill>
+                  <pic:spPr>
+                    <a:xfrm>
+                      <a:off x="0" y="0"/>
+                      <a:ext cx="2626026" cy="1715869"/>
+                    </a:xfrm>
+                    <a:prstGeom prst="rect">
+                      <a:avLst/>
+                    </a:prstGeom>
+                  </pic:spPr>
+                </pic:pic>
+              </a:graphicData>
+            </a:graphic>
+          </wp:inline>
+        </w:drawing>
+      </w:r>
+    </w:p>
+    <w:p>
+      <w:pPr>
+        <w:pStyle w:val="berschrift3"/>
+      </w:pPr>
+      <w:r>
+        <w:lastRenderedPageBreak/>
+        <w:t>Aufheben von Verklemmungen</w:t>
+      </w:r>
+    </w:p>
+    <w:p>
+      <w:r>
+        <w:t xml:space="preserve">Um die Prozesse bei Verklemmungen zu beenden, können alle verklemmten Prozesse beendet werden oder damit begonnen werden, einen Prozess nach dem anderen zu beenden bis die Verklemmung aufgehoben ist. </w:t>
+      </w:r>
+    </w:p>
+    <w:p>
+      <w:r>
+        <w:t xml:space="preserve">Ansonsten können den Prozessen auch Ressourcen entzogen werden, oder ein Rollback der Prozesse in einem Deadlock vorgenommen </w:t>
+      </w:r>
+      <w:r>
+        <w:t>werden</w:t>
+      </w:r>
+      <w:r>
+        <w:t xml:space="preserve">. Das wäre eine Rückkehr in einen sicheren Zustand und erneutes Starten der Prozesse. </w:t>
+      </w:r>
+    </w:p>
+    <w:p>
+      <w:pPr>
+        <w:pStyle w:val="berschrift1"/>
+      </w:pPr>
+      <w:r>
+        <w:t>Hauptspeicherverwaltung</w:t>
+      </w:r>
+    </w:p>
+    <w:p>
+      <w:pPr>
+        <w:pStyle w:val="berschrift3"/>
+      </w:pPr>
+      <w:r>
+        <w:t>Binden von Speicheradressen</w:t>
+      </w:r>
+    </w:p>
+    <w:p>
+      <w:r>
+        <w:t xml:space="preserve">Um ein Programm ausführen zu können, muss es in den Hauptspeicher geladen werden. Die Speicheradressen können dazu entweder zu Übersetzungszeit, Ladezeit oder Ausführungszeit (Lauzeit/Runtime) gebunden werden. </w:t>
+      </w:r>
+    </w:p>
+    <w:p>
+      <w:r>
+        <w:drawing>
+          <wp:inline distT="0" distB="0" distL="0" distR="0" wp14:anchorId="722B046E" wp14:editId="7FC3C7EC">
+            <wp:extent cx="3567756" cy="2163778"/>
+            <wp:effectExtent l="0" t="0" r="0" b="8255"/>
+            <wp:docPr id="80" name="Grafik 80"/>
+            <wp:cNvGraphicFramePr>
+              <a:graphicFrameLocks xmlns:a="http://schemas.openxmlformats.org/drawingml/2006/main" noChangeAspect="1"/>
+            </wp:cNvGraphicFramePr>
+            <a:graphic xmlns:a="http://schemas.openxmlformats.org/drawingml/2006/main">
+              <a:graphicData uri="http://schemas.openxmlformats.org/drawingml/2006/picture">
+                <pic:pic xmlns:pic="http://schemas.openxmlformats.org/drawingml/2006/picture">
+                  <pic:nvPicPr>
+                    <pic:cNvPr id="1" name=""/>
+                    <pic:cNvPicPr/>
+                  </pic:nvPicPr>
+                  <pic:blipFill>
+                    <a:blip r:embed="rId84"/>
+                    <a:stretch>
+                      <a:fillRect/>
+                    </a:stretch>
+                  </pic:blipFill>
+                  <pic:spPr>
+                    <a:xfrm>
+                      <a:off x="0" y="0"/>
+                      <a:ext cx="3585418" cy="2174490"/>
+                    </a:xfrm>
+                    <a:prstGeom prst="rect">
+                      <a:avLst/>
+                    </a:prstGeom>
+                  </pic:spPr>
+                </pic:pic>
+              </a:graphicData>
+            </a:graphic>
+          </wp:inline>
+        </w:drawing>
+      </w:r>
+    </w:p>
+    <w:p>
+      <w:pPr>
+        <w:pStyle w:val="berschrift3"/>
+      </w:pPr>
+      <w:r>
+        <w:t>Logische und Physische Adressen</w:t>
+      </w:r>
+    </w:p>
+    <w:p>
+      <w:r>
+        <w:t xml:space="preserve">Die </w:t>
+      </w:r>
+      <w:r>
+        <w:rPr>
+          <w:b/>
+          <w:u w:val="single"/>
+        </w:rPr>
+        <w:t>logische Adresse</w:t>
+      </w:r>
+      <w:r>
+        <w:t xml:space="preserve"> ist die Adresse, die ein Programm sieht. Mit der </w:t>
+      </w:r>
+      <w:r>
+        <w:rPr>
+          <w:b/>
+          <w:u w:val="single"/>
+        </w:rPr>
+        <w:t>Memory Management Unit</w:t>
+      </w:r>
+      <w:r>
+        <w:t xml:space="preserve"> werden diese logischen Adressen dann in physische Adressen umgewandelt. </w:t>
+      </w:r>
+      <w:r>
+        <w:t xml:space="preserve">Damit ist es möglich, dass mehrere Prozesse die gleichen logischen, aber unterschiedlichen physischen Adressen verwenden. </w:t>
+      </w:r>
+    </w:p>
+    <w:p>
+      <w:r>
+        <w:drawing>
+          <wp:inline distT="0" distB="0" distL="0" distR="0" wp14:anchorId="46DF93D3" wp14:editId="10A7D16C">
+            <wp:extent cx="2365965" cy="1511929"/>
+            <wp:effectExtent l="0" t="0" r="0" b="0"/>
+            <wp:docPr id="81" name="Grafik 81"/>
+            <wp:cNvGraphicFramePr>
+              <a:graphicFrameLocks xmlns:a="http://schemas.openxmlformats.org/drawingml/2006/main" noChangeAspect="1"/>
+            </wp:cNvGraphicFramePr>
+            <a:graphic xmlns:a="http://schemas.openxmlformats.org/drawingml/2006/main">
+              <a:graphicData uri="http://schemas.openxmlformats.org/drawingml/2006/picture">
+                <pic:pic xmlns:pic="http://schemas.openxmlformats.org/drawingml/2006/picture">
+                  <pic:nvPicPr>
+                    <pic:cNvPr id="1" name=""/>
+                    <pic:cNvPicPr/>
+                  </pic:nvPicPr>
+                  <pic:blipFill>
+                    <a:blip r:embed="rId85"/>
+                    <a:stretch>
+                      <a:fillRect/>
+                    </a:stretch>
+                  </pic:blipFill>
+                  <pic:spPr>
+                    <a:xfrm>
+                      <a:off x="0" y="0"/>
+                      <a:ext cx="2375992" cy="1518337"/>
+                    </a:xfrm>
+                    <a:prstGeom prst="rect">
+                      <a:avLst/>
+                    </a:prstGeom>
+                  </pic:spPr>
+                </pic:pic>
+              </a:graphicData>
+            </a:graphic>
+          </wp:inline>
+        </w:drawing>
+      </w:r>
+    </w:p>
+    <w:p>
+      <w:pPr>
+        <w:pStyle w:val="berschrift3"/>
+      </w:pPr>
+      <w:r>
+        <w:t>Dynamisches Laden</w:t>
+      </w:r>
+    </w:p>
+    <w:p>
+      <w:r>
+        <w:t xml:space="preserve">Eine </w:t>
+      </w:r>
+      <w:r>
+        <w:rPr>
+          <w:b/>
+          <w:u w:val="single"/>
+        </w:rPr>
+        <w:t>Routine</w:t>
+      </w:r>
+      <w:r>
+        <w:t xml:space="preserve"> ist eine Folge von Anweisungen. </w:t>
+      </w:r>
+    </w:p>
+    <w:p>
+      <w:r>
+        <w:t xml:space="preserve">Nicht benötigten Routinen werden nicht geladen, erst wenn sie </w:t>
+      </w:r>
+      <w:r>
+        <w:t>aufgerufen</w:t>
+      </w:r>
+      <w:r>
+        <w:t xml:space="preserve"> werden. </w:t>
+      </w:r>
+      <w:r>
+        <w:t xml:space="preserve">Die aufrufende Routine prüft dabei, ob die </w:t>
+      </w:r>
+      <w:r>
+        <w:t>aufzurufende</w:t>
+      </w:r>
+      <w:r>
+        <w:t xml:space="preserve"> Routine geladen ist. Falls nicht, wird der Lader damit beauftragt, die Ro</w:t>
+      </w:r>
+      <w:r>
+        <w:t>utine in den Hau</w:t>
+      </w:r>
+      <w:r>
+        <w:t>p</w:t>
+      </w:r>
+      <w:r>
+        <w:t>t</w:t>
+      </w:r>
+      <w:r>
+        <w:t>s</w:t>
+      </w:r>
+      <w:r>
+        <w:t>p</w:t>
+      </w:r>
+      <w:r>
+        <w:t xml:space="preserve">eicher zu laden und die Adresstabellen zu modifizieren. </w:t>
+      </w:r>
+      <w:r>
+        <w:t xml:space="preserve">Das ist nützlich, wenn grosse Codesegmente nur selten benötigt werden. </w:t>
       </w:r>
       <w:bookmarkStart w:id="0" w:name="_GoBack"/>
       <w:bookmarkEnd w:id="0"/>

</xml_diff>